<commit_message>
Added start to data gathering
</commit_message>
<xml_diff>
--- a/CA2Usability_Kevin.docx
+++ b/CA2Usability_Kevin.docx
@@ -1,6 +1,6 @@
 
 <file path=word/document.xml><?xml version="1.0" encoding="utf-8"?>
-<w:document xmlns:wpc="http://schemas.microsoft.com/office/word/2010/wordprocessingCanvas" xmlns:cx="http://schemas.microsoft.com/office/drawing/2014/chartex" xmlns:cx1="http://schemas.microsoft.com/office/drawing/2015/9/8/chartex" xmlns:cx2="http://schemas.microsoft.com/office/drawing/2015/10/21/chartex" xmlns:cx3="http://schemas.microsoft.com/office/drawing/2016/5/9/chartex" xmlns:cx4="http://schemas.microsoft.com/office/drawing/2016/5/10/chartex" xmlns:cx5="http://schemas.microsoft.com/office/drawing/2016/5/11/chartex" xmlns:mc="http://schemas.openxmlformats.org/markup-compatibility/2006" xmlns:o="urn:schemas-microsoft-com:office:office" xmlns:r="http://schemas.openxmlformats.org/officeDocument/2006/relationships" xmlns:m="http://schemas.openxmlformats.org/officeDocument/2006/math" xmlns:v="urn:schemas-microsoft-com:vml" xmlns:wp14="http://schemas.microsoft.com/office/word/2010/wordprocessingDrawing" xmlns:wp="http://schemas.openxmlformats.org/drawingml/2006/wordprocessingDrawing" xmlns:w10="urn:schemas-microsoft-com:office:word" xmlns:w="http://schemas.openxmlformats.org/wordprocessingml/2006/main" xmlns:w14="http://schemas.microsoft.com/office/word/2010/wordml" xmlns:w15="http://schemas.microsoft.com/office/word/2012/wordml" xmlns:w16se="http://schemas.microsoft.com/office/word/2015/wordml/symex" xmlns:wpg="http://schemas.microsoft.com/office/word/2010/wordprocessingGroup" xmlns:wpi="http://schemas.microsoft.com/office/word/2010/wordprocessingInk" xmlns:wne="http://schemas.microsoft.com/office/word/2006/wordml" xmlns:wps="http://schemas.microsoft.com/office/word/2010/wordprocessingShape" mc:Ignorable="w14 w15 w16se wp14">
+<w:document xmlns:wpc="http://schemas.microsoft.com/office/word/2010/wordprocessingCanvas" xmlns:mo="http://schemas.microsoft.com/office/mac/office/2008/main" xmlns:mc="http://schemas.openxmlformats.org/markup-compatibility/2006" xmlns:mv="urn:schemas-microsoft-com:mac:vml" xmlns:o="urn:schemas-microsoft-com:office:office" xmlns:r="http://schemas.openxmlformats.org/officeDocument/2006/relationships" xmlns:m="http://schemas.openxmlformats.org/officeDocument/2006/math" xmlns:v="urn:schemas-microsoft-com:vml" xmlns:wp14="http://schemas.microsoft.com/office/word/2010/wordprocessingDrawing" xmlns:wp="http://schemas.openxmlformats.org/drawingml/2006/wordprocessingDrawing" xmlns:w10="urn:schemas-microsoft-com:office:word" xmlns:w="http://schemas.openxmlformats.org/wordprocessingml/2006/main" xmlns:w14="http://schemas.microsoft.com/office/word/2010/wordml" xmlns:w15="http://schemas.microsoft.com/office/word/2012/wordml" xmlns:wpg="http://schemas.microsoft.com/office/word/2010/wordprocessingGroup" xmlns:wpi="http://schemas.microsoft.com/office/word/2010/wordprocessingInk" xmlns:wne="http://schemas.microsoft.com/office/word/2006/wordml" xmlns:wps="http://schemas.microsoft.com/office/word/2010/wordprocessingShape" mc:Ignorable="w14 w15 wp14">
   <w:body>
     <w:p>
       <w:pPr>
@@ -30,14 +30,12 @@
       <w:r>
         <w:t xml:space="preserve">. </w:t>
       </w:r>
-      <w:proofErr w:type="spellStart"/>
       <w:r>
         <w:rPr>
           <w:i/>
         </w:rPr>
         <w:t>BargainBin</w:t>
       </w:r>
-      <w:proofErr w:type="spellEnd"/>
       <w:r>
         <w:t xml:space="preserve"> is a web application targeted at the niche market of unwanted household goods and clutter, and the micro economy that these items create. The site is intended to act as a portal that allows registered users to</w:t>
       </w:r>
@@ -48,11 +46,7 @@
         <w:t>listings in order to trade unwanted goods in exchange for other goods or servi</w:t>
       </w:r>
       <w:r>
-        <w:t xml:space="preserve">ces. For example, a user of </w:t>
-      </w:r>
-      <w:proofErr w:type="spellStart"/>
-      <w:r>
-        <w:t>Barg</w:t>
+        <w:t>ces. For example, a user of Barg</w:t>
       </w:r>
       <w:r>
         <w:t>a</w:t>
@@ -61,11 +55,7 @@
         <w:t>i</w:t>
       </w:r>
       <w:r>
-        <w:t>nBin</w:t>
-      </w:r>
-      <w:proofErr w:type="spellEnd"/>
-      <w:r>
-        <w:t xml:space="preserve"> may have just completed a Spring clean and discovered forgotten items such as rollerblades which they can then attempt to barter on th</w:t>
+        <w:t>nBin may have just completed a Spring clean and discovered forgotten items such as rollerblades which they can then attempt to barter on th</w:t>
       </w:r>
       <w:r>
         <w:t>e</w:t>
@@ -78,26 +68,13 @@
       </w:r>
     </w:p>
     <w:p>
-      <w:proofErr w:type="spellStart"/>
-      <w:r>
-        <w:t>BargainBin</w:t>
-      </w:r>
-      <w:proofErr w:type="spellEnd"/>
-      <w:r>
-        <w:t xml:space="preserve"> facilitates these exchanges by allowing users to register and create a profile. Once their profile is created they then have the ability to create a listing describing their unwanted item, the approx. value, and the type of items/experiences they would be interested in bartering for.</w:t>
-      </w:r>
-    </w:p>
-    <w:p>
-      <w:r>
-        <w:t xml:space="preserve">We have determined the main stakeholders of the </w:t>
-      </w:r>
-      <w:proofErr w:type="spellStart"/>
-      <w:r>
-        <w:t>BargainBin</w:t>
-      </w:r>
-      <w:proofErr w:type="spellEnd"/>
-      <w:r>
-        <w:t xml:space="preserve"> application fall into one of several categories.</w:t>
+      <w:r>
+        <w:t>BargainBin facilitates these exchanges by allowing users to register and create a profile. Once their profile is created they then have the ability to create a listing describing their unwanted item, the approx. value, and the type of items/experiences they would be interested in bartering for.</w:t>
+      </w:r>
+    </w:p>
+    <w:p>
+      <w:r>
+        <w:t>We have determined the main stakeholders of the BargainBin application fall into one of several categories.</w:t>
       </w:r>
     </w:p>
     <w:p>
@@ -168,15 +145,7 @@
         </w:numPr>
       </w:pPr>
       <w:r>
-        <w:t xml:space="preserve">Skilled craftsmen/instructors – These users will likely play a key role in the success of the </w:t>
-      </w:r>
-      <w:proofErr w:type="spellStart"/>
-      <w:r>
-        <w:t>BargainBin</w:t>
-      </w:r>
-      <w:proofErr w:type="spellEnd"/>
-      <w:r>
-        <w:t xml:space="preserve"> application because they have a readily available supply of skills and experiences which have inherent value that they may wish to barter.</w:t>
+        <w:t>Skilled craftsmen/instructors – These users will likely play a key role in the success of the BargainBin application because they have a readily available supply of skills and experiences which have inherent value that they may wish to barter.</w:t>
       </w:r>
     </w:p>
     <w:p>
@@ -191,10 +160,7 @@
     <w:p/>
     <w:p/>
     <w:p/>
-    <w:p>
-      <w:bookmarkStart w:id="0" w:name="_GoBack"/>
-      <w:bookmarkEnd w:id="0"/>
-    </w:p>
+    <w:p/>
     <w:p>
       <w:pPr>
         <w:pStyle w:val="Heading2"/>
@@ -209,10 +175,10 @@
       <w:r>
         <w:rPr>
           <w:noProof/>
-          <w:lang w:eastAsia="en-IE"/>
+          <w:lang w:val="en-US"/>
         </w:rPr>
         <w:drawing>
-          <wp:inline distT="0" distB="0" distL="0" distR="0">
+          <wp:inline distT="0" distB="0" distL="0" distR="0" wp14:anchorId="1D6C93DF" wp14:editId="697198F7">
             <wp:extent cx="4991100" cy="3851329"/>
             <wp:effectExtent l="0" t="0" r="0" b="0"/>
             <wp:docPr id="1" name="Picture 1"/>
@@ -254,6 +220,900 @@
         </w:drawing>
       </w:r>
     </w:p>
+    <w:p/>
+    <w:p/>
+    <w:p>
+      <w:pPr>
+        <w:pStyle w:val="Heading1"/>
+      </w:pPr>
+      <w:r>
+        <w:t>Data Gathering</w:t>
+      </w:r>
+      <w:r>
+        <w:t xml:space="preserve"> </w:t>
+      </w:r>
+    </w:p>
+    <w:p/>
+    <w:p>
+      <w:r>
+        <w:t>Our first data gathering technique used was the form of a questionnaire. We felt that keeping it short and to the point would provide for more useful information. Some of the questions we left a comment box for further feedback, purposely just to get further feedback. We also have learnt from experience that users do like to give their opinion, and some questions don’t always get the required response with specified answer choices.</w:t>
+      </w:r>
+    </w:p>
+    <w:p/>
+    <w:p>
+      <w:r>
+        <w:t>The questions we posed are:</w:t>
+      </w:r>
+    </w:p>
+    <w:p/>
+    <w:p>
+      <w:pPr>
+        <w:pStyle w:val="ListParagraph"/>
+        <w:numPr>
+          <w:ilvl w:val="0"/>
+          <w:numId w:val="5"/>
+        </w:numPr>
+        <w:spacing w:after="0" w:line="240" w:lineRule="auto"/>
+        <w:rPr>
+          <w:sz w:val="24"/>
+          <w:szCs w:val="24"/>
+        </w:rPr>
+      </w:pPr>
+      <w:r>
+        <w:rPr>
+          <w:rFonts w:cs="Arial"/>
+          <w:bCs/>
+          <w:color w:val="262626"/>
+          <w:sz w:val="24"/>
+          <w:szCs w:val="24"/>
+        </w:rPr>
+        <w:t>Do you have unwanted items lying around at home?</w:t>
+      </w:r>
+    </w:p>
+    <w:p>
+      <w:pPr>
+        <w:pStyle w:val="ListParagraph"/>
+        <w:numPr>
+          <w:ilvl w:val="0"/>
+          <w:numId w:val="5"/>
+        </w:numPr>
+        <w:spacing w:after="0" w:line="240" w:lineRule="auto"/>
+        <w:rPr>
+          <w:sz w:val="24"/>
+          <w:szCs w:val="24"/>
+        </w:rPr>
+      </w:pPr>
+      <w:r>
+        <w:rPr>
+          <w:rFonts w:cs="Arial"/>
+          <w:bCs/>
+          <w:color w:val="262626"/>
+          <w:sz w:val="24"/>
+          <w:szCs w:val="24"/>
+        </w:rPr>
+        <w:t>Would you be willing to use an online application in order to trade with others?</w:t>
+      </w:r>
+    </w:p>
+    <w:p>
+      <w:pPr>
+        <w:pStyle w:val="ListParagraph"/>
+        <w:numPr>
+          <w:ilvl w:val="0"/>
+          <w:numId w:val="5"/>
+        </w:numPr>
+        <w:spacing w:after="0" w:line="240" w:lineRule="auto"/>
+        <w:rPr>
+          <w:sz w:val="24"/>
+          <w:szCs w:val="24"/>
+        </w:rPr>
+      </w:pPr>
+      <w:r>
+        <w:rPr>
+          <w:rFonts w:cs="Arial"/>
+          <w:bCs/>
+          <w:color w:val="262626"/>
+          <w:sz w:val="24"/>
+          <w:szCs w:val="24"/>
+        </w:rPr>
+        <w:t>Would you be happy to receive goods instead of a monetary gain for any unwanted items?</w:t>
+      </w:r>
+    </w:p>
+    <w:p>
+      <w:pPr>
+        <w:pStyle w:val="ListParagraph"/>
+        <w:numPr>
+          <w:ilvl w:val="0"/>
+          <w:numId w:val="5"/>
+        </w:numPr>
+        <w:spacing w:after="0" w:line="240" w:lineRule="auto"/>
+        <w:rPr>
+          <w:sz w:val="24"/>
+          <w:szCs w:val="24"/>
+        </w:rPr>
+      </w:pPr>
+      <w:r>
+        <w:rPr>
+          <w:rFonts w:cs="Arial"/>
+          <w:bCs/>
+          <w:color w:val="262626"/>
+          <w:sz w:val="24"/>
+          <w:szCs w:val="24"/>
+        </w:rPr>
+        <w:t>Would you rather use a website or a mobile application for trading unwanted goods?</w:t>
+      </w:r>
+    </w:p>
+    <w:p>
+      <w:pPr>
+        <w:pStyle w:val="ListParagraph"/>
+        <w:numPr>
+          <w:ilvl w:val="0"/>
+          <w:numId w:val="5"/>
+        </w:numPr>
+        <w:spacing w:after="0" w:line="240" w:lineRule="auto"/>
+        <w:rPr>
+          <w:sz w:val="24"/>
+          <w:szCs w:val="24"/>
+        </w:rPr>
+      </w:pPr>
+      <w:r>
+        <w:rPr>
+          <w:rFonts w:cs="Arial"/>
+          <w:bCs/>
+          <w:color w:val="262626"/>
+          <w:sz w:val="24"/>
+          <w:szCs w:val="24"/>
+        </w:rPr>
+        <w:lastRenderedPageBreak/>
+        <w:t>How confident do you feel that a trading application is safe, and that you would receive the goods as advertised, when responding to an ad?</w:t>
+      </w:r>
+    </w:p>
+    <w:p>
+      <w:pPr>
+        <w:pStyle w:val="ListParagraph"/>
+        <w:numPr>
+          <w:ilvl w:val="0"/>
+          <w:numId w:val="5"/>
+        </w:numPr>
+        <w:spacing w:after="0" w:line="240" w:lineRule="auto"/>
+        <w:rPr>
+          <w:sz w:val="24"/>
+          <w:szCs w:val="24"/>
+        </w:rPr>
+      </w:pPr>
+      <w:r>
+        <w:rPr>
+          <w:rFonts w:cs="Arial"/>
+          <w:bCs/>
+          <w:color w:val="262626"/>
+          <w:sz w:val="24"/>
+          <w:szCs w:val="24"/>
+        </w:rPr>
+        <w:t>Our application will validate each and every person who wishes to advertise. Would this change your answer from the previous question?</w:t>
+      </w:r>
+    </w:p>
+    <w:p>
+      <w:pPr>
+        <w:pStyle w:val="ListParagraph"/>
+        <w:numPr>
+          <w:ilvl w:val="0"/>
+          <w:numId w:val="5"/>
+        </w:numPr>
+        <w:spacing w:after="0" w:line="240" w:lineRule="auto"/>
+        <w:rPr>
+          <w:sz w:val="24"/>
+          <w:szCs w:val="24"/>
+        </w:rPr>
+      </w:pPr>
+      <w:r>
+        <w:rPr>
+          <w:rFonts w:cs="Arial"/>
+          <w:bCs/>
+          <w:color w:val="262626"/>
+          <w:sz w:val="24"/>
+          <w:szCs w:val="24"/>
+        </w:rPr>
+        <w:t>Would feedback from past users influence whether you use a site or not?</w:t>
+      </w:r>
+    </w:p>
+    <w:p>
+      <w:pPr>
+        <w:pStyle w:val="ListParagraph"/>
+        <w:numPr>
+          <w:ilvl w:val="0"/>
+          <w:numId w:val="5"/>
+        </w:numPr>
+        <w:spacing w:after="0" w:line="240" w:lineRule="auto"/>
+        <w:rPr>
+          <w:sz w:val="24"/>
+          <w:szCs w:val="24"/>
+        </w:rPr>
+      </w:pPr>
+      <w:r>
+        <w:rPr>
+          <w:rFonts w:cs="Arial"/>
+          <w:bCs/>
+          <w:color w:val="262626"/>
+          <w:sz w:val="24"/>
+          <w:szCs w:val="24"/>
+        </w:rPr>
+        <w:t>Have you ever used a similar application in order to trade unwanted items? If yes, please describe any positive and negative aspects you experienced.</w:t>
+      </w:r>
+    </w:p>
+    <w:p>
+      <w:pPr>
+        <w:pStyle w:val="ListParagraph"/>
+        <w:numPr>
+          <w:ilvl w:val="0"/>
+          <w:numId w:val="5"/>
+        </w:numPr>
+        <w:spacing w:after="0" w:line="240" w:lineRule="auto"/>
+        <w:rPr>
+          <w:sz w:val="24"/>
+          <w:szCs w:val="24"/>
+        </w:rPr>
+      </w:pPr>
+      <w:r>
+        <w:rPr>
+          <w:rFonts w:cs="Arial"/>
+          <w:bCs/>
+          <w:color w:val="262626"/>
+          <w:sz w:val="24"/>
+          <w:szCs w:val="24"/>
+        </w:rPr>
+        <w:t>How often do you think you might use a trading application?</w:t>
+      </w:r>
+    </w:p>
+    <w:p>
+      <w:pPr>
+        <w:pStyle w:val="ListParagraph"/>
+        <w:numPr>
+          <w:ilvl w:val="0"/>
+          <w:numId w:val="5"/>
+        </w:numPr>
+        <w:spacing w:after="0" w:line="240" w:lineRule="auto"/>
+      </w:pPr>
+      <w:r>
+        <w:rPr>
+          <w:rFonts w:cs="Arial"/>
+          <w:bCs/>
+          <w:color w:val="262626"/>
+          <w:sz w:val="24"/>
+          <w:szCs w:val="24"/>
+        </w:rPr>
+        <w:t>Please provide any features or ideas you would like to see on a trading application.</w:t>
+      </w:r>
+    </w:p>
+    <w:p/>
+    <w:p>
+      <w:r>
+        <w:t>The responses provided some excellent feedback, and gave us insight in how we should create the application. Not only that, the responses where overwhelmingly in favour of having such an application, and that there is demand for it.</w:t>
+      </w:r>
+    </w:p>
+    <w:p/>
+    <w:p>
+      <w:pPr>
+        <w:rPr>
+          <w:rFonts w:cs="Arial"/>
+          <w:bCs/>
+          <w:i/>
+          <w:color w:val="262626"/>
+        </w:rPr>
+      </w:pPr>
+      <w:r>
+        <w:t xml:space="preserve">Q1: </w:t>
+      </w:r>
+      <w:r>
+        <w:rPr>
+          <w:rFonts w:cs="Arial"/>
+          <w:bCs/>
+          <w:i/>
+          <w:color w:val="262626"/>
+        </w:rPr>
+        <w:t>Do you have unwanted items lying around at home?</w:t>
+      </w:r>
+    </w:p>
+    <w:p>
+      <w:pPr>
+        <w:rPr>
+          <w:rFonts w:cs="Arial"/>
+          <w:bCs/>
+          <w:color w:val="262626"/>
+        </w:rPr>
+      </w:pPr>
+    </w:p>
+    <w:p>
+      <w:pPr>
+        <w:rPr>
+          <w:rFonts w:cs="Arial"/>
+          <w:bCs/>
+          <w:color w:val="262626"/>
+        </w:rPr>
+      </w:pPr>
+      <w:r>
+        <w:rPr>
+          <w:rFonts w:cs="Arial"/>
+          <w:bCs/>
+          <w:color w:val="262626"/>
+        </w:rPr>
+        <w:t>This question was a resounding ‘yes’ answer, which first and foremost, showed us that this type of application could be a success and used by the public.</w:t>
+      </w:r>
+    </w:p>
+    <w:p/>
+    <w:p>
+      <w:r>
+        <w:rPr>
+          <w:noProof/>
+        </w:rPr>
+        <w:drawing>
+          <wp:inline distT="0" distB="0" distL="0" distR="0" wp14:anchorId="1C8EEE88" wp14:editId="326198E5">
+            <wp:extent cx="5720080" cy="2913380"/>
+            <wp:effectExtent l="0" t="0" r="0" b="7620"/>
+            <wp:docPr id="3" name="Picture 3" descr="/Users/conorprunty/Desktop/Q1.png"/>
+            <wp:cNvGraphicFramePr>
+              <a:graphicFrameLocks xmlns:a="http://schemas.openxmlformats.org/drawingml/2006/main" noChangeAspect="1"/>
+            </wp:cNvGraphicFramePr>
+            <a:graphic xmlns:a="http://schemas.openxmlformats.org/drawingml/2006/main">
+              <a:graphicData uri="http://schemas.openxmlformats.org/drawingml/2006/picture">
+                <pic:pic xmlns:pic="http://schemas.openxmlformats.org/drawingml/2006/picture">
+                  <pic:nvPicPr>
+                    <pic:cNvPr id="0" name="Picture 3" descr="/Users/conorprunty/Desktop/Q1.png"/>
+                    <pic:cNvPicPr>
+                      <a:picLocks noChangeAspect="1" noChangeArrowheads="1"/>
+                    </pic:cNvPicPr>
+                  </pic:nvPicPr>
+                  <pic:blipFill>
+                    <a:blip r:embed="rId6">
+                      <a:extLst>
+                        <a:ext uri="{28A0092B-C50C-407E-A947-70E740481C1C}">
+                          <a14:useLocalDpi xmlns:a14="http://schemas.microsoft.com/office/drawing/2010/main" val="0"/>
+                        </a:ext>
+                      </a:extLst>
+                    </a:blip>
+                    <a:srcRect/>
+                    <a:stretch>
+                      <a:fillRect/>
+                    </a:stretch>
+                  </pic:blipFill>
+                  <pic:spPr bwMode="auto">
+                    <a:xfrm>
+                      <a:off x="0" y="0"/>
+                      <a:ext cx="5720080" cy="2913380"/>
+                    </a:xfrm>
+                    <a:prstGeom prst="rect">
+                      <a:avLst/>
+                    </a:prstGeom>
+                    <a:noFill/>
+                    <a:ln>
+                      <a:noFill/>
+                    </a:ln>
+                  </pic:spPr>
+                </pic:pic>
+              </a:graphicData>
+            </a:graphic>
+          </wp:inline>
+        </w:drawing>
+      </w:r>
+    </w:p>
+    <w:p/>
+    <w:p>
+      <w:pPr>
+        <w:rPr>
+          <w:rFonts w:cs="Arial"/>
+          <w:bCs/>
+          <w:i/>
+          <w:color w:val="262626"/>
+        </w:rPr>
+      </w:pPr>
+      <w:r>
+        <w:t xml:space="preserve">Q2: </w:t>
+      </w:r>
+      <w:r>
+        <w:rPr>
+          <w:rFonts w:cs="Arial"/>
+          <w:bCs/>
+          <w:i/>
+          <w:color w:val="262626"/>
+        </w:rPr>
+        <w:t>Would you be willing to use an online application in order to trade with others?</w:t>
+      </w:r>
+    </w:p>
+    <w:p>
+      <w:pPr>
+        <w:rPr>
+          <w:rFonts w:cs="Arial"/>
+          <w:bCs/>
+          <w:i/>
+          <w:color w:val="262626"/>
+        </w:rPr>
+      </w:pPr>
+    </w:p>
+    <w:p>
+      <w:pPr>
+        <w:rPr>
+          <w:rFonts w:cs="Arial"/>
+          <w:bCs/>
+          <w:color w:val="262626"/>
+        </w:rPr>
+      </w:pPr>
+      <w:r>
+        <w:rPr>
+          <w:rFonts w:cs="Arial"/>
+          <w:bCs/>
+          <w:color w:val="262626"/>
+        </w:rPr>
+        <w:t>Another very important question, as not everyone uses online applications. As the site will all be online, another big ‘yes’ answer was very important to this question.</w:t>
+      </w:r>
+    </w:p>
+    <w:p/>
+    <w:p>
+      <w:r>
+        <w:rPr>
+          <w:noProof/>
+        </w:rPr>
+        <w:lastRenderedPageBreak/>
+        <w:drawing>
+          <wp:inline distT="0" distB="0" distL="0" distR="0" wp14:anchorId="65335996" wp14:editId="7E00CBDF">
+            <wp:extent cx="5720080" cy="2658110"/>
+            <wp:effectExtent l="0" t="0" r="0" b="8890"/>
+            <wp:docPr id="4" name="Picture 4" descr="/Users/conorprunty/Desktop/Q2.png"/>
+            <wp:cNvGraphicFramePr>
+              <a:graphicFrameLocks xmlns:a="http://schemas.openxmlformats.org/drawingml/2006/main" noChangeAspect="1"/>
+            </wp:cNvGraphicFramePr>
+            <a:graphic xmlns:a="http://schemas.openxmlformats.org/drawingml/2006/main">
+              <a:graphicData uri="http://schemas.openxmlformats.org/drawingml/2006/picture">
+                <pic:pic xmlns:pic="http://schemas.openxmlformats.org/drawingml/2006/picture">
+                  <pic:nvPicPr>
+                    <pic:cNvPr id="0" name="Picture 4" descr="/Users/conorprunty/Desktop/Q2.png"/>
+                    <pic:cNvPicPr>
+                      <a:picLocks noChangeAspect="1" noChangeArrowheads="1"/>
+                    </pic:cNvPicPr>
+                  </pic:nvPicPr>
+                  <pic:blipFill>
+                    <a:blip r:embed="rId7">
+                      <a:extLst>
+                        <a:ext uri="{28A0092B-C50C-407E-A947-70E740481C1C}">
+                          <a14:useLocalDpi xmlns:a14="http://schemas.microsoft.com/office/drawing/2010/main" val="0"/>
+                        </a:ext>
+                      </a:extLst>
+                    </a:blip>
+                    <a:srcRect/>
+                    <a:stretch>
+                      <a:fillRect/>
+                    </a:stretch>
+                  </pic:blipFill>
+                  <pic:spPr bwMode="auto">
+                    <a:xfrm>
+                      <a:off x="0" y="0"/>
+                      <a:ext cx="5720080" cy="2658110"/>
+                    </a:xfrm>
+                    <a:prstGeom prst="rect">
+                      <a:avLst/>
+                    </a:prstGeom>
+                    <a:noFill/>
+                    <a:ln>
+                      <a:noFill/>
+                    </a:ln>
+                  </pic:spPr>
+                </pic:pic>
+              </a:graphicData>
+            </a:graphic>
+          </wp:inline>
+        </w:drawing>
+      </w:r>
+    </w:p>
+    <w:p/>
+    <w:p>
+      <w:pPr>
+        <w:rPr>
+          <w:rFonts w:cs="Arial"/>
+          <w:bCs/>
+          <w:i/>
+          <w:color w:val="262626"/>
+        </w:rPr>
+      </w:pPr>
+      <w:r>
+        <w:t xml:space="preserve">Q3: </w:t>
+      </w:r>
+      <w:r>
+        <w:rPr>
+          <w:rFonts w:cs="Arial"/>
+          <w:bCs/>
+          <w:i/>
+          <w:color w:val="262626"/>
+        </w:rPr>
+        <w:t>Would you be happy to receive goods instead of a monetary gain for any unwanted items?</w:t>
+      </w:r>
+    </w:p>
+    <w:p>
+      <w:pPr>
+        <w:rPr>
+          <w:rFonts w:cs="Arial"/>
+          <w:bCs/>
+          <w:i/>
+          <w:color w:val="262626"/>
+        </w:rPr>
+      </w:pPr>
+    </w:p>
+    <w:p>
+      <w:pPr>
+        <w:rPr>
+          <w:rFonts w:cs="Arial"/>
+          <w:bCs/>
+          <w:color w:val="262626"/>
+        </w:rPr>
+      </w:pPr>
+    </w:p>
+    <w:p>
+      <w:pPr>
+        <w:rPr>
+          <w:rFonts w:cs="Arial"/>
+          <w:bCs/>
+          <w:color w:val="262626"/>
+        </w:rPr>
+      </w:pPr>
+    </w:p>
+    <w:p>
+      <w:pPr>
+        <w:rPr>
+          <w:rFonts w:cs="Arial"/>
+          <w:bCs/>
+          <w:i/>
+          <w:color w:val="262626"/>
+        </w:rPr>
+      </w:pPr>
+      <w:r>
+        <w:rPr>
+          <w:rFonts w:cs="Arial"/>
+          <w:bCs/>
+          <w:color w:val="262626"/>
+        </w:rPr>
+        <w:t xml:space="preserve">Q4: </w:t>
+      </w:r>
+      <w:r>
+        <w:rPr>
+          <w:rFonts w:cs="Arial"/>
+          <w:bCs/>
+          <w:i/>
+          <w:color w:val="262626"/>
+        </w:rPr>
+        <w:t>Would you rather use a website or a mobile application for trading unwanted goods?</w:t>
+      </w:r>
+    </w:p>
+    <w:p>
+      <w:pPr>
+        <w:rPr>
+          <w:rFonts w:cs="Arial"/>
+          <w:bCs/>
+          <w:i/>
+          <w:color w:val="262626"/>
+        </w:rPr>
+      </w:pPr>
+    </w:p>
+    <w:p>
+      <w:pPr>
+        <w:rPr>
+          <w:rFonts w:cs="Arial"/>
+          <w:bCs/>
+          <w:color w:val="262626"/>
+        </w:rPr>
+      </w:pPr>
+    </w:p>
+    <w:p>
+      <w:pPr>
+        <w:rPr>
+          <w:rFonts w:cs="Arial"/>
+          <w:bCs/>
+          <w:color w:val="262626"/>
+        </w:rPr>
+      </w:pPr>
+    </w:p>
+    <w:p>
+      <w:pPr>
+        <w:rPr>
+          <w:rFonts w:cs="Arial"/>
+          <w:bCs/>
+          <w:i/>
+          <w:color w:val="262626"/>
+        </w:rPr>
+      </w:pPr>
+      <w:r>
+        <w:rPr>
+          <w:rFonts w:cs="Arial"/>
+          <w:bCs/>
+          <w:color w:val="262626"/>
+        </w:rPr>
+        <w:t xml:space="preserve">Q5: </w:t>
+      </w:r>
+      <w:r>
+        <w:rPr>
+          <w:rFonts w:cs="Arial"/>
+          <w:bCs/>
+          <w:i/>
+          <w:color w:val="262626"/>
+        </w:rPr>
+        <w:t>How confident do you feel that a trading application is safe, and that you would receive the goods as advertised, when responding to an ad?</w:t>
+      </w:r>
+    </w:p>
+    <w:p>
+      <w:pPr>
+        <w:rPr>
+          <w:rFonts w:cs="Arial"/>
+          <w:bCs/>
+          <w:i/>
+          <w:color w:val="262626"/>
+        </w:rPr>
+      </w:pPr>
+    </w:p>
+    <w:p>
+      <w:pPr>
+        <w:rPr>
+          <w:rFonts w:cs="Arial"/>
+          <w:bCs/>
+          <w:color w:val="262626"/>
+        </w:rPr>
+      </w:pPr>
+    </w:p>
+    <w:p>
+      <w:pPr>
+        <w:rPr>
+          <w:rFonts w:cs="Arial"/>
+          <w:bCs/>
+          <w:color w:val="262626"/>
+        </w:rPr>
+      </w:pPr>
+    </w:p>
+    <w:p>
+      <w:pPr>
+        <w:rPr>
+          <w:rFonts w:cs="Arial"/>
+          <w:bCs/>
+          <w:i/>
+          <w:color w:val="262626"/>
+        </w:rPr>
+      </w:pPr>
+      <w:r>
+        <w:rPr>
+          <w:rFonts w:cs="Arial"/>
+          <w:bCs/>
+          <w:color w:val="262626"/>
+        </w:rPr>
+        <w:t xml:space="preserve">Q6: </w:t>
+      </w:r>
+      <w:r>
+        <w:rPr>
+          <w:rFonts w:cs="Arial"/>
+          <w:bCs/>
+          <w:i/>
+          <w:color w:val="262626"/>
+        </w:rPr>
+        <w:t>Our application will validate each and every person who wishes to advertise. Would this change your answer from the previous question?</w:t>
+      </w:r>
+    </w:p>
+    <w:p>
+      <w:pPr>
+        <w:rPr>
+          <w:rFonts w:cs="Arial"/>
+          <w:bCs/>
+          <w:i/>
+          <w:color w:val="262626"/>
+        </w:rPr>
+      </w:pPr>
+    </w:p>
+    <w:p>
+      <w:pPr>
+        <w:rPr>
+          <w:rFonts w:cs="Arial"/>
+          <w:bCs/>
+          <w:color w:val="262626"/>
+        </w:rPr>
+      </w:pPr>
+    </w:p>
+    <w:p>
+      <w:pPr>
+        <w:rPr>
+          <w:rFonts w:cs="Arial"/>
+          <w:bCs/>
+          <w:color w:val="262626"/>
+        </w:rPr>
+      </w:pPr>
+    </w:p>
+    <w:p>
+      <w:pPr>
+        <w:rPr>
+          <w:rFonts w:cs="Arial"/>
+          <w:bCs/>
+          <w:i/>
+          <w:color w:val="262626"/>
+        </w:rPr>
+      </w:pPr>
+      <w:r>
+        <w:rPr>
+          <w:rFonts w:cs="Arial"/>
+          <w:bCs/>
+          <w:color w:val="262626"/>
+        </w:rPr>
+        <w:t xml:space="preserve">Q7: </w:t>
+      </w:r>
+      <w:r>
+        <w:rPr>
+          <w:rFonts w:cs="Arial"/>
+          <w:bCs/>
+          <w:i/>
+          <w:color w:val="262626"/>
+        </w:rPr>
+        <w:t>Would feedback from past users influence whether you use a site or not?</w:t>
+      </w:r>
+    </w:p>
+    <w:p>
+      <w:pPr>
+        <w:rPr>
+          <w:rFonts w:cs="Arial"/>
+          <w:bCs/>
+          <w:i/>
+          <w:color w:val="262626"/>
+        </w:rPr>
+      </w:pPr>
+    </w:p>
+    <w:p>
+      <w:pPr>
+        <w:rPr>
+          <w:rFonts w:cs="Arial"/>
+          <w:bCs/>
+          <w:color w:val="262626"/>
+        </w:rPr>
+      </w:pPr>
+    </w:p>
+    <w:p>
+      <w:pPr>
+        <w:rPr>
+          <w:rFonts w:cs="Arial"/>
+          <w:bCs/>
+          <w:color w:val="262626"/>
+        </w:rPr>
+      </w:pPr>
+    </w:p>
+    <w:p>
+      <w:pPr>
+        <w:rPr>
+          <w:rFonts w:cs="Arial"/>
+          <w:bCs/>
+          <w:i/>
+          <w:color w:val="262626"/>
+        </w:rPr>
+      </w:pPr>
+      <w:r>
+        <w:rPr>
+          <w:rFonts w:cs="Arial"/>
+          <w:bCs/>
+          <w:color w:val="262626"/>
+        </w:rPr>
+        <w:t xml:space="preserve">Q8: </w:t>
+      </w:r>
+      <w:r>
+        <w:rPr>
+          <w:rFonts w:cs="Arial"/>
+          <w:bCs/>
+          <w:i/>
+          <w:color w:val="262626"/>
+        </w:rPr>
+        <w:t>Have you ever used a similar application in order to trade unwanted items? If yes, please describe any positive and negative aspects you experienced.</w:t>
+      </w:r>
+    </w:p>
+    <w:p>
+      <w:pPr>
+        <w:rPr>
+          <w:rFonts w:cs="Arial"/>
+          <w:bCs/>
+          <w:i/>
+          <w:color w:val="262626"/>
+        </w:rPr>
+      </w:pPr>
+    </w:p>
+    <w:p>
+      <w:pPr>
+        <w:rPr>
+          <w:rFonts w:cs="Arial"/>
+          <w:bCs/>
+          <w:color w:val="262626"/>
+        </w:rPr>
+      </w:pPr>
+    </w:p>
+    <w:p>
+      <w:pPr>
+        <w:rPr>
+          <w:rFonts w:cs="Arial"/>
+          <w:bCs/>
+          <w:color w:val="262626"/>
+        </w:rPr>
+      </w:pPr>
+    </w:p>
+    <w:p>
+      <w:pPr>
+        <w:rPr>
+          <w:rFonts w:cs="Arial"/>
+          <w:bCs/>
+          <w:i/>
+          <w:color w:val="262626"/>
+        </w:rPr>
+      </w:pPr>
+      <w:r>
+        <w:rPr>
+          <w:rFonts w:cs="Arial"/>
+          <w:bCs/>
+          <w:color w:val="262626"/>
+        </w:rPr>
+        <w:t xml:space="preserve">Q9: </w:t>
+      </w:r>
+      <w:r>
+        <w:rPr>
+          <w:rFonts w:cs="Arial"/>
+          <w:bCs/>
+          <w:i/>
+          <w:color w:val="262626"/>
+        </w:rPr>
+        <w:t>How often do you think you might use a trading application?</w:t>
+      </w:r>
+    </w:p>
+    <w:p>
+      <w:pPr>
+        <w:rPr>
+          <w:rFonts w:cs="Arial"/>
+          <w:bCs/>
+          <w:i/>
+          <w:color w:val="262626"/>
+        </w:rPr>
+      </w:pPr>
+    </w:p>
+    <w:p>
+      <w:pPr>
+        <w:rPr>
+          <w:rFonts w:cs="Arial"/>
+          <w:bCs/>
+          <w:color w:val="262626"/>
+        </w:rPr>
+      </w:pPr>
+    </w:p>
+    <w:p>
+      <w:pPr>
+        <w:rPr>
+          <w:rFonts w:cs="Arial"/>
+          <w:bCs/>
+          <w:color w:val="262626"/>
+        </w:rPr>
+      </w:pPr>
+    </w:p>
+    <w:p>
+      <w:pPr>
+        <w:rPr>
+          <w:rFonts w:cs="Arial"/>
+          <w:bCs/>
+          <w:i/>
+          <w:color w:val="262626"/>
+        </w:rPr>
+      </w:pPr>
+      <w:r>
+        <w:rPr>
+          <w:rFonts w:cs="Arial"/>
+          <w:bCs/>
+          <w:color w:val="262626"/>
+        </w:rPr>
+        <w:t xml:space="preserve">Q10: </w:t>
+      </w:r>
+      <w:r>
+        <w:rPr>
+          <w:rFonts w:cs="Arial"/>
+          <w:bCs/>
+          <w:i/>
+          <w:color w:val="262626"/>
+        </w:rPr>
+        <w:t>Please provide any features or ideas you would like to see on a trading application.</w:t>
+      </w:r>
+    </w:p>
+    <w:p>
+      <w:bookmarkStart w:id="0" w:name="_GoBack"/>
+      <w:bookmarkEnd w:id="0"/>
+    </w:p>
+    <w:p/>
     <w:sectPr>
       <w:pgSz w:w="11906" w:h="16838"/>
       <w:pgMar w:top="1440" w:right="1440" w:bottom="1440" w:left="1440" w:header="708" w:footer="708" w:gutter="0"/>
@@ -265,8 +1125,8 @@
 </file>
 
 <file path=word/numbering.xml><?xml version="1.0" encoding="utf-8"?>
-<w:numbering xmlns:wpc="http://schemas.microsoft.com/office/word/2010/wordprocessingCanvas" xmlns:cx="http://schemas.microsoft.com/office/drawing/2014/chartex" xmlns:cx1="http://schemas.microsoft.com/office/drawing/2015/9/8/chartex" xmlns:cx2="http://schemas.microsoft.com/office/drawing/2015/10/21/chartex" xmlns:cx3="http://schemas.microsoft.com/office/drawing/2016/5/9/chartex" xmlns:cx4="http://schemas.microsoft.com/office/drawing/2016/5/10/chartex" xmlns:cx5="http://schemas.microsoft.com/office/drawing/2016/5/11/chartex" xmlns:mc="http://schemas.openxmlformats.org/markup-compatibility/2006" xmlns:o="urn:schemas-microsoft-com:office:office" xmlns:r="http://schemas.openxmlformats.org/officeDocument/2006/relationships" xmlns:m="http://schemas.openxmlformats.org/officeDocument/2006/math" xmlns:v="urn:schemas-microsoft-com:vml" xmlns:wp14="http://schemas.microsoft.com/office/word/2010/wordprocessingDrawing" xmlns:wp="http://schemas.openxmlformats.org/drawingml/2006/wordprocessingDrawing" xmlns:w10="urn:schemas-microsoft-com:office:word" xmlns:w="http://schemas.openxmlformats.org/wordprocessingml/2006/main" xmlns:w14="http://schemas.microsoft.com/office/word/2010/wordml" xmlns:w15="http://schemas.microsoft.com/office/word/2012/wordml" xmlns:w16se="http://schemas.microsoft.com/office/word/2015/wordml/symex" xmlns:wpg="http://schemas.microsoft.com/office/word/2010/wordprocessingGroup" xmlns:wpi="http://schemas.microsoft.com/office/word/2010/wordprocessingInk" xmlns:wne="http://schemas.microsoft.com/office/word/2006/wordml" xmlns:wps="http://schemas.microsoft.com/office/word/2010/wordprocessingShape" mc:Ignorable="w14 w15 w16se wp14">
-  <w:abstractNum w:abstractNumId="0" w15:restartNumberingAfterBreak="0">
+<w:numbering xmlns:wpc="http://schemas.microsoft.com/office/word/2010/wordprocessingCanvas" xmlns:mo="http://schemas.microsoft.com/office/mac/office/2008/main" xmlns:mc="http://schemas.openxmlformats.org/markup-compatibility/2006" xmlns:mv="urn:schemas-microsoft-com:mac:vml" xmlns:o="urn:schemas-microsoft-com:office:office" xmlns:r="http://schemas.openxmlformats.org/officeDocument/2006/relationships" xmlns:m="http://schemas.openxmlformats.org/officeDocument/2006/math" xmlns:v="urn:schemas-microsoft-com:vml" xmlns:wp14="http://schemas.microsoft.com/office/word/2010/wordprocessingDrawing" xmlns:wp="http://schemas.openxmlformats.org/drawingml/2006/wordprocessingDrawing" xmlns:w10="urn:schemas-microsoft-com:office:word" xmlns:w="http://schemas.openxmlformats.org/wordprocessingml/2006/main" xmlns:w14="http://schemas.microsoft.com/office/word/2010/wordml" xmlns:w15="http://schemas.microsoft.com/office/word/2012/wordml" xmlns:wpg="http://schemas.microsoft.com/office/word/2010/wordprocessingGroup" xmlns:wpi="http://schemas.microsoft.com/office/word/2010/wordprocessingInk" xmlns:wne="http://schemas.microsoft.com/office/word/2006/wordml" xmlns:wps="http://schemas.microsoft.com/office/word/2010/wordprocessingShape" mc:Ignorable="w14 w15 wp14">
+  <w:abstractNum w:abstractNumId="0">
     <w:nsid w:val="017B747C"/>
     <w:multiLevelType w:val="hybridMultilevel"/>
     <w:tmpl w:val="20DC12AE"/>
@@ -379,7 +1239,7 @@
       </w:rPr>
     </w:lvl>
   </w:abstractNum>
-  <w:abstractNum w:abstractNumId="1" w15:restartNumberingAfterBreak="0">
+  <w:abstractNum w:abstractNumId="1">
     <w:nsid w:val="060475B2"/>
     <w:multiLevelType w:val="hybridMultilevel"/>
     <w:tmpl w:val="C6C62DA4"/>
@@ -492,7 +1352,7 @@
       </w:rPr>
     </w:lvl>
   </w:abstractNum>
-  <w:abstractNum w:abstractNumId="2" w15:restartNumberingAfterBreak="0">
+  <w:abstractNum w:abstractNumId="2">
     <w:nsid w:val="2EAA7EB0"/>
     <w:multiLevelType w:val="hybridMultilevel"/>
     <w:tmpl w:val="F6B420A6"/>
@@ -605,7 +1465,7 @@
       </w:rPr>
     </w:lvl>
   </w:abstractNum>
-  <w:abstractNum w:abstractNumId="3" w15:restartNumberingAfterBreak="0">
+  <w:abstractNum w:abstractNumId="3">
     <w:nsid w:val="2F8D6788"/>
     <w:multiLevelType w:val="hybridMultilevel"/>
     <w:tmpl w:val="373C5234"/>
@@ -706,6 +1566,119 @@
       </w:rPr>
     </w:lvl>
     <w:lvl w:ilvl="8" w:tplc="18090005" w:tentative="1">
+      <w:start w:val="1"/>
+      <w:numFmt w:val="bullet"/>
+      <w:lvlText w:val=""/>
+      <w:lvlJc w:val="left"/>
+      <w:pPr>
+        <w:ind w:left="6480" w:hanging="360"/>
+      </w:pPr>
+      <w:rPr>
+        <w:rFonts w:ascii="Wingdings" w:hAnsi="Wingdings" w:hint="default"/>
+      </w:rPr>
+    </w:lvl>
+  </w:abstractNum>
+  <w:abstractNum w:abstractNumId="4">
+    <w:nsid w:val="41D67A02"/>
+    <w:multiLevelType w:val="hybridMultilevel"/>
+    <w:tmpl w:val="BE961D60"/>
+    <w:lvl w:ilvl="0" w:tplc="04090001">
+      <w:start w:val="1"/>
+      <w:numFmt w:val="bullet"/>
+      <w:lvlText w:val=""/>
+      <w:lvlJc w:val="left"/>
+      <w:pPr>
+        <w:ind w:left="720" w:hanging="360"/>
+      </w:pPr>
+      <w:rPr>
+        <w:rFonts w:ascii="Symbol" w:hAnsi="Symbol" w:hint="default"/>
+      </w:rPr>
+    </w:lvl>
+    <w:lvl w:ilvl="1" w:tplc="04090003" w:tentative="1">
+      <w:start w:val="1"/>
+      <w:numFmt w:val="bullet"/>
+      <w:lvlText w:val="o"/>
+      <w:lvlJc w:val="left"/>
+      <w:pPr>
+        <w:ind w:left="1440" w:hanging="360"/>
+      </w:pPr>
+      <w:rPr>
+        <w:rFonts w:ascii="Courier New" w:hAnsi="Courier New" w:cs="Courier New" w:hint="default"/>
+      </w:rPr>
+    </w:lvl>
+    <w:lvl w:ilvl="2" w:tplc="04090005" w:tentative="1">
+      <w:start w:val="1"/>
+      <w:numFmt w:val="bullet"/>
+      <w:lvlText w:val=""/>
+      <w:lvlJc w:val="left"/>
+      <w:pPr>
+        <w:ind w:left="2160" w:hanging="360"/>
+      </w:pPr>
+      <w:rPr>
+        <w:rFonts w:ascii="Wingdings" w:hAnsi="Wingdings" w:hint="default"/>
+      </w:rPr>
+    </w:lvl>
+    <w:lvl w:ilvl="3" w:tplc="04090001" w:tentative="1">
+      <w:start w:val="1"/>
+      <w:numFmt w:val="bullet"/>
+      <w:lvlText w:val=""/>
+      <w:lvlJc w:val="left"/>
+      <w:pPr>
+        <w:ind w:left="2880" w:hanging="360"/>
+      </w:pPr>
+      <w:rPr>
+        <w:rFonts w:ascii="Symbol" w:hAnsi="Symbol" w:hint="default"/>
+      </w:rPr>
+    </w:lvl>
+    <w:lvl w:ilvl="4" w:tplc="04090003" w:tentative="1">
+      <w:start w:val="1"/>
+      <w:numFmt w:val="bullet"/>
+      <w:lvlText w:val="o"/>
+      <w:lvlJc w:val="left"/>
+      <w:pPr>
+        <w:ind w:left="3600" w:hanging="360"/>
+      </w:pPr>
+      <w:rPr>
+        <w:rFonts w:ascii="Courier New" w:hAnsi="Courier New" w:cs="Courier New" w:hint="default"/>
+      </w:rPr>
+    </w:lvl>
+    <w:lvl w:ilvl="5" w:tplc="04090005" w:tentative="1">
+      <w:start w:val="1"/>
+      <w:numFmt w:val="bullet"/>
+      <w:lvlText w:val=""/>
+      <w:lvlJc w:val="left"/>
+      <w:pPr>
+        <w:ind w:left="4320" w:hanging="360"/>
+      </w:pPr>
+      <w:rPr>
+        <w:rFonts w:ascii="Wingdings" w:hAnsi="Wingdings" w:hint="default"/>
+      </w:rPr>
+    </w:lvl>
+    <w:lvl w:ilvl="6" w:tplc="04090001" w:tentative="1">
+      <w:start w:val="1"/>
+      <w:numFmt w:val="bullet"/>
+      <w:lvlText w:val=""/>
+      <w:lvlJc w:val="left"/>
+      <w:pPr>
+        <w:ind w:left="5040" w:hanging="360"/>
+      </w:pPr>
+      <w:rPr>
+        <w:rFonts w:ascii="Symbol" w:hAnsi="Symbol" w:hint="default"/>
+      </w:rPr>
+    </w:lvl>
+    <w:lvl w:ilvl="7" w:tplc="04090003" w:tentative="1">
+      <w:start w:val="1"/>
+      <w:numFmt w:val="bullet"/>
+      <w:lvlText w:val="o"/>
+      <w:lvlJc w:val="left"/>
+      <w:pPr>
+        <w:ind w:left="5760" w:hanging="360"/>
+      </w:pPr>
+      <w:rPr>
+        <w:rFonts w:ascii="Courier New" w:hAnsi="Courier New" w:cs="Courier New" w:hint="default"/>
+      </w:rPr>
+    </w:lvl>
+    <w:lvl w:ilvl="8" w:tplc="04090005" w:tentative="1">
       <w:start w:val="1"/>
       <w:numFmt w:val="bullet"/>
       <w:lvlText w:val=""/>
@@ -730,11 +1703,14 @@
   <w:num w:numId="4">
     <w:abstractNumId w:val="1"/>
   </w:num>
+  <w:num w:numId="5">
+    <w:abstractNumId w:val="4"/>
+  </w:num>
 </w:numbering>
 </file>
 
 <file path=word/styles.xml><?xml version="1.0" encoding="utf-8"?>
-<w:styles xmlns:mc="http://schemas.openxmlformats.org/markup-compatibility/2006" xmlns:r="http://schemas.openxmlformats.org/officeDocument/2006/relationships" xmlns:w="http://schemas.openxmlformats.org/wordprocessingml/2006/main" xmlns:w14="http://schemas.microsoft.com/office/word/2010/wordml" xmlns:w15="http://schemas.microsoft.com/office/word/2012/wordml" xmlns:w16se="http://schemas.microsoft.com/office/word/2015/wordml/symex" mc:Ignorable="w14 w15 w16se">
+<w:styles xmlns:mc="http://schemas.openxmlformats.org/markup-compatibility/2006" xmlns:r="http://schemas.openxmlformats.org/officeDocument/2006/relationships" xmlns:w="http://schemas.openxmlformats.org/wordprocessingml/2006/main" xmlns:w14="http://schemas.microsoft.com/office/word/2010/wordml" xmlns:w15="http://schemas.microsoft.com/office/word/2012/wordml" mc:Ignorable="w14 w15">
   <w:docDefaults>
     <w:rPrDefault>
       <w:rPr>
@@ -750,7 +1726,7 @@
       </w:pPr>
     </w:pPrDefault>
   </w:docDefaults>
-  <w:latentStyles w:defLockedState="0" w:defUIPriority="99" w:defSemiHidden="0" w:defUnhideWhenUsed="0" w:defQFormat="0" w:count="374">
+  <w:latentStyles w:defLockedState="0" w:defUIPriority="99" w:defSemiHidden="0" w:defUnhideWhenUsed="0" w:defQFormat="0" w:count="380">
     <w:lsdException w:name="Normal" w:uiPriority="0" w:qFormat="1"/>
     <w:lsdException w:name="heading 1" w:uiPriority="9" w:qFormat="1"/>
     <w:lsdException w:name="heading 2" w:semiHidden="1" w:uiPriority="9" w:unhideWhenUsed="1" w:qFormat="1"/>
@@ -1122,9 +2098,6 @@
     <w:lsdException w:name="List Table 5 Dark Accent 6" w:uiPriority="50"/>
     <w:lsdException w:name="List Table 6 Colorful Accent 6" w:uiPriority="51"/>
     <w:lsdException w:name="List Table 7 Colorful Accent 6" w:uiPriority="52"/>
-    <w:lsdException w:name="Mention" w:semiHidden="1" w:unhideWhenUsed="1"/>
-    <w:lsdException w:name="Smart Hyperlink" w:semiHidden="1" w:unhideWhenUsed="1"/>
-    <w:lsdException w:name="Hashtag" w:semiHidden="1" w:unhideWhenUsed="1"/>
   </w:latentStyles>
   <w:style w:type="paragraph" w:default="1" w:styleId="Normal">
     <w:name w:val="Normal"/>

</xml_diff>

<commit_message>
dummy template added for second part data gathering
</commit_message>
<xml_diff>
--- a/CA2Usability_Kevin.docx
+++ b/CA2Usability_Kevin.docx
@@ -30,12 +30,14 @@
       <w:r>
         <w:t xml:space="preserve">. </w:t>
       </w:r>
+      <w:proofErr w:type="spellStart"/>
       <w:r>
         <w:rPr>
           <w:i/>
         </w:rPr>
         <w:t>BargainBin</w:t>
       </w:r>
+      <w:proofErr w:type="spellEnd"/>
       <w:r>
         <w:t xml:space="preserve"> is a web application targeted at the niche market of unwanted household goods and clutter, and the micro economy that these items create. The site is intended to act as a portal that allows registered users to</w:t>
       </w:r>
@@ -46,7 +48,11 @@
         <w:t>listings in order to trade unwanted goods in exchange for other goods or servi</w:t>
       </w:r>
       <w:r>
-        <w:t>ces. For example, a user of Barg</w:t>
+        <w:t xml:space="preserve">ces. For example, a user of </w:t>
+      </w:r>
+      <w:proofErr w:type="spellStart"/>
+      <w:r>
+        <w:t>Barg</w:t>
       </w:r>
       <w:r>
         <w:t>a</w:t>
@@ -55,7 +61,11 @@
         <w:t>i</w:t>
       </w:r>
       <w:r>
-        <w:t>nBin may have just completed a Spring clean and discovered forgotten items such as rollerblades which they can then attempt to barter on th</w:t>
+        <w:t>nBin</w:t>
+      </w:r>
+      <w:proofErr w:type="spellEnd"/>
+      <w:r>
+        <w:t xml:space="preserve"> may have just completed a Spring clean and discovered forgotten items such as rollerblades which they can then attempt to barter on th</w:t>
       </w:r>
       <w:r>
         <w:t>e</w:t>
@@ -68,13 +78,26 @@
       </w:r>
     </w:p>
     <w:p>
-      <w:r>
-        <w:t>BargainBin facilitates these exchanges by allowing users to register and create a profile. Once their profile is created they then have the ability to create a listing describing their unwanted item, the approx. value, and the type of items/experiences they would be interested in bartering for.</w:t>
-      </w:r>
-    </w:p>
-    <w:p>
-      <w:r>
-        <w:t>We have determined the main stakeholders of the BargainBin application fall into one of several categories.</w:t>
+      <w:proofErr w:type="spellStart"/>
+      <w:r>
+        <w:t>BargainBin</w:t>
+      </w:r>
+      <w:proofErr w:type="spellEnd"/>
+      <w:r>
+        <w:t xml:space="preserve"> facilitates these exchanges by allowing users to register and create a profile. Once their profile is created they then have the ability to create a listing describing their unwanted item, the approx. value, and the type of items/experiences they would be interested in bartering for.</w:t>
+      </w:r>
+    </w:p>
+    <w:p>
+      <w:r>
+        <w:t xml:space="preserve">We have determined the main stakeholders of the </w:t>
+      </w:r>
+      <w:proofErr w:type="spellStart"/>
+      <w:r>
+        <w:t>BargainBin</w:t>
+      </w:r>
+      <w:proofErr w:type="spellEnd"/>
+      <w:r>
+        <w:t xml:space="preserve"> application fall into one of several categories.</w:t>
       </w:r>
     </w:p>
     <w:p>
@@ -145,7 +168,15 @@
         </w:numPr>
       </w:pPr>
       <w:r>
-        <w:t>Skilled craftsmen/instructors – These users will likely play a key role in the success of the BargainBin application because they have a readily available supply of skills and experiences which have inherent value that they may wish to barter.</w:t>
+        <w:t xml:space="preserve">Skilled craftsmen/instructors – These users will likely play a key role in the success of the </w:t>
+      </w:r>
+      <w:proofErr w:type="spellStart"/>
+      <w:r>
+        <w:t>BargainBin</w:t>
+      </w:r>
+      <w:proofErr w:type="spellEnd"/>
+      <w:r>
+        <w:t xml:space="preserve"> application because they have a readily available supply of skills and experiences which have inherent value that they may wish to barter.</w:t>
       </w:r>
     </w:p>
     <w:p>
@@ -1114,6 +1145,631 @@
       <w:bookmarkEnd w:id="0"/>
     </w:p>
     <w:p/>
+    <w:p>
+      <w:r>
+        <w:t>Our second technique used for data gathering was the form of focus groups.</w:t>
+      </w:r>
+    </w:p>
+    <w:p/>
+    <w:p>
+      <w:pPr>
+        <w:widowControl w:val="0"/>
+        <w:autoSpaceDE w:val="0"/>
+        <w:autoSpaceDN w:val="0"/>
+        <w:adjustRightInd w:val="0"/>
+        <w:rPr>
+          <w:rFonts w:cs="SourceSansPro-Regular"/>
+        </w:rPr>
+      </w:pPr>
+      <w:r>
+        <w:rPr>
+          <w:sz w:val="24"/>
+          <w:szCs w:val="24"/>
+        </w:rPr>
+        <w:t xml:space="preserve">Focus groups are </w:t>
+      </w:r>
+      <w:r>
+        <w:rPr>
+          <w:rFonts w:cs="SourceSansPro-Regular"/>
+          <w:sz w:val="24"/>
+          <w:szCs w:val="24"/>
+        </w:rPr>
+        <w:t>small number of people (usually between 4 and 15, but typically 8) brought together with a moderator to focus on a specific product or topic (</w:t>
+      </w:r>
+      <w:r>
+        <w:rPr>
+          <w:rFonts w:cs="OpenSans"/>
+          <w:color w:val="535353"/>
+          <w:sz w:val="24"/>
+          <w:szCs w:val="24"/>
+        </w:rPr>
+        <w:t>"Which Of Your Friends Needs To Learn This Term?")</w:t>
+      </w:r>
+      <w:r>
+        <w:rPr>
+          <w:rFonts w:cs="SourceSansPro-Regular"/>
+          <w:sz w:val="24"/>
+          <w:szCs w:val="24"/>
+        </w:rPr>
+        <w:t>.</w:t>
+      </w:r>
+    </w:p>
+    <w:p>
+      <w:pPr>
+        <w:widowControl w:val="0"/>
+        <w:autoSpaceDE w:val="0"/>
+        <w:autoSpaceDN w:val="0"/>
+        <w:adjustRightInd w:val="0"/>
+        <w:rPr>
+          <w:rFonts w:cs="SourceSansPro-Regular"/>
+        </w:rPr>
+      </w:pPr>
+    </w:p>
+    <w:p>
+      <w:pPr>
+        <w:widowControl w:val="0"/>
+        <w:autoSpaceDE w:val="0"/>
+        <w:autoSpaceDN w:val="0"/>
+        <w:adjustRightInd w:val="0"/>
+        <w:rPr>
+          <w:rFonts w:cs="SourceSansPro-Regular"/>
+        </w:rPr>
+      </w:pPr>
+      <w:r>
+        <w:rPr>
+          <w:rFonts w:cs="SourceSansPro-Regular"/>
+        </w:rPr>
+        <w:t>The technique we used to gather the information in the focus group was as follows:</w:t>
+      </w:r>
+    </w:p>
+    <w:p>
+      <w:pPr>
+        <w:widowControl w:val="0"/>
+        <w:autoSpaceDE w:val="0"/>
+        <w:autoSpaceDN w:val="0"/>
+        <w:adjustRightInd w:val="0"/>
+        <w:rPr>
+          <w:rFonts w:cs="SourceSansPro-Regular"/>
+        </w:rPr>
+      </w:pPr>
+      <w:r>
+        <w:rPr>
+          <w:rFonts w:cs="SourceSansPro-Regular"/>
+        </w:rPr>
+        <w:t>Introduction – explain why this is happening + lack of anonymity</w:t>
+      </w:r>
+    </w:p>
+    <w:p>
+      <w:pPr>
+        <w:widowControl w:val="0"/>
+        <w:autoSpaceDE w:val="0"/>
+        <w:autoSpaceDN w:val="0"/>
+        <w:adjustRightInd w:val="0"/>
+        <w:rPr>
+          <w:rFonts w:cs="SourceSansPro-Regular"/>
+        </w:rPr>
+      </w:pPr>
+      <w:r>
+        <w:rPr>
+          <w:rFonts w:cs="SourceSansPro-Regular"/>
+        </w:rPr>
+        <w:t>Set Expectations – Explain what is going on and will be happening</w:t>
+      </w:r>
+    </w:p>
+    <w:p>
+      <w:pPr>
+        <w:widowControl w:val="0"/>
+        <w:autoSpaceDE w:val="0"/>
+        <w:autoSpaceDN w:val="0"/>
+        <w:adjustRightInd w:val="0"/>
+        <w:rPr>
+          <w:rFonts w:cs="SourceSansPro-Regular"/>
+        </w:rPr>
+      </w:pPr>
+      <w:r>
+        <w:rPr>
+          <w:rFonts w:cs="SourceSansPro-Regular"/>
+        </w:rPr>
+        <w:t>Initial Qs – Simple, interactive Q just to get people thinking</w:t>
+      </w:r>
+    </w:p>
+    <w:p>
+      <w:pPr>
+        <w:widowControl w:val="0"/>
+        <w:autoSpaceDE w:val="0"/>
+        <w:autoSpaceDN w:val="0"/>
+        <w:adjustRightInd w:val="0"/>
+        <w:rPr>
+          <w:rFonts w:cs="SourceSansPro-Regular"/>
+        </w:rPr>
+      </w:pPr>
+      <w:r>
+        <w:rPr>
+          <w:rFonts w:cs="SourceSansPro-Regular"/>
+        </w:rPr>
+        <w:t>Interactive Exercise – get everyone involved</w:t>
+      </w:r>
+    </w:p>
+    <w:p>
+      <w:pPr>
+        <w:widowControl w:val="0"/>
+        <w:autoSpaceDE w:val="0"/>
+        <w:autoSpaceDN w:val="0"/>
+        <w:adjustRightInd w:val="0"/>
+        <w:rPr>
+          <w:rFonts w:cs="SourceSansPro-Regular"/>
+        </w:rPr>
+      </w:pPr>
+      <w:r>
+        <w:rPr>
+          <w:rFonts w:cs="SourceSansPro-Regular"/>
+        </w:rPr>
+        <w:t>Main Qs – All other Qs</w:t>
+      </w:r>
+    </w:p>
+    <w:p>
+      <w:pPr>
+        <w:widowControl w:val="0"/>
+        <w:autoSpaceDE w:val="0"/>
+        <w:autoSpaceDN w:val="0"/>
+        <w:adjustRightInd w:val="0"/>
+        <w:rPr>
+          <w:rFonts w:cs="SourceSansPro-Regular"/>
+        </w:rPr>
+      </w:pPr>
+      <w:r>
+        <w:rPr>
+          <w:rFonts w:cs="SourceSansPro-Regular"/>
+        </w:rPr>
+        <w:t>Wrap up – Thank them and explain what happens now</w:t>
+      </w:r>
+    </w:p>
+    <w:p>
+      <w:pPr>
+        <w:widowControl w:val="0"/>
+        <w:autoSpaceDE w:val="0"/>
+        <w:autoSpaceDN w:val="0"/>
+        <w:adjustRightInd w:val="0"/>
+        <w:rPr>
+          <w:rFonts w:cs="SourceSansPro-Regular"/>
+        </w:rPr>
+      </w:pPr>
+    </w:p>
+    <w:p>
+      <w:pPr>
+        <w:widowControl w:val="0"/>
+        <w:autoSpaceDE w:val="0"/>
+        <w:autoSpaceDN w:val="0"/>
+        <w:adjustRightInd w:val="0"/>
+        <w:rPr>
+          <w:rFonts w:cs="SourceSansPro-Regular"/>
+        </w:rPr>
+      </w:pPr>
+      <w:r>
+        <w:rPr>
+          <w:rFonts w:cs="SourceSansPro-Regular"/>
+        </w:rPr>
+        <w:t>Questions:</w:t>
+      </w:r>
+    </w:p>
+    <w:p>
+      <w:pPr>
+        <w:pStyle w:val="ListParagraph"/>
+        <w:widowControl w:val="0"/>
+        <w:numPr>
+          <w:ilvl w:val="0"/>
+          <w:numId w:val="6"/>
+        </w:numPr>
+        <w:autoSpaceDE w:val="0"/>
+        <w:autoSpaceDN w:val="0"/>
+        <w:adjustRightInd w:val="0"/>
+        <w:spacing w:after="0" w:line="240" w:lineRule="auto"/>
+        <w:rPr>
+          <w:rFonts w:cs="SourceSansPro-Regular"/>
+        </w:rPr>
+      </w:pPr>
+      <w:r>
+        <w:rPr>
+          <w:rFonts w:cs="SourceSansPro-Regular"/>
+        </w:rPr>
+        <w:t>Key functionality of bartering application</w:t>
+      </w:r>
+    </w:p>
+    <w:p>
+      <w:pPr>
+        <w:pStyle w:val="ListParagraph"/>
+        <w:widowControl w:val="0"/>
+        <w:numPr>
+          <w:ilvl w:val="0"/>
+          <w:numId w:val="6"/>
+        </w:numPr>
+        <w:autoSpaceDE w:val="0"/>
+        <w:autoSpaceDN w:val="0"/>
+        <w:adjustRightInd w:val="0"/>
+        <w:spacing w:after="0" w:line="240" w:lineRule="auto"/>
+        <w:rPr>
+          <w:rFonts w:cs="SourceSansPro-Regular"/>
+        </w:rPr>
+      </w:pPr>
+      <w:r>
+        <w:rPr>
+          <w:rFonts w:cs="SourceSansPro-Regular"/>
+        </w:rPr>
+        <w:t>What would make you come back to the site</w:t>
+      </w:r>
+    </w:p>
+    <w:p>
+      <w:pPr>
+        <w:pStyle w:val="ListParagraph"/>
+        <w:widowControl w:val="0"/>
+        <w:numPr>
+          <w:ilvl w:val="0"/>
+          <w:numId w:val="6"/>
+        </w:numPr>
+        <w:autoSpaceDE w:val="0"/>
+        <w:autoSpaceDN w:val="0"/>
+        <w:adjustRightInd w:val="0"/>
+        <w:spacing w:after="0" w:line="240" w:lineRule="auto"/>
+        <w:rPr>
+          <w:rFonts w:cs="SourceSansPro-Regular"/>
+        </w:rPr>
+      </w:pPr>
+      <w:r>
+        <w:rPr>
+          <w:rFonts w:cs="SourceSansPro-Regular"/>
+        </w:rPr>
+        <w:t>What would you like to see on the site</w:t>
+      </w:r>
+    </w:p>
+    <w:p>
+      <w:pPr>
+        <w:pStyle w:val="ListParagraph"/>
+        <w:widowControl w:val="0"/>
+        <w:numPr>
+          <w:ilvl w:val="0"/>
+          <w:numId w:val="6"/>
+        </w:numPr>
+        <w:autoSpaceDE w:val="0"/>
+        <w:autoSpaceDN w:val="0"/>
+        <w:adjustRightInd w:val="0"/>
+        <w:spacing w:after="0" w:line="240" w:lineRule="auto"/>
+        <w:rPr>
+          <w:rFonts w:cs="SourceSansPro-Regular"/>
+        </w:rPr>
+      </w:pPr>
+      <w:r>
+        <w:rPr>
+          <w:rFonts w:cs="SourceSansPro-Regular"/>
+        </w:rPr>
+        <w:t>What type of experiences would you like to see</w:t>
+      </w:r>
+    </w:p>
+    <w:p>
+      <w:pPr>
+        <w:pStyle w:val="ListParagraph"/>
+        <w:widowControl w:val="0"/>
+        <w:numPr>
+          <w:ilvl w:val="0"/>
+          <w:numId w:val="6"/>
+        </w:numPr>
+        <w:autoSpaceDE w:val="0"/>
+        <w:autoSpaceDN w:val="0"/>
+        <w:adjustRightInd w:val="0"/>
+        <w:spacing w:after="0" w:line="240" w:lineRule="auto"/>
+        <w:rPr>
+          <w:rFonts w:cs="SourceSansPro-Regular"/>
+        </w:rPr>
+      </w:pPr>
+      <w:r>
+        <w:rPr>
+          <w:rFonts w:cs="SourceSansPro-Regular"/>
+        </w:rPr>
+        <w:t>How would you like to contact sellers</w:t>
+      </w:r>
+    </w:p>
+    <w:p>
+      <w:pPr>
+        <w:pStyle w:val="ListParagraph"/>
+        <w:widowControl w:val="0"/>
+        <w:numPr>
+          <w:ilvl w:val="0"/>
+          <w:numId w:val="6"/>
+        </w:numPr>
+        <w:autoSpaceDE w:val="0"/>
+        <w:autoSpaceDN w:val="0"/>
+        <w:adjustRightInd w:val="0"/>
+        <w:spacing w:after="0" w:line="240" w:lineRule="auto"/>
+        <w:rPr>
+          <w:rFonts w:cs="SourceSansPro-Regular"/>
+        </w:rPr>
+      </w:pPr>
+      <w:r>
+        <w:rPr>
+          <w:rFonts w:cs="SourceSansPro-Regular"/>
+        </w:rPr>
+        <w:t>Brainstorm features – first Q</w:t>
+      </w:r>
+    </w:p>
+    <w:p>
+      <w:pPr>
+        <w:pStyle w:val="ListParagraph"/>
+        <w:widowControl w:val="0"/>
+        <w:numPr>
+          <w:ilvl w:val="0"/>
+          <w:numId w:val="6"/>
+        </w:numPr>
+        <w:autoSpaceDE w:val="0"/>
+        <w:autoSpaceDN w:val="0"/>
+        <w:adjustRightInd w:val="0"/>
+        <w:spacing w:after="0" w:line="240" w:lineRule="auto"/>
+        <w:rPr>
+          <w:rFonts w:cs="SourceSansPro-Regular"/>
+        </w:rPr>
+      </w:pPr>
+      <w:r>
+        <w:rPr>
+          <w:rFonts w:cs="SourceSansPro-Regular"/>
+        </w:rPr>
+        <w:lastRenderedPageBreak/>
+        <w:t>Would you be willing to pay for this – how much? – would ads put you off coming back</w:t>
+      </w:r>
+    </w:p>
+    <w:p>
+      <w:pPr>
+        <w:pStyle w:val="ListParagraph"/>
+        <w:widowControl w:val="0"/>
+        <w:numPr>
+          <w:ilvl w:val="0"/>
+          <w:numId w:val="6"/>
+        </w:numPr>
+        <w:autoSpaceDE w:val="0"/>
+        <w:autoSpaceDN w:val="0"/>
+        <w:adjustRightInd w:val="0"/>
+        <w:spacing w:after="0" w:line="240" w:lineRule="auto"/>
+        <w:rPr>
+          <w:rFonts w:cs="SourceSansPro-Regular"/>
+        </w:rPr>
+      </w:pPr>
+      <w:r>
+        <w:rPr>
+          <w:rFonts w:cs="SourceSansPro-Regular"/>
+        </w:rPr>
+        <w:t>Would you like alerts for certain categories</w:t>
+      </w:r>
+    </w:p>
+    <w:p>
+      <w:pPr>
+        <w:pStyle w:val="ListParagraph"/>
+        <w:widowControl w:val="0"/>
+        <w:numPr>
+          <w:ilvl w:val="0"/>
+          <w:numId w:val="6"/>
+        </w:numPr>
+        <w:autoSpaceDE w:val="0"/>
+        <w:autoSpaceDN w:val="0"/>
+        <w:adjustRightInd w:val="0"/>
+        <w:spacing w:after="0" w:line="240" w:lineRule="auto"/>
+        <w:rPr>
+          <w:rFonts w:cs="SourceSansPro-Regular"/>
+        </w:rPr>
+      </w:pPr>
+      <w:r>
+        <w:rPr>
+          <w:rFonts w:cs="SourceSansPro-Regular"/>
+        </w:rPr>
+        <w:t>What kind of goods have you, what kind of categories</w:t>
+      </w:r>
+    </w:p>
+    <w:p>
+      <w:pPr>
+        <w:pStyle w:val="ListParagraph"/>
+        <w:widowControl w:val="0"/>
+        <w:numPr>
+          <w:ilvl w:val="0"/>
+          <w:numId w:val="6"/>
+        </w:numPr>
+        <w:autoSpaceDE w:val="0"/>
+        <w:autoSpaceDN w:val="0"/>
+        <w:adjustRightInd w:val="0"/>
+        <w:spacing w:after="0" w:line="240" w:lineRule="auto"/>
+        <w:rPr>
+          <w:rFonts w:cs="SourceSansPro-Regular"/>
+        </w:rPr>
+      </w:pPr>
+      <w:r>
+        <w:rPr>
+          <w:rFonts w:cs="SourceSansPro-Regular"/>
+        </w:rPr>
+        <w:t>What type of mobile device do you use</w:t>
+      </w:r>
+    </w:p>
+    <w:p>
+      <w:pPr>
+        <w:pStyle w:val="ListParagraph"/>
+        <w:widowControl w:val="0"/>
+        <w:numPr>
+          <w:ilvl w:val="0"/>
+          <w:numId w:val="6"/>
+        </w:numPr>
+        <w:autoSpaceDE w:val="0"/>
+        <w:autoSpaceDN w:val="0"/>
+        <w:adjustRightInd w:val="0"/>
+        <w:spacing w:after="0" w:line="240" w:lineRule="auto"/>
+        <w:rPr>
+          <w:rFonts w:cs="SourceSansPro-Regular"/>
+        </w:rPr>
+      </w:pPr>
+      <w:r>
+        <w:rPr>
+          <w:rFonts w:cs="SourceSansPro-Regular"/>
+        </w:rPr>
+        <w:t>Pros vs cons of a mobile vs desktop version</w:t>
+      </w:r>
+    </w:p>
+    <w:p>
+      <w:pPr>
+        <w:pStyle w:val="ListParagraph"/>
+        <w:widowControl w:val="0"/>
+        <w:numPr>
+          <w:ilvl w:val="0"/>
+          <w:numId w:val="6"/>
+        </w:numPr>
+        <w:autoSpaceDE w:val="0"/>
+        <w:autoSpaceDN w:val="0"/>
+        <w:adjustRightInd w:val="0"/>
+        <w:spacing w:after="0" w:line="240" w:lineRule="auto"/>
+        <w:rPr>
+          <w:rFonts w:cs="SourceSansPro-Regular"/>
+        </w:rPr>
+      </w:pPr>
+      <w:r>
+        <w:rPr>
+          <w:rFonts w:cs="SourceSansPro-Regular"/>
+        </w:rPr>
+        <w:t>How important is a comments section – and would you use it</w:t>
+      </w:r>
+    </w:p>
+    <w:p>
+      <w:pPr>
+        <w:pStyle w:val="ListParagraph"/>
+        <w:widowControl w:val="0"/>
+        <w:numPr>
+          <w:ilvl w:val="0"/>
+          <w:numId w:val="6"/>
+        </w:numPr>
+        <w:autoSpaceDE w:val="0"/>
+        <w:autoSpaceDN w:val="0"/>
+        <w:adjustRightInd w:val="0"/>
+        <w:spacing w:after="0" w:line="240" w:lineRule="auto"/>
+        <w:rPr>
+          <w:rFonts w:cs="SourceSansPro-Regular"/>
+        </w:rPr>
+      </w:pPr>
+      <w:r>
+        <w:rPr>
+          <w:rFonts w:cs="SourceSansPro-Regular"/>
+        </w:rPr>
+        <w:t>Do you recommend apps to friends</w:t>
+      </w:r>
+    </w:p>
+    <w:p>
+      <w:pPr>
+        <w:pStyle w:val="ListParagraph"/>
+        <w:widowControl w:val="0"/>
+        <w:numPr>
+          <w:ilvl w:val="0"/>
+          <w:numId w:val="6"/>
+        </w:numPr>
+        <w:autoSpaceDE w:val="0"/>
+        <w:autoSpaceDN w:val="0"/>
+        <w:adjustRightInd w:val="0"/>
+        <w:spacing w:after="0" w:line="240" w:lineRule="auto"/>
+        <w:rPr>
+          <w:rFonts w:cs="SourceSansPro-Regular"/>
+        </w:rPr>
+      </w:pPr>
+      <w:r>
+        <w:rPr>
+          <w:rFonts w:cs="SourceSansPro-Regular"/>
+        </w:rPr>
+        <w:t>What kind of filters required – location/category/value?</w:t>
+      </w:r>
+    </w:p>
+    <w:p>
+      <w:pPr>
+        <w:widowControl w:val="0"/>
+        <w:autoSpaceDE w:val="0"/>
+        <w:autoSpaceDN w:val="0"/>
+        <w:adjustRightInd w:val="0"/>
+        <w:ind w:left="360"/>
+        <w:rPr>
+          <w:rFonts w:cs="SourceSansPro-Regular"/>
+        </w:rPr>
+      </w:pPr>
+    </w:p>
+    <w:p>
+      <w:pPr>
+        <w:widowControl w:val="0"/>
+        <w:autoSpaceDE w:val="0"/>
+        <w:autoSpaceDN w:val="0"/>
+        <w:adjustRightInd w:val="0"/>
+        <w:rPr>
+          <w:rFonts w:cs="SourceSansPro-Regular"/>
+        </w:rPr>
+      </w:pPr>
+    </w:p>
+    <w:p>
+      <w:pPr>
+        <w:widowControl w:val="0"/>
+        <w:autoSpaceDE w:val="0"/>
+        <w:autoSpaceDN w:val="0"/>
+        <w:adjustRightInd w:val="0"/>
+        <w:rPr>
+          <w:rFonts w:cs="SourceSansPro-Regular"/>
+          <w:sz w:val="24"/>
+          <w:szCs w:val="24"/>
+        </w:rPr>
+      </w:pPr>
+      <w:r>
+        <w:rPr>
+          <w:rFonts w:cs="SourceSansPro-Regular"/>
+          <w:sz w:val="24"/>
+          <w:szCs w:val="24"/>
+        </w:rPr>
+        <w:t xml:space="preserve">Reference at end of doc: </w:t>
+      </w:r>
+      <w:r>
+        <w:rPr>
+          <w:rFonts w:cs="OpenSans"/>
+          <w:color w:val="535353"/>
+          <w:sz w:val="24"/>
+          <w:szCs w:val="24"/>
+        </w:rPr>
+        <w:t xml:space="preserve">"Which Of Your Friends Needs To Learn This Term?". </w:t>
+      </w:r>
+      <w:r>
+        <w:rPr>
+          <w:rFonts w:cs="OpenSans-Italic"/>
+          <w:i/>
+          <w:iCs/>
+          <w:color w:val="535353"/>
+          <w:sz w:val="24"/>
+          <w:szCs w:val="24"/>
+        </w:rPr>
+        <w:t>BusinessDictionary.com</w:t>
+      </w:r>
+      <w:r>
+        <w:rPr>
+          <w:rFonts w:cs="OpenSans"/>
+          <w:color w:val="535353"/>
+          <w:sz w:val="24"/>
+          <w:szCs w:val="24"/>
+        </w:rPr>
+        <w:t xml:space="preserve">. </w:t>
+      </w:r>
+      <w:proofErr w:type="spellStart"/>
+      <w:r>
+        <w:rPr>
+          <w:rFonts w:cs="OpenSans"/>
+          <w:color w:val="535353"/>
+          <w:sz w:val="24"/>
+          <w:szCs w:val="24"/>
+        </w:rPr>
+        <w:t>N.p</w:t>
+      </w:r>
+      <w:proofErr w:type="spellEnd"/>
+      <w:r>
+        <w:rPr>
+          <w:rFonts w:cs="OpenSans"/>
+          <w:color w:val="535353"/>
+          <w:sz w:val="24"/>
+          <w:szCs w:val="24"/>
+        </w:rPr>
+        <w:t>., 2017. Web. 7 Mar. 2017.</w:t>
+      </w:r>
+    </w:p>
+    <w:p/>
+    <w:p/>
     <w:sectPr>
       <w:pgSz w:w="11906" w:h="16838"/>
       <w:pgMar w:top="1440" w:right="1440" w:bottom="1440" w:left="1440" w:header="708" w:footer="708" w:gutter="0"/>
@@ -1691,6 +2347,119 @@
       </w:rPr>
     </w:lvl>
   </w:abstractNum>
+  <w:abstractNum w:abstractNumId="5">
+    <w:nsid w:val="5AA36EAB"/>
+    <w:multiLevelType w:val="hybridMultilevel"/>
+    <w:tmpl w:val="C1DEED0A"/>
+    <w:lvl w:ilvl="0" w:tplc="04090001">
+      <w:start w:val="1"/>
+      <w:numFmt w:val="bullet"/>
+      <w:lvlText w:val=""/>
+      <w:lvlJc w:val="left"/>
+      <w:pPr>
+        <w:ind w:left="720" w:hanging="360"/>
+      </w:pPr>
+      <w:rPr>
+        <w:rFonts w:ascii="Symbol" w:hAnsi="Symbol" w:hint="default"/>
+      </w:rPr>
+    </w:lvl>
+    <w:lvl w:ilvl="1" w:tplc="04090003" w:tentative="1">
+      <w:start w:val="1"/>
+      <w:numFmt w:val="bullet"/>
+      <w:lvlText w:val="o"/>
+      <w:lvlJc w:val="left"/>
+      <w:pPr>
+        <w:ind w:left="1440" w:hanging="360"/>
+      </w:pPr>
+      <w:rPr>
+        <w:rFonts w:ascii="Courier New" w:hAnsi="Courier New" w:cs="Courier New" w:hint="default"/>
+      </w:rPr>
+    </w:lvl>
+    <w:lvl w:ilvl="2" w:tplc="04090005" w:tentative="1">
+      <w:start w:val="1"/>
+      <w:numFmt w:val="bullet"/>
+      <w:lvlText w:val=""/>
+      <w:lvlJc w:val="left"/>
+      <w:pPr>
+        <w:ind w:left="2160" w:hanging="360"/>
+      </w:pPr>
+      <w:rPr>
+        <w:rFonts w:ascii="Wingdings" w:hAnsi="Wingdings" w:hint="default"/>
+      </w:rPr>
+    </w:lvl>
+    <w:lvl w:ilvl="3" w:tplc="04090001" w:tentative="1">
+      <w:start w:val="1"/>
+      <w:numFmt w:val="bullet"/>
+      <w:lvlText w:val=""/>
+      <w:lvlJc w:val="left"/>
+      <w:pPr>
+        <w:ind w:left="2880" w:hanging="360"/>
+      </w:pPr>
+      <w:rPr>
+        <w:rFonts w:ascii="Symbol" w:hAnsi="Symbol" w:hint="default"/>
+      </w:rPr>
+    </w:lvl>
+    <w:lvl w:ilvl="4" w:tplc="04090003" w:tentative="1">
+      <w:start w:val="1"/>
+      <w:numFmt w:val="bullet"/>
+      <w:lvlText w:val="o"/>
+      <w:lvlJc w:val="left"/>
+      <w:pPr>
+        <w:ind w:left="3600" w:hanging="360"/>
+      </w:pPr>
+      <w:rPr>
+        <w:rFonts w:ascii="Courier New" w:hAnsi="Courier New" w:cs="Courier New" w:hint="default"/>
+      </w:rPr>
+    </w:lvl>
+    <w:lvl w:ilvl="5" w:tplc="04090005" w:tentative="1">
+      <w:start w:val="1"/>
+      <w:numFmt w:val="bullet"/>
+      <w:lvlText w:val=""/>
+      <w:lvlJc w:val="left"/>
+      <w:pPr>
+        <w:ind w:left="4320" w:hanging="360"/>
+      </w:pPr>
+      <w:rPr>
+        <w:rFonts w:ascii="Wingdings" w:hAnsi="Wingdings" w:hint="default"/>
+      </w:rPr>
+    </w:lvl>
+    <w:lvl w:ilvl="6" w:tplc="04090001" w:tentative="1">
+      <w:start w:val="1"/>
+      <w:numFmt w:val="bullet"/>
+      <w:lvlText w:val=""/>
+      <w:lvlJc w:val="left"/>
+      <w:pPr>
+        <w:ind w:left="5040" w:hanging="360"/>
+      </w:pPr>
+      <w:rPr>
+        <w:rFonts w:ascii="Symbol" w:hAnsi="Symbol" w:hint="default"/>
+      </w:rPr>
+    </w:lvl>
+    <w:lvl w:ilvl="7" w:tplc="04090003" w:tentative="1">
+      <w:start w:val="1"/>
+      <w:numFmt w:val="bullet"/>
+      <w:lvlText w:val="o"/>
+      <w:lvlJc w:val="left"/>
+      <w:pPr>
+        <w:ind w:left="5760" w:hanging="360"/>
+      </w:pPr>
+      <w:rPr>
+        <w:rFonts w:ascii="Courier New" w:hAnsi="Courier New" w:cs="Courier New" w:hint="default"/>
+      </w:rPr>
+    </w:lvl>
+    <w:lvl w:ilvl="8" w:tplc="04090005" w:tentative="1">
+      <w:start w:val="1"/>
+      <w:numFmt w:val="bullet"/>
+      <w:lvlText w:val=""/>
+      <w:lvlJc w:val="left"/>
+      <w:pPr>
+        <w:ind w:left="6480" w:hanging="360"/>
+      </w:pPr>
+      <w:rPr>
+        <w:rFonts w:ascii="Wingdings" w:hAnsi="Wingdings" w:hint="default"/>
+      </w:rPr>
+    </w:lvl>
+  </w:abstractNum>
   <w:num w:numId="1">
     <w:abstractNumId w:val="3"/>
   </w:num>
@@ -1705,6 +2474,9 @@
   </w:num>
   <w:num w:numId="5">
     <w:abstractNumId w:val="4"/>
+  </w:num>
+  <w:num w:numId="6">
+    <w:abstractNumId w:val="5"/>
   </w:num>
 </w:numbering>
 </file>

</xml_diff>

<commit_message>
added full section for questionnaire
</commit_message>
<xml_diff>
--- a/CA2Usability_Kevin.docx
+++ b/CA2Usability_Kevin.docx
@@ -267,7 +267,7 @@
     <w:p/>
     <w:p>
       <w:r>
-        <w:t>Our first data gathering technique used was the form of a questionnaire. We felt that keeping it short and to the point would provide for more useful information. Some of the questions we left a comment box for further feedback, purposely just to get further feedback. We also have learnt from experience that users do like to give their opinion, and some questions don’t always get the required response with specified answer choices.</w:t>
+        <w:t>Our first data gathering technique used was the form of a questionnaire. We felt that keeping it short and to the point would provide for more useful information. Some of the questions we left a comment box for further feedback. We also have learnt from experience that users do like to give their opinion, and some questions don’t always give a full explanation with the specified answer choices.</w:t>
       </w:r>
     </w:p>
     <w:p/>
@@ -569,17 +569,35 @@
         <w:t>This question was a resounding ‘yes’ answer, which first and foremost, showed us that this type of application could be a success and used by the public.</w:t>
       </w:r>
     </w:p>
-    <w:p/>
-    <w:p>
-      <w:r>
-        <w:rPr>
+    <w:p>
+      <w:pPr>
+        <w:rPr>
+          <w:rFonts w:cs="Arial"/>
+          <w:bCs/>
+          <w:color w:val="262626"/>
+        </w:rPr>
+      </w:pPr>
+    </w:p>
+    <w:p>
+      <w:pPr>
+        <w:rPr>
+          <w:rFonts w:cs="Arial"/>
+          <w:bCs/>
+          <w:color w:val="262626"/>
+        </w:rPr>
+      </w:pPr>
+      <w:r>
+        <w:rPr>
+          <w:rFonts w:cs="Arial"/>
+          <w:bCs/>
           <w:noProof/>
+          <w:color w:val="262626"/>
         </w:rPr>
         <w:drawing>
-          <wp:inline distT="0" distB="0" distL="0" distR="0" wp14:anchorId="1C8EEE88" wp14:editId="326198E5">
-            <wp:extent cx="5720080" cy="2913380"/>
-            <wp:effectExtent l="0" t="0" r="0" b="7620"/>
-            <wp:docPr id="3" name="Picture 3" descr="/Users/conorprunty/Desktop/Q1.png"/>
+          <wp:inline distT="0" distB="0" distL="0" distR="0" wp14:anchorId="5A04C684" wp14:editId="0440A899">
+            <wp:extent cx="5720080" cy="2891790"/>
+            <wp:effectExtent l="0" t="0" r="0" b="3810"/>
+            <wp:docPr id="5" name="Picture 5" descr="../../../Desktop/Q1.png"/>
             <wp:cNvGraphicFramePr>
               <a:graphicFrameLocks xmlns:a="http://schemas.openxmlformats.org/drawingml/2006/main" noChangeAspect="1"/>
             </wp:cNvGraphicFramePr>
@@ -587,7 +605,7 @@
               <a:graphicData uri="http://schemas.openxmlformats.org/drawingml/2006/picture">
                 <pic:pic xmlns:pic="http://schemas.openxmlformats.org/drawingml/2006/picture">
                   <pic:nvPicPr>
-                    <pic:cNvPr id="0" name="Picture 3" descr="/Users/conorprunty/Desktop/Q1.png"/>
+                    <pic:cNvPr id="0" name="Picture 5" descr="../../../Desktop/Q1.png"/>
                     <pic:cNvPicPr>
                       <a:picLocks noChangeAspect="1" noChangeArrowheads="1"/>
                     </pic:cNvPicPr>
@@ -608,7 +626,7 @@
                   <pic:spPr bwMode="auto">
                     <a:xfrm>
                       <a:off x="0" y="0"/>
-                      <a:ext cx="5720080" cy="2913380"/>
+                      <a:ext cx="5720080" cy="2891790"/>
                     </a:xfrm>
                     <a:prstGeom prst="rect">
                       <a:avLst/>
@@ -626,6 +644,8 @@
       </w:r>
     </w:p>
     <w:p/>
+    <w:p/>
+    <w:p/>
     <w:p>
       <w:pPr>
         <w:rPr>
@@ -672,6 +692,7 @@
           <w:bCs/>
           <w:color w:val="262626"/>
         </w:rPr>
+        <w:lastRenderedPageBreak/>
         <w:t>Another very important question, as not everyone uses online applications. As the site will all be online, another big ‘yes’ answer was very important to this question.</w:t>
       </w:r>
     </w:p>
@@ -681,12 +702,11 @@
         <w:rPr>
           <w:noProof/>
         </w:rPr>
-        <w:lastRenderedPageBreak/>
         <w:drawing>
-          <wp:inline distT="0" distB="0" distL="0" distR="0" wp14:anchorId="65335996" wp14:editId="7E00CBDF">
-            <wp:extent cx="5720080" cy="2658110"/>
-            <wp:effectExtent l="0" t="0" r="0" b="8890"/>
-            <wp:docPr id="4" name="Picture 4" descr="/Users/conorprunty/Desktop/Q2.png"/>
+          <wp:inline distT="0" distB="0" distL="0" distR="0" wp14:anchorId="3F90A59D" wp14:editId="2B2E3C12">
+            <wp:extent cx="5720080" cy="2637155"/>
+            <wp:effectExtent l="0" t="0" r="0" b="4445"/>
+            <wp:docPr id="6" name="Picture 6" descr="../../../Desktop/Q2.png"/>
             <wp:cNvGraphicFramePr>
               <a:graphicFrameLocks xmlns:a="http://schemas.openxmlformats.org/drawingml/2006/main" noChangeAspect="1"/>
             </wp:cNvGraphicFramePr>
@@ -694,7 +714,7 @@
               <a:graphicData uri="http://schemas.openxmlformats.org/drawingml/2006/picture">
                 <pic:pic xmlns:pic="http://schemas.openxmlformats.org/drawingml/2006/picture">
                   <pic:nvPicPr>
-                    <pic:cNvPr id="0" name="Picture 4" descr="/Users/conorprunty/Desktop/Q2.png"/>
+                    <pic:cNvPr id="0" name="Picture 6" descr="../../../Desktop/Q2.png"/>
                     <pic:cNvPicPr>
                       <a:picLocks noChangeAspect="1" noChangeArrowheads="1"/>
                     </pic:cNvPicPr>
@@ -715,7 +735,7 @@
                   <pic:spPr bwMode="auto">
                     <a:xfrm>
                       <a:off x="0" y="0"/>
-                      <a:ext cx="5720080" cy="2658110"/>
+                      <a:ext cx="5720080" cy="2637155"/>
                     </a:xfrm>
                     <a:prstGeom prst="rect">
                       <a:avLst/>
@@ -733,6 +753,7 @@
       </w:r>
     </w:p>
     <w:p/>
+    <w:p/>
     <w:p>
       <w:pPr>
         <w:rPr>
@@ -773,6 +794,270 @@
           <w:color w:val="262626"/>
         </w:rPr>
       </w:pPr>
+      <w:r>
+        <w:rPr>
+          <w:rFonts w:cs="Arial"/>
+          <w:bCs/>
+          <w:color w:val="262626"/>
+        </w:rPr>
+        <w:t>We were really hoping for a higher ‘yes’ answer, but at least it’s one a half times higher than the ‘no’ responses. We thought this might question might not give an overwhelming ‘yes’ answer, so we put a comments section on this to see why a specific answer was chosen.</w:t>
+      </w:r>
+    </w:p>
+    <w:p>
+      <w:pPr>
+        <w:rPr>
+          <w:rFonts w:cs="Arial"/>
+          <w:bCs/>
+          <w:color w:val="262626"/>
+        </w:rPr>
+      </w:pPr>
+    </w:p>
+    <w:p>
+      <w:pPr>
+        <w:rPr>
+          <w:rFonts w:cs="Arial"/>
+          <w:bCs/>
+          <w:color w:val="262626"/>
+        </w:rPr>
+      </w:pPr>
+      <w:r>
+        <w:rPr>
+          <w:rFonts w:cs="Arial"/>
+          <w:bCs/>
+          <w:color w:val="262626"/>
+        </w:rPr>
+        <w:t>Some of the ‘no’ comments were:</w:t>
+      </w:r>
+    </w:p>
+    <w:p>
+      <w:pPr>
+        <w:pStyle w:val="ListParagraph"/>
+        <w:numPr>
+          <w:ilvl w:val="0"/>
+          <w:numId w:val="7"/>
+        </w:numPr>
+        <w:spacing w:after="0" w:line="240" w:lineRule="auto"/>
+        <w:rPr>
+          <w:rFonts w:cs="Arial"/>
+          <w:bCs/>
+          <w:i/>
+          <w:color w:val="262626"/>
+        </w:rPr>
+      </w:pPr>
+      <w:r>
+        <w:rPr>
+          <w:rFonts w:cs="Arial"/>
+          <w:bCs/>
+          <w:i/>
+          <w:color w:val="262626"/>
+        </w:rPr>
+        <w:t>“I want to get rid of clutter, not replace it”</w:t>
+      </w:r>
+    </w:p>
+    <w:p>
+      <w:pPr>
+        <w:pStyle w:val="ListParagraph"/>
+        <w:numPr>
+          <w:ilvl w:val="0"/>
+          <w:numId w:val="7"/>
+        </w:numPr>
+        <w:spacing w:after="0" w:line="240" w:lineRule="auto"/>
+        <w:rPr>
+          <w:rFonts w:cs="Arial"/>
+          <w:bCs/>
+          <w:i/>
+          <w:color w:val="262626"/>
+        </w:rPr>
+      </w:pPr>
+      <w:r>
+        <w:rPr>
+          <w:rFonts w:cs="Arial"/>
+          <w:bCs/>
+          <w:i/>
+          <w:color w:val="262626"/>
+        </w:rPr>
+        <w:t>“Don’t want more clutter”</w:t>
+      </w:r>
+    </w:p>
+    <w:p>
+      <w:pPr>
+        <w:rPr>
+          <w:rFonts w:cs="Arial"/>
+          <w:bCs/>
+          <w:i/>
+          <w:color w:val="262626"/>
+        </w:rPr>
+      </w:pPr>
+    </w:p>
+    <w:p>
+      <w:pPr>
+        <w:rPr>
+          <w:rFonts w:cs="Arial"/>
+          <w:bCs/>
+          <w:color w:val="262626"/>
+        </w:rPr>
+      </w:pPr>
+      <w:r>
+        <w:rPr>
+          <w:rFonts w:cs="Arial"/>
+          <w:bCs/>
+          <w:color w:val="262626"/>
+        </w:rPr>
+        <w:t>But there were also positive comments, such as:</w:t>
+      </w:r>
+    </w:p>
+    <w:p>
+      <w:pPr>
+        <w:pStyle w:val="ListParagraph"/>
+        <w:numPr>
+          <w:ilvl w:val="0"/>
+          <w:numId w:val="8"/>
+        </w:numPr>
+        <w:spacing w:after="0" w:line="240" w:lineRule="auto"/>
+        <w:rPr>
+          <w:rFonts w:cs="Arial"/>
+          <w:bCs/>
+          <w:i/>
+          <w:color w:val="262626"/>
+        </w:rPr>
+      </w:pPr>
+      <w:r>
+        <w:rPr>
+          <w:rFonts w:cs="Arial"/>
+          <w:bCs/>
+          <w:i/>
+          <w:color w:val="262626"/>
+        </w:rPr>
+        <w:t>“One man’s trash is another man’s treasure”</w:t>
+      </w:r>
+    </w:p>
+    <w:p>
+      <w:pPr>
+        <w:pStyle w:val="ListParagraph"/>
+        <w:numPr>
+          <w:ilvl w:val="0"/>
+          <w:numId w:val="8"/>
+        </w:numPr>
+        <w:spacing w:after="0" w:line="240" w:lineRule="auto"/>
+        <w:rPr>
+          <w:rFonts w:cs="Arial"/>
+          <w:bCs/>
+          <w:i/>
+          <w:color w:val="262626"/>
+        </w:rPr>
+      </w:pPr>
+      <w:r>
+        <w:rPr>
+          <w:rFonts w:cs="Arial"/>
+          <w:bCs/>
+          <w:i/>
+          <w:color w:val="262626"/>
+        </w:rPr>
+        <w:t>“Yep – I don’t think I’d get much money if I tried to sell some of my stuff!”</w:t>
+      </w:r>
+    </w:p>
+    <w:p>
+      <w:pPr>
+        <w:rPr>
+          <w:rFonts w:cs="Arial"/>
+          <w:bCs/>
+          <w:i/>
+          <w:color w:val="262626"/>
+        </w:rPr>
+      </w:pPr>
+    </w:p>
+    <w:p>
+      <w:pPr>
+        <w:rPr>
+          <w:rFonts w:cs="Arial"/>
+          <w:bCs/>
+          <w:color w:val="262626"/>
+        </w:rPr>
+      </w:pPr>
+      <w:r>
+        <w:rPr>
+          <w:rFonts w:cs="Arial"/>
+          <w:bCs/>
+          <w:color w:val="262626"/>
+        </w:rPr>
+        <w:t>This gave us an indication that people are afraid that they’ll just end up with more junk, in place of junk they already have. We hope that we can use this to our advantage and ensure that the application is broken down into different sections, to cater for all different user’s needs, and try match what people are looking for. We’re hoping this avoids the main issue that this question has indicated.</w:t>
+      </w:r>
+    </w:p>
+    <w:p>
+      <w:pPr>
+        <w:rPr>
+          <w:rFonts w:cs="Arial"/>
+          <w:bCs/>
+          <w:i/>
+          <w:color w:val="262626"/>
+        </w:rPr>
+      </w:pPr>
+    </w:p>
+    <w:p>
+      <w:pPr>
+        <w:rPr>
+          <w:rFonts w:cs="Arial"/>
+          <w:bCs/>
+          <w:color w:val="262626"/>
+        </w:rPr>
+      </w:pPr>
+      <w:r>
+        <w:rPr>
+          <w:rFonts w:cs="Arial"/>
+          <w:bCs/>
+          <w:noProof/>
+          <w:color w:val="262626"/>
+        </w:rPr>
+        <w:lastRenderedPageBreak/>
+        <w:drawing>
+          <wp:inline distT="0" distB="0" distL="0" distR="0" wp14:anchorId="27C355AF" wp14:editId="0BBAD792">
+            <wp:extent cx="5720080" cy="2722245"/>
+            <wp:effectExtent l="0" t="0" r="0" b="0"/>
+            <wp:docPr id="7" name="Picture 7" descr="../../../Desktop/Q3.png"/>
+            <wp:cNvGraphicFramePr>
+              <a:graphicFrameLocks xmlns:a="http://schemas.openxmlformats.org/drawingml/2006/main" noChangeAspect="1"/>
+            </wp:cNvGraphicFramePr>
+            <a:graphic xmlns:a="http://schemas.openxmlformats.org/drawingml/2006/main">
+              <a:graphicData uri="http://schemas.openxmlformats.org/drawingml/2006/picture">
+                <pic:pic xmlns:pic="http://schemas.openxmlformats.org/drawingml/2006/picture">
+                  <pic:nvPicPr>
+                    <pic:cNvPr id="0" name="Picture 7" descr="../../../Desktop/Q3.png"/>
+                    <pic:cNvPicPr>
+                      <a:picLocks noChangeAspect="1" noChangeArrowheads="1"/>
+                    </pic:cNvPicPr>
+                  </pic:nvPicPr>
+                  <pic:blipFill>
+                    <a:blip r:embed="rId8">
+                      <a:extLst>
+                        <a:ext uri="{28A0092B-C50C-407E-A947-70E740481C1C}">
+                          <a14:useLocalDpi xmlns:a14="http://schemas.microsoft.com/office/drawing/2010/main" val="0"/>
+                        </a:ext>
+                      </a:extLst>
+                    </a:blip>
+                    <a:srcRect/>
+                    <a:stretch>
+                      <a:fillRect/>
+                    </a:stretch>
+                  </pic:blipFill>
+                  <pic:spPr bwMode="auto">
+                    <a:xfrm>
+                      <a:off x="0" y="0"/>
+                      <a:ext cx="5720080" cy="2722245"/>
+                    </a:xfrm>
+                    <a:prstGeom prst="rect">
+                      <a:avLst/>
+                    </a:prstGeom>
+                    <a:noFill/>
+                    <a:ln>
+                      <a:noFill/>
+                    </a:ln>
+                  </pic:spPr>
+                </pic:pic>
+              </a:graphicData>
+            </a:graphic>
+          </wp:inline>
+        </w:drawing>
+      </w:r>
     </w:p>
     <w:p>
       <w:pPr>
@@ -828,31 +1113,115 @@
           <w:color w:val="262626"/>
         </w:rPr>
       </w:pPr>
-    </w:p>
-    <w:p>
-      <w:pPr>
-        <w:rPr>
-          <w:rFonts w:cs="Arial"/>
-          <w:bCs/>
-          <w:color w:val="262626"/>
-        </w:rPr>
-      </w:pPr>
-    </w:p>
-    <w:p>
-      <w:pPr>
-        <w:rPr>
-          <w:rFonts w:cs="Arial"/>
-          <w:bCs/>
-          <w:i/>
-          <w:color w:val="262626"/>
-        </w:rPr>
-      </w:pPr>
-      <w:r>
-        <w:rPr>
-          <w:rFonts w:cs="Arial"/>
-          <w:bCs/>
-          <w:color w:val="262626"/>
-        </w:rPr>
+      <w:r>
+        <w:rPr>
+          <w:rFonts w:cs="Arial"/>
+          <w:bCs/>
+          <w:color w:val="262626"/>
+        </w:rPr>
+        <w:t>It seems the majority of people would like both a website, and a mobile application – with mobile application being more popular than a website. I thought this might be the result here as the online market is definitely turning towards mobile applications over using a website on a desktop PC.</w:t>
+      </w:r>
+    </w:p>
+    <w:p>
+      <w:pPr>
+        <w:rPr>
+          <w:rFonts w:cs="Arial"/>
+          <w:bCs/>
+          <w:i/>
+          <w:color w:val="262626"/>
+        </w:rPr>
+      </w:pPr>
+    </w:p>
+    <w:p>
+      <w:pPr>
+        <w:rPr>
+          <w:rFonts w:cs="Arial"/>
+          <w:bCs/>
+          <w:color w:val="262626"/>
+        </w:rPr>
+      </w:pPr>
+      <w:r>
+        <w:rPr>
+          <w:rFonts w:cs="Arial"/>
+          <w:bCs/>
+          <w:noProof/>
+          <w:color w:val="262626"/>
+        </w:rPr>
+        <w:drawing>
+          <wp:inline distT="0" distB="0" distL="0" distR="0" wp14:anchorId="19ECA9F9" wp14:editId="27417632">
+            <wp:extent cx="5730875" cy="3561715"/>
+            <wp:effectExtent l="0" t="0" r="9525" b="0"/>
+            <wp:docPr id="8" name="Picture 8" descr="../../../Desktop/Q4.png"/>
+            <wp:cNvGraphicFramePr>
+              <a:graphicFrameLocks xmlns:a="http://schemas.openxmlformats.org/drawingml/2006/main" noChangeAspect="1"/>
+            </wp:cNvGraphicFramePr>
+            <a:graphic xmlns:a="http://schemas.openxmlformats.org/drawingml/2006/main">
+              <a:graphicData uri="http://schemas.openxmlformats.org/drawingml/2006/picture">
+                <pic:pic xmlns:pic="http://schemas.openxmlformats.org/drawingml/2006/picture">
+                  <pic:nvPicPr>
+                    <pic:cNvPr id="0" name="Picture 8" descr="../../../Desktop/Q4.png"/>
+                    <pic:cNvPicPr>
+                      <a:picLocks noChangeAspect="1" noChangeArrowheads="1"/>
+                    </pic:cNvPicPr>
+                  </pic:nvPicPr>
+                  <pic:blipFill>
+                    <a:blip r:embed="rId9">
+                      <a:extLst>
+                        <a:ext uri="{28A0092B-C50C-407E-A947-70E740481C1C}">
+                          <a14:useLocalDpi xmlns:a14="http://schemas.microsoft.com/office/drawing/2010/main" val="0"/>
+                        </a:ext>
+                      </a:extLst>
+                    </a:blip>
+                    <a:srcRect/>
+                    <a:stretch>
+                      <a:fillRect/>
+                    </a:stretch>
+                  </pic:blipFill>
+                  <pic:spPr bwMode="auto">
+                    <a:xfrm>
+                      <a:off x="0" y="0"/>
+                      <a:ext cx="5730875" cy="3561715"/>
+                    </a:xfrm>
+                    <a:prstGeom prst="rect">
+                      <a:avLst/>
+                    </a:prstGeom>
+                    <a:noFill/>
+                    <a:ln>
+                      <a:noFill/>
+                    </a:ln>
+                  </pic:spPr>
+                </pic:pic>
+              </a:graphicData>
+            </a:graphic>
+          </wp:inline>
+        </w:drawing>
+      </w:r>
+    </w:p>
+    <w:p>
+      <w:pPr>
+        <w:rPr>
+          <w:rFonts w:cs="Arial"/>
+          <w:bCs/>
+          <w:color w:val="262626"/>
+        </w:rPr>
+      </w:pPr>
+    </w:p>
+    <w:p>
+      <w:pPr>
+        <w:rPr>
+          <w:rFonts w:cs="Arial"/>
+          <w:bCs/>
+          <w:i/>
+          <w:color w:val="262626"/>
+        </w:rPr>
+      </w:pPr>
+      <w:r>
+        <w:rPr>
+          <w:rFonts w:cs="Arial"/>
+          <w:bCs/>
+          <w:color w:val="262626"/>
+        </w:rPr>
+        <w:lastRenderedPageBreak/>
         <w:t xml:space="preserve">Q5: </w:t>
       </w:r>
       <w:r>
@@ -883,6 +1252,89 @@
           <w:color w:val="262626"/>
         </w:rPr>
       </w:pPr>
+      <w:r>
+        <w:rPr>
+          <w:rFonts w:cs="Arial"/>
+          <w:bCs/>
+          <w:color w:val="262626"/>
+        </w:rPr>
+        <w:t>This question we felt was very important, as security is a major issue for anyone who does shopping online. When the questionnaire was issued, we had no idea how people would respond. From 15 responses, 3 of our choices came out even. And the most positive news was, that nobody picked the lowest answer. This deliberately led us to our next question.</w:t>
+      </w:r>
+    </w:p>
+    <w:p>
+      <w:pPr>
+        <w:rPr>
+          <w:rFonts w:cs="Arial"/>
+          <w:bCs/>
+          <w:i/>
+          <w:color w:val="262626"/>
+        </w:rPr>
+      </w:pPr>
+    </w:p>
+    <w:p>
+      <w:pPr>
+        <w:rPr>
+          <w:rFonts w:cs="Arial"/>
+          <w:bCs/>
+          <w:color w:val="262626"/>
+        </w:rPr>
+      </w:pPr>
+      <w:r>
+        <w:rPr>
+          <w:rFonts w:cs="Arial"/>
+          <w:bCs/>
+          <w:noProof/>
+          <w:color w:val="262626"/>
+        </w:rPr>
+        <w:drawing>
+          <wp:inline distT="0" distB="0" distL="0" distR="0" wp14:anchorId="1560339C" wp14:editId="26A89A2D">
+            <wp:extent cx="5720080" cy="3742690"/>
+            <wp:effectExtent l="0" t="0" r="0" b="0"/>
+            <wp:docPr id="9" name="Picture 9" descr="../../../Desktop/Q5.png"/>
+            <wp:cNvGraphicFramePr>
+              <a:graphicFrameLocks xmlns:a="http://schemas.openxmlformats.org/drawingml/2006/main" noChangeAspect="1"/>
+            </wp:cNvGraphicFramePr>
+            <a:graphic xmlns:a="http://schemas.openxmlformats.org/drawingml/2006/main">
+              <a:graphicData uri="http://schemas.openxmlformats.org/drawingml/2006/picture">
+                <pic:pic xmlns:pic="http://schemas.openxmlformats.org/drawingml/2006/picture">
+                  <pic:nvPicPr>
+                    <pic:cNvPr id="0" name="Picture 9" descr="../../../Desktop/Q5.png"/>
+                    <pic:cNvPicPr>
+                      <a:picLocks noChangeAspect="1" noChangeArrowheads="1"/>
+                    </pic:cNvPicPr>
+                  </pic:nvPicPr>
+                  <pic:blipFill>
+                    <a:blip r:embed="rId10">
+                      <a:extLst>
+                        <a:ext uri="{28A0092B-C50C-407E-A947-70E740481C1C}">
+                          <a14:useLocalDpi xmlns:a14="http://schemas.microsoft.com/office/drawing/2010/main" val="0"/>
+                        </a:ext>
+                      </a:extLst>
+                    </a:blip>
+                    <a:srcRect/>
+                    <a:stretch>
+                      <a:fillRect/>
+                    </a:stretch>
+                  </pic:blipFill>
+                  <pic:spPr bwMode="auto">
+                    <a:xfrm>
+                      <a:off x="0" y="0"/>
+                      <a:ext cx="5720080" cy="3742690"/>
+                    </a:xfrm>
+                    <a:prstGeom prst="rect">
+                      <a:avLst/>
+                    </a:prstGeom>
+                    <a:noFill/>
+                    <a:ln>
+                      <a:noFill/>
+                    </a:ln>
+                  </pic:spPr>
+                </pic:pic>
+              </a:graphicData>
+            </a:graphic>
+          </wp:inline>
+        </w:drawing>
+      </w:r>
     </w:p>
     <w:p>
       <w:pPr>
@@ -938,6 +1390,90 @@
           <w:color w:val="262626"/>
         </w:rPr>
       </w:pPr>
+      <w:r>
+        <w:rPr>
+          <w:rFonts w:cs="Arial"/>
+          <w:bCs/>
+          <w:color w:val="262626"/>
+        </w:rPr>
+        <w:t>As mentioned previously, security is a very important aspect of any online application. The results below make for good reading, when combined with the results of the previous question. As one third of respondents in question 5 said ‘&gt;80%’, and the same percentage answered ‘no’ to this question, therefore, barring any anomaly, the two-thirds who answered between 11 and 80% would answer higher (not guaranteed, but most likely), and the one third who answered &gt;80% had nowhere higher to change their answer to and would have answered ‘no’. Although the question didn’t specify asking would they answer a higher percentage, it is how it was meant to be interpreted.</w:t>
+      </w:r>
+    </w:p>
+    <w:p>
+      <w:pPr>
+        <w:rPr>
+          <w:rFonts w:cs="Arial"/>
+          <w:bCs/>
+          <w:i/>
+          <w:color w:val="262626"/>
+        </w:rPr>
+      </w:pPr>
+    </w:p>
+    <w:p>
+      <w:pPr>
+        <w:rPr>
+          <w:rFonts w:cs="Arial"/>
+          <w:bCs/>
+          <w:color w:val="262626"/>
+        </w:rPr>
+      </w:pPr>
+      <w:r>
+        <w:rPr>
+          <w:rFonts w:cs="Arial"/>
+          <w:bCs/>
+          <w:noProof/>
+          <w:color w:val="262626"/>
+        </w:rPr>
+        <w:lastRenderedPageBreak/>
+        <w:drawing>
+          <wp:inline distT="0" distB="0" distL="0" distR="0" wp14:anchorId="2D2F7429" wp14:editId="10880B22">
+            <wp:extent cx="5720080" cy="2679700"/>
+            <wp:effectExtent l="0" t="0" r="0" b="12700"/>
+            <wp:docPr id="10" name="Picture 10" descr="../../../Desktop/Q6.png"/>
+            <wp:cNvGraphicFramePr>
+              <a:graphicFrameLocks xmlns:a="http://schemas.openxmlformats.org/drawingml/2006/main" noChangeAspect="1"/>
+            </wp:cNvGraphicFramePr>
+            <a:graphic xmlns:a="http://schemas.openxmlformats.org/drawingml/2006/main">
+              <a:graphicData uri="http://schemas.openxmlformats.org/drawingml/2006/picture">
+                <pic:pic xmlns:pic="http://schemas.openxmlformats.org/drawingml/2006/picture">
+                  <pic:nvPicPr>
+                    <pic:cNvPr id="0" name="Picture 10" descr="../../../Desktop/Q6.png"/>
+                    <pic:cNvPicPr>
+                      <a:picLocks noChangeAspect="1" noChangeArrowheads="1"/>
+                    </pic:cNvPicPr>
+                  </pic:nvPicPr>
+                  <pic:blipFill>
+                    <a:blip r:embed="rId11">
+                      <a:extLst>
+                        <a:ext uri="{28A0092B-C50C-407E-A947-70E740481C1C}">
+                          <a14:useLocalDpi xmlns:a14="http://schemas.microsoft.com/office/drawing/2010/main" val="0"/>
+                        </a:ext>
+                      </a:extLst>
+                    </a:blip>
+                    <a:srcRect/>
+                    <a:stretch>
+                      <a:fillRect/>
+                    </a:stretch>
+                  </pic:blipFill>
+                  <pic:spPr bwMode="auto">
+                    <a:xfrm>
+                      <a:off x="0" y="0"/>
+                      <a:ext cx="5720080" cy="2679700"/>
+                    </a:xfrm>
+                    <a:prstGeom prst="rect">
+                      <a:avLst/>
+                    </a:prstGeom>
+                    <a:noFill/>
+                    <a:ln>
+                      <a:noFill/>
+                    </a:ln>
+                  </pic:spPr>
+                </pic:pic>
+              </a:graphicData>
+            </a:graphic>
+          </wp:inline>
+        </w:drawing>
+      </w:r>
     </w:p>
     <w:p>
       <w:pPr>
@@ -993,6 +1529,89 @@
           <w:color w:val="262626"/>
         </w:rPr>
       </w:pPr>
+      <w:r>
+        <w:rPr>
+          <w:rFonts w:cs="Arial"/>
+          <w:bCs/>
+          <w:color w:val="262626"/>
+        </w:rPr>
+        <w:t>Again, the results may not be surprising, but it was important to capture the response, just in case. As we fully expected, the vast majority of the public do believe that customer feedback is important regarding future site usage.</w:t>
+      </w:r>
+    </w:p>
+    <w:p>
+      <w:pPr>
+        <w:rPr>
+          <w:rFonts w:cs="Arial"/>
+          <w:bCs/>
+          <w:i/>
+          <w:color w:val="262626"/>
+        </w:rPr>
+      </w:pPr>
+    </w:p>
+    <w:p>
+      <w:pPr>
+        <w:rPr>
+          <w:rFonts w:cs="Arial"/>
+          <w:bCs/>
+          <w:color w:val="262626"/>
+        </w:rPr>
+      </w:pPr>
+      <w:r>
+        <w:rPr>
+          <w:rFonts w:cs="Arial"/>
+          <w:bCs/>
+          <w:noProof/>
+          <w:color w:val="262626"/>
+        </w:rPr>
+        <w:drawing>
+          <wp:inline distT="0" distB="0" distL="0" distR="0" wp14:anchorId="4E1FE0B5" wp14:editId="37FC52ED">
+            <wp:extent cx="5730875" cy="3476625"/>
+            <wp:effectExtent l="0" t="0" r="9525" b="3175"/>
+            <wp:docPr id="11" name="Picture 11" descr="../../../Desktop/Q7.png"/>
+            <wp:cNvGraphicFramePr>
+              <a:graphicFrameLocks xmlns:a="http://schemas.openxmlformats.org/drawingml/2006/main" noChangeAspect="1"/>
+            </wp:cNvGraphicFramePr>
+            <a:graphic xmlns:a="http://schemas.openxmlformats.org/drawingml/2006/main">
+              <a:graphicData uri="http://schemas.openxmlformats.org/drawingml/2006/picture">
+                <pic:pic xmlns:pic="http://schemas.openxmlformats.org/drawingml/2006/picture">
+                  <pic:nvPicPr>
+                    <pic:cNvPr id="0" name="Picture 11" descr="../../../Desktop/Q7.png"/>
+                    <pic:cNvPicPr>
+                      <a:picLocks noChangeAspect="1" noChangeArrowheads="1"/>
+                    </pic:cNvPicPr>
+                  </pic:nvPicPr>
+                  <pic:blipFill>
+                    <a:blip r:embed="rId12">
+                      <a:extLst>
+                        <a:ext uri="{28A0092B-C50C-407E-A947-70E740481C1C}">
+                          <a14:useLocalDpi xmlns:a14="http://schemas.microsoft.com/office/drawing/2010/main" val="0"/>
+                        </a:ext>
+                      </a:extLst>
+                    </a:blip>
+                    <a:srcRect/>
+                    <a:stretch>
+                      <a:fillRect/>
+                    </a:stretch>
+                  </pic:blipFill>
+                  <pic:spPr bwMode="auto">
+                    <a:xfrm>
+                      <a:off x="0" y="0"/>
+                      <a:ext cx="5730875" cy="3476625"/>
+                    </a:xfrm>
+                    <a:prstGeom prst="rect">
+                      <a:avLst/>
+                    </a:prstGeom>
+                    <a:noFill/>
+                    <a:ln>
+                      <a:noFill/>
+                    </a:ln>
+                  </pic:spPr>
+                </pic:pic>
+              </a:graphicData>
+            </a:graphic>
+          </wp:inline>
+        </w:drawing>
+      </w:r>
     </w:p>
     <w:p>
       <w:pPr>
@@ -1048,6 +1667,89 @@
           <w:color w:val="262626"/>
         </w:rPr>
       </w:pPr>
+      <w:r>
+        <w:rPr>
+          <w:rFonts w:cs="Arial"/>
+          <w:bCs/>
+          <w:color w:val="262626"/>
+        </w:rPr>
+        <w:t>A whopping 85% of people have never used a trading application in the past! This is great news for us, considering how much of a positive response we got for questions one and two. It does look like we may have found a potential gap in the market.</w:t>
+      </w:r>
+    </w:p>
+    <w:p>
+      <w:pPr>
+        <w:rPr>
+          <w:rFonts w:cs="Arial"/>
+          <w:bCs/>
+          <w:i/>
+          <w:color w:val="262626"/>
+        </w:rPr>
+      </w:pPr>
+    </w:p>
+    <w:p>
+      <w:pPr>
+        <w:rPr>
+          <w:rFonts w:cs="Arial"/>
+          <w:bCs/>
+          <w:color w:val="262626"/>
+        </w:rPr>
+      </w:pPr>
+      <w:r>
+        <w:rPr>
+          <w:rFonts w:cs="Arial"/>
+          <w:bCs/>
+          <w:noProof/>
+          <w:color w:val="262626"/>
+        </w:rPr>
+        <w:drawing>
+          <wp:inline distT="0" distB="0" distL="0" distR="0" wp14:anchorId="66061966" wp14:editId="13094CF4">
+            <wp:extent cx="5720080" cy="2679700"/>
+            <wp:effectExtent l="0" t="0" r="0" b="12700"/>
+            <wp:docPr id="12" name="Picture 12" descr="../../../Desktop/Q8.png"/>
+            <wp:cNvGraphicFramePr>
+              <a:graphicFrameLocks xmlns:a="http://schemas.openxmlformats.org/drawingml/2006/main" noChangeAspect="1"/>
+            </wp:cNvGraphicFramePr>
+            <a:graphic xmlns:a="http://schemas.openxmlformats.org/drawingml/2006/main">
+              <a:graphicData uri="http://schemas.openxmlformats.org/drawingml/2006/picture">
+                <pic:pic xmlns:pic="http://schemas.openxmlformats.org/drawingml/2006/picture">
+                  <pic:nvPicPr>
+                    <pic:cNvPr id="0" name="Picture 12" descr="../../../Desktop/Q8.png"/>
+                    <pic:cNvPicPr>
+                      <a:picLocks noChangeAspect="1" noChangeArrowheads="1"/>
+                    </pic:cNvPicPr>
+                  </pic:nvPicPr>
+                  <pic:blipFill>
+                    <a:blip r:embed="rId13">
+                      <a:extLst>
+                        <a:ext uri="{28A0092B-C50C-407E-A947-70E740481C1C}">
+                          <a14:useLocalDpi xmlns:a14="http://schemas.microsoft.com/office/drawing/2010/main" val="0"/>
+                        </a:ext>
+                      </a:extLst>
+                    </a:blip>
+                    <a:srcRect/>
+                    <a:stretch>
+                      <a:fillRect/>
+                    </a:stretch>
+                  </pic:blipFill>
+                  <pic:spPr bwMode="auto">
+                    <a:xfrm>
+                      <a:off x="0" y="0"/>
+                      <a:ext cx="5720080" cy="2679700"/>
+                    </a:xfrm>
+                    <a:prstGeom prst="rect">
+                      <a:avLst/>
+                    </a:prstGeom>
+                    <a:noFill/>
+                    <a:ln>
+                      <a:noFill/>
+                    </a:ln>
+                  </pic:spPr>
+                </pic:pic>
+              </a:graphicData>
+            </a:graphic>
+          </wp:inline>
+        </w:drawing>
+      </w:r>
     </w:p>
     <w:p>
       <w:pPr>
@@ -1103,6 +1805,90 @@
           <w:color w:val="262626"/>
         </w:rPr>
       </w:pPr>
+      <w:r>
+        <w:rPr>
+          <w:rFonts w:cs="Arial"/>
+          <w:bCs/>
+          <w:color w:val="262626"/>
+        </w:rPr>
+        <w:t>From five options available, only two actually received a response. The leader was ‘as often as required’, with the only other option chosen was ‘rarely’. This makes sense though, as once you get rid of your unwanted items, you wouldn’t revisit the site for probably a while. This is acceptable though, judging by the results received from how many people have unwanted junk lying around, as there would be big numbers visiting the application.</w:t>
+      </w:r>
+    </w:p>
+    <w:p>
+      <w:pPr>
+        <w:rPr>
+          <w:rFonts w:cs="Arial"/>
+          <w:bCs/>
+          <w:i/>
+          <w:color w:val="262626"/>
+        </w:rPr>
+      </w:pPr>
+    </w:p>
+    <w:p>
+      <w:pPr>
+        <w:rPr>
+          <w:rFonts w:cs="Arial"/>
+          <w:bCs/>
+          <w:color w:val="262626"/>
+        </w:rPr>
+      </w:pPr>
+      <w:r>
+        <w:rPr>
+          <w:rFonts w:cs="Arial"/>
+          <w:bCs/>
+          <w:noProof/>
+          <w:color w:val="262626"/>
+        </w:rPr>
+        <w:lastRenderedPageBreak/>
+        <w:drawing>
+          <wp:inline distT="0" distB="0" distL="0" distR="0" wp14:anchorId="66D9D985" wp14:editId="4E7ABBF3">
+            <wp:extent cx="5730875" cy="3381375"/>
+            <wp:effectExtent l="0" t="0" r="9525" b="0"/>
+            <wp:docPr id="13" name="Picture 13" descr="../../../Desktop/Q9.png"/>
+            <wp:cNvGraphicFramePr>
+              <a:graphicFrameLocks xmlns:a="http://schemas.openxmlformats.org/drawingml/2006/main" noChangeAspect="1"/>
+            </wp:cNvGraphicFramePr>
+            <a:graphic xmlns:a="http://schemas.openxmlformats.org/drawingml/2006/main">
+              <a:graphicData uri="http://schemas.openxmlformats.org/drawingml/2006/picture">
+                <pic:pic xmlns:pic="http://schemas.openxmlformats.org/drawingml/2006/picture">
+                  <pic:nvPicPr>
+                    <pic:cNvPr id="0" name="Picture 13" descr="../../../Desktop/Q9.png"/>
+                    <pic:cNvPicPr>
+                      <a:picLocks noChangeAspect="1" noChangeArrowheads="1"/>
+                    </pic:cNvPicPr>
+                  </pic:nvPicPr>
+                  <pic:blipFill>
+                    <a:blip r:embed="rId14">
+                      <a:extLst>
+                        <a:ext uri="{28A0092B-C50C-407E-A947-70E740481C1C}">
+                          <a14:useLocalDpi xmlns:a14="http://schemas.microsoft.com/office/drawing/2010/main" val="0"/>
+                        </a:ext>
+                      </a:extLst>
+                    </a:blip>
+                    <a:srcRect/>
+                    <a:stretch>
+                      <a:fillRect/>
+                    </a:stretch>
+                  </pic:blipFill>
+                  <pic:spPr bwMode="auto">
+                    <a:xfrm>
+                      <a:off x="0" y="0"/>
+                      <a:ext cx="5730875" cy="3381375"/>
+                    </a:xfrm>
+                    <a:prstGeom prst="rect">
+                      <a:avLst/>
+                    </a:prstGeom>
+                    <a:noFill/>
+                    <a:ln>
+                      <a:noFill/>
+                    </a:ln>
+                  </pic:spPr>
+                </pic:pic>
+              </a:graphicData>
+            </a:graphic>
+          </wp:inline>
+        </w:drawing>
+      </w:r>
     </w:p>
     <w:p>
       <w:pPr>
@@ -1141,16 +1927,117 @@
       </w:r>
     </w:p>
     <w:p>
-      <w:bookmarkStart w:id="0" w:name="_GoBack"/>
-      <w:bookmarkEnd w:id="0"/>
+      <w:pPr>
+        <w:rPr>
+          <w:rFonts w:cs="Arial"/>
+          <w:bCs/>
+          <w:i/>
+          <w:color w:val="262626"/>
+        </w:rPr>
+      </w:pPr>
+    </w:p>
+    <w:p>
+      <w:pPr>
+        <w:rPr>
+          <w:rFonts w:cs="Arial"/>
+          <w:bCs/>
+          <w:color w:val="262626"/>
+        </w:rPr>
+      </w:pPr>
+      <w:r>
+        <w:rPr>
+          <w:rFonts w:cs="Arial"/>
+          <w:bCs/>
+          <w:color w:val="262626"/>
+        </w:rPr>
+        <w:t>Some ideas given in the free text box were:</w:t>
+      </w:r>
+    </w:p>
+    <w:p>
+      <w:pPr>
+        <w:pStyle w:val="ListParagraph"/>
+        <w:numPr>
+          <w:ilvl w:val="0"/>
+          <w:numId w:val="9"/>
+        </w:numPr>
+        <w:spacing w:after="0" w:line="240" w:lineRule="auto"/>
+        <w:rPr>
+          <w:rFonts w:cs="Arial"/>
+          <w:bCs/>
+          <w:color w:val="262626"/>
+        </w:rPr>
+      </w:pPr>
+      <w:r>
+        <w:rPr>
+          <w:rFonts w:cs="Arial"/>
+          <w:color w:val="262626"/>
+        </w:rPr>
+        <w:t>I would like it to be easy to use - and get responses quickly when sending requests.</w:t>
+      </w:r>
+    </w:p>
+    <w:p>
+      <w:pPr>
+        <w:pStyle w:val="ListParagraph"/>
+        <w:numPr>
+          <w:ilvl w:val="0"/>
+          <w:numId w:val="9"/>
+        </w:numPr>
+        <w:spacing w:after="0" w:line="240" w:lineRule="auto"/>
+        <w:rPr>
+          <w:rFonts w:cs="Arial"/>
+          <w:bCs/>
+          <w:color w:val="262626"/>
+        </w:rPr>
+      </w:pPr>
+      <w:r>
+        <w:rPr>
+          <w:rFonts w:cs="Arial"/>
+          <w:color w:val="262626"/>
+        </w:rPr>
+        <w:t>Camera access functionality.</w:t>
+      </w:r>
+    </w:p>
+    <w:p>
+      <w:pPr>
+        <w:pStyle w:val="ListParagraph"/>
+        <w:numPr>
+          <w:ilvl w:val="0"/>
+          <w:numId w:val="9"/>
+        </w:numPr>
+        <w:spacing w:after="0" w:line="240" w:lineRule="auto"/>
+        <w:rPr>
+          <w:rFonts w:cs="Arial"/>
+          <w:bCs/>
+          <w:color w:val="262626"/>
+        </w:rPr>
+      </w:pPr>
+      <w:r>
+        <w:rPr>
+          <w:rFonts w:cs="Arial"/>
+          <w:color w:val="262626"/>
+        </w:rPr>
+        <w:t>Bulk items - trade items in groups</w:t>
+      </w:r>
     </w:p>
     <w:p/>
-    <w:p>
-      <w:r>
-        <w:t>Our second technique used for data gathering was the form of focus groups.</w:t>
-      </w:r>
-    </w:p>
     <w:p/>
+    <w:p>
+      <w:pPr>
+        <w:rPr>
+          <w:rFonts w:cs="Arial"/>
+          <w:bCs/>
+          <w:color w:val="000000" w:themeColor="text1"/>
+        </w:rPr>
+      </w:pPr>
+      <w:r>
+        <w:rPr>
+          <w:rFonts w:cs="Arial"/>
+          <w:bCs/>
+          <w:color w:val="000000" w:themeColor="text1"/>
+        </w:rPr>
+        <w:t>This leads into our second technique for data gathering; focus groups.</w:t>
+      </w:r>
+    </w:p>
     <w:p>
       <w:pPr>
         <w:widowControl w:val="0"/>
@@ -1159,40 +2046,38 @@
         <w:adjustRightInd w:val="0"/>
         <w:rPr>
           <w:rFonts w:cs="SourceSansPro-Regular"/>
-        </w:rPr>
-      </w:pPr>
-      <w:r>
-        <w:rPr>
-          <w:sz w:val="24"/>
-          <w:szCs w:val="24"/>
+          <w:color w:val="000000" w:themeColor="text1"/>
+        </w:rPr>
+      </w:pPr>
+      <w:r>
+        <w:rPr>
+          <w:color w:val="000000" w:themeColor="text1"/>
         </w:rPr>
         <w:t xml:space="preserve">Focus groups are </w:t>
       </w:r>
       <w:r>
         <w:rPr>
           <w:rFonts w:cs="SourceSansPro-Regular"/>
-          <w:sz w:val="24"/>
-          <w:szCs w:val="24"/>
+          <w:color w:val="000000" w:themeColor="text1"/>
         </w:rPr>
         <w:t>small number of people (usually between 4 and 15, but typically 8) brought together with a moderator to focus on a specific product or topic (</w:t>
       </w:r>
       <w:r>
         <w:rPr>
           <w:rFonts w:cs="OpenSans"/>
-          <w:color w:val="535353"/>
-          <w:sz w:val="24"/>
-          <w:szCs w:val="24"/>
+          <w:color w:val="000000" w:themeColor="text1"/>
         </w:rPr>
         <w:t>"Which Of Your Friends Needs To Learn This Term?")</w:t>
       </w:r>
       <w:r>
         <w:rPr>
           <w:rFonts w:cs="SourceSansPro-Regular"/>
-          <w:sz w:val="24"/>
-          <w:szCs w:val="24"/>
+          <w:color w:val="000000" w:themeColor="text1"/>
         </w:rPr>
         <w:t>.</w:t>
       </w:r>
+      <w:bookmarkStart w:id="0" w:name="_GoBack"/>
+      <w:bookmarkEnd w:id="0"/>
     </w:p>
     <w:p>
       <w:pPr>
@@ -1510,7 +2395,6 @@
         <w:rPr>
           <w:rFonts w:cs="SourceSansPro-Regular"/>
         </w:rPr>
-        <w:lastRenderedPageBreak/>
         <w:t>Would you be willing to pay for this – how much? – would ads put you off coming back</w:t>
       </w:r>
     </w:p>
@@ -2009,6 +2893,232 @@
     </w:lvl>
   </w:abstractNum>
   <w:abstractNum w:abstractNumId="2">
+    <w:nsid w:val="0AC83D7E"/>
+    <w:multiLevelType w:val="hybridMultilevel"/>
+    <w:tmpl w:val="8648E892"/>
+    <w:lvl w:ilvl="0" w:tplc="04090001">
+      <w:start w:val="1"/>
+      <w:numFmt w:val="bullet"/>
+      <w:lvlText w:val=""/>
+      <w:lvlJc w:val="left"/>
+      <w:pPr>
+        <w:ind w:left="720" w:hanging="360"/>
+      </w:pPr>
+      <w:rPr>
+        <w:rFonts w:ascii="Symbol" w:hAnsi="Symbol" w:hint="default"/>
+      </w:rPr>
+    </w:lvl>
+    <w:lvl w:ilvl="1" w:tplc="04090003" w:tentative="1">
+      <w:start w:val="1"/>
+      <w:numFmt w:val="bullet"/>
+      <w:lvlText w:val="o"/>
+      <w:lvlJc w:val="left"/>
+      <w:pPr>
+        <w:ind w:left="1440" w:hanging="360"/>
+      </w:pPr>
+      <w:rPr>
+        <w:rFonts w:ascii="Courier New" w:hAnsi="Courier New" w:cs="Courier New" w:hint="default"/>
+      </w:rPr>
+    </w:lvl>
+    <w:lvl w:ilvl="2" w:tplc="04090005" w:tentative="1">
+      <w:start w:val="1"/>
+      <w:numFmt w:val="bullet"/>
+      <w:lvlText w:val=""/>
+      <w:lvlJc w:val="left"/>
+      <w:pPr>
+        <w:ind w:left="2160" w:hanging="360"/>
+      </w:pPr>
+      <w:rPr>
+        <w:rFonts w:ascii="Wingdings" w:hAnsi="Wingdings" w:hint="default"/>
+      </w:rPr>
+    </w:lvl>
+    <w:lvl w:ilvl="3" w:tplc="04090001" w:tentative="1">
+      <w:start w:val="1"/>
+      <w:numFmt w:val="bullet"/>
+      <w:lvlText w:val=""/>
+      <w:lvlJc w:val="left"/>
+      <w:pPr>
+        <w:ind w:left="2880" w:hanging="360"/>
+      </w:pPr>
+      <w:rPr>
+        <w:rFonts w:ascii="Symbol" w:hAnsi="Symbol" w:hint="default"/>
+      </w:rPr>
+    </w:lvl>
+    <w:lvl w:ilvl="4" w:tplc="04090003" w:tentative="1">
+      <w:start w:val="1"/>
+      <w:numFmt w:val="bullet"/>
+      <w:lvlText w:val="o"/>
+      <w:lvlJc w:val="left"/>
+      <w:pPr>
+        <w:ind w:left="3600" w:hanging="360"/>
+      </w:pPr>
+      <w:rPr>
+        <w:rFonts w:ascii="Courier New" w:hAnsi="Courier New" w:cs="Courier New" w:hint="default"/>
+      </w:rPr>
+    </w:lvl>
+    <w:lvl w:ilvl="5" w:tplc="04090005" w:tentative="1">
+      <w:start w:val="1"/>
+      <w:numFmt w:val="bullet"/>
+      <w:lvlText w:val=""/>
+      <w:lvlJc w:val="left"/>
+      <w:pPr>
+        <w:ind w:left="4320" w:hanging="360"/>
+      </w:pPr>
+      <w:rPr>
+        <w:rFonts w:ascii="Wingdings" w:hAnsi="Wingdings" w:hint="default"/>
+      </w:rPr>
+    </w:lvl>
+    <w:lvl w:ilvl="6" w:tplc="04090001" w:tentative="1">
+      <w:start w:val="1"/>
+      <w:numFmt w:val="bullet"/>
+      <w:lvlText w:val=""/>
+      <w:lvlJc w:val="left"/>
+      <w:pPr>
+        <w:ind w:left="5040" w:hanging="360"/>
+      </w:pPr>
+      <w:rPr>
+        <w:rFonts w:ascii="Symbol" w:hAnsi="Symbol" w:hint="default"/>
+      </w:rPr>
+    </w:lvl>
+    <w:lvl w:ilvl="7" w:tplc="04090003" w:tentative="1">
+      <w:start w:val="1"/>
+      <w:numFmt w:val="bullet"/>
+      <w:lvlText w:val="o"/>
+      <w:lvlJc w:val="left"/>
+      <w:pPr>
+        <w:ind w:left="5760" w:hanging="360"/>
+      </w:pPr>
+      <w:rPr>
+        <w:rFonts w:ascii="Courier New" w:hAnsi="Courier New" w:cs="Courier New" w:hint="default"/>
+      </w:rPr>
+    </w:lvl>
+    <w:lvl w:ilvl="8" w:tplc="04090005" w:tentative="1">
+      <w:start w:val="1"/>
+      <w:numFmt w:val="bullet"/>
+      <w:lvlText w:val=""/>
+      <w:lvlJc w:val="left"/>
+      <w:pPr>
+        <w:ind w:left="6480" w:hanging="360"/>
+      </w:pPr>
+      <w:rPr>
+        <w:rFonts w:ascii="Wingdings" w:hAnsi="Wingdings" w:hint="default"/>
+      </w:rPr>
+    </w:lvl>
+  </w:abstractNum>
+  <w:abstractNum w:abstractNumId="3">
+    <w:nsid w:val="29414E2F"/>
+    <w:multiLevelType w:val="hybridMultilevel"/>
+    <w:tmpl w:val="5BBE1F36"/>
+    <w:lvl w:ilvl="0" w:tplc="04090001">
+      <w:start w:val="1"/>
+      <w:numFmt w:val="bullet"/>
+      <w:lvlText w:val=""/>
+      <w:lvlJc w:val="left"/>
+      <w:pPr>
+        <w:ind w:left="720" w:hanging="360"/>
+      </w:pPr>
+      <w:rPr>
+        <w:rFonts w:ascii="Symbol" w:hAnsi="Symbol" w:hint="default"/>
+      </w:rPr>
+    </w:lvl>
+    <w:lvl w:ilvl="1" w:tplc="04090003" w:tentative="1">
+      <w:start w:val="1"/>
+      <w:numFmt w:val="bullet"/>
+      <w:lvlText w:val="o"/>
+      <w:lvlJc w:val="left"/>
+      <w:pPr>
+        <w:ind w:left="1440" w:hanging="360"/>
+      </w:pPr>
+      <w:rPr>
+        <w:rFonts w:ascii="Courier New" w:hAnsi="Courier New" w:cs="Courier New" w:hint="default"/>
+      </w:rPr>
+    </w:lvl>
+    <w:lvl w:ilvl="2" w:tplc="04090005" w:tentative="1">
+      <w:start w:val="1"/>
+      <w:numFmt w:val="bullet"/>
+      <w:lvlText w:val=""/>
+      <w:lvlJc w:val="left"/>
+      <w:pPr>
+        <w:ind w:left="2160" w:hanging="360"/>
+      </w:pPr>
+      <w:rPr>
+        <w:rFonts w:ascii="Wingdings" w:hAnsi="Wingdings" w:hint="default"/>
+      </w:rPr>
+    </w:lvl>
+    <w:lvl w:ilvl="3" w:tplc="04090001" w:tentative="1">
+      <w:start w:val="1"/>
+      <w:numFmt w:val="bullet"/>
+      <w:lvlText w:val=""/>
+      <w:lvlJc w:val="left"/>
+      <w:pPr>
+        <w:ind w:left="2880" w:hanging="360"/>
+      </w:pPr>
+      <w:rPr>
+        <w:rFonts w:ascii="Symbol" w:hAnsi="Symbol" w:hint="default"/>
+      </w:rPr>
+    </w:lvl>
+    <w:lvl w:ilvl="4" w:tplc="04090003" w:tentative="1">
+      <w:start w:val="1"/>
+      <w:numFmt w:val="bullet"/>
+      <w:lvlText w:val="o"/>
+      <w:lvlJc w:val="left"/>
+      <w:pPr>
+        <w:ind w:left="3600" w:hanging="360"/>
+      </w:pPr>
+      <w:rPr>
+        <w:rFonts w:ascii="Courier New" w:hAnsi="Courier New" w:cs="Courier New" w:hint="default"/>
+      </w:rPr>
+    </w:lvl>
+    <w:lvl w:ilvl="5" w:tplc="04090005" w:tentative="1">
+      <w:start w:val="1"/>
+      <w:numFmt w:val="bullet"/>
+      <w:lvlText w:val=""/>
+      <w:lvlJc w:val="left"/>
+      <w:pPr>
+        <w:ind w:left="4320" w:hanging="360"/>
+      </w:pPr>
+      <w:rPr>
+        <w:rFonts w:ascii="Wingdings" w:hAnsi="Wingdings" w:hint="default"/>
+      </w:rPr>
+    </w:lvl>
+    <w:lvl w:ilvl="6" w:tplc="04090001" w:tentative="1">
+      <w:start w:val="1"/>
+      <w:numFmt w:val="bullet"/>
+      <w:lvlText w:val=""/>
+      <w:lvlJc w:val="left"/>
+      <w:pPr>
+        <w:ind w:left="5040" w:hanging="360"/>
+      </w:pPr>
+      <w:rPr>
+        <w:rFonts w:ascii="Symbol" w:hAnsi="Symbol" w:hint="default"/>
+      </w:rPr>
+    </w:lvl>
+    <w:lvl w:ilvl="7" w:tplc="04090003" w:tentative="1">
+      <w:start w:val="1"/>
+      <w:numFmt w:val="bullet"/>
+      <w:lvlText w:val="o"/>
+      <w:lvlJc w:val="left"/>
+      <w:pPr>
+        <w:ind w:left="5760" w:hanging="360"/>
+      </w:pPr>
+      <w:rPr>
+        <w:rFonts w:ascii="Courier New" w:hAnsi="Courier New" w:cs="Courier New" w:hint="default"/>
+      </w:rPr>
+    </w:lvl>
+    <w:lvl w:ilvl="8" w:tplc="04090005" w:tentative="1">
+      <w:start w:val="1"/>
+      <w:numFmt w:val="bullet"/>
+      <w:lvlText w:val=""/>
+      <w:lvlJc w:val="left"/>
+      <w:pPr>
+        <w:ind w:left="6480" w:hanging="360"/>
+      </w:pPr>
+      <w:rPr>
+        <w:rFonts w:ascii="Wingdings" w:hAnsi="Wingdings" w:hint="default"/>
+      </w:rPr>
+    </w:lvl>
+  </w:abstractNum>
+  <w:abstractNum w:abstractNumId="4">
     <w:nsid w:val="2EAA7EB0"/>
     <w:multiLevelType w:val="hybridMultilevel"/>
     <w:tmpl w:val="F6B420A6"/>
@@ -2121,7 +3231,7 @@
       </w:rPr>
     </w:lvl>
   </w:abstractNum>
-  <w:abstractNum w:abstractNumId="3">
+  <w:abstractNum w:abstractNumId="5">
     <w:nsid w:val="2F8D6788"/>
     <w:multiLevelType w:val="hybridMultilevel"/>
     <w:tmpl w:val="373C5234"/>
@@ -2234,7 +3344,7 @@
       </w:rPr>
     </w:lvl>
   </w:abstractNum>
-  <w:abstractNum w:abstractNumId="4">
+  <w:abstractNum w:abstractNumId="6">
     <w:nsid w:val="41D67A02"/>
     <w:multiLevelType w:val="hybridMultilevel"/>
     <w:tmpl w:val="BE961D60"/>
@@ -2347,7 +3457,7 @@
       </w:rPr>
     </w:lvl>
   </w:abstractNum>
-  <w:abstractNum w:abstractNumId="5">
+  <w:abstractNum w:abstractNumId="7">
     <w:nsid w:val="5AA36EAB"/>
     <w:multiLevelType w:val="hybridMultilevel"/>
     <w:tmpl w:val="C1DEED0A"/>
@@ -2460,23 +3570,145 @@
       </w:rPr>
     </w:lvl>
   </w:abstractNum>
+  <w:abstractNum w:abstractNumId="8">
+    <w:nsid w:val="741D5208"/>
+    <w:multiLevelType w:val="hybridMultilevel"/>
+    <w:tmpl w:val="663C9C00"/>
+    <w:lvl w:ilvl="0" w:tplc="04090001">
+      <w:start w:val="1"/>
+      <w:numFmt w:val="bullet"/>
+      <w:lvlText w:val=""/>
+      <w:lvlJc w:val="left"/>
+      <w:pPr>
+        <w:ind w:left="720" w:hanging="360"/>
+      </w:pPr>
+      <w:rPr>
+        <w:rFonts w:ascii="Symbol" w:hAnsi="Symbol" w:hint="default"/>
+      </w:rPr>
+    </w:lvl>
+    <w:lvl w:ilvl="1" w:tplc="04090003" w:tentative="1">
+      <w:start w:val="1"/>
+      <w:numFmt w:val="bullet"/>
+      <w:lvlText w:val="o"/>
+      <w:lvlJc w:val="left"/>
+      <w:pPr>
+        <w:ind w:left="1440" w:hanging="360"/>
+      </w:pPr>
+      <w:rPr>
+        <w:rFonts w:ascii="Courier New" w:hAnsi="Courier New" w:cs="Courier New" w:hint="default"/>
+      </w:rPr>
+    </w:lvl>
+    <w:lvl w:ilvl="2" w:tplc="04090005" w:tentative="1">
+      <w:start w:val="1"/>
+      <w:numFmt w:val="bullet"/>
+      <w:lvlText w:val=""/>
+      <w:lvlJc w:val="left"/>
+      <w:pPr>
+        <w:ind w:left="2160" w:hanging="360"/>
+      </w:pPr>
+      <w:rPr>
+        <w:rFonts w:ascii="Wingdings" w:hAnsi="Wingdings" w:hint="default"/>
+      </w:rPr>
+    </w:lvl>
+    <w:lvl w:ilvl="3" w:tplc="04090001" w:tentative="1">
+      <w:start w:val="1"/>
+      <w:numFmt w:val="bullet"/>
+      <w:lvlText w:val=""/>
+      <w:lvlJc w:val="left"/>
+      <w:pPr>
+        <w:ind w:left="2880" w:hanging="360"/>
+      </w:pPr>
+      <w:rPr>
+        <w:rFonts w:ascii="Symbol" w:hAnsi="Symbol" w:hint="default"/>
+      </w:rPr>
+    </w:lvl>
+    <w:lvl w:ilvl="4" w:tplc="04090003" w:tentative="1">
+      <w:start w:val="1"/>
+      <w:numFmt w:val="bullet"/>
+      <w:lvlText w:val="o"/>
+      <w:lvlJc w:val="left"/>
+      <w:pPr>
+        <w:ind w:left="3600" w:hanging="360"/>
+      </w:pPr>
+      <w:rPr>
+        <w:rFonts w:ascii="Courier New" w:hAnsi="Courier New" w:cs="Courier New" w:hint="default"/>
+      </w:rPr>
+    </w:lvl>
+    <w:lvl w:ilvl="5" w:tplc="04090005" w:tentative="1">
+      <w:start w:val="1"/>
+      <w:numFmt w:val="bullet"/>
+      <w:lvlText w:val=""/>
+      <w:lvlJc w:val="left"/>
+      <w:pPr>
+        <w:ind w:left="4320" w:hanging="360"/>
+      </w:pPr>
+      <w:rPr>
+        <w:rFonts w:ascii="Wingdings" w:hAnsi="Wingdings" w:hint="default"/>
+      </w:rPr>
+    </w:lvl>
+    <w:lvl w:ilvl="6" w:tplc="04090001" w:tentative="1">
+      <w:start w:val="1"/>
+      <w:numFmt w:val="bullet"/>
+      <w:lvlText w:val=""/>
+      <w:lvlJc w:val="left"/>
+      <w:pPr>
+        <w:ind w:left="5040" w:hanging="360"/>
+      </w:pPr>
+      <w:rPr>
+        <w:rFonts w:ascii="Symbol" w:hAnsi="Symbol" w:hint="default"/>
+      </w:rPr>
+    </w:lvl>
+    <w:lvl w:ilvl="7" w:tplc="04090003" w:tentative="1">
+      <w:start w:val="1"/>
+      <w:numFmt w:val="bullet"/>
+      <w:lvlText w:val="o"/>
+      <w:lvlJc w:val="left"/>
+      <w:pPr>
+        <w:ind w:left="5760" w:hanging="360"/>
+      </w:pPr>
+      <w:rPr>
+        <w:rFonts w:ascii="Courier New" w:hAnsi="Courier New" w:cs="Courier New" w:hint="default"/>
+      </w:rPr>
+    </w:lvl>
+    <w:lvl w:ilvl="8" w:tplc="04090005" w:tentative="1">
+      <w:start w:val="1"/>
+      <w:numFmt w:val="bullet"/>
+      <w:lvlText w:val=""/>
+      <w:lvlJc w:val="left"/>
+      <w:pPr>
+        <w:ind w:left="6480" w:hanging="360"/>
+      </w:pPr>
+      <w:rPr>
+        <w:rFonts w:ascii="Wingdings" w:hAnsi="Wingdings" w:hint="default"/>
+      </w:rPr>
+    </w:lvl>
+  </w:abstractNum>
   <w:num w:numId="1">
-    <w:abstractNumId w:val="3"/>
+    <w:abstractNumId w:val="5"/>
   </w:num>
   <w:num w:numId="2">
     <w:abstractNumId w:val="0"/>
   </w:num>
   <w:num w:numId="3">
-    <w:abstractNumId w:val="2"/>
+    <w:abstractNumId w:val="4"/>
   </w:num>
   <w:num w:numId="4">
     <w:abstractNumId w:val="1"/>
   </w:num>
   <w:num w:numId="5">
-    <w:abstractNumId w:val="4"/>
+    <w:abstractNumId w:val="6"/>
   </w:num>
   <w:num w:numId="6">
-    <w:abstractNumId w:val="5"/>
+    <w:abstractNumId w:val="7"/>
+  </w:num>
+  <w:num w:numId="7">
+    <w:abstractNumId w:val="8"/>
+  </w:num>
+  <w:num w:numId="8">
+    <w:abstractNumId w:val="3"/>
+  </w:num>
+  <w:num w:numId="9">
+    <w:abstractNumId w:val="2"/>
   </w:num>
 </w:numbering>
 </file>

</xml_diff>

<commit_message>
start of data gathering two
</commit_message>
<xml_diff>
--- a/CA2Usability_Kevin.docx
+++ b/CA2Usability_Kevin.docx
@@ -30,14 +30,12 @@
       <w:r>
         <w:t xml:space="preserve">. </w:t>
       </w:r>
-      <w:proofErr w:type="spellStart"/>
       <w:r>
         <w:rPr>
           <w:i/>
         </w:rPr>
         <w:t>BargainBin</w:t>
       </w:r>
-      <w:proofErr w:type="spellEnd"/>
       <w:r>
         <w:t xml:space="preserve"> is a web application targeted at the niche market of unwanted household goods and clutter, and the micro economy that these items create. The site is intended to act as a portal that allows registered users to</w:t>
       </w:r>
@@ -48,11 +46,7 @@
         <w:t>listings in order to trade unwanted goods in exchange for other goods or servi</w:t>
       </w:r>
       <w:r>
-        <w:t xml:space="preserve">ces. For example, a user of </w:t>
-      </w:r>
-      <w:proofErr w:type="spellStart"/>
-      <w:r>
-        <w:t>Barg</w:t>
+        <w:t>ces. For example, a user of Barg</w:t>
       </w:r>
       <w:r>
         <w:t>a</w:t>
@@ -61,11 +55,7 @@
         <w:t>i</w:t>
       </w:r>
       <w:r>
-        <w:t>nBin</w:t>
-      </w:r>
-      <w:proofErr w:type="spellEnd"/>
-      <w:r>
-        <w:t xml:space="preserve"> may have just completed a Spring clean and discovered forgotten items such as rollerblades which they can then attempt to barter on th</w:t>
+        <w:t>nBin may have just completed a Spring clean and discovered forgotten items such as rollerblades which they can then attempt to barter on th</w:t>
       </w:r>
       <w:r>
         <w:t>e</w:t>
@@ -78,26 +68,13 @@
       </w:r>
     </w:p>
     <w:p>
-      <w:proofErr w:type="spellStart"/>
-      <w:r>
-        <w:t>BargainBin</w:t>
-      </w:r>
-      <w:proofErr w:type="spellEnd"/>
-      <w:r>
-        <w:t xml:space="preserve"> facilitates these exchanges by allowing users to register and create a profile. Once their profile is created they then have the ability to create a listing describing their unwanted item, the approx. value, and the type of items/experiences they would be interested in bartering for.</w:t>
-      </w:r>
-    </w:p>
-    <w:p>
-      <w:r>
-        <w:t xml:space="preserve">We have determined the main stakeholders of the </w:t>
-      </w:r>
-      <w:proofErr w:type="spellStart"/>
-      <w:r>
-        <w:t>BargainBin</w:t>
-      </w:r>
-      <w:proofErr w:type="spellEnd"/>
-      <w:r>
-        <w:t xml:space="preserve"> application fall into one of several categories.</w:t>
+      <w:r>
+        <w:t>BargainBin facilitates these exchanges by allowing users to register and create a profile. Once their profile is created they then have the ability to create a listing describing their unwanted item, the approx. value, and the type of items/experiences they would be interested in bartering for.</w:t>
+      </w:r>
+    </w:p>
+    <w:p>
+      <w:r>
+        <w:t>We have determined the main stakeholders of the BargainBin application fall into one of several categories.</w:t>
       </w:r>
     </w:p>
     <w:p>
@@ -168,15 +145,7 @@
         </w:numPr>
       </w:pPr>
       <w:r>
-        <w:t xml:space="preserve">Skilled craftsmen/instructors – These users will likely play a key role in the success of the </w:t>
-      </w:r>
-      <w:proofErr w:type="spellStart"/>
-      <w:r>
-        <w:t>BargainBin</w:t>
-      </w:r>
-      <w:proofErr w:type="spellEnd"/>
-      <w:r>
-        <w:t xml:space="preserve"> application because they have a readily available supply of skills and experiences which have inherent value that they may wish to barter.</w:t>
+        <w:t>Skilled craftsmen/instructors – These users will likely play a key role in the success of the BargainBin application because they have a readily available supply of skills and experiences which have inherent value that they may wish to barter.</w:t>
       </w:r>
     </w:p>
     <w:p>
@@ -2022,21 +1991,14 @@
     <w:p/>
     <w:p/>
     <w:p>
-      <w:pPr>
-        <w:rPr>
-          <w:rFonts w:cs="Arial"/>
-          <w:bCs/>
-          <w:color w:val="000000" w:themeColor="text1"/>
-        </w:rPr>
-      </w:pPr>
-      <w:r>
-        <w:rPr>
-          <w:rFonts w:cs="Arial"/>
-          <w:bCs/>
-          <w:color w:val="000000" w:themeColor="text1"/>
-        </w:rPr>
-        <w:t>This leads into our second technique for data gathering; focus groups.</w:t>
-      </w:r>
+      <w:r>
+        <w:t>Our second technique used for data gathering was</w:t>
+      </w:r>
+      <w:r>
+        <w:t xml:space="preserve"> the form of focus groups.</w:t>
+      </w:r>
+      <w:bookmarkStart w:id="0" w:name="_GoBack"/>
+      <w:bookmarkEnd w:id="0"/>
     </w:p>
     <w:p>
       <w:pPr>
@@ -2047,11 +2009,13 @@
         <w:rPr>
           <w:rFonts w:cs="SourceSansPro-Regular"/>
           <w:color w:val="000000" w:themeColor="text1"/>
+          <w:sz w:val="21"/>
         </w:rPr>
       </w:pPr>
       <w:r>
         <w:rPr>
           <w:color w:val="000000" w:themeColor="text1"/>
+          <w:szCs w:val="24"/>
         </w:rPr>
         <w:t xml:space="preserve">Focus groups are </w:t>
       </w:r>
@@ -2059,6 +2023,7 @@
         <w:rPr>
           <w:rFonts w:cs="SourceSansPro-Regular"/>
           <w:color w:val="000000" w:themeColor="text1"/>
+          <w:szCs w:val="24"/>
         </w:rPr>
         <w:t>small number of people (usually between 4 and 15, but typically 8) brought together with a moderator to focus on a specific product or topic (</w:t>
       </w:r>
@@ -2066,6 +2031,7 @@
         <w:rPr>
           <w:rFonts w:cs="OpenSans"/>
           <w:color w:val="000000" w:themeColor="text1"/>
+          <w:szCs w:val="24"/>
         </w:rPr>
         <w:t>"Which Of Your Friends Needs To Learn This Term?")</w:t>
       </w:r>
@@ -2073,11 +2039,289 @@
         <w:rPr>
           <w:rFonts w:cs="SourceSansPro-Regular"/>
           <w:color w:val="000000" w:themeColor="text1"/>
+          <w:szCs w:val="24"/>
         </w:rPr>
         <w:t>.</w:t>
       </w:r>
-      <w:bookmarkStart w:id="0" w:name="_GoBack"/>
-      <w:bookmarkEnd w:id="0"/>
+    </w:p>
+    <w:p>
+      <w:pPr>
+        <w:widowControl w:val="0"/>
+        <w:autoSpaceDE w:val="0"/>
+        <w:autoSpaceDN w:val="0"/>
+        <w:adjustRightInd w:val="0"/>
+        <w:rPr>
+          <w:rFonts w:cs="SourceSansPro-Regular"/>
+          <w:color w:val="000000" w:themeColor="text1"/>
+        </w:rPr>
+      </w:pPr>
+      <w:r>
+        <w:rPr>
+          <w:rFonts w:cs="SourceSansPro-Regular"/>
+          <w:color w:val="000000" w:themeColor="text1"/>
+        </w:rPr>
+        <w:t>We followed a specific technique for the focus group in order to gain some meaningful results. The steps we used were:</w:t>
+      </w:r>
+    </w:p>
+    <w:p>
+      <w:pPr>
+        <w:widowControl w:val="0"/>
+        <w:autoSpaceDE w:val="0"/>
+        <w:autoSpaceDN w:val="0"/>
+        <w:adjustRightInd w:val="0"/>
+        <w:rPr>
+          <w:rFonts w:cs="SourceSansPro-Regular"/>
+          <w:color w:val="000000" w:themeColor="text1"/>
+        </w:rPr>
+      </w:pPr>
+      <w:r>
+        <w:rPr>
+          <w:rFonts w:cs="SourceSansPro-Regular"/>
+          <w:color w:val="000000" w:themeColor="text1"/>
+        </w:rPr>
+        <w:tab/>
+        <w:t>-Introduction</w:t>
+      </w:r>
+    </w:p>
+    <w:p>
+      <w:pPr>
+        <w:widowControl w:val="0"/>
+        <w:autoSpaceDE w:val="0"/>
+        <w:autoSpaceDN w:val="0"/>
+        <w:adjustRightInd w:val="0"/>
+        <w:rPr>
+          <w:rFonts w:cs="SourceSansPro-Regular"/>
+          <w:color w:val="000000" w:themeColor="text1"/>
+        </w:rPr>
+      </w:pPr>
+      <w:r>
+        <w:rPr>
+          <w:rFonts w:cs="SourceSansPro-Regular"/>
+          <w:color w:val="000000" w:themeColor="text1"/>
+        </w:rPr>
+        <w:tab/>
+        <w:t>-Set expectations</w:t>
+      </w:r>
+    </w:p>
+    <w:p>
+      <w:pPr>
+        <w:widowControl w:val="0"/>
+        <w:autoSpaceDE w:val="0"/>
+        <w:autoSpaceDN w:val="0"/>
+        <w:adjustRightInd w:val="0"/>
+        <w:rPr>
+          <w:rFonts w:cs="SourceSansPro-Regular"/>
+          <w:color w:val="000000" w:themeColor="text1"/>
+        </w:rPr>
+      </w:pPr>
+      <w:r>
+        <w:rPr>
+          <w:rFonts w:cs="SourceSansPro-Regular"/>
+          <w:color w:val="000000" w:themeColor="text1"/>
+        </w:rPr>
+        <w:tab/>
+        <w:t>-Initial interactive exercise</w:t>
+      </w:r>
+    </w:p>
+    <w:p>
+      <w:pPr>
+        <w:widowControl w:val="0"/>
+        <w:autoSpaceDE w:val="0"/>
+        <w:autoSpaceDN w:val="0"/>
+        <w:adjustRightInd w:val="0"/>
+        <w:rPr>
+          <w:rFonts w:cs="SourceSansPro-Regular"/>
+          <w:color w:val="000000" w:themeColor="text1"/>
+        </w:rPr>
+      </w:pPr>
+      <w:r>
+        <w:rPr>
+          <w:rFonts w:cs="SourceSansPro-Regular"/>
+          <w:color w:val="000000" w:themeColor="text1"/>
+        </w:rPr>
+        <w:tab/>
+        <w:t>-All other questions</w:t>
+      </w:r>
+    </w:p>
+    <w:p>
+      <w:pPr>
+        <w:widowControl w:val="0"/>
+        <w:autoSpaceDE w:val="0"/>
+        <w:autoSpaceDN w:val="0"/>
+        <w:adjustRightInd w:val="0"/>
+        <w:rPr>
+          <w:rFonts w:cs="SourceSansPro-Regular"/>
+          <w:color w:val="000000" w:themeColor="text1"/>
+        </w:rPr>
+      </w:pPr>
+      <w:r>
+        <w:rPr>
+          <w:rFonts w:cs="SourceSansPro-Regular"/>
+          <w:color w:val="000000" w:themeColor="text1"/>
+        </w:rPr>
+        <w:tab/>
+        <w:t xml:space="preserve">-Closing </w:t>
+      </w:r>
+    </w:p>
+    <w:p>
+      <w:pPr>
+        <w:widowControl w:val="0"/>
+        <w:autoSpaceDE w:val="0"/>
+        <w:autoSpaceDN w:val="0"/>
+        <w:adjustRightInd w:val="0"/>
+        <w:rPr>
+          <w:rFonts w:cs="SourceSansPro-Regular"/>
+          <w:color w:val="000000" w:themeColor="text1"/>
+        </w:rPr>
+      </w:pPr>
+    </w:p>
+    <w:p>
+      <w:pPr>
+        <w:widowControl w:val="0"/>
+        <w:autoSpaceDE w:val="0"/>
+        <w:autoSpaceDN w:val="0"/>
+        <w:adjustRightInd w:val="0"/>
+        <w:rPr>
+          <w:rFonts w:cs="SourceSansPro-Regular"/>
+          <w:color w:val="000000" w:themeColor="text1"/>
+        </w:rPr>
+      </w:pPr>
+      <w:r>
+        <w:rPr>
+          <w:rFonts w:cs="SourceSansPro-Regular"/>
+          <w:color w:val="000000" w:themeColor="text1"/>
+        </w:rPr>
+        <w:lastRenderedPageBreak/>
+        <w:t xml:space="preserve">Each step has its own purpose and helps the members of the focus groups to relax and understand what is going on. </w:t>
+      </w:r>
+    </w:p>
+    <w:p>
+      <w:pPr>
+        <w:widowControl w:val="0"/>
+        <w:autoSpaceDE w:val="0"/>
+        <w:autoSpaceDN w:val="0"/>
+        <w:adjustRightInd w:val="0"/>
+        <w:rPr>
+          <w:rFonts w:cs="SourceSansPro-Regular"/>
+          <w:color w:val="000000" w:themeColor="text1"/>
+        </w:rPr>
+      </w:pPr>
+    </w:p>
+    <w:p>
+      <w:pPr>
+        <w:pStyle w:val="Heading2"/>
+        <w:rPr>
+          <w:rStyle w:val="IntenseReference"/>
+        </w:rPr>
+      </w:pPr>
+      <w:r>
+        <w:rPr>
+          <w:rStyle w:val="IntenseReference"/>
+        </w:rPr>
+        <w:t xml:space="preserve">Introduction </w:t>
+      </w:r>
+    </w:p>
+    <w:p/>
+    <w:p>
+      <w:r>
+        <w:t xml:space="preserve">We got 9 participants for the focus group; a number we were happy with. We didn’t want a </w:t>
+      </w:r>
+      <w:r>
+        <w:rPr>
+          <w:i/>
+        </w:rPr>
+        <w:t>forced</w:t>
+      </w:r>
+      <w:r>
+        <w:t xml:space="preserve"> environment, such as a school type setting, but rather somewhere where people would feel relaxed. We chose a lobby of a popular hotel chain, which we felt was public enough that people could relax and enjoy the setting, and therefore give us more realistic results.</w:t>
+      </w:r>
+    </w:p>
+    <w:p/>
+    <w:p>
+      <w:r>
+        <w:t>We introduced ourselves, and explained why we were doing this. We also had to explain that, as everyone is in the same room with each other, that there is not a 100% guarantee of confidentiality.</w:t>
+      </w:r>
+    </w:p>
+    <w:p/>
+    <w:p>
+      <w:pPr>
+        <w:pStyle w:val="Heading2"/>
+        <w:rPr>
+          <w:rStyle w:val="IntenseReference"/>
+        </w:rPr>
+      </w:pPr>
+      <w:r>
+        <w:rPr>
+          <w:rStyle w:val="IntenseReference"/>
+        </w:rPr>
+        <w:t>Set expectations</w:t>
+      </w:r>
+      <w:r>
+        <w:rPr>
+          <w:rStyle w:val="IntenseReference"/>
+        </w:rPr>
+        <w:t xml:space="preserve"> </w:t>
+      </w:r>
+    </w:p>
+    <w:p/>
+    <w:p>
+      <w:pPr>
+        <w:rPr>
+          <w:rFonts w:cs="SourceSansPro-Regular"/>
+        </w:rPr>
+      </w:pPr>
+      <w:r>
+        <w:rPr>
+          <w:rFonts w:cs="SourceSansPro-Regular"/>
+        </w:rPr>
+        <w:t>The next step was to explain what is going on, and what will be happening. This was a short 5-minute chat just to say what was going to happen next, and in turn over the course of the meeting. Everyone seemed happy to engage, but we didn’t know at this stage how it would turn out.</w:t>
+      </w:r>
+    </w:p>
+    <w:p>
+      <w:pPr>
+        <w:rPr>
+          <w:rFonts w:cs="SourceSansPro-Regular"/>
+        </w:rPr>
+      </w:pPr>
+    </w:p>
+    <w:p>
+      <w:pPr>
+        <w:pStyle w:val="Heading2"/>
+        <w:rPr>
+          <w:b/>
+          <w:bCs/>
+          <w:smallCaps/>
+          <w:color w:val="4472C4" w:themeColor="accent1"/>
+          <w:spacing w:val="5"/>
+        </w:rPr>
+      </w:pPr>
+      <w:r>
+        <w:rPr>
+          <w:rStyle w:val="IntenseReference"/>
+        </w:rPr>
+        <w:t>Initial Interactive Exercise</w:t>
+      </w:r>
+      <w:r>
+        <w:rPr>
+          <w:rStyle w:val="IntenseReference"/>
+        </w:rPr>
+        <w:t xml:space="preserve"> </w:t>
+      </w:r>
+    </w:p>
+    <w:p>
+      <w:pPr>
+        <w:rPr>
+          <w:rFonts w:cs="SourceSansPro-Regular"/>
+        </w:rPr>
+      </w:pPr>
+    </w:p>
+    <w:p>
+      <w:r>
+        <w:rPr>
+          <w:rFonts w:cs="SourceSansPro-Regular"/>
+        </w:rPr>
+        <w:t xml:space="preserve">The first </w:t>
+      </w:r>
     </w:p>
     <w:p>
       <w:pPr>
@@ -2326,6 +2570,7 @@
         <w:rPr>
           <w:rFonts w:cs="SourceSansPro-Regular"/>
         </w:rPr>
+        <w:lastRenderedPageBreak/>
         <w:t>What type of experiences would you like to see</w:t>
       </w:r>
     </w:p>
@@ -2629,27 +2874,7 @@
           <w:sz w:val="24"/>
           <w:szCs w:val="24"/>
         </w:rPr>
-        <w:t xml:space="preserve">. </w:t>
-      </w:r>
-      <w:proofErr w:type="spellStart"/>
-      <w:r>
-        <w:rPr>
-          <w:rFonts w:cs="OpenSans"/>
-          <w:color w:val="535353"/>
-          <w:sz w:val="24"/>
-          <w:szCs w:val="24"/>
-        </w:rPr>
-        <w:t>N.p</w:t>
-      </w:r>
-      <w:proofErr w:type="spellEnd"/>
-      <w:r>
-        <w:rPr>
-          <w:rFonts w:cs="OpenSans"/>
-          <w:color w:val="535353"/>
-          <w:sz w:val="24"/>
-          <w:szCs w:val="24"/>
-        </w:rPr>
-        <w:t>., 2017. Web. 7 Mar. 2017.</w:t>
+        <w:t>. N.p., 2017. Web. 7 Mar. 2017.</w:t>
       </w:r>
     </w:p>
     <w:p/>
@@ -4283,6 +4508,20 @@
       <w:szCs w:val="24"/>
     </w:rPr>
   </w:style>
+  <w:style w:type="character" w:styleId="IntenseReference">
+    <w:name w:val="Intense Reference"/>
+    <w:basedOn w:val="DefaultParagraphFont"/>
+    <w:uiPriority w:val="32"/>
+    <w:qFormat/>
+    <w:rsid w:val="00951EA8"/>
+    <w:rPr>
+      <w:b/>
+      <w:bCs/>
+      <w:smallCaps/>
+      <w:color w:val="4472C4" w:themeColor="accent1"/>
+      <w:spacing w:val="5"/>
+    </w:rPr>
+  </w:style>
 </w:styles>
 </file>
 

</xml_diff>

<commit_message>
tidied up + added TOC
</commit_message>
<xml_diff>
--- a/CA2Usability_Kevin.docx
+++ b/CA2Usability_Kevin.docx
@@ -2,13 +2,819 @@
 <file path=word/document.xml><?xml version="1.0" encoding="utf-8"?>
 <w:document xmlns:wpc="http://schemas.microsoft.com/office/word/2010/wordprocessingCanvas" xmlns:mo="http://schemas.microsoft.com/office/mac/office/2008/main" xmlns:mc="http://schemas.openxmlformats.org/markup-compatibility/2006" xmlns:mv="urn:schemas-microsoft-com:mac:vml" xmlns:o="urn:schemas-microsoft-com:office:office" xmlns:r="http://schemas.openxmlformats.org/officeDocument/2006/relationships" xmlns:m="http://schemas.openxmlformats.org/officeDocument/2006/math" xmlns:v="urn:schemas-microsoft-com:vml" xmlns:wp14="http://schemas.microsoft.com/office/word/2010/wordprocessingDrawing" xmlns:wp="http://schemas.openxmlformats.org/drawingml/2006/wordprocessingDrawing" xmlns:w10="urn:schemas-microsoft-com:office:word" xmlns:w="http://schemas.openxmlformats.org/wordprocessingml/2006/main" xmlns:w14="http://schemas.microsoft.com/office/word/2010/wordml" xmlns:w15="http://schemas.microsoft.com/office/word/2012/wordml" xmlns:wpg="http://schemas.microsoft.com/office/word/2010/wordprocessingGroup" xmlns:wpi="http://schemas.microsoft.com/office/word/2010/wordprocessingInk" xmlns:wne="http://schemas.microsoft.com/office/word/2006/wordml" xmlns:wps="http://schemas.microsoft.com/office/word/2010/wordprocessingShape" mc:Ignorable="w14 w15 wp14">
   <w:body>
+    <w:sdt>
+      <w:sdtPr>
+        <w:id w:val="92442450"/>
+        <w:docPartObj>
+          <w:docPartGallery w:val="Table of Contents"/>
+          <w:docPartUnique/>
+        </w:docPartObj>
+      </w:sdtPr>
+      <w:sdtEndPr>
+        <w:rPr>
+          <w:rFonts w:asciiTheme="minorHAnsi" w:eastAsiaTheme="minorHAnsi" w:hAnsiTheme="minorHAnsi" w:cstheme="minorBidi"/>
+          <w:noProof/>
+          <w:color w:val="auto"/>
+          <w:sz w:val="22"/>
+          <w:szCs w:val="22"/>
+          <w:lang w:val="en-IE"/>
+        </w:rPr>
+      </w:sdtEndPr>
+      <w:sdtContent>
+        <w:p>
+          <w:pPr>
+            <w:pStyle w:val="TOCHeading"/>
+          </w:pPr>
+          <w:r>
+            <w:t>Table of Contents</w:t>
+          </w:r>
+        </w:p>
+        <w:p>
+          <w:pPr>
+            <w:pStyle w:val="TOC1"/>
+            <w:tabs>
+              <w:tab w:val="right" w:leader="dot" w:pos="9016"/>
+            </w:tabs>
+            <w:rPr>
+              <w:rFonts w:eastAsiaTheme="minorEastAsia"/>
+              <w:b w:val="0"/>
+              <w:noProof/>
+              <w:lang w:val="en-US"/>
+            </w:rPr>
+          </w:pPr>
+          <w:r>
+            <w:rPr>
+              <w:b w:val="0"/>
+            </w:rPr>
+            <w:fldChar w:fldCharType="begin"/>
+          </w:r>
+          <w:r>
+            <w:instrText xml:space="preserve"> TOC \o "1-3" \h \z \u </w:instrText>
+          </w:r>
+          <w:r>
+            <w:rPr>
+              <w:b w:val="0"/>
+            </w:rPr>
+            <w:fldChar w:fldCharType="separate"/>
+          </w:r>
+          <w:hyperlink w:anchor="_Toc476852173" w:history="1">
+            <w:r>
+              <w:rPr>
+                <w:rStyle w:val="Hyperlink"/>
+                <w:noProof/>
+              </w:rPr>
+              <w:t>Executive Summary</w:t>
+            </w:r>
+            <w:r>
+              <w:rPr>
+                <w:noProof/>
+                <w:webHidden/>
+              </w:rPr>
+              <w:tab/>
+            </w:r>
+            <w:r>
+              <w:rPr>
+                <w:noProof/>
+                <w:webHidden/>
+              </w:rPr>
+              <w:fldChar w:fldCharType="begin"/>
+            </w:r>
+            <w:r>
+              <w:rPr>
+                <w:noProof/>
+                <w:webHidden/>
+              </w:rPr>
+              <w:instrText xml:space="preserve"> PAGEREF _Toc476852173 \h </w:instrText>
+            </w:r>
+            <w:r>
+              <w:rPr>
+                <w:noProof/>
+                <w:webHidden/>
+              </w:rPr>
+            </w:r>
+            <w:r>
+              <w:rPr>
+                <w:noProof/>
+                <w:webHidden/>
+              </w:rPr>
+              <w:fldChar w:fldCharType="separate"/>
+            </w:r>
+            <w:r>
+              <w:rPr>
+                <w:noProof/>
+                <w:webHidden/>
+              </w:rPr>
+              <w:t>1</w:t>
+            </w:r>
+            <w:r>
+              <w:rPr>
+                <w:noProof/>
+                <w:webHidden/>
+              </w:rPr>
+              <w:fldChar w:fldCharType="end"/>
+            </w:r>
+          </w:hyperlink>
+        </w:p>
+        <w:p>
+          <w:pPr>
+            <w:pStyle w:val="TOC2"/>
+            <w:tabs>
+              <w:tab w:val="right" w:leader="dot" w:pos="9016"/>
+            </w:tabs>
+            <w:rPr>
+              <w:rFonts w:eastAsiaTheme="minorEastAsia"/>
+              <w:b w:val="0"/>
+              <w:noProof/>
+              <w:sz w:val="24"/>
+              <w:szCs w:val="24"/>
+              <w:lang w:val="en-US"/>
+            </w:rPr>
+          </w:pPr>
+          <w:hyperlink w:anchor="_Toc476852174" w:history="1">
+            <w:r>
+              <w:rPr>
+                <w:rStyle w:val="Hyperlink"/>
+                <w:bCs/>
+                <w:smallCaps/>
+                <w:noProof/>
+                <w:spacing w:val="5"/>
+              </w:rPr>
+              <w:t>Stakeholder Matrix</w:t>
+            </w:r>
+            <w:r>
+              <w:rPr>
+                <w:noProof/>
+                <w:webHidden/>
+              </w:rPr>
+              <w:tab/>
+            </w:r>
+            <w:r>
+              <w:rPr>
+                <w:noProof/>
+                <w:webHidden/>
+              </w:rPr>
+              <w:fldChar w:fldCharType="begin"/>
+            </w:r>
+            <w:r>
+              <w:rPr>
+                <w:noProof/>
+                <w:webHidden/>
+              </w:rPr>
+              <w:instrText xml:space="preserve"> PAGEREF _Toc476852174 \h </w:instrText>
+            </w:r>
+            <w:r>
+              <w:rPr>
+                <w:noProof/>
+                <w:webHidden/>
+              </w:rPr>
+            </w:r>
+            <w:r>
+              <w:rPr>
+                <w:noProof/>
+                <w:webHidden/>
+              </w:rPr>
+              <w:fldChar w:fldCharType="separate"/>
+            </w:r>
+            <w:r>
+              <w:rPr>
+                <w:noProof/>
+                <w:webHidden/>
+              </w:rPr>
+              <w:t>2</w:t>
+            </w:r>
+            <w:r>
+              <w:rPr>
+                <w:noProof/>
+                <w:webHidden/>
+              </w:rPr>
+              <w:fldChar w:fldCharType="end"/>
+            </w:r>
+          </w:hyperlink>
+        </w:p>
+        <w:p>
+          <w:pPr>
+            <w:pStyle w:val="TOC1"/>
+            <w:tabs>
+              <w:tab w:val="right" w:leader="dot" w:pos="9016"/>
+            </w:tabs>
+            <w:rPr>
+              <w:rFonts w:eastAsiaTheme="minorEastAsia"/>
+              <w:b w:val="0"/>
+              <w:noProof/>
+              <w:lang w:val="en-US"/>
+            </w:rPr>
+          </w:pPr>
+          <w:hyperlink w:anchor="_Toc476852175" w:history="1">
+            <w:r>
+              <w:rPr>
+                <w:rStyle w:val="Hyperlink"/>
+                <w:noProof/>
+              </w:rPr>
+              <w:t>Data Gathering</w:t>
+            </w:r>
+            <w:r>
+              <w:rPr>
+                <w:noProof/>
+                <w:webHidden/>
+              </w:rPr>
+              <w:tab/>
+            </w:r>
+            <w:r>
+              <w:rPr>
+                <w:noProof/>
+                <w:webHidden/>
+              </w:rPr>
+              <w:fldChar w:fldCharType="begin"/>
+            </w:r>
+            <w:r>
+              <w:rPr>
+                <w:noProof/>
+                <w:webHidden/>
+              </w:rPr>
+              <w:instrText xml:space="preserve"> PAGEREF _Toc476852175 \h </w:instrText>
+            </w:r>
+            <w:r>
+              <w:rPr>
+                <w:noProof/>
+                <w:webHidden/>
+              </w:rPr>
+            </w:r>
+            <w:r>
+              <w:rPr>
+                <w:noProof/>
+                <w:webHidden/>
+              </w:rPr>
+              <w:fldChar w:fldCharType="separate"/>
+            </w:r>
+            <w:r>
+              <w:rPr>
+                <w:noProof/>
+                <w:webHidden/>
+              </w:rPr>
+              <w:t>3</w:t>
+            </w:r>
+            <w:r>
+              <w:rPr>
+                <w:noProof/>
+                <w:webHidden/>
+              </w:rPr>
+              <w:fldChar w:fldCharType="end"/>
+            </w:r>
+          </w:hyperlink>
+        </w:p>
+        <w:p>
+          <w:pPr>
+            <w:pStyle w:val="TOC2"/>
+            <w:tabs>
+              <w:tab w:val="right" w:leader="dot" w:pos="9016"/>
+            </w:tabs>
+            <w:rPr>
+              <w:rFonts w:eastAsiaTheme="minorEastAsia"/>
+              <w:b w:val="0"/>
+              <w:noProof/>
+              <w:sz w:val="24"/>
+              <w:szCs w:val="24"/>
+              <w:lang w:val="en-US"/>
+            </w:rPr>
+          </w:pPr>
+          <w:hyperlink w:anchor="_Toc476852176" w:history="1">
+            <w:r>
+              <w:rPr>
+                <w:rStyle w:val="Hyperlink"/>
+                <w:bCs/>
+                <w:smallCaps/>
+                <w:noProof/>
+                <w:spacing w:val="5"/>
+              </w:rPr>
+              <w:t>Introduction</w:t>
+            </w:r>
+            <w:r>
+              <w:rPr>
+                <w:noProof/>
+                <w:webHidden/>
+              </w:rPr>
+              <w:tab/>
+            </w:r>
+            <w:r>
+              <w:rPr>
+                <w:noProof/>
+                <w:webHidden/>
+              </w:rPr>
+              <w:fldChar w:fldCharType="begin"/>
+            </w:r>
+            <w:r>
+              <w:rPr>
+                <w:noProof/>
+                <w:webHidden/>
+              </w:rPr>
+              <w:instrText xml:space="preserve"> PAGEREF _Toc476852176 \h </w:instrText>
+            </w:r>
+            <w:r>
+              <w:rPr>
+                <w:noProof/>
+                <w:webHidden/>
+              </w:rPr>
+            </w:r>
+            <w:r>
+              <w:rPr>
+                <w:noProof/>
+                <w:webHidden/>
+              </w:rPr>
+              <w:fldChar w:fldCharType="separate"/>
+            </w:r>
+            <w:r>
+              <w:rPr>
+                <w:noProof/>
+                <w:webHidden/>
+              </w:rPr>
+              <w:t>11</w:t>
+            </w:r>
+            <w:r>
+              <w:rPr>
+                <w:noProof/>
+                <w:webHidden/>
+              </w:rPr>
+              <w:fldChar w:fldCharType="end"/>
+            </w:r>
+          </w:hyperlink>
+        </w:p>
+        <w:p>
+          <w:pPr>
+            <w:pStyle w:val="TOC2"/>
+            <w:tabs>
+              <w:tab w:val="right" w:leader="dot" w:pos="9016"/>
+            </w:tabs>
+            <w:rPr>
+              <w:rFonts w:eastAsiaTheme="minorEastAsia"/>
+              <w:b w:val="0"/>
+              <w:noProof/>
+              <w:sz w:val="24"/>
+              <w:szCs w:val="24"/>
+              <w:lang w:val="en-US"/>
+            </w:rPr>
+          </w:pPr>
+          <w:hyperlink w:anchor="_Toc476852177" w:history="1">
+            <w:r>
+              <w:rPr>
+                <w:rStyle w:val="Hyperlink"/>
+                <w:bCs/>
+                <w:smallCaps/>
+                <w:noProof/>
+                <w:spacing w:val="5"/>
+              </w:rPr>
+              <w:t>Set expectations</w:t>
+            </w:r>
+            <w:r>
+              <w:rPr>
+                <w:noProof/>
+                <w:webHidden/>
+              </w:rPr>
+              <w:tab/>
+            </w:r>
+            <w:r>
+              <w:rPr>
+                <w:noProof/>
+                <w:webHidden/>
+              </w:rPr>
+              <w:fldChar w:fldCharType="begin"/>
+            </w:r>
+            <w:r>
+              <w:rPr>
+                <w:noProof/>
+                <w:webHidden/>
+              </w:rPr>
+              <w:instrText xml:space="preserve"> PAGEREF _Toc476852177 \h </w:instrText>
+            </w:r>
+            <w:r>
+              <w:rPr>
+                <w:noProof/>
+                <w:webHidden/>
+              </w:rPr>
+            </w:r>
+            <w:r>
+              <w:rPr>
+                <w:noProof/>
+                <w:webHidden/>
+              </w:rPr>
+              <w:fldChar w:fldCharType="separate"/>
+            </w:r>
+            <w:r>
+              <w:rPr>
+                <w:noProof/>
+                <w:webHidden/>
+              </w:rPr>
+              <w:t>11</w:t>
+            </w:r>
+            <w:r>
+              <w:rPr>
+                <w:noProof/>
+                <w:webHidden/>
+              </w:rPr>
+              <w:fldChar w:fldCharType="end"/>
+            </w:r>
+          </w:hyperlink>
+        </w:p>
+        <w:p>
+          <w:pPr>
+            <w:pStyle w:val="TOC2"/>
+            <w:tabs>
+              <w:tab w:val="right" w:leader="dot" w:pos="9016"/>
+            </w:tabs>
+            <w:rPr>
+              <w:rFonts w:eastAsiaTheme="minorEastAsia"/>
+              <w:b w:val="0"/>
+              <w:noProof/>
+              <w:sz w:val="24"/>
+              <w:szCs w:val="24"/>
+              <w:lang w:val="en-US"/>
+            </w:rPr>
+          </w:pPr>
+          <w:hyperlink w:anchor="_Toc476852178" w:history="1">
+            <w:r>
+              <w:rPr>
+                <w:rStyle w:val="Hyperlink"/>
+                <w:bCs/>
+                <w:smallCaps/>
+                <w:noProof/>
+                <w:spacing w:val="5"/>
+              </w:rPr>
+              <w:t>Initial Interactive Exercise</w:t>
+            </w:r>
+            <w:r>
+              <w:rPr>
+                <w:noProof/>
+                <w:webHidden/>
+              </w:rPr>
+              <w:tab/>
+            </w:r>
+            <w:r>
+              <w:rPr>
+                <w:noProof/>
+                <w:webHidden/>
+              </w:rPr>
+              <w:fldChar w:fldCharType="begin"/>
+            </w:r>
+            <w:r>
+              <w:rPr>
+                <w:noProof/>
+                <w:webHidden/>
+              </w:rPr>
+              <w:instrText xml:space="preserve"> PAGEREF _Toc476852178 \h </w:instrText>
+            </w:r>
+            <w:r>
+              <w:rPr>
+                <w:noProof/>
+                <w:webHidden/>
+              </w:rPr>
+            </w:r>
+            <w:r>
+              <w:rPr>
+                <w:noProof/>
+                <w:webHidden/>
+              </w:rPr>
+              <w:fldChar w:fldCharType="separate"/>
+            </w:r>
+            <w:r>
+              <w:rPr>
+                <w:noProof/>
+                <w:webHidden/>
+              </w:rPr>
+              <w:t>11</w:t>
+            </w:r>
+            <w:r>
+              <w:rPr>
+                <w:noProof/>
+                <w:webHidden/>
+              </w:rPr>
+              <w:fldChar w:fldCharType="end"/>
+            </w:r>
+          </w:hyperlink>
+        </w:p>
+        <w:p>
+          <w:pPr>
+            <w:pStyle w:val="TOC1"/>
+            <w:tabs>
+              <w:tab w:val="right" w:leader="dot" w:pos="9016"/>
+            </w:tabs>
+            <w:rPr>
+              <w:rFonts w:eastAsiaTheme="minorEastAsia"/>
+              <w:b w:val="0"/>
+              <w:noProof/>
+              <w:lang w:val="en-US"/>
+            </w:rPr>
+          </w:pPr>
+          <w:hyperlink w:anchor="_Toc476852179" w:history="1">
+            <w:r>
+              <w:rPr>
+                <w:rStyle w:val="Hyperlink"/>
+                <w:noProof/>
+              </w:rPr>
+              <w:t>Requirements</w:t>
+            </w:r>
+            <w:r>
+              <w:rPr>
+                <w:noProof/>
+                <w:webHidden/>
+              </w:rPr>
+              <w:tab/>
+            </w:r>
+            <w:r>
+              <w:rPr>
+                <w:noProof/>
+                <w:webHidden/>
+              </w:rPr>
+              <w:fldChar w:fldCharType="begin"/>
+            </w:r>
+            <w:r>
+              <w:rPr>
+                <w:noProof/>
+                <w:webHidden/>
+              </w:rPr>
+              <w:instrText xml:space="preserve"> PAGEREF _Toc476852179 \h </w:instrText>
+            </w:r>
+            <w:r>
+              <w:rPr>
+                <w:noProof/>
+                <w:webHidden/>
+              </w:rPr>
+            </w:r>
+            <w:r>
+              <w:rPr>
+                <w:noProof/>
+                <w:webHidden/>
+              </w:rPr>
+              <w:fldChar w:fldCharType="separate"/>
+            </w:r>
+            <w:r>
+              <w:rPr>
+                <w:noProof/>
+                <w:webHidden/>
+              </w:rPr>
+              <w:t>15</w:t>
+            </w:r>
+            <w:r>
+              <w:rPr>
+                <w:noProof/>
+                <w:webHidden/>
+              </w:rPr>
+              <w:fldChar w:fldCharType="end"/>
+            </w:r>
+          </w:hyperlink>
+        </w:p>
+        <w:p>
+          <w:pPr>
+            <w:pStyle w:val="TOC2"/>
+            <w:tabs>
+              <w:tab w:val="right" w:leader="dot" w:pos="9016"/>
+            </w:tabs>
+            <w:rPr>
+              <w:rFonts w:eastAsiaTheme="minorEastAsia"/>
+              <w:b w:val="0"/>
+              <w:noProof/>
+              <w:sz w:val="24"/>
+              <w:szCs w:val="24"/>
+              <w:lang w:val="en-US"/>
+            </w:rPr>
+          </w:pPr>
+          <w:hyperlink w:anchor="_Toc476852180" w:history="1">
+            <w:r>
+              <w:rPr>
+                <w:rStyle w:val="Hyperlink"/>
+                <w:bCs/>
+                <w:smallCaps/>
+                <w:noProof/>
+                <w:spacing w:val="5"/>
+              </w:rPr>
+              <w:t>Functional</w:t>
+            </w:r>
+            <w:r>
+              <w:rPr>
+                <w:noProof/>
+                <w:webHidden/>
+              </w:rPr>
+              <w:tab/>
+            </w:r>
+            <w:r>
+              <w:rPr>
+                <w:noProof/>
+                <w:webHidden/>
+              </w:rPr>
+              <w:fldChar w:fldCharType="begin"/>
+            </w:r>
+            <w:r>
+              <w:rPr>
+                <w:noProof/>
+                <w:webHidden/>
+              </w:rPr>
+              <w:instrText xml:space="preserve"> PAGEREF _Toc476852180 \h </w:instrText>
+            </w:r>
+            <w:r>
+              <w:rPr>
+                <w:noProof/>
+                <w:webHidden/>
+              </w:rPr>
+            </w:r>
+            <w:r>
+              <w:rPr>
+                <w:noProof/>
+                <w:webHidden/>
+              </w:rPr>
+              <w:fldChar w:fldCharType="separate"/>
+            </w:r>
+            <w:r>
+              <w:rPr>
+                <w:noProof/>
+                <w:webHidden/>
+              </w:rPr>
+              <w:t>15</w:t>
+            </w:r>
+            <w:r>
+              <w:rPr>
+                <w:noProof/>
+                <w:webHidden/>
+              </w:rPr>
+              <w:fldChar w:fldCharType="end"/>
+            </w:r>
+          </w:hyperlink>
+        </w:p>
+        <w:p>
+          <w:pPr>
+            <w:pStyle w:val="TOC2"/>
+            <w:tabs>
+              <w:tab w:val="right" w:leader="dot" w:pos="9016"/>
+            </w:tabs>
+            <w:rPr>
+              <w:rFonts w:eastAsiaTheme="minorEastAsia"/>
+              <w:b w:val="0"/>
+              <w:noProof/>
+              <w:sz w:val="24"/>
+              <w:szCs w:val="24"/>
+              <w:lang w:val="en-US"/>
+            </w:rPr>
+          </w:pPr>
+          <w:hyperlink w:anchor="_Toc476852181" w:history="1">
+            <w:r>
+              <w:rPr>
+                <w:rStyle w:val="Hyperlink"/>
+                <w:bCs/>
+                <w:smallCaps/>
+                <w:noProof/>
+                <w:spacing w:val="5"/>
+              </w:rPr>
+              <w:t>Non-Functional</w:t>
+            </w:r>
+            <w:r>
+              <w:rPr>
+                <w:noProof/>
+                <w:webHidden/>
+              </w:rPr>
+              <w:tab/>
+            </w:r>
+            <w:r>
+              <w:rPr>
+                <w:noProof/>
+                <w:webHidden/>
+              </w:rPr>
+              <w:fldChar w:fldCharType="begin"/>
+            </w:r>
+            <w:r>
+              <w:rPr>
+                <w:noProof/>
+                <w:webHidden/>
+              </w:rPr>
+              <w:instrText xml:space="preserve"> PAGEREF _Toc476852181 \h </w:instrText>
+            </w:r>
+            <w:r>
+              <w:rPr>
+                <w:noProof/>
+                <w:webHidden/>
+              </w:rPr>
+            </w:r>
+            <w:r>
+              <w:rPr>
+                <w:noProof/>
+                <w:webHidden/>
+              </w:rPr>
+              <w:fldChar w:fldCharType="separate"/>
+            </w:r>
+            <w:r>
+              <w:rPr>
+                <w:noProof/>
+                <w:webHidden/>
+              </w:rPr>
+              <w:t>15</w:t>
+            </w:r>
+            <w:r>
+              <w:rPr>
+                <w:noProof/>
+                <w:webHidden/>
+              </w:rPr>
+              <w:fldChar w:fldCharType="end"/>
+            </w:r>
+          </w:hyperlink>
+        </w:p>
+        <w:p>
+          <w:pPr>
+            <w:pStyle w:val="TOC1"/>
+            <w:tabs>
+              <w:tab w:val="right" w:leader="dot" w:pos="9016"/>
+            </w:tabs>
+            <w:rPr>
+              <w:rFonts w:eastAsiaTheme="minorEastAsia"/>
+              <w:b w:val="0"/>
+              <w:noProof/>
+              <w:lang w:val="en-US"/>
+            </w:rPr>
+          </w:pPr>
+          <w:hyperlink w:anchor="_Toc476852182" w:history="1">
+            <w:r>
+              <w:rPr>
+                <w:rStyle w:val="Hyperlink"/>
+                <w:noProof/>
+              </w:rPr>
+              <w:t>References</w:t>
+            </w:r>
+            <w:r>
+              <w:rPr>
+                <w:noProof/>
+                <w:webHidden/>
+              </w:rPr>
+              <w:tab/>
+            </w:r>
+            <w:r>
+              <w:rPr>
+                <w:noProof/>
+                <w:webHidden/>
+              </w:rPr>
+              <w:fldChar w:fldCharType="begin"/>
+            </w:r>
+            <w:r>
+              <w:rPr>
+                <w:noProof/>
+                <w:webHidden/>
+              </w:rPr>
+              <w:instrText xml:space="preserve"> PAGEREF _Toc476852182 \h </w:instrText>
+            </w:r>
+            <w:r>
+              <w:rPr>
+                <w:noProof/>
+                <w:webHidden/>
+              </w:rPr>
+            </w:r>
+            <w:r>
+              <w:rPr>
+                <w:noProof/>
+                <w:webHidden/>
+              </w:rPr>
+              <w:fldChar w:fldCharType="separate"/>
+            </w:r>
+            <w:r>
+              <w:rPr>
+                <w:noProof/>
+                <w:webHidden/>
+              </w:rPr>
+              <w:t>16</w:t>
+            </w:r>
+            <w:r>
+              <w:rPr>
+                <w:noProof/>
+                <w:webHidden/>
+              </w:rPr>
+              <w:fldChar w:fldCharType="end"/>
+            </w:r>
+          </w:hyperlink>
+        </w:p>
+        <w:p>
+          <w:r>
+            <w:rPr>
+              <w:b/>
+              <w:bCs/>
+              <w:noProof/>
+            </w:rPr>
+            <w:fldChar w:fldCharType="end"/>
+          </w:r>
+        </w:p>
+      </w:sdtContent>
+    </w:sdt>
     <w:p>
       <w:pPr>
         <w:pStyle w:val="Heading1"/>
       </w:pPr>
+    </w:p>
+    <w:p>
+      <w:pPr>
+        <w:pStyle w:val="Heading1"/>
+      </w:pPr>
+    </w:p>
+    <w:p>
+      <w:pPr>
+        <w:pStyle w:val="Heading1"/>
+      </w:pPr>
+      <w:bookmarkStart w:id="0" w:name="_Toc476852173"/>
       <w:r>
         <w:t>Executive Summary</w:t>
       </w:r>
+      <w:bookmarkEnd w:id="0"/>
     </w:p>
     <w:p/>
     <w:p>
@@ -166,7 +972,11 @@
         <w:t xml:space="preserve"> these</w:t>
       </w:r>
       <w:r>
-        <w:t xml:space="preserve"> users make up a smaller set of stakeholders, but while their individual user numbers will be smaller, they are much more likely to </w:t>
+        <w:t xml:space="preserve"> users make up a smaller set of stakeholders, but while their individual user numbers will be smaller, </w:t>
+      </w:r>
+      <w:r>
+        <w:lastRenderedPageBreak/>
+        <w:t xml:space="preserve">they are much more likely to </w:t>
       </w:r>
       <w:r>
         <w:t xml:space="preserve">have a large volume of transactions and be active members of the </w:t>
@@ -219,10 +1029,23 @@
     <w:p>
       <w:pPr>
         <w:pStyle w:val="Heading2"/>
-      </w:pPr>
-      <w:r>
-        <w:lastRenderedPageBreak/>
+        <w:rPr>
+          <w:rStyle w:val="IntenseReference"/>
+        </w:rPr>
+      </w:pPr>
+      <w:bookmarkStart w:id="1" w:name="_Toc476852174"/>
+      <w:r>
+        <w:rPr>
+          <w:rStyle w:val="IntenseReference"/>
+        </w:rPr>
         <w:t>Stakeholder Matrix</w:t>
+      </w:r>
+      <w:bookmarkEnd w:id="1"/>
+      <w:r>
+        <w:rPr>
+          <w:rStyle w:val="IntenseReference"/>
+        </w:rPr>
+        <w:t xml:space="preserve"> </w:t>
       </w:r>
     </w:p>
     <w:p/>
@@ -248,7 +1071,7 @@
                     <pic:cNvPicPr/>
                   </pic:nvPicPr>
                   <pic:blipFill>
-                    <a:blip r:embed="rId5">
+                    <a:blip r:embed="rId6">
                       <a:extLst>
                         <a:ext uri="{28A0092B-C50C-407E-A947-70E740481C1C}">
                           <a14:useLocalDpi xmlns:a14="http://schemas.microsoft.com/office/drawing/2010/main" val="0"/>
@@ -281,9 +1104,12 @@
       <w:pPr>
         <w:pStyle w:val="Heading1"/>
       </w:pPr>
-      <w:r>
+      <w:bookmarkStart w:id="2" w:name="_Toc476852175"/>
+      <w:r>
+        <w:lastRenderedPageBreak/>
         <w:t>Data Gathering</w:t>
       </w:r>
+      <w:bookmarkEnd w:id="2"/>
       <w:r>
         <w:t xml:space="preserve"> </w:t>
       </w:r>
@@ -418,7 +1244,6 @@
           <w:sz w:val="24"/>
           <w:szCs w:val="24"/>
         </w:rPr>
-        <w:lastRenderedPageBreak/>
         <w:t>How confident do you feel that a trading application is safe, and that you would receive the goods as advertised, when responding to an ad?</w:t>
       </w:r>
     </w:p>
@@ -657,6 +1482,7 @@
           <w:noProof/>
           <w:color w:val="262626"/>
         </w:rPr>
+        <w:lastRenderedPageBreak/>
         <w:drawing>
           <wp:inline distT="0" distB="0" distL="0" distR="0" wp14:anchorId="5A04C684" wp14:editId="0440A899">
             <wp:extent cx="5720080" cy="2891790"/>
@@ -675,7 +1501,7 @@
                     </pic:cNvPicPr>
                   </pic:nvPicPr>
                   <pic:blipFill>
-                    <a:blip r:embed="rId6">
+                    <a:blip r:embed="rId7">
                       <a:extLst>
                         <a:ext uri="{28A0092B-C50C-407E-A947-70E740481C1C}">
                           <a14:useLocalDpi xmlns:a14="http://schemas.microsoft.com/office/drawing/2010/main" val="0"/>
@@ -756,7 +1582,6 @@
           <w:bCs/>
           <w:color w:val="262626"/>
         </w:rPr>
-        <w:lastRenderedPageBreak/>
         <w:t xml:space="preserve">Another very important question, as not everyone uses online applications. As the </w:t>
       </w:r>
       <w:r>
@@ -800,7 +1625,7 @@
                     </pic:cNvPicPr>
                   </pic:nvPicPr>
                   <pic:blipFill>
-                    <a:blip r:embed="rId7">
+                    <a:blip r:embed="rId8">
                       <a:extLst>
                         <a:ext uri="{28A0092B-C50C-407E-A947-70E740481C1C}">
                           <a14:useLocalDpi xmlns:a14="http://schemas.microsoft.com/office/drawing/2010/main" val="0"/>
@@ -1088,7 +1913,6 @@
           <w:noProof/>
           <w:color w:val="262626"/>
         </w:rPr>
-        <w:lastRenderedPageBreak/>
         <w:drawing>
           <wp:inline distT="0" distB="0" distL="0" distR="0" wp14:anchorId="27C355AF" wp14:editId="0BBAD792">
             <wp:extent cx="5720080" cy="2722245"/>
@@ -1107,7 +1931,7 @@
                     </pic:cNvPicPr>
                   </pic:nvPicPr>
                   <pic:blipFill>
-                    <a:blip r:embed="rId8">
+                    <a:blip r:embed="rId9">
                       <a:extLst>
                         <a:ext uri="{28A0092B-C50C-407E-A947-70E740481C1C}">
                           <a14:useLocalDpi xmlns:a14="http://schemas.microsoft.com/office/drawing/2010/main" val="0"/>
@@ -1199,25 +2023,7 @@
           <w:bCs/>
           <w:color w:val="262626"/>
         </w:rPr>
-        <w:t>It seems the majority of people would like both a website, and a mobile application – with mobile application being more popular than a website. I thought this might be the result here as the online market is definitely turning towards mobile applications over using a web</w:t>
-      </w:r>
-      <w:bookmarkStart w:id="0" w:name="_GoBack"/>
-      <w:r>
-        <w:rPr>
-          <w:rFonts w:cs="Arial"/>
-          <w:bCs/>
-          <w:color w:val="262626"/>
-        </w:rPr>
-        <w:t>site</w:t>
-      </w:r>
-      <w:bookmarkEnd w:id="0"/>
-      <w:r>
-        <w:rPr>
-          <w:rFonts w:cs="Arial"/>
-          <w:bCs/>
-          <w:color w:val="262626"/>
-        </w:rPr>
-        <w:t xml:space="preserve"> on a desktop PC.</w:t>
+        <w:t>It seems the majority of people would like both a website, and a mobile application – with mobile application being more popular than a website. I thought this might be the result here as the online market is definitely turning towards mobile applications over using a website on a desktop PC.</w:t>
       </w:r>
     </w:p>
     <w:p>
@@ -1263,7 +2069,7 @@
                     </pic:cNvPicPr>
                   </pic:nvPicPr>
                   <pic:blipFill>
-                    <a:blip r:embed="rId9">
+                    <a:blip r:embed="rId10">
                       <a:extLst>
                         <a:ext uri="{28A0092B-C50C-407E-A947-70E740481C1C}">
                           <a14:useLocalDpi xmlns:a14="http://schemas.microsoft.com/office/drawing/2010/main" val="0"/>
@@ -1319,71 +2125,71 @@
           <w:bCs/>
           <w:color w:val="262626"/>
         </w:rPr>
+        <w:t xml:space="preserve">Q5: </w:t>
+      </w:r>
+      <w:r>
+        <w:rPr>
+          <w:rFonts w:cs="Arial"/>
+          <w:bCs/>
+          <w:i/>
+          <w:color w:val="262626"/>
+        </w:rPr>
+        <w:t>How confident do you feel that a trading application is safe, and that you would receive the goods as advertised, when responding to an ad?</w:t>
+      </w:r>
+    </w:p>
+    <w:p>
+      <w:pPr>
+        <w:rPr>
+          <w:rFonts w:cs="Arial"/>
+          <w:bCs/>
+          <w:i/>
+          <w:color w:val="262626"/>
+        </w:rPr>
+      </w:pPr>
+    </w:p>
+    <w:p>
+      <w:pPr>
+        <w:rPr>
+          <w:rFonts w:cs="Arial"/>
+          <w:bCs/>
+          <w:color w:val="262626"/>
+        </w:rPr>
+      </w:pPr>
+      <w:r>
+        <w:rPr>
+          <w:rFonts w:cs="Arial"/>
+          <w:bCs/>
+          <w:color w:val="262626"/>
+        </w:rPr>
+        <w:t>This question we felt was very important, as security is a major issue for anyone who does shopping online. When the questionnaire was issued, we had no idea how people would respond. From 15 responses, 3 of our choices came out even. And the most positive news was, that nobody picked the lowest answer. This deliberately led us to our next question.</w:t>
+      </w:r>
+    </w:p>
+    <w:p>
+      <w:pPr>
+        <w:rPr>
+          <w:rFonts w:cs="Arial"/>
+          <w:bCs/>
+          <w:i/>
+          <w:color w:val="262626"/>
+        </w:rPr>
+      </w:pPr>
+    </w:p>
+    <w:p>
+      <w:pPr>
+        <w:rPr>
+          <w:rFonts w:cs="Arial"/>
+          <w:bCs/>
+          <w:color w:val="262626"/>
+        </w:rPr>
+      </w:pPr>
+      <w:r>
+        <w:rPr>
+          <w:rFonts w:cs="Arial"/>
+          <w:bCs/>
+          <w:noProof/>
+          <w:color w:val="262626"/>
+        </w:rPr>
         <w:lastRenderedPageBreak/>
-        <w:t xml:space="preserve">Q5: </w:t>
-      </w:r>
-      <w:r>
-        <w:rPr>
-          <w:rFonts w:cs="Arial"/>
-          <w:bCs/>
-          <w:i/>
-          <w:color w:val="262626"/>
-        </w:rPr>
-        <w:t>How confident do you feel that a trading application is safe, and that you would receive the goods as advertised, when responding to an ad?</w:t>
-      </w:r>
-    </w:p>
-    <w:p>
-      <w:pPr>
-        <w:rPr>
-          <w:rFonts w:cs="Arial"/>
-          <w:bCs/>
-          <w:i/>
-          <w:color w:val="262626"/>
-        </w:rPr>
-      </w:pPr>
-    </w:p>
-    <w:p>
-      <w:pPr>
-        <w:rPr>
-          <w:rFonts w:cs="Arial"/>
-          <w:bCs/>
-          <w:color w:val="262626"/>
-        </w:rPr>
-      </w:pPr>
-      <w:r>
-        <w:rPr>
-          <w:rFonts w:cs="Arial"/>
-          <w:bCs/>
-          <w:color w:val="262626"/>
-        </w:rPr>
-        <w:t>This question we felt was very important, as security is a major issue for anyone who does shopping online. When the questionnaire was issued, we had no idea how people would respond. From 15 responses, 3 of our choices came out even. And the most positive news was, that nobody picked the lowest answer. This deliberately led us to our next question.</w:t>
-      </w:r>
-    </w:p>
-    <w:p>
-      <w:pPr>
-        <w:rPr>
-          <w:rFonts w:cs="Arial"/>
-          <w:bCs/>
-          <w:i/>
-          <w:color w:val="262626"/>
-        </w:rPr>
-      </w:pPr>
-    </w:p>
-    <w:p>
-      <w:pPr>
-        <w:rPr>
-          <w:rFonts w:cs="Arial"/>
-          <w:bCs/>
-          <w:color w:val="262626"/>
-        </w:rPr>
-      </w:pPr>
-      <w:r>
-        <w:rPr>
-          <w:rFonts w:cs="Arial"/>
-          <w:bCs/>
-          <w:noProof/>
-          <w:color w:val="262626"/>
-        </w:rPr>
         <w:drawing>
           <wp:inline distT="0" distB="0" distL="0" distR="0" wp14:anchorId="1560339C" wp14:editId="26A89A2D">
             <wp:extent cx="5720080" cy="3742690"/>
@@ -1402,7 +2208,7 @@
                     </pic:cNvPicPr>
                   </pic:nvPicPr>
                   <pic:blipFill>
-                    <a:blip r:embed="rId10">
+                    <a:blip r:embed="rId11">
                       <a:extLst>
                         <a:ext uri="{28A0092B-C50C-407E-A947-70E740481C1C}">
                           <a14:useLocalDpi xmlns:a14="http://schemas.microsoft.com/office/drawing/2010/main" val="0"/>
@@ -1541,7 +2347,7 @@
                     </pic:cNvPicPr>
                   </pic:nvPicPr>
                   <pic:blipFill>
-                    <a:blip r:embed="rId11">
+                    <a:blip r:embed="rId12">
                       <a:extLst>
                         <a:ext uri="{28A0092B-C50C-407E-A947-70E740481C1C}">
                           <a14:useLocalDpi xmlns:a14="http://schemas.microsoft.com/office/drawing/2010/main" val="0"/>
@@ -1695,7 +2501,7 @@
                     </pic:cNvPicPr>
                   </pic:nvPicPr>
                   <pic:blipFill>
-                    <a:blip r:embed="rId12">
+                    <a:blip r:embed="rId13">
                       <a:extLst>
                         <a:ext uri="{28A0092B-C50C-407E-A947-70E740481C1C}">
                           <a14:useLocalDpi xmlns:a14="http://schemas.microsoft.com/office/drawing/2010/main" val="0"/>
@@ -1833,7 +2639,7 @@
                     </pic:cNvPicPr>
                   </pic:nvPicPr>
                   <pic:blipFill>
-                    <a:blip r:embed="rId13">
+                    <a:blip r:embed="rId14">
                       <a:extLst>
                         <a:ext uri="{28A0092B-C50C-407E-A947-70E740481C1C}">
                           <a14:useLocalDpi xmlns:a14="http://schemas.microsoft.com/office/drawing/2010/main" val="0"/>
@@ -1988,7 +2794,7 @@
                     </pic:cNvPicPr>
                   </pic:nvPicPr>
                   <pic:blipFill>
-                    <a:blip r:embed="rId14">
+                    <a:blip r:embed="rId15">
                       <a:extLst>
                         <a:ext uri="{28A0092B-C50C-407E-A947-70E740481C1C}">
                           <a14:useLocalDpi xmlns:a14="http://schemas.microsoft.com/office/drawing/2010/main" val="0"/>
@@ -2373,11 +3179,19 @@
           <w:rStyle w:val="IntenseReference"/>
         </w:rPr>
       </w:pPr>
+      <w:bookmarkStart w:id="3" w:name="_Toc476852176"/>
       <w:r>
         <w:rPr>
           <w:rStyle w:val="IntenseReference"/>
         </w:rPr>
-        <w:t xml:space="preserve">Introduction </w:t>
+        <w:t>Introduction</w:t>
+      </w:r>
+      <w:bookmarkEnd w:id="3"/>
+      <w:r>
+        <w:rPr>
+          <w:rStyle w:val="IntenseReference"/>
+        </w:rPr>
+        <w:t xml:space="preserve"> </w:t>
       </w:r>
     </w:p>
     <w:p/>
@@ -2409,12 +3223,14 @@
           <w:rStyle w:val="IntenseReference"/>
         </w:rPr>
       </w:pPr>
+      <w:bookmarkStart w:id="4" w:name="_Toc476852177"/>
       <w:r>
         <w:rPr>
           <w:rStyle w:val="IntenseReference"/>
         </w:rPr>
         <w:t>Set expectations</w:t>
       </w:r>
+      <w:bookmarkEnd w:id="4"/>
       <w:r>
         <w:rPr>
           <w:rStyle w:val="IntenseReference"/>
@@ -2454,12 +3270,14 @@
           <w:spacing w:val="5"/>
         </w:rPr>
       </w:pPr>
+      <w:bookmarkStart w:id="5" w:name="_Toc476852178"/>
       <w:r>
         <w:rPr>
           <w:rStyle w:val="IntenseReference"/>
         </w:rPr>
         <w:t>Initial Interactive Exercise</w:t>
       </w:r>
+      <w:bookmarkEnd w:id="5"/>
       <w:r>
         <w:rPr>
           <w:rStyle w:val="IntenseReference"/>
@@ -2493,6 +3311,8 @@
           <w:rFonts w:cs="SourceSansPro-Regular"/>
         </w:rPr>
       </w:pPr>
+      <w:bookmarkStart w:id="6" w:name="_GoBack"/>
+      <w:bookmarkEnd w:id="6"/>
     </w:p>
     <w:p>
       <w:r>
@@ -2518,7 +3338,7 @@
                     </pic:cNvPicPr>
                   </pic:nvPicPr>
                   <pic:blipFill>
-                    <a:blip r:embed="rId15">
+                    <a:blip r:embed="rId16">
                       <a:extLst>
                         <a:ext uri="{28A0092B-C50C-407E-A947-70E740481C1C}">
                           <a14:useLocalDpi xmlns:a14="http://schemas.microsoft.com/office/drawing/2010/main" val="0"/>
@@ -2864,7 +3684,7 @@
             <wp:cNvGraphicFramePr/>
             <a:graphic xmlns:a="http://schemas.openxmlformats.org/drawingml/2006/main">
               <a:graphicData uri="http://schemas.openxmlformats.org/drawingml/2006/chart">
-                <c:chart xmlns:c="http://schemas.openxmlformats.org/drawingml/2006/chart" xmlns:r="http://schemas.openxmlformats.org/officeDocument/2006/relationships" r:id="rId16"/>
+                <c:chart xmlns:c="http://schemas.openxmlformats.org/drawingml/2006/chart" xmlns:r="http://schemas.openxmlformats.org/officeDocument/2006/relationships" r:id="rId17"/>
               </a:graphicData>
             </a:graphic>
           </wp:inline>
@@ -2972,7 +3792,7 @@
             <wp:cNvGraphicFramePr/>
             <a:graphic xmlns:a="http://schemas.openxmlformats.org/drawingml/2006/main">
               <a:graphicData uri="http://schemas.openxmlformats.org/drawingml/2006/chart">
-                <c:chart xmlns:c="http://schemas.openxmlformats.org/drawingml/2006/chart" xmlns:r="http://schemas.openxmlformats.org/officeDocument/2006/relationships" r:id="rId17"/>
+                <c:chart xmlns:c="http://schemas.openxmlformats.org/drawingml/2006/chart" xmlns:r="http://schemas.openxmlformats.org/officeDocument/2006/relationships" r:id="rId18"/>
               </a:graphicData>
             </a:graphic>
           </wp:inline>
@@ -3054,10 +3874,12 @@
       <w:pPr>
         <w:pStyle w:val="Heading1"/>
       </w:pPr>
+      <w:bookmarkStart w:id="7" w:name="_Toc476852179"/>
       <w:r>
         <w:lastRenderedPageBreak/>
         <w:t>Requirements</w:t>
       </w:r>
+      <w:bookmarkEnd w:id="7"/>
     </w:p>
     <w:p/>
     <w:p>
@@ -3067,12 +3889,14 @@
           <w:rStyle w:val="IntenseReference"/>
         </w:rPr>
       </w:pPr>
+      <w:bookmarkStart w:id="8" w:name="_Toc476852180"/>
       <w:r>
         <w:rPr>
           <w:rStyle w:val="IntenseReference"/>
         </w:rPr>
         <w:t>Functional</w:t>
       </w:r>
+      <w:bookmarkEnd w:id="8"/>
       <w:r>
         <w:rPr>
           <w:rStyle w:val="IntenseReference"/>
@@ -3089,12 +3913,14 @@
           <w:rStyle w:val="IntenseReference"/>
         </w:rPr>
       </w:pPr>
+      <w:bookmarkStart w:id="9" w:name="_Toc476852181"/>
       <w:r>
         <w:rPr>
           <w:rStyle w:val="IntenseReference"/>
         </w:rPr>
         <w:t>Non-Functional</w:t>
       </w:r>
+      <w:bookmarkEnd w:id="9"/>
     </w:p>
     <w:p/>
     <w:p>
@@ -3105,17 +3931,13 @@
     <w:p/>
     <w:p>
       <w:pPr>
-        <w:rPr>
-          <w:i/>
-        </w:rPr>
-      </w:pPr>
-      <w:r>
-        <w:rPr>
-          <w:i/>
-        </w:rPr>
+        <w:pStyle w:val="Heading4"/>
+      </w:pPr>
+      <w:r>
         <w:t>Performance</w:t>
       </w:r>
     </w:p>
+    <w:p/>
     <w:p>
       <w:r>
         <w:tab/>
@@ -3125,36 +3947,29 @@
     <w:p/>
     <w:p>
       <w:pPr>
-        <w:rPr>
-          <w:i/>
-        </w:rPr>
-      </w:pPr>
-      <w:r>
-        <w:rPr>
-          <w:i/>
-        </w:rPr>
+        <w:pStyle w:val="Heading4"/>
+      </w:pPr>
+      <w:r>
         <w:t>Scalability</w:t>
       </w:r>
     </w:p>
+    <w:p/>
     <w:p>
       <w:r>
         <w:tab/>
         <w:t>We are expecting the number of users to be small initially, but we will keep in mind that once it gathers momentum, there will be many users and scalability will have to be implemented from the start to save any potential issues further down the line.</w:t>
       </w:r>
     </w:p>
-    <w:p>
-      <w:pPr>
-        <w:rPr>
-          <w:i/>
-        </w:rPr>
-      </w:pPr>
-      <w:r>
-        <w:rPr>
-          <w:i/>
-        </w:rPr>
+    <w:p/>
+    <w:p>
+      <w:pPr>
+        <w:pStyle w:val="Heading4"/>
+      </w:pPr>
+      <w:r>
         <w:t>Availability</w:t>
       </w:r>
     </w:p>
+    <w:p/>
     <w:p>
       <w:r>
         <w:tab/>
@@ -3164,17 +3979,13 @@
     <w:p/>
     <w:p>
       <w:pPr>
-        <w:rPr>
-          <w:i/>
-        </w:rPr>
-      </w:pPr>
-      <w:r>
-        <w:rPr>
-          <w:i/>
-        </w:rPr>
+        <w:pStyle w:val="Heading4"/>
+      </w:pPr>
+      <w:r>
         <w:t>Usability</w:t>
       </w:r>
     </w:p>
+    <w:p/>
     <w:p>
       <w:pPr>
         <w:rPr>
@@ -3187,108 +3998,76 @@
         <w:tab/>
       </w:r>
       <w:r>
+        <w:t>Usability is t</w:t>
+      </w:r>
+      <w:r>
+        <w:rPr>
+          <w:rFonts w:cs="Arial"/>
+          <w:iCs/>
+        </w:rPr>
+        <w:t xml:space="preserve">he extent to which a product can be used by specified users to achieve </w:t>
+      </w:r>
+      <w:r>
+        <w:rPr>
+          <w:rFonts w:cs="Arial"/>
+          <w:iCs/>
+          <w:color w:val="000000" w:themeColor="text1"/>
+        </w:rPr>
+        <w:t xml:space="preserve">specified goals with effectiveness, efficiency and satisfaction in a specified context of use </w:t>
+      </w:r>
+      <w:r>
+        <w:rPr>
+          <w:rFonts w:cs="OpenSans"/>
+          <w:color w:val="000000" w:themeColor="text1"/>
+        </w:rPr>
+        <w:t>("</w:t>
+      </w:r>
+      <w:proofErr w:type="spellStart"/>
+      <w:r>
+        <w:rPr>
+          <w:rFonts w:cs="OpenSans"/>
+          <w:color w:val="000000" w:themeColor="text1"/>
+        </w:rPr>
+        <w:t>Usabilitynet</w:t>
+      </w:r>
+      <w:proofErr w:type="spellEnd"/>
+      <w:r>
+        <w:rPr>
+          <w:rFonts w:cs="OpenSans"/>
+          <w:color w:val="000000" w:themeColor="text1"/>
+        </w:rPr>
+        <w:t>: Definition Of Usability")</w:t>
+      </w:r>
+      <w:r>
+        <w:rPr>
+          <w:rFonts w:cs="Arial"/>
+          <w:iCs/>
+          <w:color w:val="000000" w:themeColor="text1"/>
+        </w:rPr>
+        <w:t>. This is important to keep the customer satisfied and will aid in not only gaining users, but getting users to return. Having a good look-and-feel to the application, combined with an easy to use interface, will massively help gain and keep our future user base.</w:t>
+      </w:r>
+    </w:p>
+    <w:p>
+      <w:pPr>
         <w:rPr>
           <w:sz w:val="24"/>
           <w:szCs w:val="24"/>
         </w:rPr>
-        <w:t>Usability is t</w:t>
-      </w:r>
-      <w:r>
-        <w:rPr>
-          <w:rFonts w:cs="Arial"/>
-          <w:iCs/>
-          <w:sz w:val="24"/>
-          <w:szCs w:val="24"/>
-        </w:rPr>
-        <w:t xml:space="preserve">he extent to which a product can be used by specified users to achieve </w:t>
-      </w:r>
-      <w:r>
-        <w:rPr>
-          <w:rFonts w:cs="Arial"/>
-          <w:iCs/>
-          <w:color w:val="000000" w:themeColor="text1"/>
-          <w:sz w:val="24"/>
-          <w:szCs w:val="24"/>
-        </w:rPr>
-        <w:t xml:space="preserve">specified goals with effectiveness, efficiency and satisfaction in a specified context of use </w:t>
-      </w:r>
-      <w:r>
-        <w:rPr>
-          <w:rFonts w:cs="OpenSans"/>
-          <w:color w:val="000000" w:themeColor="text1"/>
-          <w:sz w:val="24"/>
-          <w:szCs w:val="24"/>
-        </w:rPr>
-        <w:t>("</w:t>
-      </w:r>
-      <w:proofErr w:type="spellStart"/>
-      <w:r>
-        <w:rPr>
-          <w:rFonts w:cs="OpenSans"/>
-          <w:color w:val="000000" w:themeColor="text1"/>
-          <w:sz w:val="24"/>
-          <w:szCs w:val="24"/>
-        </w:rPr>
-        <w:t>Usabilitynet</w:t>
-      </w:r>
-      <w:proofErr w:type="spellEnd"/>
-      <w:r>
-        <w:rPr>
-          <w:rFonts w:cs="OpenSans"/>
-          <w:color w:val="000000" w:themeColor="text1"/>
-          <w:sz w:val="24"/>
-          <w:szCs w:val="24"/>
-        </w:rPr>
-        <w:t>: Definition Of Usability")</w:t>
-      </w:r>
-      <w:r>
-        <w:rPr>
-          <w:rFonts w:cs="Arial"/>
-          <w:iCs/>
-          <w:color w:val="000000" w:themeColor="text1"/>
-          <w:sz w:val="24"/>
-          <w:szCs w:val="24"/>
-        </w:rPr>
-        <w:t>.</w:t>
-      </w:r>
-      <w:r>
-        <w:rPr>
-          <w:rFonts w:cs="Arial"/>
-          <w:iCs/>
-          <w:color w:val="000000" w:themeColor="text1"/>
-        </w:rPr>
-        <w:t xml:space="preserve"> This is important to keep the customer satisfied and will aid in not only gaining users, but getting users to return. Having a good look-and-feel to the application, combined with an easy to use interface, will massively help gain and keep our future user base.</w:t>
-      </w:r>
-    </w:p>
-    <w:p>
-      <w:pPr>
-        <w:rPr>
-          <w:sz w:val="24"/>
-          <w:szCs w:val="24"/>
-        </w:rPr>
-      </w:pPr>
-    </w:p>
-    <w:p>
-      <w:pPr>
-        <w:rPr>
-          <w:i/>
-        </w:rPr>
-      </w:pPr>
-      <w:r>
-        <w:rPr>
-          <w:i/>
-        </w:rPr>
+      </w:pPr>
+    </w:p>
+    <w:p>
+      <w:pPr>
+        <w:pStyle w:val="Heading4"/>
+      </w:pPr>
+      <w:r>
         <w:t>Security</w:t>
       </w:r>
     </w:p>
+    <w:p/>
     <w:p>
       <w:r>
         <w:tab/>
-        <w:t xml:space="preserve">This leaves us with what we feel is our most important non-functional requirement; security. Following the results of our data gathering, the users of the application are hugely dependent on </w:t>
-      </w:r>
-      <w:r>
-        <w:lastRenderedPageBreak/>
-        <w:t>security and any flaws with it would nearly instantly discourage a future return. We will work hard on ensuring the security is of the highest standard.</w:t>
+        <w:t>This leaves us with what we feel is our most important non-functional requirement; security. Following the results of our data gathering, the users of the application are hugely dependent on security and any flaws with it would nearly instantly discourage a future return. We will work hard on ensuring the security is of the highest standard.</w:t>
       </w:r>
     </w:p>
     <w:p>
@@ -3307,9 +4086,11 @@
       <w:pPr>
         <w:pStyle w:val="Heading1"/>
       </w:pPr>
+      <w:bookmarkStart w:id="10" w:name="_Toc476852182"/>
       <w:r>
         <w:t>References</w:t>
       </w:r>
+      <w:bookmarkEnd w:id="10"/>
     </w:p>
     <w:p>
       <w:pPr>
@@ -5146,6 +5927,28 @@
       <w:szCs w:val="24"/>
     </w:rPr>
   </w:style>
+  <w:style w:type="paragraph" w:styleId="Heading4">
+    <w:name w:val="heading 4"/>
+    <w:basedOn w:val="Normal"/>
+    <w:next w:val="Normal"/>
+    <w:link w:val="Heading4Char"/>
+    <w:uiPriority w:val="9"/>
+    <w:unhideWhenUsed/>
+    <w:qFormat/>
+    <w:rsid w:val="00590441"/>
+    <w:pPr>
+      <w:keepNext/>
+      <w:keepLines/>
+      <w:spacing w:before="40" w:after="0"/>
+      <w:outlineLvl w:val="3"/>
+    </w:pPr>
+    <w:rPr>
+      <w:rFonts w:asciiTheme="majorHAnsi" w:eastAsiaTheme="majorEastAsia" w:hAnsiTheme="majorHAnsi" w:cstheme="majorBidi"/>
+      <w:i/>
+      <w:iCs/>
+      <w:color w:val="2F5496" w:themeColor="accent1" w:themeShade="BF"/>
+    </w:rPr>
+  </w:style>
   <w:style w:type="character" w:default="1" w:styleId="DefaultParagraphFont">
     <w:name w:val="Default Paragraph Font"/>
     <w:uiPriority w:val="1"/>
@@ -5269,6 +6072,205 @@
       <w:smallCaps/>
       <w:color w:val="4472C4" w:themeColor="accent1"/>
       <w:spacing w:val="5"/>
+    </w:rPr>
+  </w:style>
+  <w:style w:type="character" w:customStyle="1" w:styleId="Heading4Char">
+    <w:name w:val="Heading 4 Char"/>
+    <w:basedOn w:val="DefaultParagraphFont"/>
+    <w:link w:val="Heading4"/>
+    <w:uiPriority w:val="9"/>
+    <w:rsid w:val="00590441"/>
+    <w:rPr>
+      <w:rFonts w:asciiTheme="majorHAnsi" w:eastAsiaTheme="majorEastAsia" w:hAnsiTheme="majorHAnsi" w:cstheme="majorBidi"/>
+      <w:i/>
+      <w:iCs/>
+      <w:color w:val="2F5496" w:themeColor="accent1" w:themeShade="BF"/>
+    </w:rPr>
+  </w:style>
+  <w:style w:type="paragraph" w:styleId="TOCHeading">
+    <w:name w:val="TOC Heading"/>
+    <w:basedOn w:val="Heading1"/>
+    <w:next w:val="Normal"/>
+    <w:uiPriority w:val="39"/>
+    <w:unhideWhenUsed/>
+    <w:qFormat/>
+    <w:rsid w:val="009613D2"/>
+    <w:pPr>
+      <w:spacing w:before="480" w:line="276" w:lineRule="auto"/>
+      <w:outlineLvl w:val="9"/>
+    </w:pPr>
+    <w:rPr>
+      <w:b/>
+      <w:bCs/>
+      <w:sz w:val="28"/>
+      <w:szCs w:val="28"/>
+      <w:lang w:val="en-US"/>
+    </w:rPr>
+  </w:style>
+  <w:style w:type="paragraph" w:styleId="TOC1">
+    <w:name w:val="toc 1"/>
+    <w:basedOn w:val="Normal"/>
+    <w:next w:val="Normal"/>
+    <w:autoRedefine/>
+    <w:uiPriority w:val="39"/>
+    <w:unhideWhenUsed/>
+    <w:rsid w:val="009613D2"/>
+    <w:pPr>
+      <w:spacing w:before="120" w:after="0"/>
+    </w:pPr>
+    <w:rPr>
+      <w:b/>
+      <w:sz w:val="24"/>
+      <w:szCs w:val="24"/>
+    </w:rPr>
+  </w:style>
+  <w:style w:type="paragraph" w:styleId="TOC2">
+    <w:name w:val="toc 2"/>
+    <w:basedOn w:val="Normal"/>
+    <w:next w:val="Normal"/>
+    <w:autoRedefine/>
+    <w:uiPriority w:val="39"/>
+    <w:unhideWhenUsed/>
+    <w:rsid w:val="009613D2"/>
+    <w:pPr>
+      <w:spacing w:after="0"/>
+      <w:ind w:left="220"/>
+    </w:pPr>
+    <w:rPr>
+      <w:b/>
+    </w:rPr>
+  </w:style>
+  <w:style w:type="character" w:styleId="Hyperlink">
+    <w:name w:val="Hyperlink"/>
+    <w:basedOn w:val="DefaultParagraphFont"/>
+    <w:uiPriority w:val="99"/>
+    <w:unhideWhenUsed/>
+    <w:rsid w:val="009613D2"/>
+    <w:rPr>
+      <w:color w:val="0563C1" w:themeColor="hyperlink"/>
+      <w:u w:val="single"/>
+    </w:rPr>
+  </w:style>
+  <w:style w:type="paragraph" w:styleId="TOC3">
+    <w:name w:val="toc 3"/>
+    <w:basedOn w:val="Normal"/>
+    <w:next w:val="Normal"/>
+    <w:autoRedefine/>
+    <w:uiPriority w:val="39"/>
+    <w:semiHidden/>
+    <w:unhideWhenUsed/>
+    <w:rsid w:val="009613D2"/>
+    <w:pPr>
+      <w:spacing w:after="0"/>
+      <w:ind w:left="440"/>
+    </w:pPr>
+  </w:style>
+  <w:style w:type="paragraph" w:styleId="TOC4">
+    <w:name w:val="toc 4"/>
+    <w:basedOn w:val="Normal"/>
+    <w:next w:val="Normal"/>
+    <w:autoRedefine/>
+    <w:uiPriority w:val="39"/>
+    <w:semiHidden/>
+    <w:unhideWhenUsed/>
+    <w:rsid w:val="009613D2"/>
+    <w:pPr>
+      <w:spacing w:after="0"/>
+      <w:ind w:left="660"/>
+    </w:pPr>
+    <w:rPr>
+      <w:sz w:val="20"/>
+      <w:szCs w:val="20"/>
+    </w:rPr>
+  </w:style>
+  <w:style w:type="paragraph" w:styleId="TOC5">
+    <w:name w:val="toc 5"/>
+    <w:basedOn w:val="Normal"/>
+    <w:next w:val="Normal"/>
+    <w:autoRedefine/>
+    <w:uiPriority w:val="39"/>
+    <w:semiHidden/>
+    <w:unhideWhenUsed/>
+    <w:rsid w:val="009613D2"/>
+    <w:pPr>
+      <w:spacing w:after="0"/>
+      <w:ind w:left="880"/>
+    </w:pPr>
+    <w:rPr>
+      <w:sz w:val="20"/>
+      <w:szCs w:val="20"/>
+    </w:rPr>
+  </w:style>
+  <w:style w:type="paragraph" w:styleId="TOC6">
+    <w:name w:val="toc 6"/>
+    <w:basedOn w:val="Normal"/>
+    <w:next w:val="Normal"/>
+    <w:autoRedefine/>
+    <w:uiPriority w:val="39"/>
+    <w:semiHidden/>
+    <w:unhideWhenUsed/>
+    <w:rsid w:val="009613D2"/>
+    <w:pPr>
+      <w:spacing w:after="0"/>
+      <w:ind w:left="1100"/>
+    </w:pPr>
+    <w:rPr>
+      <w:sz w:val="20"/>
+      <w:szCs w:val="20"/>
+    </w:rPr>
+  </w:style>
+  <w:style w:type="paragraph" w:styleId="TOC7">
+    <w:name w:val="toc 7"/>
+    <w:basedOn w:val="Normal"/>
+    <w:next w:val="Normal"/>
+    <w:autoRedefine/>
+    <w:uiPriority w:val="39"/>
+    <w:semiHidden/>
+    <w:unhideWhenUsed/>
+    <w:rsid w:val="009613D2"/>
+    <w:pPr>
+      <w:spacing w:after="0"/>
+      <w:ind w:left="1320"/>
+    </w:pPr>
+    <w:rPr>
+      <w:sz w:val="20"/>
+      <w:szCs w:val="20"/>
+    </w:rPr>
+  </w:style>
+  <w:style w:type="paragraph" w:styleId="TOC8">
+    <w:name w:val="toc 8"/>
+    <w:basedOn w:val="Normal"/>
+    <w:next w:val="Normal"/>
+    <w:autoRedefine/>
+    <w:uiPriority w:val="39"/>
+    <w:semiHidden/>
+    <w:unhideWhenUsed/>
+    <w:rsid w:val="009613D2"/>
+    <w:pPr>
+      <w:spacing w:after="0"/>
+      <w:ind w:left="1540"/>
+    </w:pPr>
+    <w:rPr>
+      <w:sz w:val="20"/>
+      <w:szCs w:val="20"/>
+    </w:rPr>
+  </w:style>
+  <w:style w:type="paragraph" w:styleId="TOC9">
+    <w:name w:val="toc 9"/>
+    <w:basedOn w:val="Normal"/>
+    <w:next w:val="Normal"/>
+    <w:autoRedefine/>
+    <w:uiPriority w:val="39"/>
+    <w:semiHidden/>
+    <w:unhideWhenUsed/>
+    <w:rsid w:val="009613D2"/>
+    <w:pPr>
+      <w:spacing w:after="0"/>
+      <w:ind w:left="1760"/>
+    </w:pPr>
+    <w:rPr>
+      <w:sz w:val="20"/>
+      <w:szCs w:val="20"/>
     </w:rPr>
   </w:style>
 </w:styles>
@@ -5711,11 +6713,11 @@
         </c:dLbls>
         <c:gapWidth val="219"/>
         <c:overlap val="-27"/>
-        <c:axId val="-2037492016"/>
-        <c:axId val="-2037490000"/>
+        <c:axId val="-2038872592"/>
+        <c:axId val="-2040965168"/>
       </c:barChart>
       <c:catAx>
-        <c:axId val="-2037492016"/>
+        <c:axId val="-2038872592"/>
         <c:scaling>
           <c:orientation val="minMax"/>
         </c:scaling>
@@ -5758,7 +6760,7 @@
             <a:endParaRPr lang="en-US"/>
           </a:p>
         </c:txPr>
-        <c:crossAx val="-2037490000"/>
+        <c:crossAx val="-2040965168"/>
         <c:crosses val="autoZero"/>
         <c:auto val="1"/>
         <c:lblAlgn val="ctr"/>
@@ -5766,7 +6768,7 @@
         <c:noMultiLvlLbl val="0"/>
       </c:catAx>
       <c:valAx>
-        <c:axId val="-2037490000"/>
+        <c:axId val="-2040965168"/>
         <c:scaling>
           <c:orientation val="minMax"/>
         </c:scaling>
@@ -5817,7 +6819,7 @@
             <a:endParaRPr lang="en-US"/>
           </a:p>
         </c:txPr>
-        <c:crossAx val="-2037492016"/>
+        <c:crossAx val="-2038872592"/>
         <c:crosses val="autoZero"/>
         <c:crossBetween val="between"/>
       </c:valAx>
@@ -7259,4 +8261,16 @@
     </a:ext>
   </a:extLst>
 </a:theme>
+</file>
+
+<file path=customXml/item1.xml><?xml version="1.0" encoding="utf-8"?>
+<b:Sources xmlns:b="http://schemas.openxmlformats.org/officeDocument/2006/bibliography" xmlns="http://schemas.openxmlformats.org/officeDocument/2006/bibliography" SelectedStyle="/APA.XSL" StyleName="APA"/>
+</file>
+
+<file path=customXml/itemProps1.xml><?xml version="1.0" encoding="utf-8"?>
+<ds:datastoreItem xmlns:ds="http://schemas.openxmlformats.org/officeDocument/2006/customXml" ds:itemID="{9BED2C11-5597-1845-ABCB-3340017D39B5}">
+  <ds:schemaRefs>
+    <ds:schemaRef ds:uri="http://schemas.openxmlformats.org/officeDocument/2006/bibliography"/>
+  </ds:schemaRefs>
+</ds:datastoreItem>
 </file>
</xml_diff>

<commit_message>
Headings, Usergroups , Task Analysis
Headings, Usergroups , Task Analysis
</commit_message>
<xml_diff>
--- a/CA2Usability_Kevin.docx
+++ b/CA2Usability_Kevin.docx
@@ -1,9 +1,18 @@
 
 <file path=word/document.xml><?xml version="1.0" encoding="utf-8"?>
-<w:document xmlns:wpc="http://schemas.microsoft.com/office/word/2010/wordprocessingCanvas" xmlns:mo="http://schemas.microsoft.com/office/mac/office/2008/main" xmlns:mc="http://schemas.openxmlformats.org/markup-compatibility/2006" xmlns:mv="urn:schemas-microsoft-com:mac:vml" xmlns:o="urn:schemas-microsoft-com:office:office" xmlns:r="http://schemas.openxmlformats.org/officeDocument/2006/relationships" xmlns:m="http://schemas.openxmlformats.org/officeDocument/2006/math" xmlns:v="urn:schemas-microsoft-com:vml" xmlns:wp14="http://schemas.microsoft.com/office/word/2010/wordprocessingDrawing" xmlns:wp="http://schemas.openxmlformats.org/drawingml/2006/wordprocessingDrawing" xmlns:w10="urn:schemas-microsoft-com:office:word" xmlns:w="http://schemas.openxmlformats.org/wordprocessingml/2006/main" xmlns:w14="http://schemas.microsoft.com/office/word/2010/wordml" xmlns:w15="http://schemas.microsoft.com/office/word/2012/wordml" xmlns:wpg="http://schemas.microsoft.com/office/word/2010/wordprocessingGroup" xmlns:wpi="http://schemas.microsoft.com/office/word/2010/wordprocessingInk" xmlns:wne="http://schemas.microsoft.com/office/word/2006/wordml" xmlns:wps="http://schemas.microsoft.com/office/word/2010/wordprocessingShape" mc:Ignorable="w14 w15 wp14">
+<w:document xmlns:wpc="http://schemas.microsoft.com/office/word/2010/wordprocessingCanvas" xmlns:cx="http://schemas.microsoft.com/office/drawing/2014/chartex" xmlns:cx1="http://schemas.microsoft.com/office/drawing/2015/9/8/chartex" xmlns:cx2="http://schemas.microsoft.com/office/drawing/2015/10/21/chartex" xmlns:cx3="http://schemas.microsoft.com/office/drawing/2016/5/9/chartex" xmlns:cx4="http://schemas.microsoft.com/office/drawing/2016/5/10/chartex" xmlns:cx5="http://schemas.microsoft.com/office/drawing/2016/5/11/chartex" xmlns:mc="http://schemas.openxmlformats.org/markup-compatibility/2006" xmlns:o="urn:schemas-microsoft-com:office:office" xmlns:r="http://schemas.openxmlformats.org/officeDocument/2006/relationships" xmlns:m="http://schemas.openxmlformats.org/officeDocument/2006/math" xmlns:v="urn:schemas-microsoft-com:vml" xmlns:wp14="http://schemas.microsoft.com/office/word/2010/wordprocessingDrawing" xmlns:wp="http://schemas.openxmlformats.org/drawingml/2006/wordprocessingDrawing" xmlns:w10="urn:schemas-microsoft-com:office:word" xmlns:w="http://schemas.openxmlformats.org/wordprocessingml/2006/main" xmlns:w14="http://schemas.microsoft.com/office/word/2010/wordml" xmlns:w15="http://schemas.microsoft.com/office/word/2012/wordml" xmlns:w16se="http://schemas.microsoft.com/office/word/2015/wordml/symex" xmlns:wpg="http://schemas.microsoft.com/office/word/2010/wordprocessingGroup" xmlns:wpi="http://schemas.microsoft.com/office/word/2010/wordprocessingInk" xmlns:wne="http://schemas.microsoft.com/office/word/2006/wordml" xmlns:wps="http://schemas.microsoft.com/office/word/2010/wordprocessingShape" mc:Ignorable="w14 w15 w16se wp14">
   <w:body>
     <w:sdt>
       <w:sdtPr>
+        <w:rPr>
+          <w:rFonts w:asciiTheme="minorHAnsi" w:eastAsiaTheme="minorHAnsi" w:hAnsiTheme="minorHAnsi" w:cstheme="minorBidi"/>
+          <w:b w:val="0"/>
+          <w:bCs w:val="0"/>
+          <w:color w:val="auto"/>
+          <w:sz w:val="22"/>
+          <w:szCs w:val="22"/>
+          <w:lang w:val="en-IE"/>
+        </w:rPr>
         <w:id w:val="92442450"/>
         <w:docPartObj>
           <w:docPartGallery w:val="Table of Contents"/>
@@ -12,12 +21,7 @@
       </w:sdtPr>
       <w:sdtEndPr>
         <w:rPr>
-          <w:rFonts w:asciiTheme="minorHAnsi" w:eastAsiaTheme="minorHAnsi" w:hAnsiTheme="minorHAnsi" w:cstheme="minorBidi"/>
           <w:noProof/>
-          <w:color w:val="auto"/>
-          <w:sz w:val="22"/>
-          <w:szCs w:val="22"/>
-          <w:lang w:val="en-IE"/>
         </w:rPr>
       </w:sdtEndPr>
       <w:sdtContent>
@@ -39,7 +43,9 @@
               <w:rFonts w:eastAsiaTheme="minorEastAsia"/>
               <w:b w:val="0"/>
               <w:noProof/>
-              <w:lang w:val="en-US"/>
+              <w:sz w:val="22"/>
+              <w:szCs w:val="22"/>
+              <w:lang w:eastAsia="en-IE"/>
             </w:rPr>
           </w:pPr>
           <w:r>
@@ -57,7 +63,7 @@
             </w:rPr>
             <w:fldChar w:fldCharType="separate"/>
           </w:r>
-          <w:hyperlink w:anchor="_Toc476852173" w:history="1">
+          <w:hyperlink w:anchor="_Toc476852870" w:history="1">
             <w:r>
               <w:rPr>
                 <w:rStyle w:val="Hyperlink"/>
@@ -84,7 +90,7 @@
                 <w:noProof/>
                 <w:webHidden/>
               </w:rPr>
-              <w:instrText xml:space="preserve"> PAGEREF _Toc476852173 \h </w:instrText>
+              <w:instrText xml:space="preserve"> PAGEREF _Toc476852870 \h </w:instrText>
             </w:r>
             <w:r>
               <w:rPr>
@@ -125,19 +131,14 @@
               <w:rFonts w:eastAsiaTheme="minorEastAsia"/>
               <w:b w:val="0"/>
               <w:noProof/>
-              <w:sz w:val="24"/>
-              <w:szCs w:val="24"/>
-              <w:lang w:val="en-US"/>
+              <w:lang w:eastAsia="en-IE"/>
             </w:rPr>
           </w:pPr>
-          <w:hyperlink w:anchor="_Toc476852174" w:history="1">
+          <w:hyperlink w:anchor="_Toc476852871" w:history="1">
             <w:r>
               <w:rPr>
                 <w:rStyle w:val="Hyperlink"/>
-                <w:bCs/>
-                <w:smallCaps/>
-                <w:noProof/>
-                <w:spacing w:val="5"/>
+                <w:noProof/>
               </w:rPr>
               <w:t>Stakeholder Matrix</w:t>
             </w:r>
@@ -160,7 +161,7 @@
                 <w:noProof/>
                 <w:webHidden/>
               </w:rPr>
-              <w:instrText xml:space="preserve"> PAGEREF _Toc476852174 \h </w:instrText>
+              <w:instrText xml:space="preserve"> PAGEREF _Toc476852871 \h </w:instrText>
             </w:r>
             <w:r>
               <w:rPr>
@@ -201,10 +202,12 @@
               <w:rFonts w:eastAsiaTheme="minorEastAsia"/>
               <w:b w:val="0"/>
               <w:noProof/>
-              <w:lang w:val="en-US"/>
+              <w:sz w:val="22"/>
+              <w:szCs w:val="22"/>
+              <w:lang w:eastAsia="en-IE"/>
             </w:rPr>
           </w:pPr>
-          <w:hyperlink w:anchor="_Toc476852175" w:history="1">
+          <w:hyperlink w:anchor="_Toc476852872" w:history="1">
             <w:r>
               <w:rPr>
                 <w:rStyle w:val="Hyperlink"/>
@@ -231,7 +234,7 @@
                 <w:noProof/>
                 <w:webHidden/>
               </w:rPr>
-              <w:instrText xml:space="preserve"> PAGEREF _Toc476852175 \h </w:instrText>
+              <w:instrText xml:space="preserve"> PAGEREF _Toc476852872 \h </w:instrText>
             </w:r>
             <w:r>
               <w:rPr>
@@ -272,21 +275,16 @@
               <w:rFonts w:eastAsiaTheme="minorEastAsia"/>
               <w:b w:val="0"/>
               <w:noProof/>
-              <w:sz w:val="24"/>
-              <w:szCs w:val="24"/>
-              <w:lang w:val="en-US"/>
+              <w:lang w:eastAsia="en-IE"/>
             </w:rPr>
           </w:pPr>
-          <w:hyperlink w:anchor="_Toc476852176" w:history="1">
+          <w:hyperlink w:anchor="_Toc476852873" w:history="1">
             <w:r>
               <w:rPr>
                 <w:rStyle w:val="Hyperlink"/>
-                <w:bCs/>
-                <w:smallCaps/>
-                <w:noProof/>
-                <w:spacing w:val="5"/>
-              </w:rPr>
-              <w:t>Introduction</w:t>
+                <w:noProof/>
+              </w:rPr>
+              <w:t>Focus Group Introduction</w:t>
             </w:r>
             <w:r>
               <w:rPr>
@@ -307,7 +305,7 @@
                 <w:noProof/>
                 <w:webHidden/>
               </w:rPr>
-              <w:instrText xml:space="preserve"> PAGEREF _Toc476852176 \h </w:instrText>
+              <w:instrText xml:space="preserve"> PAGEREF _Toc476852873 \h </w:instrText>
             </w:r>
             <w:r>
               <w:rPr>
@@ -348,21 +346,16 @@
               <w:rFonts w:eastAsiaTheme="minorEastAsia"/>
               <w:b w:val="0"/>
               <w:noProof/>
-              <w:sz w:val="24"/>
-              <w:szCs w:val="24"/>
-              <w:lang w:val="en-US"/>
+              <w:lang w:eastAsia="en-IE"/>
             </w:rPr>
           </w:pPr>
-          <w:hyperlink w:anchor="_Toc476852177" w:history="1">
+          <w:hyperlink w:anchor="_Toc476852874" w:history="1">
             <w:r>
               <w:rPr>
                 <w:rStyle w:val="Hyperlink"/>
-                <w:bCs/>
-                <w:smallCaps/>
-                <w:noProof/>
-                <w:spacing w:val="5"/>
-              </w:rPr>
-              <w:t>Set expectations</w:t>
+                <w:noProof/>
+              </w:rPr>
+              <w:t>Expectations Setting</w:t>
             </w:r>
             <w:r>
               <w:rPr>
@@ -383,7 +376,7 @@
                 <w:noProof/>
                 <w:webHidden/>
               </w:rPr>
-              <w:instrText xml:space="preserve"> PAGEREF _Toc476852177 \h </w:instrText>
+              <w:instrText xml:space="preserve"> PAGEREF _Toc476852874 \h </w:instrText>
             </w:r>
             <w:r>
               <w:rPr>
@@ -424,19 +417,14 @@
               <w:rFonts w:eastAsiaTheme="minorEastAsia"/>
               <w:b w:val="0"/>
               <w:noProof/>
-              <w:sz w:val="24"/>
-              <w:szCs w:val="24"/>
-              <w:lang w:val="en-US"/>
+              <w:lang w:eastAsia="en-IE"/>
             </w:rPr>
           </w:pPr>
-          <w:hyperlink w:anchor="_Toc476852178" w:history="1">
+          <w:hyperlink w:anchor="_Toc476852875" w:history="1">
             <w:r>
               <w:rPr>
                 <w:rStyle w:val="Hyperlink"/>
-                <w:bCs/>
-                <w:smallCaps/>
-                <w:noProof/>
-                <w:spacing w:val="5"/>
+                <w:noProof/>
               </w:rPr>
               <w:t>Initial Interactive Exercise</w:t>
             </w:r>
@@ -459,7 +447,7 @@
                 <w:noProof/>
                 <w:webHidden/>
               </w:rPr>
-              <w:instrText xml:space="preserve"> PAGEREF _Toc476852178 \h </w:instrText>
+              <w:instrText xml:space="preserve"> PAGEREF _Toc476852875 \h </w:instrText>
             </w:r>
             <w:r>
               <w:rPr>
@@ -500,16 +488,18 @@
               <w:rFonts w:eastAsiaTheme="minorEastAsia"/>
               <w:b w:val="0"/>
               <w:noProof/>
-              <w:lang w:val="en-US"/>
+              <w:sz w:val="22"/>
+              <w:szCs w:val="22"/>
+              <w:lang w:eastAsia="en-IE"/>
             </w:rPr>
           </w:pPr>
-          <w:hyperlink w:anchor="_Toc476852179" w:history="1">
+          <w:hyperlink w:anchor="_Toc476852876" w:history="1">
             <w:r>
               <w:rPr>
                 <w:rStyle w:val="Hyperlink"/>
                 <w:noProof/>
               </w:rPr>
-              <w:t>Requirements</w:t>
+              <w:t>User Groups</w:t>
             </w:r>
             <w:r>
               <w:rPr>
@@ -530,7 +520,7 @@
                 <w:noProof/>
                 <w:webHidden/>
               </w:rPr>
-              <w:instrText xml:space="preserve"> PAGEREF _Toc476852179 \h </w:instrText>
+              <w:instrText xml:space="preserve"> PAGEREF _Toc476852876 \h </w:instrText>
             </w:r>
             <w:r>
               <w:rPr>
@@ -571,21 +561,16 @@
               <w:rFonts w:eastAsiaTheme="minorEastAsia"/>
               <w:b w:val="0"/>
               <w:noProof/>
-              <w:sz w:val="24"/>
-              <w:szCs w:val="24"/>
-              <w:lang w:val="en-US"/>
+              <w:lang w:eastAsia="en-IE"/>
             </w:rPr>
           </w:pPr>
-          <w:hyperlink w:anchor="_Toc476852180" w:history="1">
+          <w:hyperlink w:anchor="_Toc476852877" w:history="1">
             <w:r>
               <w:rPr>
                 <w:rStyle w:val="Hyperlink"/>
-                <w:bCs/>
-                <w:smallCaps/>
-                <w:noProof/>
-                <w:spacing w:val="5"/>
-              </w:rPr>
-              <w:t>Functional</w:t>
+                <w:noProof/>
+              </w:rPr>
+              <w:t>Users Trading Items/Services Overview</w:t>
             </w:r>
             <w:r>
               <w:rPr>
@@ -606,7 +591,7 @@
                 <w:noProof/>
                 <w:webHidden/>
               </w:rPr>
-              <w:instrText xml:space="preserve"> PAGEREF _Toc476852180 \h </w:instrText>
+              <w:instrText xml:space="preserve"> PAGEREF _Toc476852877 \h </w:instrText>
             </w:r>
             <w:r>
               <w:rPr>
@@ -627,6 +612,152 @@
                 <w:webHidden/>
               </w:rPr>
               <w:t>15</w:t>
+            </w:r>
+            <w:r>
+              <w:rPr>
+                <w:noProof/>
+                <w:webHidden/>
+              </w:rPr>
+              <w:fldChar w:fldCharType="end"/>
+            </w:r>
+          </w:hyperlink>
+        </w:p>
+        <w:p>
+          <w:pPr>
+            <w:pStyle w:val="TOC1"/>
+            <w:tabs>
+              <w:tab w:val="right" w:leader="dot" w:pos="9016"/>
+            </w:tabs>
+            <w:rPr>
+              <w:rFonts w:eastAsiaTheme="minorEastAsia"/>
+              <w:b w:val="0"/>
+              <w:noProof/>
+              <w:sz w:val="22"/>
+              <w:szCs w:val="22"/>
+              <w:lang w:eastAsia="en-IE"/>
+            </w:rPr>
+          </w:pPr>
+          <w:hyperlink w:anchor="_Toc476852878" w:history="1">
+            <w:r>
+              <w:rPr>
+                <w:rStyle w:val="Hyperlink"/>
+                <w:noProof/>
+              </w:rPr>
+              <w:t>Personas</w:t>
+            </w:r>
+            <w:r>
+              <w:rPr>
+                <w:noProof/>
+                <w:webHidden/>
+              </w:rPr>
+              <w:tab/>
+            </w:r>
+            <w:r>
+              <w:rPr>
+                <w:noProof/>
+                <w:webHidden/>
+              </w:rPr>
+              <w:fldChar w:fldCharType="begin"/>
+            </w:r>
+            <w:r>
+              <w:rPr>
+                <w:noProof/>
+                <w:webHidden/>
+              </w:rPr>
+              <w:instrText xml:space="preserve"> PAGEREF _Toc476852878 \h </w:instrText>
+            </w:r>
+            <w:r>
+              <w:rPr>
+                <w:noProof/>
+                <w:webHidden/>
+              </w:rPr>
+            </w:r>
+            <w:r>
+              <w:rPr>
+                <w:noProof/>
+                <w:webHidden/>
+              </w:rPr>
+              <w:fldChar w:fldCharType="separate"/>
+            </w:r>
+            <w:r>
+              <w:rPr>
+                <w:noProof/>
+                <w:webHidden/>
+              </w:rPr>
+              <w:t>16</w:t>
+            </w:r>
+            <w:r>
+              <w:rPr>
+                <w:noProof/>
+                <w:webHidden/>
+              </w:rPr>
+              <w:fldChar w:fldCharType="end"/>
+            </w:r>
+          </w:hyperlink>
+        </w:p>
+        <w:p>
+          <w:pPr>
+            <w:pStyle w:val="TOC1"/>
+            <w:tabs>
+              <w:tab w:val="right" w:leader="dot" w:pos="9016"/>
+            </w:tabs>
+            <w:rPr>
+              <w:rFonts w:eastAsiaTheme="minorEastAsia"/>
+              <w:b w:val="0"/>
+              <w:noProof/>
+              <w:sz w:val="22"/>
+              <w:szCs w:val="22"/>
+              <w:lang w:eastAsia="en-IE"/>
+            </w:rPr>
+          </w:pPr>
+          <w:hyperlink w:anchor="_Toc476852879" w:history="1">
+            <w:r>
+              <w:rPr>
+                <w:rStyle w:val="Hyperlink"/>
+                <w:noProof/>
+              </w:rPr>
+              <w:t>Scenarios</w:t>
+            </w:r>
+            <w:r>
+              <w:rPr>
+                <w:noProof/>
+                <w:webHidden/>
+              </w:rPr>
+              <w:tab/>
+            </w:r>
+            <w:r>
+              <w:rPr>
+                <w:noProof/>
+                <w:webHidden/>
+              </w:rPr>
+              <w:fldChar w:fldCharType="begin"/>
+            </w:r>
+            <w:r>
+              <w:rPr>
+                <w:noProof/>
+                <w:webHidden/>
+              </w:rPr>
+              <w:instrText xml:space="preserve"> PAGEREF _Toc476852879 \h </w:instrText>
+            </w:r>
+            <w:r>
+              <w:rPr>
+                <w:noProof/>
+                <w:webHidden/>
+              </w:rPr>
+            </w:r>
+            <w:r>
+              <w:rPr>
+                <w:noProof/>
+                <w:webHidden/>
+              </w:rPr>
+              <w:fldChar w:fldCharType="separate"/>
+            </w:r>
+            <w:r>
+              <w:rPr>
+                <w:noProof/>
+                <w:webHidden/>
+              </w:rPr>
+              <w:t>17</w:t>
             </w:r>
             <w:r>
               <w:rPr>
@@ -647,21 +778,16 @@
               <w:rFonts w:eastAsiaTheme="minorEastAsia"/>
               <w:b w:val="0"/>
               <w:noProof/>
-              <w:sz w:val="24"/>
-              <w:szCs w:val="24"/>
-              <w:lang w:val="en-US"/>
+              <w:lang w:eastAsia="en-IE"/>
             </w:rPr>
           </w:pPr>
-          <w:hyperlink w:anchor="_Toc476852181" w:history="1">
+          <w:hyperlink w:anchor="_Toc476852880" w:history="1">
             <w:r>
               <w:rPr>
                 <w:rStyle w:val="Hyperlink"/>
-                <w:bCs/>
-                <w:smallCaps/>
-                <w:noProof/>
-                <w:spacing w:val="5"/>
-              </w:rPr>
-              <w:t>Non-Functional</w:t>
+                <w:noProof/>
+              </w:rPr>
+              <w:t>Scenario 1 – a user is using the site as a professional picker</w:t>
             </w:r>
             <w:r>
               <w:rPr>
@@ -682,7 +808,7 @@
                 <w:noProof/>
                 <w:webHidden/>
               </w:rPr>
-              <w:instrText xml:space="preserve"> PAGEREF _Toc476852181 \h </w:instrText>
+              <w:instrText xml:space="preserve"> PAGEREF _Toc476852880 \h </w:instrText>
             </w:r>
             <w:r>
               <w:rPr>
@@ -702,7 +828,78 @@
                 <w:noProof/>
                 <w:webHidden/>
               </w:rPr>
-              <w:t>15</w:t>
+              <w:t>17</w:t>
+            </w:r>
+            <w:r>
+              <w:rPr>
+                <w:noProof/>
+                <w:webHidden/>
+              </w:rPr>
+              <w:fldChar w:fldCharType="end"/>
+            </w:r>
+          </w:hyperlink>
+        </w:p>
+        <w:p>
+          <w:pPr>
+            <w:pStyle w:val="TOC2"/>
+            <w:tabs>
+              <w:tab w:val="right" w:leader="dot" w:pos="9016"/>
+            </w:tabs>
+            <w:rPr>
+              <w:rFonts w:eastAsiaTheme="minorEastAsia"/>
+              <w:b w:val="0"/>
+              <w:noProof/>
+              <w:lang w:eastAsia="en-IE"/>
+            </w:rPr>
+          </w:pPr>
+          <w:hyperlink w:anchor="_Toc476852881" w:history="1">
+            <w:r>
+              <w:rPr>
+                <w:rStyle w:val="Hyperlink"/>
+                <w:noProof/>
+              </w:rPr>
+              <w:t>Scenario 2 – initiating a trade on a listing</w:t>
+            </w:r>
+            <w:r>
+              <w:rPr>
+                <w:noProof/>
+                <w:webHidden/>
+              </w:rPr>
+              <w:tab/>
+            </w:r>
+            <w:r>
+              <w:rPr>
+                <w:noProof/>
+                <w:webHidden/>
+              </w:rPr>
+              <w:fldChar w:fldCharType="begin"/>
+            </w:r>
+            <w:r>
+              <w:rPr>
+                <w:noProof/>
+                <w:webHidden/>
+              </w:rPr>
+              <w:instrText xml:space="preserve"> PAGEREF _Toc476852881 \h </w:instrText>
+            </w:r>
+            <w:r>
+              <w:rPr>
+                <w:noProof/>
+                <w:webHidden/>
+              </w:rPr>
+            </w:r>
+            <w:r>
+              <w:rPr>
+                <w:noProof/>
+                <w:webHidden/>
+              </w:rPr>
+              <w:fldChar w:fldCharType="separate"/>
+            </w:r>
+            <w:r>
+              <w:rPr>
+                <w:noProof/>
+                <w:webHidden/>
+              </w:rPr>
+              <w:t>17</w:t>
             </w:r>
             <w:r>
               <w:rPr>
@@ -723,15 +920,797 @@
               <w:rFonts w:eastAsiaTheme="minorEastAsia"/>
               <w:b w:val="0"/>
               <w:noProof/>
-              <w:lang w:val="en-US"/>
+              <w:sz w:val="22"/>
+              <w:szCs w:val="22"/>
+              <w:lang w:eastAsia="en-IE"/>
             </w:rPr>
           </w:pPr>
-          <w:hyperlink w:anchor="_Toc476852182" w:history="1">
+          <w:hyperlink w:anchor="_Toc476852882" w:history="1">
             <w:r>
               <w:rPr>
                 <w:rStyle w:val="Hyperlink"/>
                 <w:noProof/>
               </w:rPr>
+              <w:t>Task Analysis</w:t>
+            </w:r>
+            <w:r>
+              <w:rPr>
+                <w:noProof/>
+                <w:webHidden/>
+              </w:rPr>
+              <w:tab/>
+            </w:r>
+            <w:r>
+              <w:rPr>
+                <w:noProof/>
+                <w:webHidden/>
+              </w:rPr>
+              <w:fldChar w:fldCharType="begin"/>
+            </w:r>
+            <w:r>
+              <w:rPr>
+                <w:noProof/>
+                <w:webHidden/>
+              </w:rPr>
+              <w:instrText xml:space="preserve"> PAGEREF _Toc476852882 \h </w:instrText>
+            </w:r>
+            <w:r>
+              <w:rPr>
+                <w:noProof/>
+                <w:webHidden/>
+              </w:rPr>
+            </w:r>
+            <w:r>
+              <w:rPr>
+                <w:noProof/>
+                <w:webHidden/>
+              </w:rPr>
+              <w:fldChar w:fldCharType="separate"/>
+            </w:r>
+            <w:r>
+              <w:rPr>
+                <w:noProof/>
+                <w:webHidden/>
+              </w:rPr>
+              <w:t>17</w:t>
+            </w:r>
+            <w:r>
+              <w:rPr>
+                <w:noProof/>
+                <w:webHidden/>
+              </w:rPr>
+              <w:fldChar w:fldCharType="end"/>
+            </w:r>
+          </w:hyperlink>
+        </w:p>
+        <w:p>
+          <w:pPr>
+            <w:pStyle w:val="TOC2"/>
+            <w:tabs>
+              <w:tab w:val="right" w:leader="dot" w:pos="9016"/>
+            </w:tabs>
+            <w:rPr>
+              <w:rFonts w:eastAsiaTheme="minorEastAsia"/>
+              <w:b w:val="0"/>
+              <w:noProof/>
+              <w:lang w:eastAsia="en-IE"/>
+            </w:rPr>
+          </w:pPr>
+          <w:hyperlink w:anchor="_Toc476852883" w:history="1">
+            <w:r>
+              <w:rPr>
+                <w:rStyle w:val="Hyperlink"/>
+                <w:noProof/>
+              </w:rPr>
+              <w:t>Task 1</w:t>
+            </w:r>
+            <w:r>
+              <w:rPr>
+                <w:noProof/>
+                <w:webHidden/>
+              </w:rPr>
+              <w:tab/>
+            </w:r>
+            <w:r>
+              <w:rPr>
+                <w:noProof/>
+                <w:webHidden/>
+              </w:rPr>
+              <w:fldChar w:fldCharType="begin"/>
+            </w:r>
+            <w:r>
+              <w:rPr>
+                <w:noProof/>
+                <w:webHidden/>
+              </w:rPr>
+              <w:instrText xml:space="preserve"> PAGEREF _Toc476852883 \h </w:instrText>
+            </w:r>
+            <w:r>
+              <w:rPr>
+                <w:noProof/>
+                <w:webHidden/>
+              </w:rPr>
+            </w:r>
+            <w:r>
+              <w:rPr>
+                <w:noProof/>
+                <w:webHidden/>
+              </w:rPr>
+              <w:fldChar w:fldCharType="separate"/>
+            </w:r>
+            <w:r>
+              <w:rPr>
+                <w:noProof/>
+                <w:webHidden/>
+              </w:rPr>
+              <w:t>17</w:t>
+            </w:r>
+            <w:r>
+              <w:rPr>
+                <w:noProof/>
+                <w:webHidden/>
+              </w:rPr>
+              <w:fldChar w:fldCharType="end"/>
+            </w:r>
+          </w:hyperlink>
+        </w:p>
+        <w:p>
+          <w:pPr>
+            <w:pStyle w:val="TOC2"/>
+            <w:tabs>
+              <w:tab w:val="right" w:leader="dot" w:pos="9016"/>
+            </w:tabs>
+            <w:rPr>
+              <w:rFonts w:eastAsiaTheme="minorEastAsia"/>
+              <w:b w:val="0"/>
+              <w:noProof/>
+              <w:lang w:eastAsia="en-IE"/>
+            </w:rPr>
+          </w:pPr>
+          <w:hyperlink w:anchor="_Toc476852884" w:history="1">
+            <w:r>
+              <w:rPr>
+                <w:rStyle w:val="Hyperlink"/>
+                <w:noProof/>
+              </w:rPr>
+              <w:t>Task 2</w:t>
+            </w:r>
+            <w:r>
+              <w:rPr>
+                <w:noProof/>
+                <w:webHidden/>
+              </w:rPr>
+              <w:tab/>
+            </w:r>
+            <w:r>
+              <w:rPr>
+                <w:noProof/>
+                <w:webHidden/>
+              </w:rPr>
+              <w:fldChar w:fldCharType="begin"/>
+            </w:r>
+            <w:r>
+              <w:rPr>
+                <w:noProof/>
+                <w:webHidden/>
+              </w:rPr>
+              <w:instrText xml:space="preserve"> PAGEREF _Toc476852884 \h </w:instrText>
+            </w:r>
+            <w:r>
+              <w:rPr>
+                <w:noProof/>
+                <w:webHidden/>
+              </w:rPr>
+            </w:r>
+            <w:r>
+              <w:rPr>
+                <w:noProof/>
+                <w:webHidden/>
+              </w:rPr>
+              <w:fldChar w:fldCharType="separate"/>
+            </w:r>
+            <w:r>
+              <w:rPr>
+                <w:noProof/>
+                <w:webHidden/>
+              </w:rPr>
+              <w:t>17</w:t>
+            </w:r>
+            <w:r>
+              <w:rPr>
+                <w:noProof/>
+                <w:webHidden/>
+              </w:rPr>
+              <w:fldChar w:fldCharType="end"/>
+            </w:r>
+          </w:hyperlink>
+        </w:p>
+        <w:p>
+          <w:pPr>
+            <w:pStyle w:val="TOC1"/>
+            <w:tabs>
+              <w:tab w:val="right" w:leader="dot" w:pos="9016"/>
+            </w:tabs>
+            <w:rPr>
+              <w:rFonts w:eastAsiaTheme="minorEastAsia"/>
+              <w:b w:val="0"/>
+              <w:noProof/>
+              <w:sz w:val="22"/>
+              <w:szCs w:val="22"/>
+              <w:lang w:eastAsia="en-IE"/>
+            </w:rPr>
+          </w:pPr>
+          <w:hyperlink w:anchor="_Toc476852885" w:history="1">
+            <w:r>
+              <w:rPr>
+                <w:rStyle w:val="Hyperlink"/>
+                <w:noProof/>
+              </w:rPr>
+              <w:t>Requirements</w:t>
+            </w:r>
+            <w:r>
+              <w:rPr>
+                <w:noProof/>
+                <w:webHidden/>
+              </w:rPr>
+              <w:tab/>
+            </w:r>
+            <w:r>
+              <w:rPr>
+                <w:noProof/>
+                <w:webHidden/>
+              </w:rPr>
+              <w:fldChar w:fldCharType="begin"/>
+            </w:r>
+            <w:r>
+              <w:rPr>
+                <w:noProof/>
+                <w:webHidden/>
+              </w:rPr>
+              <w:instrText xml:space="preserve"> PAGEREF _Toc476852885 \h </w:instrText>
+            </w:r>
+            <w:r>
+              <w:rPr>
+                <w:noProof/>
+                <w:webHidden/>
+              </w:rPr>
+            </w:r>
+            <w:r>
+              <w:rPr>
+                <w:noProof/>
+                <w:webHidden/>
+              </w:rPr>
+              <w:fldChar w:fldCharType="separate"/>
+            </w:r>
+            <w:r>
+              <w:rPr>
+                <w:noProof/>
+                <w:webHidden/>
+              </w:rPr>
+              <w:t>18</w:t>
+            </w:r>
+            <w:r>
+              <w:rPr>
+                <w:noProof/>
+                <w:webHidden/>
+              </w:rPr>
+              <w:fldChar w:fldCharType="end"/>
+            </w:r>
+          </w:hyperlink>
+        </w:p>
+        <w:p>
+          <w:pPr>
+            <w:pStyle w:val="TOC2"/>
+            <w:tabs>
+              <w:tab w:val="right" w:leader="dot" w:pos="9016"/>
+            </w:tabs>
+            <w:rPr>
+              <w:rFonts w:eastAsiaTheme="minorEastAsia"/>
+              <w:b w:val="0"/>
+              <w:noProof/>
+              <w:lang w:eastAsia="en-IE"/>
+            </w:rPr>
+          </w:pPr>
+          <w:hyperlink w:anchor="_Toc476852886" w:history="1">
+            <w:r>
+              <w:rPr>
+                <w:rStyle w:val="Hyperlink"/>
+                <w:noProof/>
+              </w:rPr>
+              <w:t>Functional</w:t>
+            </w:r>
+            <w:r>
+              <w:rPr>
+                <w:noProof/>
+                <w:webHidden/>
+              </w:rPr>
+              <w:tab/>
+            </w:r>
+            <w:r>
+              <w:rPr>
+                <w:noProof/>
+                <w:webHidden/>
+              </w:rPr>
+              <w:fldChar w:fldCharType="begin"/>
+            </w:r>
+            <w:r>
+              <w:rPr>
+                <w:noProof/>
+                <w:webHidden/>
+              </w:rPr>
+              <w:instrText xml:space="preserve"> PAGEREF _Toc476852886 \h </w:instrText>
+            </w:r>
+            <w:r>
+              <w:rPr>
+                <w:noProof/>
+                <w:webHidden/>
+              </w:rPr>
+            </w:r>
+            <w:r>
+              <w:rPr>
+                <w:noProof/>
+                <w:webHidden/>
+              </w:rPr>
+              <w:fldChar w:fldCharType="separate"/>
+            </w:r>
+            <w:r>
+              <w:rPr>
+                <w:noProof/>
+                <w:webHidden/>
+              </w:rPr>
+              <w:t>18</w:t>
+            </w:r>
+            <w:r>
+              <w:rPr>
+                <w:noProof/>
+                <w:webHidden/>
+              </w:rPr>
+              <w:fldChar w:fldCharType="end"/>
+            </w:r>
+          </w:hyperlink>
+        </w:p>
+        <w:p>
+          <w:pPr>
+            <w:pStyle w:val="TOC2"/>
+            <w:tabs>
+              <w:tab w:val="right" w:leader="dot" w:pos="9016"/>
+            </w:tabs>
+            <w:rPr>
+              <w:rFonts w:eastAsiaTheme="minorEastAsia"/>
+              <w:b w:val="0"/>
+              <w:noProof/>
+              <w:lang w:eastAsia="en-IE"/>
+            </w:rPr>
+          </w:pPr>
+          <w:hyperlink w:anchor="_Toc476852887" w:history="1">
+            <w:r>
+              <w:rPr>
+                <w:rStyle w:val="Hyperlink"/>
+                <w:noProof/>
+              </w:rPr>
+              <w:t>Non-Functional</w:t>
+            </w:r>
+            <w:r>
+              <w:rPr>
+                <w:noProof/>
+                <w:webHidden/>
+              </w:rPr>
+              <w:tab/>
+            </w:r>
+            <w:r>
+              <w:rPr>
+                <w:noProof/>
+                <w:webHidden/>
+              </w:rPr>
+              <w:fldChar w:fldCharType="begin"/>
+            </w:r>
+            <w:r>
+              <w:rPr>
+                <w:noProof/>
+                <w:webHidden/>
+              </w:rPr>
+              <w:instrText xml:space="preserve"> PAGEREF _Toc476852887 \h </w:instrText>
+            </w:r>
+            <w:r>
+              <w:rPr>
+                <w:noProof/>
+                <w:webHidden/>
+              </w:rPr>
+            </w:r>
+            <w:r>
+              <w:rPr>
+                <w:noProof/>
+                <w:webHidden/>
+              </w:rPr>
+              <w:fldChar w:fldCharType="separate"/>
+            </w:r>
+            <w:r>
+              <w:rPr>
+                <w:noProof/>
+                <w:webHidden/>
+              </w:rPr>
+              <w:t>18</w:t>
+            </w:r>
+            <w:r>
+              <w:rPr>
+                <w:noProof/>
+                <w:webHidden/>
+              </w:rPr>
+              <w:fldChar w:fldCharType="end"/>
+            </w:r>
+          </w:hyperlink>
+        </w:p>
+        <w:p>
+          <w:pPr>
+            <w:pStyle w:val="TOC3"/>
+            <w:tabs>
+              <w:tab w:val="right" w:leader="dot" w:pos="9016"/>
+            </w:tabs>
+            <w:rPr>
+              <w:rFonts w:eastAsiaTheme="minorEastAsia"/>
+              <w:noProof/>
+              <w:lang w:eastAsia="en-IE"/>
+            </w:rPr>
+          </w:pPr>
+          <w:hyperlink w:anchor="_Toc476852888" w:history="1">
+            <w:r>
+              <w:rPr>
+                <w:rStyle w:val="Hyperlink"/>
+                <w:noProof/>
+              </w:rPr>
+              <w:t>Performance</w:t>
+            </w:r>
+            <w:r>
+              <w:rPr>
+                <w:noProof/>
+                <w:webHidden/>
+              </w:rPr>
+              <w:tab/>
+            </w:r>
+            <w:r>
+              <w:rPr>
+                <w:noProof/>
+                <w:webHidden/>
+              </w:rPr>
+              <w:fldChar w:fldCharType="begin"/>
+            </w:r>
+            <w:r>
+              <w:rPr>
+                <w:noProof/>
+                <w:webHidden/>
+              </w:rPr>
+              <w:instrText xml:space="preserve"> PAGEREF _Toc476852888 \h </w:instrText>
+            </w:r>
+            <w:r>
+              <w:rPr>
+                <w:noProof/>
+                <w:webHidden/>
+              </w:rPr>
+            </w:r>
+            <w:r>
+              <w:rPr>
+                <w:noProof/>
+                <w:webHidden/>
+              </w:rPr>
+              <w:fldChar w:fldCharType="separate"/>
+            </w:r>
+            <w:r>
+              <w:rPr>
+                <w:noProof/>
+                <w:webHidden/>
+              </w:rPr>
+              <w:t>18</w:t>
+            </w:r>
+            <w:r>
+              <w:rPr>
+                <w:noProof/>
+                <w:webHidden/>
+              </w:rPr>
+              <w:fldChar w:fldCharType="end"/>
+            </w:r>
+          </w:hyperlink>
+        </w:p>
+        <w:p>
+          <w:pPr>
+            <w:pStyle w:val="TOC3"/>
+            <w:tabs>
+              <w:tab w:val="right" w:leader="dot" w:pos="9016"/>
+            </w:tabs>
+            <w:rPr>
+              <w:rFonts w:eastAsiaTheme="minorEastAsia"/>
+              <w:noProof/>
+              <w:lang w:eastAsia="en-IE"/>
+            </w:rPr>
+          </w:pPr>
+          <w:hyperlink w:anchor="_Toc476852889" w:history="1">
+            <w:r>
+              <w:rPr>
+                <w:rStyle w:val="Hyperlink"/>
+                <w:noProof/>
+              </w:rPr>
+              <w:t>Scalability</w:t>
+            </w:r>
+            <w:r>
+              <w:rPr>
+                <w:noProof/>
+                <w:webHidden/>
+              </w:rPr>
+              <w:tab/>
+            </w:r>
+            <w:r>
+              <w:rPr>
+                <w:noProof/>
+                <w:webHidden/>
+              </w:rPr>
+              <w:fldChar w:fldCharType="begin"/>
+            </w:r>
+            <w:r>
+              <w:rPr>
+                <w:noProof/>
+                <w:webHidden/>
+              </w:rPr>
+              <w:instrText xml:space="preserve"> PAGEREF _Toc476852889 \h </w:instrText>
+            </w:r>
+            <w:r>
+              <w:rPr>
+                <w:noProof/>
+                <w:webHidden/>
+              </w:rPr>
+            </w:r>
+            <w:r>
+              <w:rPr>
+                <w:noProof/>
+                <w:webHidden/>
+              </w:rPr>
+              <w:fldChar w:fldCharType="separate"/>
+            </w:r>
+            <w:r>
+              <w:rPr>
+                <w:noProof/>
+                <w:webHidden/>
+              </w:rPr>
+              <w:t>18</w:t>
+            </w:r>
+            <w:r>
+              <w:rPr>
+                <w:noProof/>
+                <w:webHidden/>
+              </w:rPr>
+              <w:fldChar w:fldCharType="end"/>
+            </w:r>
+          </w:hyperlink>
+        </w:p>
+        <w:p>
+          <w:pPr>
+            <w:pStyle w:val="TOC3"/>
+            <w:tabs>
+              <w:tab w:val="right" w:leader="dot" w:pos="9016"/>
+            </w:tabs>
+            <w:rPr>
+              <w:rFonts w:eastAsiaTheme="minorEastAsia"/>
+              <w:noProof/>
+              <w:lang w:eastAsia="en-IE"/>
+            </w:rPr>
+          </w:pPr>
+          <w:hyperlink w:anchor="_Toc476852890" w:history="1">
+            <w:r>
+              <w:rPr>
+                <w:rStyle w:val="Hyperlink"/>
+                <w:noProof/>
+              </w:rPr>
+              <w:t>Availability</w:t>
+            </w:r>
+            <w:r>
+              <w:rPr>
+                <w:noProof/>
+                <w:webHidden/>
+              </w:rPr>
+              <w:tab/>
+            </w:r>
+            <w:r>
+              <w:rPr>
+                <w:noProof/>
+                <w:webHidden/>
+              </w:rPr>
+              <w:fldChar w:fldCharType="begin"/>
+            </w:r>
+            <w:r>
+              <w:rPr>
+                <w:noProof/>
+                <w:webHidden/>
+              </w:rPr>
+              <w:instrText xml:space="preserve"> PAGEREF _Toc476852890 \h </w:instrText>
+            </w:r>
+            <w:r>
+              <w:rPr>
+                <w:noProof/>
+                <w:webHidden/>
+              </w:rPr>
+            </w:r>
+            <w:r>
+              <w:rPr>
+                <w:noProof/>
+                <w:webHidden/>
+              </w:rPr>
+              <w:fldChar w:fldCharType="separate"/>
+            </w:r>
+            <w:r>
+              <w:rPr>
+                <w:noProof/>
+                <w:webHidden/>
+              </w:rPr>
+              <w:t>18</w:t>
+            </w:r>
+            <w:r>
+              <w:rPr>
+                <w:noProof/>
+                <w:webHidden/>
+              </w:rPr>
+              <w:fldChar w:fldCharType="end"/>
+            </w:r>
+          </w:hyperlink>
+        </w:p>
+        <w:p>
+          <w:pPr>
+            <w:pStyle w:val="TOC3"/>
+            <w:tabs>
+              <w:tab w:val="right" w:leader="dot" w:pos="9016"/>
+            </w:tabs>
+            <w:rPr>
+              <w:rFonts w:eastAsiaTheme="minorEastAsia"/>
+              <w:noProof/>
+              <w:lang w:eastAsia="en-IE"/>
+            </w:rPr>
+          </w:pPr>
+          <w:hyperlink w:anchor="_Toc476852891" w:history="1">
+            <w:r>
+              <w:rPr>
+                <w:rStyle w:val="Hyperlink"/>
+                <w:noProof/>
+              </w:rPr>
+              <w:t>Usability</w:t>
+            </w:r>
+            <w:r>
+              <w:rPr>
+                <w:noProof/>
+                <w:webHidden/>
+              </w:rPr>
+              <w:tab/>
+            </w:r>
+            <w:r>
+              <w:rPr>
+                <w:noProof/>
+                <w:webHidden/>
+              </w:rPr>
+              <w:fldChar w:fldCharType="begin"/>
+            </w:r>
+            <w:r>
+              <w:rPr>
+                <w:noProof/>
+                <w:webHidden/>
+              </w:rPr>
+              <w:instrText xml:space="preserve"> PAGEREF _Toc476852891 \h </w:instrText>
+            </w:r>
+            <w:r>
+              <w:rPr>
+                <w:noProof/>
+                <w:webHidden/>
+              </w:rPr>
+            </w:r>
+            <w:r>
+              <w:rPr>
+                <w:noProof/>
+                <w:webHidden/>
+              </w:rPr>
+              <w:fldChar w:fldCharType="separate"/>
+            </w:r>
+            <w:r>
+              <w:rPr>
+                <w:noProof/>
+                <w:webHidden/>
+              </w:rPr>
+              <w:t>18</w:t>
+            </w:r>
+            <w:r>
+              <w:rPr>
+                <w:noProof/>
+                <w:webHidden/>
+              </w:rPr>
+              <w:fldChar w:fldCharType="end"/>
+            </w:r>
+          </w:hyperlink>
+        </w:p>
+        <w:p>
+          <w:pPr>
+            <w:pStyle w:val="TOC3"/>
+            <w:tabs>
+              <w:tab w:val="right" w:leader="dot" w:pos="9016"/>
+            </w:tabs>
+            <w:rPr>
+              <w:rFonts w:eastAsiaTheme="minorEastAsia"/>
+              <w:noProof/>
+              <w:lang w:eastAsia="en-IE"/>
+            </w:rPr>
+          </w:pPr>
+          <w:hyperlink w:anchor="_Toc476852892" w:history="1">
+            <w:r>
+              <w:rPr>
+                <w:rStyle w:val="Hyperlink"/>
+                <w:noProof/>
+              </w:rPr>
+              <w:t>Security</w:t>
+            </w:r>
+            <w:r>
+              <w:rPr>
+                <w:noProof/>
+                <w:webHidden/>
+              </w:rPr>
+              <w:tab/>
+            </w:r>
+            <w:r>
+              <w:rPr>
+                <w:noProof/>
+                <w:webHidden/>
+              </w:rPr>
+              <w:fldChar w:fldCharType="begin"/>
+            </w:r>
+            <w:r>
+              <w:rPr>
+                <w:noProof/>
+                <w:webHidden/>
+              </w:rPr>
+              <w:instrText xml:space="preserve"> PAGEREF _Toc476852892 \h </w:instrText>
+            </w:r>
+            <w:r>
+              <w:rPr>
+                <w:noProof/>
+                <w:webHidden/>
+              </w:rPr>
+            </w:r>
+            <w:r>
+              <w:rPr>
+                <w:noProof/>
+                <w:webHidden/>
+              </w:rPr>
+              <w:fldChar w:fldCharType="separate"/>
+            </w:r>
+            <w:r>
+              <w:rPr>
+                <w:noProof/>
+                <w:webHidden/>
+              </w:rPr>
+              <w:t>19</w:t>
+            </w:r>
+            <w:r>
+              <w:rPr>
+                <w:noProof/>
+                <w:webHidden/>
+              </w:rPr>
+              <w:fldChar w:fldCharType="end"/>
+            </w:r>
+          </w:hyperlink>
+        </w:p>
+        <w:p>
+          <w:pPr>
+            <w:pStyle w:val="TOC1"/>
+            <w:tabs>
+              <w:tab w:val="right" w:leader="dot" w:pos="9016"/>
+            </w:tabs>
+            <w:rPr>
+              <w:rFonts w:eastAsiaTheme="minorEastAsia"/>
+              <w:b w:val="0"/>
+              <w:noProof/>
+              <w:sz w:val="22"/>
+              <w:szCs w:val="22"/>
+              <w:lang w:eastAsia="en-IE"/>
+            </w:rPr>
+          </w:pPr>
+          <w:hyperlink w:anchor="_Toc476852893" w:history="1">
+            <w:r>
+              <w:rPr>
+                <w:rStyle w:val="Hyperlink"/>
+                <w:noProof/>
+              </w:rPr>
               <w:t>References</w:t>
             </w:r>
             <w:r>
@@ -753,7 +1732,7 @@
                 <w:noProof/>
                 <w:webHidden/>
               </w:rPr>
-              <w:instrText xml:space="preserve"> PAGEREF _Toc476852182 \h </w:instrText>
+              <w:instrText xml:space="preserve"> PAGEREF _Toc476852893 \h </w:instrText>
             </w:r>
             <w:r>
               <w:rPr>
@@ -773,7 +1752,7 @@
                 <w:noProof/>
                 <w:webHidden/>
               </w:rPr>
-              <w:t>16</w:t>
+              <w:t>19</w:t>
             </w:r>
             <w:r>
               <w:rPr>
@@ -800,6 +1779,8 @@
       <w:pPr>
         <w:pStyle w:val="Heading1"/>
       </w:pPr>
+      <w:bookmarkStart w:id="0" w:name="_GoBack"/>
+      <w:bookmarkEnd w:id="0"/>
     </w:p>
     <w:p>
       <w:pPr>
@@ -810,11 +1791,11 @@
       <w:pPr>
         <w:pStyle w:val="Heading1"/>
       </w:pPr>
-      <w:bookmarkStart w:id="0" w:name="_Toc476852173"/>
+      <w:bookmarkStart w:id="1" w:name="_Toc476852870"/>
       <w:r>
         <w:t>Executive Summary</w:t>
       </w:r>
-      <w:bookmarkEnd w:id="0"/>
+      <w:bookmarkEnd w:id="1"/>
     </w:p>
     <w:p/>
     <w:p>
@@ -883,7 +1864,11 @@
       </w:r>
       <w:proofErr w:type="spellEnd"/>
       <w:r>
-        <w:t xml:space="preserve"> may have just completed a Spring clean and discovered forgotten items such as rollerblades which they can then attempt to barter on th</w:t>
+        <w:t xml:space="preserve"> may have just completed a Spring clean and discovered forgotten items such as rollerblades which </w:t>
+      </w:r>
+      <w:r>
+        <w:lastRenderedPageBreak/>
+        <w:t>they can then attempt to barter on th</w:t>
       </w:r>
       <w:r>
         <w:t>e</w:t>
@@ -972,11 +1957,7 @@
         <w:t xml:space="preserve"> these</w:t>
       </w:r>
       <w:r>
-        <w:t xml:space="preserve"> users make up a smaller set of stakeholders, but while their individual user numbers will be smaller, </w:t>
-      </w:r>
-      <w:r>
-        <w:lastRenderedPageBreak/>
-        <w:t xml:space="preserve">they are much more likely to </w:t>
+        <w:t xml:space="preserve"> users make up a smaller set of stakeholders, but while their individual user numbers will be smaller, they are much more likely to </w:t>
       </w:r>
       <w:r>
         <w:t xml:space="preserve">have a large volume of transactions and be active members of the </w:t>
@@ -1019,42 +2000,51 @@
       </w:pPr>
     </w:p>
     <w:p/>
+    <w:p>
+      <w:pPr>
+        <w:pStyle w:val="Heading2"/>
+        <w:rPr>
+          <w:rStyle w:val="IntenseReference"/>
+          <w:b w:val="0"/>
+          <w:bCs w:val="0"/>
+          <w:smallCaps w:val="0"/>
+          <w:color w:val="2F5496" w:themeColor="accent1" w:themeShade="BF"/>
+          <w:spacing w:val="0"/>
+        </w:rPr>
+      </w:pPr>
+      <w:bookmarkStart w:id="2" w:name="_Toc476852871"/>
+      <w:r>
+        <w:rPr>
+          <w:rStyle w:val="IntenseReference"/>
+          <w:b w:val="0"/>
+          <w:bCs w:val="0"/>
+          <w:smallCaps w:val="0"/>
+          <w:color w:val="2F5496" w:themeColor="accent1" w:themeShade="BF"/>
+          <w:spacing w:val="0"/>
+        </w:rPr>
+        <w:t>Stakeholder Matrix</w:t>
+      </w:r>
+      <w:bookmarkEnd w:id="2"/>
+      <w:r>
+        <w:rPr>
+          <w:rStyle w:val="IntenseReference"/>
+          <w:b w:val="0"/>
+          <w:bCs w:val="0"/>
+          <w:smallCaps w:val="0"/>
+          <w:color w:val="2F5496" w:themeColor="accent1" w:themeShade="BF"/>
+          <w:spacing w:val="0"/>
+        </w:rPr>
+        <w:t xml:space="preserve"> </w:t>
+      </w:r>
+    </w:p>
     <w:p/>
-    <w:p/>
-    <w:p/>
-    <w:p/>
-    <w:p/>
-    <w:p/>
-    <w:p/>
-    <w:p>
-      <w:pPr>
-        <w:pStyle w:val="Heading2"/>
-        <w:rPr>
-          <w:rStyle w:val="IntenseReference"/>
-        </w:rPr>
-      </w:pPr>
-      <w:bookmarkStart w:id="1" w:name="_Toc476852174"/>
-      <w:r>
-        <w:rPr>
-          <w:rStyle w:val="IntenseReference"/>
-        </w:rPr>
-        <w:t>Stakeholder Matrix</w:t>
-      </w:r>
-      <w:bookmarkEnd w:id="1"/>
-      <w:r>
-        <w:rPr>
-          <w:rStyle w:val="IntenseReference"/>
-        </w:rPr>
-        <w:t xml:space="preserve"> </w:t>
-      </w:r>
-    </w:p>
-    <w:p/>
     <w:p>
       <w:r>
         <w:rPr>
           <w:noProof/>
-          <w:lang w:val="en-US"/>
-        </w:rPr>
+          <w:lang w:eastAsia="en-IE"/>
+        </w:rPr>
+        <w:lastRenderedPageBreak/>
         <w:drawing>
           <wp:inline distT="0" distB="0" distL="0" distR="0" wp14:anchorId="1D6C93DF" wp14:editId="697198F7">
             <wp:extent cx="4991100" cy="3851329"/>
@@ -1104,12 +2094,11 @@
       <w:pPr>
         <w:pStyle w:val="Heading1"/>
       </w:pPr>
-      <w:bookmarkStart w:id="2" w:name="_Toc476852175"/>
-      <w:r>
-        <w:lastRenderedPageBreak/>
+      <w:bookmarkStart w:id="3" w:name="_Toc476852872"/>
+      <w:r>
         <w:t>Data Gathering</w:t>
       </w:r>
-      <w:bookmarkEnd w:id="2"/>
+      <w:bookmarkEnd w:id="3"/>
       <w:r>
         <w:t xml:space="preserve"> </w:t>
       </w:r>
@@ -1292,6 +2281,7 @@
           <w:sz w:val="24"/>
           <w:szCs w:val="24"/>
         </w:rPr>
+        <w:lastRenderedPageBreak/>
         <w:t>Would feedback from past users influence whether you use a</w:t>
       </w:r>
       <w:r>
@@ -1481,8 +2471,8 @@
           <w:bCs/>
           <w:noProof/>
           <w:color w:val="262626"/>
-        </w:rPr>
-        <w:lastRenderedPageBreak/>
+          <w:lang w:eastAsia="en-IE"/>
+        </w:rPr>
         <w:drawing>
           <wp:inline distT="0" distB="0" distL="0" distR="0" wp14:anchorId="5A04C684" wp14:editId="0440A899">
             <wp:extent cx="5720080" cy="2891790"/>
@@ -1606,7 +2596,9 @@
       <w:r>
         <w:rPr>
           <w:noProof/>
-        </w:rPr>
+          <w:lang w:eastAsia="en-IE"/>
+        </w:rPr>
+        <w:lastRenderedPageBreak/>
         <w:drawing>
           <wp:inline distT="0" distB="0" distL="0" distR="0" wp14:anchorId="3F90A59D" wp14:editId="2B2E3C12">
             <wp:extent cx="5720080" cy="2637155"/>
@@ -1912,7 +2904,9 @@
           <w:bCs/>
           <w:noProof/>
           <w:color w:val="262626"/>
-        </w:rPr>
+          <w:lang w:eastAsia="en-IE"/>
+        </w:rPr>
+        <w:lastRenderedPageBreak/>
         <w:drawing>
           <wp:inline distT="0" distB="0" distL="0" distR="0" wp14:anchorId="27C355AF" wp14:editId="0BBAD792">
             <wp:extent cx="5720080" cy="2722245"/>
@@ -2050,6 +3044,7 @@
           <w:bCs/>
           <w:noProof/>
           <w:color w:val="262626"/>
+          <w:lang w:eastAsia="en-IE"/>
         </w:rPr>
         <w:drawing>
           <wp:inline distT="0" distB="0" distL="0" distR="0" wp14:anchorId="19ECA9F9" wp14:editId="27417632">
@@ -2125,6 +3120,7 @@
           <w:bCs/>
           <w:color w:val="262626"/>
         </w:rPr>
+        <w:lastRenderedPageBreak/>
         <w:t xml:space="preserve">Q5: </w:t>
       </w:r>
       <w:r>
@@ -2188,8 +3184,8 @@
           <w:bCs/>
           <w:noProof/>
           <w:color w:val="262626"/>
-        </w:rPr>
-        <w:lastRenderedPageBreak/>
+          <w:lang w:eastAsia="en-IE"/>
+        </w:rPr>
         <w:drawing>
           <wp:inline distT="0" distB="0" distL="0" distR="0" wp14:anchorId="1560339C" wp14:editId="26A89A2D">
             <wp:extent cx="5720080" cy="3742690"/>
@@ -2327,6 +3323,7 @@
           <w:bCs/>
           <w:noProof/>
           <w:color w:val="262626"/>
+          <w:lang w:eastAsia="en-IE"/>
         </w:rPr>
         <w:lastRenderedPageBreak/>
         <w:drawing>
@@ -2482,6 +3479,7 @@
           <w:bCs/>
           <w:noProof/>
           <w:color w:val="262626"/>
+          <w:lang w:eastAsia="en-IE"/>
         </w:rPr>
         <w:drawing>
           <wp:inline distT="0" distB="0" distL="0" distR="0" wp14:anchorId="4E1FE0B5" wp14:editId="37FC52ED">
@@ -2620,6 +3618,7 @@
           <w:bCs/>
           <w:noProof/>
           <w:color w:val="262626"/>
+          <w:lang w:eastAsia="en-IE"/>
         </w:rPr>
         <w:drawing>
           <wp:inline distT="0" distB="0" distL="0" distR="0" wp14:anchorId="66061966" wp14:editId="13094CF4">
@@ -2774,6 +3773,7 @@
           <w:bCs/>
           <w:noProof/>
           <w:color w:val="262626"/>
+          <w:lang w:eastAsia="en-IE"/>
         </w:rPr>
         <w:lastRenderedPageBreak/>
         <w:drawing>
@@ -3177,19 +4177,45 @@
         <w:pStyle w:val="Heading2"/>
         <w:rPr>
           <w:rStyle w:val="IntenseReference"/>
-        </w:rPr>
-      </w:pPr>
-      <w:bookmarkStart w:id="3" w:name="_Toc476852176"/>
+          <w:b w:val="0"/>
+          <w:bCs w:val="0"/>
+          <w:smallCaps w:val="0"/>
+          <w:color w:val="2F5496" w:themeColor="accent1" w:themeShade="BF"/>
+          <w:spacing w:val="0"/>
+        </w:rPr>
+      </w:pPr>
+      <w:bookmarkStart w:id="4" w:name="_Toc476852873"/>
       <w:r>
         <w:rPr>
           <w:rStyle w:val="IntenseReference"/>
-        </w:rPr>
-        <w:t>Introduction</w:t>
-      </w:r>
-      <w:bookmarkEnd w:id="3"/>
+          <w:b w:val="0"/>
+          <w:bCs w:val="0"/>
+          <w:smallCaps w:val="0"/>
+          <w:color w:val="2F5496" w:themeColor="accent1" w:themeShade="BF"/>
+          <w:spacing w:val="0"/>
+        </w:rPr>
+        <w:t>Focus Group I</w:t>
+      </w:r>
       <w:r>
         <w:rPr>
           <w:rStyle w:val="IntenseReference"/>
+          <w:b w:val="0"/>
+          <w:bCs w:val="0"/>
+          <w:smallCaps w:val="0"/>
+          <w:color w:val="2F5496" w:themeColor="accent1" w:themeShade="BF"/>
+          <w:spacing w:val="0"/>
+        </w:rPr>
+        <w:t>ntroduction</w:t>
+      </w:r>
+      <w:bookmarkEnd w:id="4"/>
+      <w:r>
+        <w:rPr>
+          <w:rStyle w:val="IntenseReference"/>
+          <w:b w:val="0"/>
+          <w:bCs w:val="0"/>
+          <w:smallCaps w:val="0"/>
+          <w:color w:val="2F5496" w:themeColor="accent1" w:themeShade="BF"/>
+          <w:spacing w:val="0"/>
         </w:rPr>
         <w:t xml:space="preserve"> </w:t>
       </w:r>
@@ -3215,74 +4241,127 @@
         <w:t>We introduced ourselves, and explained why we were doing this. We also had to explain that, as everyone is in the same room with each other, that there is not a 100% guarantee of confidentiality.</w:t>
       </w:r>
     </w:p>
+    <w:p>
+      <w:pPr>
+        <w:pStyle w:val="Heading2"/>
+      </w:pPr>
+    </w:p>
+    <w:p>
+      <w:pPr>
+        <w:pStyle w:val="Heading2"/>
+        <w:rPr>
+          <w:rStyle w:val="IntenseReference"/>
+          <w:b w:val="0"/>
+          <w:bCs w:val="0"/>
+          <w:smallCaps w:val="0"/>
+          <w:color w:val="2F5496" w:themeColor="accent1" w:themeShade="BF"/>
+          <w:spacing w:val="0"/>
+        </w:rPr>
+      </w:pPr>
+      <w:bookmarkStart w:id="5" w:name="_Toc476852874"/>
+      <w:r>
+        <w:rPr>
+          <w:rStyle w:val="IntenseReference"/>
+          <w:b w:val="0"/>
+          <w:bCs w:val="0"/>
+          <w:smallCaps w:val="0"/>
+          <w:color w:val="2F5496" w:themeColor="accent1" w:themeShade="BF"/>
+          <w:spacing w:val="0"/>
+        </w:rPr>
+        <w:t>E</w:t>
+      </w:r>
+      <w:r>
+        <w:rPr>
+          <w:rStyle w:val="IntenseReference"/>
+          <w:b w:val="0"/>
+          <w:bCs w:val="0"/>
+          <w:smallCaps w:val="0"/>
+          <w:color w:val="2F5496" w:themeColor="accent1" w:themeShade="BF"/>
+          <w:spacing w:val="0"/>
+        </w:rPr>
+        <w:t>xpectations</w:t>
+      </w:r>
+      <w:r>
+        <w:rPr>
+          <w:rStyle w:val="IntenseReference"/>
+          <w:b w:val="0"/>
+          <w:bCs w:val="0"/>
+          <w:smallCaps w:val="0"/>
+          <w:color w:val="2F5496" w:themeColor="accent1" w:themeShade="BF"/>
+          <w:spacing w:val="0"/>
+        </w:rPr>
+        <w:t xml:space="preserve"> Setting</w:t>
+      </w:r>
+      <w:bookmarkEnd w:id="5"/>
+    </w:p>
     <w:p/>
     <w:p>
       <w:pPr>
+        <w:rPr>
+          <w:rFonts w:cs="SourceSansPro-Regular"/>
+        </w:rPr>
+      </w:pPr>
+      <w:r>
+        <w:rPr>
+          <w:rFonts w:cs="SourceSansPro-Regular"/>
+        </w:rPr>
+        <w:t>The next step was to explain what is going on, and what will be happening. This was a short 5-minute chat just to say what was going to happen next, and in turn over the course of the meeting. Everyone seemed happy to engage, but we didn’t know at this stage how it would turn out.</w:t>
+      </w:r>
+    </w:p>
+    <w:p>
+      <w:pPr>
+        <w:rPr>
+          <w:rFonts w:cs="SourceSansPro-Regular"/>
+        </w:rPr>
+      </w:pPr>
+    </w:p>
+    <w:p>
+      <w:pPr>
         <w:pStyle w:val="Heading2"/>
+      </w:pPr>
+      <w:bookmarkStart w:id="6" w:name="_Toc476852875"/>
+      <w:r>
         <w:rPr>
           <w:rStyle w:val="IntenseReference"/>
-        </w:rPr>
-      </w:pPr>
-      <w:bookmarkStart w:id="4" w:name="_Toc476852177"/>
+          <w:b w:val="0"/>
+          <w:bCs w:val="0"/>
+          <w:smallCaps w:val="0"/>
+          <w:color w:val="2F5496" w:themeColor="accent1" w:themeShade="BF"/>
+          <w:spacing w:val="0"/>
+        </w:rPr>
+        <w:t>Initial Interactive Exercise</w:t>
+      </w:r>
+      <w:bookmarkEnd w:id="6"/>
       <w:r>
         <w:rPr>
           <w:rStyle w:val="IntenseReference"/>
-        </w:rPr>
-        <w:t>Set expectations</w:t>
-      </w:r>
-      <w:bookmarkEnd w:id="4"/>
-      <w:r>
-        <w:rPr>
-          <w:rStyle w:val="IntenseReference"/>
+          <w:b w:val="0"/>
+          <w:bCs w:val="0"/>
+          <w:smallCaps w:val="0"/>
+          <w:color w:val="2F5496" w:themeColor="accent1" w:themeShade="BF"/>
+          <w:spacing w:val="0"/>
         </w:rPr>
         <w:t xml:space="preserve"> </w:t>
       </w:r>
     </w:p>
-    <w:p/>
     <w:p>
       <w:pPr>
         <w:rPr>
           <w:rFonts w:cs="SourceSansPro-Regular"/>
         </w:rPr>
       </w:pPr>
-      <w:r>
+    </w:p>
+    <w:p>
+      <w:pPr>
         <w:rPr>
           <w:rFonts w:cs="SourceSansPro-Regular"/>
         </w:rPr>
-        <w:t>The next step was to explain what is going on, and what will be happening. This was a short 5-minute chat just to say what was going to happen next, and in turn over the course of the meeting. Everyone seemed happy to engage, but we didn’t know at this stage how it would turn out.</w:t>
-      </w:r>
-    </w:p>
-    <w:p>
-      <w:pPr>
+      </w:pPr>
+      <w:r>
         <w:rPr>
           <w:rFonts w:cs="SourceSansPro-Regular"/>
         </w:rPr>
-      </w:pPr>
-    </w:p>
-    <w:p>
-      <w:pPr>
-        <w:pStyle w:val="Heading2"/>
-        <w:rPr>
-          <w:b/>
-          <w:bCs/>
-          <w:smallCaps/>
-          <w:color w:val="4472C4" w:themeColor="accent1"/>
-          <w:spacing w:val="5"/>
-        </w:rPr>
-      </w:pPr>
-      <w:bookmarkStart w:id="5" w:name="_Toc476852178"/>
-      <w:r>
-        <w:rPr>
-          <w:rStyle w:val="IntenseReference"/>
-        </w:rPr>
-        <w:t>Initial Interactive Exercise</w:t>
-      </w:r>
-      <w:bookmarkEnd w:id="5"/>
-      <w:r>
-        <w:rPr>
-          <w:rStyle w:val="IntenseReference"/>
-        </w:rPr>
-        <w:t xml:space="preserve"> </w:t>
+        <w:t xml:space="preserve">The first plan was just to get the group to interact with each other, by using a fun group exercise. The one we chose was a simple brainstorming session. The idea was to get the group to just throw out ideas of what type of functionality they would like to see on a trading application. We got some good ideas to take away and just as important, we got the group to get comfortable with each other so they could work well together on the later questions. </w:t>
       </w:r>
     </w:p>
     <w:p>
@@ -3293,31 +4372,10 @@
       </w:pPr>
     </w:p>
     <w:p>
-      <w:pPr>
-        <w:rPr>
-          <w:rFonts w:cs="SourceSansPro-Regular"/>
-        </w:rPr>
-      </w:pPr>
-      <w:r>
-        <w:rPr>
-          <w:rFonts w:cs="SourceSansPro-Regular"/>
-        </w:rPr>
-        <w:t xml:space="preserve">The first plan was just to get the group to interact with each other, by using a fun group exercise. The one we chose was a simple brainstorming session. The idea was to get the group to just throw out ideas of what type of functionality they would like to see on a trading application. We got some good ideas to take away and just as important, we got the group to get comfortable with each other so they could work well together on the later questions. </w:t>
-      </w:r>
-    </w:p>
-    <w:p>
-      <w:pPr>
-        <w:rPr>
-          <w:rFonts w:cs="SourceSansPro-Regular"/>
-        </w:rPr>
-      </w:pPr>
-      <w:bookmarkStart w:id="6" w:name="_GoBack"/>
-      <w:bookmarkEnd w:id="6"/>
-    </w:p>
-    <w:p>
       <w:r>
         <w:rPr>
           <w:noProof/>
+          <w:lang w:eastAsia="en-IE"/>
         </w:rPr>
         <w:lastRenderedPageBreak/>
         <w:drawing>
@@ -3675,6 +4733,7 @@
       <w:r>
         <w:rPr>
           <w:noProof/>
+          <w:lang w:eastAsia="en-IE"/>
         </w:rPr>
         <w:drawing>
           <wp:inline distT="0" distB="0" distL="0" distR="0" wp14:anchorId="5DC96119" wp14:editId="119ED806">
@@ -3783,6 +4842,7 @@
           <w:rFonts w:cs="Arial"/>
           <w:noProof/>
           <w:color w:val="000000" w:themeColor="text1"/>
+          <w:lang w:eastAsia="en-IE"/>
         </w:rPr>
         <w:drawing>
           <wp:inline distT="0" distB="0" distL="0" distR="0" wp14:anchorId="15D20CCA" wp14:editId="3641541C">
@@ -3872,206 +4932,6 @@
     </w:p>
     <w:p>
       <w:pPr>
-        <w:pStyle w:val="Heading1"/>
-      </w:pPr>
-      <w:bookmarkStart w:id="7" w:name="_Toc476852179"/>
-      <w:r>
-        <w:lastRenderedPageBreak/>
-        <w:t>Requirements</w:t>
-      </w:r>
-      <w:bookmarkEnd w:id="7"/>
-    </w:p>
-    <w:p/>
-    <w:p>
-      <w:pPr>
-        <w:pStyle w:val="Heading2"/>
-        <w:rPr>
-          <w:rStyle w:val="IntenseReference"/>
-        </w:rPr>
-      </w:pPr>
-      <w:bookmarkStart w:id="8" w:name="_Toc476852180"/>
-      <w:r>
-        <w:rPr>
-          <w:rStyle w:val="IntenseReference"/>
-        </w:rPr>
-        <w:t>Functional</w:t>
-      </w:r>
-      <w:bookmarkEnd w:id="8"/>
-      <w:r>
-        <w:rPr>
-          <w:rStyle w:val="IntenseReference"/>
-        </w:rPr>
-        <w:t xml:space="preserve"> </w:t>
-      </w:r>
-    </w:p>
-    <w:p/>
-    <w:p/>
-    <w:p>
-      <w:pPr>
-        <w:pStyle w:val="Heading2"/>
-        <w:rPr>
-          <w:rStyle w:val="IntenseReference"/>
-        </w:rPr>
-      </w:pPr>
-      <w:bookmarkStart w:id="9" w:name="_Toc476852181"/>
-      <w:r>
-        <w:rPr>
-          <w:rStyle w:val="IntenseReference"/>
-        </w:rPr>
-        <w:t>Non-Functional</w:t>
-      </w:r>
-      <w:bookmarkEnd w:id="9"/>
-    </w:p>
-    <w:p/>
-    <w:p>
-      <w:r>
-        <w:t>We felt that non-functional requirements are just as important as the functional requirements. We put a lot of thought into what non-functional requirements we require and we’ve broken down them as follows:</w:t>
-      </w:r>
-    </w:p>
-    <w:p/>
-    <w:p>
-      <w:pPr>
-        <w:pStyle w:val="Heading4"/>
-      </w:pPr>
-      <w:r>
-        <w:t>Performance</w:t>
-      </w:r>
-    </w:p>
-    <w:p/>
-    <w:p>
-      <w:r>
-        <w:tab/>
-        <w:t>The performance of any application is very important. We want the application to be able to handle multiple users all doing different transactions (registering, creating ads, viewing ads, contacting others, leaving feedback), without any lag or delays.</w:t>
-      </w:r>
-    </w:p>
-    <w:p/>
-    <w:p>
-      <w:pPr>
-        <w:pStyle w:val="Heading4"/>
-      </w:pPr>
-      <w:r>
-        <w:t>Scalability</w:t>
-      </w:r>
-    </w:p>
-    <w:p/>
-    <w:p>
-      <w:r>
-        <w:tab/>
-        <w:t>We are expecting the number of users to be small initially, but we will keep in mind that once it gathers momentum, there will be many users and scalability will have to be implemented from the start to save any potential issues further down the line.</w:t>
-      </w:r>
-    </w:p>
-    <w:p/>
-    <w:p>
-      <w:pPr>
-        <w:pStyle w:val="Heading4"/>
-      </w:pPr>
-      <w:r>
-        <w:t>Availability</w:t>
-      </w:r>
-    </w:p>
-    <w:p/>
-    <w:p>
-      <w:r>
-        <w:tab/>
-        <w:t xml:space="preserve">Another important aspect is the availability of the application. This goes for any application, but without high availability, we don’t feel any application would remain in existence. In the online world, the ideal availability is known as the six 9s (99.9999%). This is the target. This means on average the application would be unavailable for only 31.6 seconds a year. </w:t>
-      </w:r>
-    </w:p>
-    <w:p/>
-    <w:p>
-      <w:pPr>
-        <w:pStyle w:val="Heading4"/>
-      </w:pPr>
-      <w:r>
-        <w:t>Usability</w:t>
-      </w:r>
-    </w:p>
-    <w:p/>
-    <w:p>
-      <w:pPr>
-        <w:rPr>
-          <w:rFonts w:cs="Arial"/>
-          <w:iCs/>
-          <w:color w:val="000000" w:themeColor="text1"/>
-        </w:rPr>
-      </w:pPr>
-      <w:r>
-        <w:tab/>
-      </w:r>
-      <w:r>
-        <w:t>Usability is t</w:t>
-      </w:r>
-      <w:r>
-        <w:rPr>
-          <w:rFonts w:cs="Arial"/>
-          <w:iCs/>
-        </w:rPr>
-        <w:t xml:space="preserve">he extent to which a product can be used by specified users to achieve </w:t>
-      </w:r>
-      <w:r>
-        <w:rPr>
-          <w:rFonts w:cs="Arial"/>
-          <w:iCs/>
-          <w:color w:val="000000" w:themeColor="text1"/>
-        </w:rPr>
-        <w:t xml:space="preserve">specified goals with effectiveness, efficiency and satisfaction in a specified context of use </w:t>
-      </w:r>
-      <w:r>
-        <w:rPr>
-          <w:rFonts w:cs="OpenSans"/>
-          <w:color w:val="000000" w:themeColor="text1"/>
-        </w:rPr>
-        <w:t>("</w:t>
-      </w:r>
-      <w:proofErr w:type="spellStart"/>
-      <w:r>
-        <w:rPr>
-          <w:rFonts w:cs="OpenSans"/>
-          <w:color w:val="000000" w:themeColor="text1"/>
-        </w:rPr>
-        <w:t>Usabilitynet</w:t>
-      </w:r>
-      <w:proofErr w:type="spellEnd"/>
-      <w:r>
-        <w:rPr>
-          <w:rFonts w:cs="OpenSans"/>
-          <w:color w:val="000000" w:themeColor="text1"/>
-        </w:rPr>
-        <w:t>: Definition Of Usability")</w:t>
-      </w:r>
-      <w:r>
-        <w:rPr>
-          <w:rFonts w:cs="Arial"/>
-          <w:iCs/>
-          <w:color w:val="000000" w:themeColor="text1"/>
-        </w:rPr>
-        <w:t>. This is important to keep the customer satisfied and will aid in not only gaining users, but getting users to return. Having a good look-and-feel to the application, combined with an easy to use interface, will massively help gain and keep our future user base.</w:t>
-      </w:r>
-    </w:p>
-    <w:p>
-      <w:pPr>
-        <w:rPr>
-          <w:sz w:val="24"/>
-          <w:szCs w:val="24"/>
-        </w:rPr>
-      </w:pPr>
-    </w:p>
-    <w:p>
-      <w:pPr>
-        <w:pStyle w:val="Heading4"/>
-      </w:pPr>
-      <w:r>
-        <w:t>Security</w:t>
-      </w:r>
-    </w:p>
-    <w:p/>
-    <w:p>
-      <w:r>
-        <w:tab/>
-        <w:t>This leaves us with what we feel is our most important non-functional requirement; security. Following the results of our data gathering, the users of the application are hugely dependent on security and any flaws with it would nearly instantly discourage a future return. We will work hard on ensuring the security is of the highest standard.</w:t>
-      </w:r>
-    </w:p>
-    <w:p>
-      <w:pPr>
         <w:widowControl w:val="0"/>
         <w:autoSpaceDE w:val="0"/>
         <w:autoSpaceDN w:val="0"/>
@@ -4086,11 +4946,871 @@
       <w:pPr>
         <w:pStyle w:val="Heading1"/>
       </w:pPr>
-      <w:bookmarkStart w:id="10" w:name="_Toc476852182"/>
-      <w:r>
-        <w:t>References</w:t>
+      <w:bookmarkStart w:id="7" w:name="_Toc476852876"/>
+      <w:r>
+        <w:lastRenderedPageBreak/>
+        <w:t>User Groups</w:t>
+      </w:r>
+      <w:bookmarkEnd w:id="7"/>
+    </w:p>
+    <w:p/>
+    <w:p>
+      <w:r>
+        <w:t xml:space="preserve">We have identified 3 main user groups as we have progressed through the requirements gathering of </w:t>
+      </w:r>
+      <w:proofErr w:type="spellStart"/>
+      <w:r>
+        <w:t>BargainBin</w:t>
+      </w:r>
+      <w:proofErr w:type="spellEnd"/>
+      <w:r>
+        <w:t>.</w:t>
+      </w:r>
+    </w:p>
+    <w:p>
+      <w:pPr>
+        <w:pStyle w:val="ListParagraph"/>
+        <w:numPr>
+          <w:ilvl w:val="0"/>
+          <w:numId w:val="11"/>
+        </w:numPr>
+      </w:pPr>
+      <w:r>
+        <w:t>Users trading items.</w:t>
+      </w:r>
+    </w:p>
+    <w:p>
+      <w:pPr>
+        <w:pStyle w:val="ListParagraph"/>
+        <w:numPr>
+          <w:ilvl w:val="0"/>
+          <w:numId w:val="11"/>
+        </w:numPr>
+      </w:pPr>
+      <w:r>
+        <w:t>Users trading services</w:t>
+      </w:r>
+    </w:p>
+    <w:p>
+      <w:pPr>
+        <w:pStyle w:val="ListParagraph"/>
+        <w:numPr>
+          <w:ilvl w:val="0"/>
+          <w:numId w:val="11"/>
+        </w:numPr>
+      </w:pPr>
+      <w:r>
+        <w:t>Admin</w:t>
+      </w:r>
+    </w:p>
+    <w:p/>
+    <w:p>
+      <w:r>
+        <w:t xml:space="preserve">For the purpose of this usability study we will focus primarily on users wishing to trade products, and users wishing to trade services. These two user groups represent a very important part of the </w:t>
+      </w:r>
+      <w:proofErr w:type="spellStart"/>
+      <w:r>
+        <w:t>BargainBin</w:t>
+      </w:r>
+      <w:proofErr w:type="spellEnd"/>
+      <w:r>
+        <w:t xml:space="preserve"> application and will be vital to its success. Due to the similarity in requirements between both user groups, this report will set-out the features and functionalities of both groups while highlighting the one key differentiator.</w:t>
+      </w:r>
+    </w:p>
+    <w:p>
+      <w:pPr>
+        <w:pStyle w:val="Heading2"/>
+      </w:pPr>
+      <w:bookmarkStart w:id="8" w:name="_Toc476852877"/>
+      <w:r>
+        <w:t>Users Trading I</w:t>
+      </w:r>
+      <w:r>
+        <w:t>tems</w:t>
+      </w:r>
+      <w:r>
+        <w:t>/S</w:t>
+      </w:r>
+      <w:r>
+        <w:t>ervices</w:t>
+      </w:r>
+      <w:r>
+        <w:t xml:space="preserve"> O</w:t>
+      </w:r>
+      <w:r>
+        <w:t>verview</w:t>
+      </w:r>
+      <w:bookmarkEnd w:id="8"/>
+    </w:p>
+    <w:p/>
+    <w:p>
+      <w:r>
+        <w:t xml:space="preserve">In this usability study we will narrow our focus onto the key attributes and functional elements of the user group “Users trading items” &amp; “Users trading services”. Both groups of users will carry out the following steps while using </w:t>
+      </w:r>
+      <w:proofErr w:type="spellStart"/>
+      <w:r>
+        <w:t>BargainBin</w:t>
+      </w:r>
+      <w:proofErr w:type="spellEnd"/>
+      <w:r>
+        <w:t xml:space="preserve">. </w:t>
+      </w:r>
+    </w:p>
+    <w:p>
+      <w:r>
+        <w:t>User Sign Up Process</w:t>
+      </w:r>
+    </w:p>
+    <w:p>
+      <w:pPr>
+        <w:pStyle w:val="ListParagraph"/>
+        <w:numPr>
+          <w:ilvl w:val="0"/>
+          <w:numId w:val="12"/>
+        </w:numPr>
+      </w:pPr>
+      <w:r>
+        <w:t>User registration and profile set-up – Name, Profile Image, Product/Service Description, List of Items or Services they would be willing to accept.</w:t>
+      </w:r>
+    </w:p>
+    <w:p>
+      <w:r>
+        <w:t xml:space="preserve">Uploading Images/Videos </w:t>
+      </w:r>
+    </w:p>
+    <w:p>
+      <w:pPr>
+        <w:pStyle w:val="ListParagraph"/>
+        <w:numPr>
+          <w:ilvl w:val="0"/>
+          <w:numId w:val="12"/>
+        </w:numPr>
+      </w:pPr>
+      <w:r>
+        <w:t>Both user groups will have the ability to upload images and a short video to assist drawing attention to their listing. – Image/Video Title, Image/Video File.</w:t>
+      </w:r>
+    </w:p>
+    <w:p>
+      <w:r>
+        <w:t>Social Media Sharing</w:t>
+      </w:r>
+    </w:p>
+    <w:p>
+      <w:pPr>
+        <w:pStyle w:val="ListParagraph"/>
+        <w:numPr>
+          <w:ilvl w:val="0"/>
+          <w:numId w:val="12"/>
+        </w:numPr>
+      </w:pPr>
+      <w:r>
+        <w:t xml:space="preserve">Both groups of users will share their listing on social media outlets – Facebook, Pinterest, Twitter, Instagram. </w:t>
+      </w:r>
+    </w:p>
+    <w:p>
+      <w:r>
+        <w:t>The key difference between the two user groups will be how they advertise their listing depending on whether they are listing an item or a service.</w:t>
+      </w:r>
+    </w:p>
+    <w:p>
+      <w:pPr>
+        <w:pStyle w:val="ListParagraph"/>
+        <w:numPr>
+          <w:ilvl w:val="0"/>
+          <w:numId w:val="12"/>
+        </w:numPr>
+      </w:pPr>
+      <w:r>
+        <w:t>Users listing a service will need to provide a great description, video/image, and service reviews. In addition, because as service has a potentially unlimited quantity they need to detail availability, and will likely need to highlight any awards or standout features that set-them apart.</w:t>
+      </w:r>
+    </w:p>
+    <w:p>
+      <w:pPr>
+        <w:pStyle w:val="ListParagraph"/>
+      </w:pPr>
+    </w:p>
+    <w:p>
+      <w:pPr>
+        <w:pStyle w:val="ListParagraph"/>
+        <w:numPr>
+          <w:ilvl w:val="0"/>
+          <w:numId w:val="12"/>
+        </w:numPr>
+      </w:pPr>
+      <w:r>
+        <w:t>Users listing a product have an easier time because most users will not need a very detailed explanation of a product as they will be aware of many commonly listed items already. (musical instruments, sporting goods etc.)</w:t>
+      </w:r>
+    </w:p>
+    <w:p>
+      <w:pPr>
+        <w:pStyle w:val="ListParagraph"/>
+      </w:pPr>
+    </w:p>
+    <w:p>
+      <w:pPr>
+        <w:pStyle w:val="ListParagraph"/>
+        <w:numPr>
+          <w:ilvl w:val="0"/>
+          <w:numId w:val="12"/>
+        </w:numPr>
+      </w:pPr>
+      <w:r>
+        <w:lastRenderedPageBreak/>
+        <w:t>Our aim is to provide these user groups with a rewarding and pleasant experience that will keep them returning regularly to our application.</w:t>
+      </w:r>
+    </w:p>
+    <w:p>
+      <w:pPr>
+        <w:pStyle w:val="Heading1"/>
+      </w:pPr>
+      <w:bookmarkStart w:id="9" w:name="_Toc476852878"/>
+      <w:r>
+        <w:t>Personas</w:t>
+      </w:r>
+      <w:bookmarkEnd w:id="9"/>
+    </w:p>
+    <w:p/>
+    <w:p>
+      <w:r>
+        <w:rPr>
+          <w:noProof/>
+          <w:lang w:eastAsia="en-IE"/>
+        </w:rPr>
+        <w:drawing>
+          <wp:inline distT="0" distB="0" distL="0" distR="0" wp14:anchorId="5DED0031" wp14:editId="682D511C">
+            <wp:extent cx="4467225" cy="3175462"/>
+            <wp:effectExtent l="0" t="0" r="0" b="6350"/>
+            <wp:docPr id="3" name="Picture 3"/>
+            <wp:cNvGraphicFramePr>
+              <a:graphicFrameLocks xmlns:a="http://schemas.openxmlformats.org/drawingml/2006/main" noChangeAspect="1"/>
+            </wp:cNvGraphicFramePr>
+            <a:graphic xmlns:a="http://schemas.openxmlformats.org/drawingml/2006/main">
+              <a:graphicData uri="http://schemas.openxmlformats.org/drawingml/2006/picture">
+                <pic:pic xmlns:pic="http://schemas.openxmlformats.org/drawingml/2006/picture">
+                  <pic:nvPicPr>
+                    <pic:cNvPr id="1" name="EddiePersona.PNG"/>
+                    <pic:cNvPicPr/>
+                  </pic:nvPicPr>
+                  <pic:blipFill>
+                    <a:blip r:embed="rId19">
+                      <a:extLst>
+                        <a:ext uri="{28A0092B-C50C-407E-A947-70E740481C1C}">
+                          <a14:useLocalDpi xmlns:a14="http://schemas.microsoft.com/office/drawing/2010/main" val="0"/>
+                        </a:ext>
+                      </a:extLst>
+                    </a:blip>
+                    <a:stretch>
+                      <a:fillRect/>
+                    </a:stretch>
+                  </pic:blipFill>
+                  <pic:spPr>
+                    <a:xfrm>
+                      <a:off x="0" y="0"/>
+                      <a:ext cx="4469741" cy="3177250"/>
+                    </a:xfrm>
+                    <a:prstGeom prst="rect">
+                      <a:avLst/>
+                    </a:prstGeom>
+                  </pic:spPr>
+                </pic:pic>
+              </a:graphicData>
+            </a:graphic>
+          </wp:inline>
+        </w:drawing>
+      </w:r>
+    </w:p>
+    <w:p/>
+    <w:p>
+      <w:r>
+        <w:rPr>
+          <w:noProof/>
+          <w:lang w:eastAsia="en-IE"/>
+        </w:rPr>
+        <w:drawing>
+          <wp:inline distT="0" distB="0" distL="0" distR="0" wp14:anchorId="2D8D7BEF" wp14:editId="27D854B8">
+            <wp:extent cx="4476750" cy="3659865"/>
+            <wp:effectExtent l="0" t="0" r="0" b="0"/>
+            <wp:docPr id="2" name="Picture 2"/>
+            <wp:cNvGraphicFramePr>
+              <a:graphicFrameLocks xmlns:a="http://schemas.openxmlformats.org/drawingml/2006/main" noChangeAspect="1"/>
+            </wp:cNvGraphicFramePr>
+            <a:graphic xmlns:a="http://schemas.openxmlformats.org/drawingml/2006/main">
+              <a:graphicData uri="http://schemas.openxmlformats.org/drawingml/2006/picture">
+                <pic:pic xmlns:pic="http://schemas.openxmlformats.org/drawingml/2006/picture">
+                  <pic:nvPicPr>
+                    <pic:cNvPr id="2" name="ConniePersona.PNG"/>
+                    <pic:cNvPicPr/>
+                  </pic:nvPicPr>
+                  <pic:blipFill>
+                    <a:blip r:embed="rId20">
+                      <a:extLst>
+                        <a:ext uri="{28A0092B-C50C-407E-A947-70E740481C1C}">
+                          <a14:useLocalDpi xmlns:a14="http://schemas.microsoft.com/office/drawing/2010/main" val="0"/>
+                        </a:ext>
+                      </a:extLst>
+                    </a:blip>
+                    <a:stretch>
+                      <a:fillRect/>
+                    </a:stretch>
+                  </pic:blipFill>
+                  <pic:spPr>
+                    <a:xfrm>
+                      <a:off x="0" y="0"/>
+                      <a:ext cx="4494133" cy="3674076"/>
+                    </a:xfrm>
+                    <a:prstGeom prst="rect">
+                      <a:avLst/>
+                    </a:prstGeom>
+                  </pic:spPr>
+                </pic:pic>
+              </a:graphicData>
+            </a:graphic>
+          </wp:inline>
+        </w:drawing>
+      </w:r>
+    </w:p>
+    <w:p>
+      <w:pPr>
+        <w:pStyle w:val="ListParagraph"/>
+      </w:pPr>
+    </w:p>
+    <w:p>
+      <w:pPr>
+        <w:pStyle w:val="Heading1"/>
+      </w:pPr>
+      <w:bookmarkStart w:id="10" w:name="_Toc476852879"/>
+      <w:r>
+        <w:lastRenderedPageBreak/>
+        <w:t>Scenarios</w:t>
       </w:r>
       <w:bookmarkEnd w:id="10"/>
+    </w:p>
+    <w:p/>
+    <w:p>
+      <w:pPr>
+        <w:pStyle w:val="Heading2"/>
+      </w:pPr>
+      <w:bookmarkStart w:id="11" w:name="_Toc476852880"/>
+      <w:r>
+        <w:t>Scenario 1 – a user is using the site as a professional picker</w:t>
+      </w:r>
+      <w:bookmarkEnd w:id="11"/>
+    </w:p>
+    <w:p/>
+    <w:p>
+      <w:r>
+        <w:t xml:space="preserve">It’s 5pm Friday evening and Eddie intends to log-into </w:t>
+      </w:r>
+      <w:proofErr w:type="spellStart"/>
+      <w:r>
+        <w:t>BargainBin</w:t>
+      </w:r>
+      <w:proofErr w:type="spellEnd"/>
+      <w:r>
+        <w:t xml:space="preserve"> and upload his 5 newest listings in order to gain more views from users logging in at the weekend. He logs into the application and begins creating his listings. He has prepared professional images of each product and needs to load them into the application. He wishes to be made aware of any offers by receiving an alert on his phone.</w:t>
+      </w:r>
+    </w:p>
+    <w:p>
+      <w:pPr>
+        <w:pStyle w:val="Heading2"/>
+      </w:pPr>
+    </w:p>
+    <w:p>
+      <w:pPr>
+        <w:pStyle w:val="Heading2"/>
+      </w:pPr>
+      <w:bookmarkStart w:id="12" w:name="_Toc476852881"/>
+      <w:r>
+        <w:t>Scenario 2 – initiating a trade on a listing</w:t>
+      </w:r>
+      <w:bookmarkEnd w:id="12"/>
+    </w:p>
+    <w:p>
+      <w:pPr>
+        <w:pStyle w:val="Heading2"/>
+      </w:pPr>
+    </w:p>
+    <w:p>
+      <w:r>
+        <w:t xml:space="preserve">Connie a single mother of 3 has come home from work and decides to browse the </w:t>
+      </w:r>
+      <w:proofErr w:type="spellStart"/>
+      <w:r>
+        <w:t>BargainBin</w:t>
+      </w:r>
+      <w:proofErr w:type="spellEnd"/>
+      <w:r>
+        <w:t xml:space="preserve"> application. She opens the application and browses they latest listings. She finds a listing that is offering an item she desires. In addition, the seller has specified he is interested in trading for original movie posters which Connie has several of. She initiates contact with the seller and negotiates a trade which is executed in the application.</w:t>
+      </w:r>
+    </w:p>
+    <w:p/>
+    <w:p>
+      <w:pPr>
+        <w:pStyle w:val="Heading1"/>
+      </w:pPr>
+      <w:bookmarkStart w:id="13" w:name="_Toc476852882"/>
+      <w:r>
+        <w:t>Task Analysis</w:t>
+      </w:r>
+      <w:bookmarkEnd w:id="13"/>
+    </w:p>
+    <w:p/>
+    <w:p>
+      <w:pPr>
+        <w:pStyle w:val="Heading2"/>
+      </w:pPr>
+      <w:bookmarkStart w:id="14" w:name="_Toc476852883"/>
+      <w:r>
+        <w:t>Task 1</w:t>
+      </w:r>
+      <w:bookmarkEnd w:id="14"/>
+    </w:p>
+    <w:p/>
+    <w:p>
+      <w:pPr>
+        <w:pStyle w:val="ListParagraph"/>
+        <w:numPr>
+          <w:ilvl w:val="0"/>
+          <w:numId w:val="13"/>
+        </w:numPr>
+      </w:pPr>
+      <w:r>
+        <w:t>0. Create listings</w:t>
+      </w:r>
+    </w:p>
+    <w:p>
+      <w:pPr>
+        <w:pStyle w:val="ListParagraph"/>
+        <w:numPr>
+          <w:ilvl w:val="0"/>
+          <w:numId w:val="14"/>
+        </w:numPr>
+      </w:pPr>
+      <w:r>
+        <w:t>1. Log into the application.</w:t>
+      </w:r>
+    </w:p>
+    <w:p>
+      <w:pPr>
+        <w:pStyle w:val="ListParagraph"/>
+        <w:numPr>
+          <w:ilvl w:val="0"/>
+          <w:numId w:val="14"/>
+        </w:numPr>
+      </w:pPr>
+      <w:r>
+        <w:t>2. Start a new listing.</w:t>
+      </w:r>
+    </w:p>
+    <w:p>
+      <w:pPr>
+        <w:pStyle w:val="ListParagraph"/>
+        <w:numPr>
+          <w:ilvl w:val="1"/>
+          <w:numId w:val="14"/>
+        </w:numPr>
+      </w:pPr>
+      <w:r>
+        <w:t>2.1 Enter a product/service description.</w:t>
+      </w:r>
+    </w:p>
+    <w:p>
+      <w:pPr>
+        <w:pStyle w:val="ListParagraph"/>
+        <w:numPr>
+          <w:ilvl w:val="1"/>
+          <w:numId w:val="14"/>
+        </w:numPr>
+      </w:pPr>
+      <w:r>
+        <w:t>2.2 Upload an image/video.</w:t>
+      </w:r>
+    </w:p>
+    <w:p>
+      <w:pPr>
+        <w:pStyle w:val="ListParagraph"/>
+        <w:numPr>
+          <w:ilvl w:val="1"/>
+          <w:numId w:val="14"/>
+        </w:numPr>
+      </w:pPr>
+      <w:r>
+        <w:t>2.3 Enter a list of desired items in return.</w:t>
+      </w:r>
+    </w:p>
+    <w:p>
+      <w:pPr>
+        <w:pStyle w:val="ListParagraph"/>
+        <w:numPr>
+          <w:ilvl w:val="0"/>
+          <w:numId w:val="15"/>
+        </w:numPr>
+      </w:pPr>
+      <w:r>
+        <w:t>3. Enter the desired method of contact.</w:t>
+      </w:r>
+    </w:p>
+    <w:p>
+      <w:pPr>
+        <w:pStyle w:val="ListParagraph"/>
+        <w:numPr>
+          <w:ilvl w:val="0"/>
+          <w:numId w:val="15"/>
+        </w:numPr>
+      </w:pPr>
+      <w:r>
+        <w:t>4. Log out of the application.</w:t>
+      </w:r>
+    </w:p>
+    <w:p>
+      <w:pPr>
+        <w:pStyle w:val="Heading2"/>
+      </w:pPr>
+      <w:bookmarkStart w:id="15" w:name="_Toc476852884"/>
+      <w:r>
+        <w:t>Task 2</w:t>
+      </w:r>
+      <w:bookmarkEnd w:id="15"/>
+    </w:p>
+    <w:p/>
+    <w:p>
+      <w:pPr>
+        <w:pStyle w:val="ListParagraph"/>
+        <w:numPr>
+          <w:ilvl w:val="0"/>
+          <w:numId w:val="13"/>
+        </w:numPr>
+      </w:pPr>
+      <w:r>
+        <w:t>0. Initiate a trade</w:t>
+      </w:r>
+    </w:p>
+    <w:p>
+      <w:pPr>
+        <w:pStyle w:val="ListParagraph"/>
+        <w:numPr>
+          <w:ilvl w:val="0"/>
+          <w:numId w:val="16"/>
+        </w:numPr>
+      </w:pPr>
+      <w:r>
+        <w:t>1. Log into the application.</w:t>
+      </w:r>
+    </w:p>
+    <w:p>
+      <w:pPr>
+        <w:pStyle w:val="ListParagraph"/>
+        <w:numPr>
+          <w:ilvl w:val="0"/>
+          <w:numId w:val="16"/>
+        </w:numPr>
+      </w:pPr>
+      <w:r>
+        <w:t>2. Browse the latest listings.</w:t>
+      </w:r>
+    </w:p>
+    <w:p>
+      <w:pPr>
+        <w:pStyle w:val="ListParagraph"/>
+        <w:numPr>
+          <w:ilvl w:val="0"/>
+          <w:numId w:val="17"/>
+        </w:numPr>
+      </w:pPr>
+      <w:r>
+        <w:t>2.1 Filter by category and date.</w:t>
+      </w:r>
+    </w:p>
+    <w:p>
+      <w:pPr>
+        <w:pStyle w:val="ListParagraph"/>
+        <w:numPr>
+          <w:ilvl w:val="0"/>
+          <w:numId w:val="18"/>
+        </w:numPr>
+      </w:pPr>
+      <w:r>
+        <w:t>3. Select a listing to bid on.</w:t>
+      </w:r>
+    </w:p>
+    <w:p>
+      <w:pPr>
+        <w:pStyle w:val="ListParagraph"/>
+        <w:numPr>
+          <w:ilvl w:val="0"/>
+          <w:numId w:val="17"/>
+        </w:numPr>
+      </w:pPr>
+      <w:r>
+        <w:t>3.1 Initiate contact with the seller.</w:t>
+      </w:r>
+    </w:p>
+    <w:p>
+      <w:pPr>
+        <w:pStyle w:val="ListParagraph"/>
+        <w:numPr>
+          <w:ilvl w:val="0"/>
+          <w:numId w:val="17"/>
+        </w:numPr>
+      </w:pPr>
+      <w:r>
+        <w:t>3.2 Agree on the terms of the trade.</w:t>
+      </w:r>
+    </w:p>
+    <w:p>
+      <w:pPr>
+        <w:pStyle w:val="ListParagraph"/>
+        <w:numPr>
+          <w:ilvl w:val="0"/>
+          <w:numId w:val="18"/>
+        </w:numPr>
+      </w:pPr>
+      <w:r>
+        <w:t xml:space="preserve">4. Execute Trade </w:t>
+      </w:r>
+    </w:p>
+    <w:p>
+      <w:pPr>
+        <w:pStyle w:val="Heading1"/>
+      </w:pPr>
+      <w:bookmarkStart w:id="16" w:name="_Toc476852885"/>
+      <w:r>
+        <w:lastRenderedPageBreak/>
+        <w:t>Requirements</w:t>
+      </w:r>
+      <w:bookmarkEnd w:id="16"/>
+    </w:p>
+    <w:p>
+      <w:pPr>
+        <w:pStyle w:val="Heading2"/>
+        <w:rPr>
+          <w:rStyle w:val="IntenseReference"/>
+          <w:b w:val="0"/>
+          <w:bCs w:val="0"/>
+          <w:smallCaps w:val="0"/>
+          <w:color w:val="2F5496" w:themeColor="accent1" w:themeShade="BF"/>
+          <w:spacing w:val="0"/>
+        </w:rPr>
+      </w:pPr>
+      <w:bookmarkStart w:id="17" w:name="_Toc476852886"/>
+      <w:r>
+        <w:rPr>
+          <w:rStyle w:val="IntenseReference"/>
+          <w:b w:val="0"/>
+          <w:bCs w:val="0"/>
+          <w:smallCaps w:val="0"/>
+          <w:color w:val="2F5496" w:themeColor="accent1" w:themeShade="BF"/>
+          <w:spacing w:val="0"/>
+        </w:rPr>
+        <w:t>Functional</w:t>
+      </w:r>
+      <w:bookmarkEnd w:id="17"/>
+      <w:r>
+        <w:rPr>
+          <w:rStyle w:val="IntenseReference"/>
+          <w:b w:val="0"/>
+          <w:bCs w:val="0"/>
+          <w:smallCaps w:val="0"/>
+          <w:color w:val="2F5496" w:themeColor="accent1" w:themeShade="BF"/>
+          <w:spacing w:val="0"/>
+        </w:rPr>
+        <w:t xml:space="preserve"> </w:t>
+      </w:r>
+    </w:p>
+    <w:p/>
+    <w:p/>
+    <w:p>
+      <w:pPr>
+        <w:pStyle w:val="Heading2"/>
+        <w:rPr>
+          <w:rStyle w:val="IntenseReference"/>
+          <w:b w:val="0"/>
+          <w:bCs w:val="0"/>
+          <w:smallCaps w:val="0"/>
+          <w:color w:val="2F5496" w:themeColor="accent1" w:themeShade="BF"/>
+          <w:spacing w:val="0"/>
+        </w:rPr>
+      </w:pPr>
+      <w:bookmarkStart w:id="18" w:name="_Toc476852887"/>
+      <w:r>
+        <w:rPr>
+          <w:rStyle w:val="IntenseReference"/>
+          <w:b w:val="0"/>
+          <w:bCs w:val="0"/>
+          <w:smallCaps w:val="0"/>
+          <w:color w:val="2F5496" w:themeColor="accent1" w:themeShade="BF"/>
+          <w:spacing w:val="0"/>
+        </w:rPr>
+        <w:t>Non-Functional</w:t>
+      </w:r>
+      <w:bookmarkEnd w:id="18"/>
+    </w:p>
+    <w:p/>
+    <w:p>
+      <w:r>
+        <w:t>We felt that non-functional requirements are just as important as the functional requirements. We put a lot of thought into what non-functional requirements we require and we’ve broken down them as follows:</w:t>
+      </w:r>
+    </w:p>
+    <w:p>
+      <w:pPr>
+        <w:pStyle w:val="Heading3"/>
+      </w:pPr>
+    </w:p>
+    <w:p>
+      <w:pPr>
+        <w:pStyle w:val="Heading3"/>
+      </w:pPr>
+      <w:bookmarkStart w:id="19" w:name="_Toc476852888"/>
+      <w:r>
+        <w:t>Performance</w:t>
+      </w:r>
+      <w:bookmarkEnd w:id="19"/>
+    </w:p>
+    <w:p/>
+    <w:p>
+      <w:r>
+        <w:tab/>
+        <w:t>The performance of any application is very important. We want the application to be able to handle multiple users all doing different transactions (registering, creating ads, viewing ads, contacting others, leaving feedback), without any lag or delays.</w:t>
+      </w:r>
+    </w:p>
+    <w:p/>
+    <w:p>
+      <w:pPr>
+        <w:pStyle w:val="Heading3"/>
+      </w:pPr>
+      <w:bookmarkStart w:id="20" w:name="_Toc476852889"/>
+      <w:r>
+        <w:t>Scalability</w:t>
+      </w:r>
+      <w:bookmarkEnd w:id="20"/>
+    </w:p>
+    <w:p/>
+    <w:p>
+      <w:r>
+        <w:tab/>
+        <w:t>We are expecting the number of users to be small initially, but we will keep in mind that once it gathers momentum, there will be many users and scalability will have to be implemented from the start to save any potential issues further down the line.</w:t>
+      </w:r>
+    </w:p>
+    <w:p>
+      <w:pPr>
+        <w:pStyle w:val="Heading3"/>
+      </w:pPr>
+    </w:p>
+    <w:p>
+      <w:pPr>
+        <w:pStyle w:val="Heading3"/>
+      </w:pPr>
+      <w:bookmarkStart w:id="21" w:name="_Toc476852890"/>
+      <w:r>
+        <w:t>Availability</w:t>
+      </w:r>
+      <w:bookmarkEnd w:id="21"/>
+    </w:p>
+    <w:p/>
+    <w:p>
+      <w:r>
+        <w:tab/>
+        <w:t xml:space="preserve">Another important aspect is the availability of the application. This goes for any application, but without high availability, we don’t feel any application would remain in existence. In the online world, the ideal availability is known as the six 9s (99.9999%). This is the target. This means on average the application would be unavailable for only 31.6 seconds a year. </w:t>
+      </w:r>
+    </w:p>
+    <w:p/>
+    <w:p>
+      <w:pPr>
+        <w:pStyle w:val="Heading3"/>
+      </w:pPr>
+      <w:bookmarkStart w:id="22" w:name="_Toc476852891"/>
+      <w:r>
+        <w:t>Usability</w:t>
+      </w:r>
+      <w:bookmarkEnd w:id="22"/>
+    </w:p>
+    <w:p/>
+    <w:p>
+      <w:pPr>
+        <w:rPr>
+          <w:rFonts w:cs="Arial"/>
+          <w:iCs/>
+          <w:color w:val="000000" w:themeColor="text1"/>
+        </w:rPr>
+      </w:pPr>
+      <w:r>
+        <w:tab/>
+      </w:r>
+      <w:r>
+        <w:t>Usability is t</w:t>
+      </w:r>
+      <w:r>
+        <w:rPr>
+          <w:rFonts w:cs="Arial"/>
+          <w:iCs/>
+        </w:rPr>
+        <w:t xml:space="preserve">he extent to which a product can be used by specified users to achieve </w:t>
+      </w:r>
+      <w:r>
+        <w:rPr>
+          <w:rFonts w:cs="Arial"/>
+          <w:iCs/>
+          <w:color w:val="000000" w:themeColor="text1"/>
+        </w:rPr>
+        <w:t xml:space="preserve">specified goals with effectiveness, efficiency and satisfaction in a specified context of use </w:t>
+      </w:r>
+      <w:r>
+        <w:rPr>
+          <w:rFonts w:cs="OpenSans"/>
+          <w:color w:val="000000" w:themeColor="text1"/>
+        </w:rPr>
+        <w:t>("</w:t>
+      </w:r>
+      <w:proofErr w:type="spellStart"/>
+      <w:r>
+        <w:rPr>
+          <w:rFonts w:cs="OpenSans"/>
+          <w:color w:val="000000" w:themeColor="text1"/>
+        </w:rPr>
+        <w:t>Usabilitynet</w:t>
+      </w:r>
+      <w:proofErr w:type="spellEnd"/>
+      <w:r>
+        <w:rPr>
+          <w:rFonts w:cs="OpenSans"/>
+          <w:color w:val="000000" w:themeColor="text1"/>
+        </w:rPr>
+        <w:t>: Definition Of Usability")</w:t>
+      </w:r>
+      <w:r>
+        <w:rPr>
+          <w:rFonts w:cs="Arial"/>
+          <w:iCs/>
+          <w:color w:val="000000" w:themeColor="text1"/>
+        </w:rPr>
+        <w:t>. This is important to keep the customer satisfied and will aid in not only gaining users, but getting users to return. Having a good look-and-feel to the application, combined with an easy to use interface, will massively help gain and keep our future user base.</w:t>
+      </w:r>
+    </w:p>
+    <w:p>
+      <w:pPr>
+        <w:rPr>
+          <w:sz w:val="24"/>
+          <w:szCs w:val="24"/>
+        </w:rPr>
+      </w:pPr>
+    </w:p>
+    <w:p>
+      <w:pPr>
+        <w:pStyle w:val="Heading3"/>
+      </w:pPr>
+      <w:bookmarkStart w:id="23" w:name="_Toc476852892"/>
+      <w:r>
+        <w:lastRenderedPageBreak/>
+        <w:t>Security</w:t>
+      </w:r>
+      <w:bookmarkEnd w:id="23"/>
+    </w:p>
+    <w:p/>
+    <w:p>
+      <w:r>
+        <w:tab/>
+        <w:t>This leaves us with what we feel is our most important non-functional requirement; security. Following the results of our data gathering, the users of the application are hugely dependent on security and any flaws with it would nearly instantly discourage a future return. We will work hard on ensuring the security is of the highest standard.</w:t>
+      </w:r>
     </w:p>
     <w:p>
       <w:pPr>
@@ -4099,9 +5819,20 @@
         <w:autoSpaceDN w:val="0"/>
         <w:adjustRightInd w:val="0"/>
         <w:rPr>
-          <w:rFonts w:cs="SourceSansPro-Regular"/>
-        </w:rPr>
-      </w:pPr>
+          <w:rFonts w:cs="Arial"/>
+          <w:color w:val="000000" w:themeColor="text1"/>
+        </w:rPr>
+      </w:pPr>
+    </w:p>
+    <w:p>
+      <w:pPr>
+        <w:pStyle w:val="Heading1"/>
+      </w:pPr>
+      <w:bookmarkStart w:id="24" w:name="_Toc476852893"/>
+      <w:r>
+        <w:t>References</w:t>
+      </w:r>
+      <w:bookmarkEnd w:id="24"/>
     </w:p>
     <w:p>
       <w:pPr>
@@ -4110,6 +5841,17 @@
         <w:autoSpaceDN w:val="0"/>
         <w:adjustRightInd w:val="0"/>
         <w:rPr>
+          <w:rFonts w:cs="SourceSansPro-Regular"/>
+        </w:rPr>
+      </w:pPr>
+    </w:p>
+    <w:p>
+      <w:pPr>
+        <w:widowControl w:val="0"/>
+        <w:autoSpaceDE w:val="0"/>
+        <w:autoSpaceDN w:val="0"/>
+        <w:adjustRightInd w:val="0"/>
+        <w:rPr>
           <w:rFonts w:cs="OpenSans"/>
           <w:color w:val="000000" w:themeColor="text1"/>
         </w:rPr>
@@ -4189,25 +5931,7 @@
           <w:color w:val="000000" w:themeColor="text1"/>
           <w:lang w:val="en-US"/>
         </w:rPr>
-        <w:t xml:space="preserve">: Definition </w:t>
-      </w:r>
-      <w:proofErr w:type="gramStart"/>
-      <w:r>
-        <w:rPr>
-          <w:rFonts w:cs="OpenSans"/>
-          <w:color w:val="000000" w:themeColor="text1"/>
-          <w:lang w:val="en-US"/>
-        </w:rPr>
-        <w:t>Of</w:t>
-      </w:r>
-      <w:proofErr w:type="gramEnd"/>
-      <w:r>
-        <w:rPr>
-          <w:rFonts w:cs="OpenSans"/>
-          <w:color w:val="000000" w:themeColor="text1"/>
-          <w:lang w:val="en-US"/>
-        </w:rPr>
-        <w:t xml:space="preserve"> Usability". </w:t>
+        <w:t xml:space="preserve">: Definition Of Usability". </w:t>
       </w:r>
       <w:r>
         <w:rPr>
@@ -4304,8 +6028,8 @@
 </file>
 
 <file path=word/numbering.xml><?xml version="1.0" encoding="utf-8"?>
-<w:numbering xmlns:wpc="http://schemas.microsoft.com/office/word/2010/wordprocessingCanvas" xmlns:mo="http://schemas.microsoft.com/office/mac/office/2008/main" xmlns:mc="http://schemas.openxmlformats.org/markup-compatibility/2006" xmlns:mv="urn:schemas-microsoft-com:mac:vml" xmlns:o="urn:schemas-microsoft-com:office:office" xmlns:r="http://schemas.openxmlformats.org/officeDocument/2006/relationships" xmlns:m="http://schemas.openxmlformats.org/officeDocument/2006/math" xmlns:v="urn:schemas-microsoft-com:vml" xmlns:wp14="http://schemas.microsoft.com/office/word/2010/wordprocessingDrawing" xmlns:wp="http://schemas.openxmlformats.org/drawingml/2006/wordprocessingDrawing" xmlns:w10="urn:schemas-microsoft-com:office:word" xmlns:w="http://schemas.openxmlformats.org/wordprocessingml/2006/main" xmlns:w14="http://schemas.microsoft.com/office/word/2010/wordml" xmlns:w15="http://schemas.microsoft.com/office/word/2012/wordml" xmlns:wpg="http://schemas.microsoft.com/office/word/2010/wordprocessingGroup" xmlns:wpi="http://schemas.microsoft.com/office/word/2010/wordprocessingInk" xmlns:wne="http://schemas.microsoft.com/office/word/2006/wordml" xmlns:wps="http://schemas.microsoft.com/office/word/2010/wordprocessingShape" mc:Ignorable="w14 w15 wp14">
-  <w:abstractNum w:abstractNumId="0">
+<w:numbering xmlns:wpc="http://schemas.microsoft.com/office/word/2010/wordprocessingCanvas" xmlns:cx="http://schemas.microsoft.com/office/drawing/2014/chartex" xmlns:cx1="http://schemas.microsoft.com/office/drawing/2015/9/8/chartex" xmlns:cx2="http://schemas.microsoft.com/office/drawing/2015/10/21/chartex" xmlns:cx3="http://schemas.microsoft.com/office/drawing/2016/5/9/chartex" xmlns:cx4="http://schemas.microsoft.com/office/drawing/2016/5/10/chartex" xmlns:cx5="http://schemas.microsoft.com/office/drawing/2016/5/11/chartex" xmlns:mc="http://schemas.openxmlformats.org/markup-compatibility/2006" xmlns:o="urn:schemas-microsoft-com:office:office" xmlns:r="http://schemas.openxmlformats.org/officeDocument/2006/relationships" xmlns:m="http://schemas.openxmlformats.org/officeDocument/2006/math" xmlns:v="urn:schemas-microsoft-com:vml" xmlns:wp14="http://schemas.microsoft.com/office/word/2010/wordprocessingDrawing" xmlns:wp="http://schemas.openxmlformats.org/drawingml/2006/wordprocessingDrawing" xmlns:w10="urn:schemas-microsoft-com:office:word" xmlns:w="http://schemas.openxmlformats.org/wordprocessingml/2006/main" xmlns:w14="http://schemas.microsoft.com/office/word/2010/wordml" xmlns:w15="http://schemas.microsoft.com/office/word/2012/wordml" xmlns:w16se="http://schemas.microsoft.com/office/word/2015/wordml/symex" xmlns:wpg="http://schemas.microsoft.com/office/word/2010/wordprocessingGroup" xmlns:wpi="http://schemas.microsoft.com/office/word/2010/wordprocessingInk" xmlns:wne="http://schemas.microsoft.com/office/word/2006/wordml" xmlns:wps="http://schemas.microsoft.com/office/word/2010/wordprocessingShape" mc:Ignorable="w14 w15 w16se wp14">
+  <w:abstractNum w:abstractNumId="0" w15:restartNumberingAfterBreak="0">
     <w:nsid w:val="017B747C"/>
     <w:multiLevelType w:val="hybridMultilevel"/>
     <w:tmpl w:val="20DC12AE"/>
@@ -4418,7 +6142,7 @@
       </w:rPr>
     </w:lvl>
   </w:abstractNum>
-  <w:abstractNum w:abstractNumId="1">
+  <w:abstractNum w:abstractNumId="1" w15:restartNumberingAfterBreak="0">
     <w:nsid w:val="05BF0E98"/>
     <w:multiLevelType w:val="hybridMultilevel"/>
     <w:tmpl w:val="01AEE948"/>
@@ -4531,7 +6255,7 @@
       </w:rPr>
     </w:lvl>
   </w:abstractNum>
-  <w:abstractNum w:abstractNumId="2">
+  <w:abstractNum w:abstractNumId="2" w15:restartNumberingAfterBreak="0">
     <w:nsid w:val="060475B2"/>
     <w:multiLevelType w:val="hybridMultilevel"/>
     <w:tmpl w:val="C6C62DA4"/>
@@ -4644,7 +6368,7 @@
       </w:rPr>
     </w:lvl>
   </w:abstractNum>
-  <w:abstractNum w:abstractNumId="3">
+  <w:abstractNum w:abstractNumId="3" w15:restartNumberingAfterBreak="0">
     <w:nsid w:val="0AC83D7E"/>
     <w:multiLevelType w:val="hybridMultilevel"/>
     <w:tmpl w:val="8648E892"/>
@@ -4757,7 +6481,233 @@
       </w:rPr>
     </w:lvl>
   </w:abstractNum>
-  <w:abstractNum w:abstractNumId="4">
+  <w:abstractNum w:abstractNumId="4" w15:restartNumberingAfterBreak="0">
+    <w:nsid w:val="22B245DD"/>
+    <w:multiLevelType w:val="hybridMultilevel"/>
+    <w:tmpl w:val="BEC625CA"/>
+    <w:lvl w:ilvl="0" w:tplc="18090001">
+      <w:start w:val="1"/>
+      <w:numFmt w:val="bullet"/>
+      <w:lvlText w:val=""/>
+      <w:lvlJc w:val="left"/>
+      <w:pPr>
+        <w:ind w:left="720" w:hanging="360"/>
+      </w:pPr>
+      <w:rPr>
+        <w:rFonts w:ascii="Symbol" w:hAnsi="Symbol" w:hint="default"/>
+      </w:rPr>
+    </w:lvl>
+    <w:lvl w:ilvl="1" w:tplc="18090003" w:tentative="1">
+      <w:start w:val="1"/>
+      <w:numFmt w:val="bullet"/>
+      <w:lvlText w:val="o"/>
+      <w:lvlJc w:val="left"/>
+      <w:pPr>
+        <w:ind w:left="1440" w:hanging="360"/>
+      </w:pPr>
+      <w:rPr>
+        <w:rFonts w:ascii="Courier New" w:hAnsi="Courier New" w:cs="Courier New" w:hint="default"/>
+      </w:rPr>
+    </w:lvl>
+    <w:lvl w:ilvl="2" w:tplc="18090005" w:tentative="1">
+      <w:start w:val="1"/>
+      <w:numFmt w:val="bullet"/>
+      <w:lvlText w:val=""/>
+      <w:lvlJc w:val="left"/>
+      <w:pPr>
+        <w:ind w:left="2160" w:hanging="360"/>
+      </w:pPr>
+      <w:rPr>
+        <w:rFonts w:ascii="Wingdings" w:hAnsi="Wingdings" w:hint="default"/>
+      </w:rPr>
+    </w:lvl>
+    <w:lvl w:ilvl="3" w:tplc="18090001" w:tentative="1">
+      <w:start w:val="1"/>
+      <w:numFmt w:val="bullet"/>
+      <w:lvlText w:val=""/>
+      <w:lvlJc w:val="left"/>
+      <w:pPr>
+        <w:ind w:left="2880" w:hanging="360"/>
+      </w:pPr>
+      <w:rPr>
+        <w:rFonts w:ascii="Symbol" w:hAnsi="Symbol" w:hint="default"/>
+      </w:rPr>
+    </w:lvl>
+    <w:lvl w:ilvl="4" w:tplc="18090003" w:tentative="1">
+      <w:start w:val="1"/>
+      <w:numFmt w:val="bullet"/>
+      <w:lvlText w:val="o"/>
+      <w:lvlJc w:val="left"/>
+      <w:pPr>
+        <w:ind w:left="3600" w:hanging="360"/>
+      </w:pPr>
+      <w:rPr>
+        <w:rFonts w:ascii="Courier New" w:hAnsi="Courier New" w:cs="Courier New" w:hint="default"/>
+      </w:rPr>
+    </w:lvl>
+    <w:lvl w:ilvl="5" w:tplc="18090005" w:tentative="1">
+      <w:start w:val="1"/>
+      <w:numFmt w:val="bullet"/>
+      <w:lvlText w:val=""/>
+      <w:lvlJc w:val="left"/>
+      <w:pPr>
+        <w:ind w:left="4320" w:hanging="360"/>
+      </w:pPr>
+      <w:rPr>
+        <w:rFonts w:ascii="Wingdings" w:hAnsi="Wingdings" w:hint="default"/>
+      </w:rPr>
+    </w:lvl>
+    <w:lvl w:ilvl="6" w:tplc="18090001" w:tentative="1">
+      <w:start w:val="1"/>
+      <w:numFmt w:val="bullet"/>
+      <w:lvlText w:val=""/>
+      <w:lvlJc w:val="left"/>
+      <w:pPr>
+        <w:ind w:left="5040" w:hanging="360"/>
+      </w:pPr>
+      <w:rPr>
+        <w:rFonts w:ascii="Symbol" w:hAnsi="Symbol" w:hint="default"/>
+      </w:rPr>
+    </w:lvl>
+    <w:lvl w:ilvl="7" w:tplc="18090003" w:tentative="1">
+      <w:start w:val="1"/>
+      <w:numFmt w:val="bullet"/>
+      <w:lvlText w:val="o"/>
+      <w:lvlJc w:val="left"/>
+      <w:pPr>
+        <w:ind w:left="5760" w:hanging="360"/>
+      </w:pPr>
+      <w:rPr>
+        <w:rFonts w:ascii="Courier New" w:hAnsi="Courier New" w:cs="Courier New" w:hint="default"/>
+      </w:rPr>
+    </w:lvl>
+    <w:lvl w:ilvl="8" w:tplc="18090005" w:tentative="1">
+      <w:start w:val="1"/>
+      <w:numFmt w:val="bullet"/>
+      <w:lvlText w:val=""/>
+      <w:lvlJc w:val="left"/>
+      <w:pPr>
+        <w:ind w:left="6480" w:hanging="360"/>
+      </w:pPr>
+      <w:rPr>
+        <w:rFonts w:ascii="Wingdings" w:hAnsi="Wingdings" w:hint="default"/>
+      </w:rPr>
+    </w:lvl>
+  </w:abstractNum>
+  <w:abstractNum w:abstractNumId="5" w15:restartNumberingAfterBreak="0">
+    <w:nsid w:val="28E629B1"/>
+    <w:multiLevelType w:val="hybridMultilevel"/>
+    <w:tmpl w:val="465EEA62"/>
+    <w:lvl w:ilvl="0" w:tplc="1809000B">
+      <w:start w:val="1"/>
+      <w:numFmt w:val="bullet"/>
+      <w:lvlText w:val=""/>
+      <w:lvlJc w:val="left"/>
+      <w:pPr>
+        <w:ind w:left="1440" w:hanging="360"/>
+      </w:pPr>
+      <w:rPr>
+        <w:rFonts w:ascii="Wingdings" w:hAnsi="Wingdings" w:hint="default"/>
+      </w:rPr>
+    </w:lvl>
+    <w:lvl w:ilvl="1" w:tplc="18090003" w:tentative="1">
+      <w:start w:val="1"/>
+      <w:numFmt w:val="bullet"/>
+      <w:lvlText w:val="o"/>
+      <w:lvlJc w:val="left"/>
+      <w:pPr>
+        <w:ind w:left="2160" w:hanging="360"/>
+      </w:pPr>
+      <w:rPr>
+        <w:rFonts w:ascii="Courier New" w:hAnsi="Courier New" w:cs="Courier New" w:hint="default"/>
+      </w:rPr>
+    </w:lvl>
+    <w:lvl w:ilvl="2" w:tplc="18090005" w:tentative="1">
+      <w:start w:val="1"/>
+      <w:numFmt w:val="bullet"/>
+      <w:lvlText w:val=""/>
+      <w:lvlJc w:val="left"/>
+      <w:pPr>
+        <w:ind w:left="2880" w:hanging="360"/>
+      </w:pPr>
+      <w:rPr>
+        <w:rFonts w:ascii="Wingdings" w:hAnsi="Wingdings" w:hint="default"/>
+      </w:rPr>
+    </w:lvl>
+    <w:lvl w:ilvl="3" w:tplc="18090001" w:tentative="1">
+      <w:start w:val="1"/>
+      <w:numFmt w:val="bullet"/>
+      <w:lvlText w:val=""/>
+      <w:lvlJc w:val="left"/>
+      <w:pPr>
+        <w:ind w:left="3600" w:hanging="360"/>
+      </w:pPr>
+      <w:rPr>
+        <w:rFonts w:ascii="Symbol" w:hAnsi="Symbol" w:hint="default"/>
+      </w:rPr>
+    </w:lvl>
+    <w:lvl w:ilvl="4" w:tplc="18090003" w:tentative="1">
+      <w:start w:val="1"/>
+      <w:numFmt w:val="bullet"/>
+      <w:lvlText w:val="o"/>
+      <w:lvlJc w:val="left"/>
+      <w:pPr>
+        <w:ind w:left="4320" w:hanging="360"/>
+      </w:pPr>
+      <w:rPr>
+        <w:rFonts w:ascii="Courier New" w:hAnsi="Courier New" w:cs="Courier New" w:hint="default"/>
+      </w:rPr>
+    </w:lvl>
+    <w:lvl w:ilvl="5" w:tplc="18090005" w:tentative="1">
+      <w:start w:val="1"/>
+      <w:numFmt w:val="bullet"/>
+      <w:lvlText w:val=""/>
+      <w:lvlJc w:val="left"/>
+      <w:pPr>
+        <w:ind w:left="5040" w:hanging="360"/>
+      </w:pPr>
+      <w:rPr>
+        <w:rFonts w:ascii="Wingdings" w:hAnsi="Wingdings" w:hint="default"/>
+      </w:rPr>
+    </w:lvl>
+    <w:lvl w:ilvl="6" w:tplc="18090001" w:tentative="1">
+      <w:start w:val="1"/>
+      <w:numFmt w:val="bullet"/>
+      <w:lvlText w:val=""/>
+      <w:lvlJc w:val="left"/>
+      <w:pPr>
+        <w:ind w:left="5760" w:hanging="360"/>
+      </w:pPr>
+      <w:rPr>
+        <w:rFonts w:ascii="Symbol" w:hAnsi="Symbol" w:hint="default"/>
+      </w:rPr>
+    </w:lvl>
+    <w:lvl w:ilvl="7" w:tplc="18090003" w:tentative="1">
+      <w:start w:val="1"/>
+      <w:numFmt w:val="bullet"/>
+      <w:lvlText w:val="o"/>
+      <w:lvlJc w:val="left"/>
+      <w:pPr>
+        <w:ind w:left="6480" w:hanging="360"/>
+      </w:pPr>
+      <w:rPr>
+        <w:rFonts w:ascii="Courier New" w:hAnsi="Courier New" w:cs="Courier New" w:hint="default"/>
+      </w:rPr>
+    </w:lvl>
+    <w:lvl w:ilvl="8" w:tplc="18090005" w:tentative="1">
+      <w:start w:val="1"/>
+      <w:numFmt w:val="bullet"/>
+      <w:lvlText w:val=""/>
+      <w:lvlJc w:val="left"/>
+      <w:pPr>
+        <w:ind w:left="7200" w:hanging="360"/>
+      </w:pPr>
+      <w:rPr>
+        <w:rFonts w:ascii="Wingdings" w:hAnsi="Wingdings" w:hint="default"/>
+      </w:rPr>
+    </w:lvl>
+  </w:abstractNum>
+  <w:abstractNum w:abstractNumId="6" w15:restartNumberingAfterBreak="0">
     <w:nsid w:val="29414E2F"/>
     <w:multiLevelType w:val="hybridMultilevel"/>
     <w:tmpl w:val="5BBE1F36"/>
@@ -4870,7 +6820,7 @@
       </w:rPr>
     </w:lvl>
   </w:abstractNum>
-  <w:abstractNum w:abstractNumId="5">
+  <w:abstractNum w:abstractNumId="7" w15:restartNumberingAfterBreak="0">
     <w:nsid w:val="2EAA7EB0"/>
     <w:multiLevelType w:val="hybridMultilevel"/>
     <w:tmpl w:val="F6B420A6"/>
@@ -4983,7 +6933,7 @@
       </w:rPr>
     </w:lvl>
   </w:abstractNum>
-  <w:abstractNum w:abstractNumId="6">
+  <w:abstractNum w:abstractNumId="8" w15:restartNumberingAfterBreak="0">
     <w:nsid w:val="2F8D6788"/>
     <w:multiLevelType w:val="hybridMultilevel"/>
     <w:tmpl w:val="373C5234"/>
@@ -5096,7 +7046,120 @@
       </w:rPr>
     </w:lvl>
   </w:abstractNum>
-  <w:abstractNum w:abstractNumId="7">
+  <w:abstractNum w:abstractNumId="9" w15:restartNumberingAfterBreak="0">
+    <w:nsid w:val="3C276EFC"/>
+    <w:multiLevelType w:val="hybridMultilevel"/>
+    <w:tmpl w:val="108AEE20"/>
+    <w:lvl w:ilvl="0" w:tplc="1809000B">
+      <w:start w:val="1"/>
+      <w:numFmt w:val="bullet"/>
+      <w:lvlText w:val=""/>
+      <w:lvlJc w:val="left"/>
+      <w:pPr>
+        <w:ind w:left="1440" w:hanging="360"/>
+      </w:pPr>
+      <w:rPr>
+        <w:rFonts w:ascii="Wingdings" w:hAnsi="Wingdings" w:hint="default"/>
+      </w:rPr>
+    </w:lvl>
+    <w:lvl w:ilvl="1" w:tplc="18090003">
+      <w:start w:val="1"/>
+      <w:numFmt w:val="bullet"/>
+      <w:lvlText w:val="o"/>
+      <w:lvlJc w:val="left"/>
+      <w:pPr>
+        <w:ind w:left="2160" w:hanging="360"/>
+      </w:pPr>
+      <w:rPr>
+        <w:rFonts w:ascii="Courier New" w:hAnsi="Courier New" w:cs="Courier New" w:hint="default"/>
+      </w:rPr>
+    </w:lvl>
+    <w:lvl w:ilvl="2" w:tplc="18090005" w:tentative="1">
+      <w:start w:val="1"/>
+      <w:numFmt w:val="bullet"/>
+      <w:lvlText w:val=""/>
+      <w:lvlJc w:val="left"/>
+      <w:pPr>
+        <w:ind w:left="2880" w:hanging="360"/>
+      </w:pPr>
+      <w:rPr>
+        <w:rFonts w:ascii="Wingdings" w:hAnsi="Wingdings" w:hint="default"/>
+      </w:rPr>
+    </w:lvl>
+    <w:lvl w:ilvl="3" w:tplc="18090001" w:tentative="1">
+      <w:start w:val="1"/>
+      <w:numFmt w:val="bullet"/>
+      <w:lvlText w:val=""/>
+      <w:lvlJc w:val="left"/>
+      <w:pPr>
+        <w:ind w:left="3600" w:hanging="360"/>
+      </w:pPr>
+      <w:rPr>
+        <w:rFonts w:ascii="Symbol" w:hAnsi="Symbol" w:hint="default"/>
+      </w:rPr>
+    </w:lvl>
+    <w:lvl w:ilvl="4" w:tplc="18090003" w:tentative="1">
+      <w:start w:val="1"/>
+      <w:numFmt w:val="bullet"/>
+      <w:lvlText w:val="o"/>
+      <w:lvlJc w:val="left"/>
+      <w:pPr>
+        <w:ind w:left="4320" w:hanging="360"/>
+      </w:pPr>
+      <w:rPr>
+        <w:rFonts w:ascii="Courier New" w:hAnsi="Courier New" w:cs="Courier New" w:hint="default"/>
+      </w:rPr>
+    </w:lvl>
+    <w:lvl w:ilvl="5" w:tplc="18090005" w:tentative="1">
+      <w:start w:val="1"/>
+      <w:numFmt w:val="bullet"/>
+      <w:lvlText w:val=""/>
+      <w:lvlJc w:val="left"/>
+      <w:pPr>
+        <w:ind w:left="5040" w:hanging="360"/>
+      </w:pPr>
+      <w:rPr>
+        <w:rFonts w:ascii="Wingdings" w:hAnsi="Wingdings" w:hint="default"/>
+      </w:rPr>
+    </w:lvl>
+    <w:lvl w:ilvl="6" w:tplc="18090001" w:tentative="1">
+      <w:start w:val="1"/>
+      <w:numFmt w:val="bullet"/>
+      <w:lvlText w:val=""/>
+      <w:lvlJc w:val="left"/>
+      <w:pPr>
+        <w:ind w:left="5760" w:hanging="360"/>
+      </w:pPr>
+      <w:rPr>
+        <w:rFonts w:ascii="Symbol" w:hAnsi="Symbol" w:hint="default"/>
+      </w:rPr>
+    </w:lvl>
+    <w:lvl w:ilvl="7" w:tplc="18090003" w:tentative="1">
+      <w:start w:val="1"/>
+      <w:numFmt w:val="bullet"/>
+      <w:lvlText w:val="o"/>
+      <w:lvlJc w:val="left"/>
+      <w:pPr>
+        <w:ind w:left="6480" w:hanging="360"/>
+      </w:pPr>
+      <w:rPr>
+        <w:rFonts w:ascii="Courier New" w:hAnsi="Courier New" w:cs="Courier New" w:hint="default"/>
+      </w:rPr>
+    </w:lvl>
+    <w:lvl w:ilvl="8" w:tplc="18090005" w:tentative="1">
+      <w:start w:val="1"/>
+      <w:numFmt w:val="bullet"/>
+      <w:lvlText w:val=""/>
+      <w:lvlJc w:val="left"/>
+      <w:pPr>
+        <w:ind w:left="7200" w:hanging="360"/>
+      </w:pPr>
+      <w:rPr>
+        <w:rFonts w:ascii="Wingdings" w:hAnsi="Wingdings" w:hint="default"/>
+      </w:rPr>
+    </w:lvl>
+  </w:abstractNum>
+  <w:abstractNum w:abstractNumId="10" w15:restartNumberingAfterBreak="0">
     <w:nsid w:val="41D67A02"/>
     <w:multiLevelType w:val="hybridMultilevel"/>
     <w:tmpl w:val="BE961D60"/>
@@ -5209,7 +7272,233 @@
       </w:rPr>
     </w:lvl>
   </w:abstractNum>
-  <w:abstractNum w:abstractNumId="8">
+  <w:abstractNum w:abstractNumId="11" w15:restartNumberingAfterBreak="0">
+    <w:nsid w:val="48F76AF5"/>
+    <w:multiLevelType w:val="hybridMultilevel"/>
+    <w:tmpl w:val="625607D8"/>
+    <w:lvl w:ilvl="0" w:tplc="18090001">
+      <w:start w:val="1"/>
+      <w:numFmt w:val="bullet"/>
+      <w:lvlText w:val=""/>
+      <w:lvlJc w:val="left"/>
+      <w:pPr>
+        <w:ind w:left="720" w:hanging="360"/>
+      </w:pPr>
+      <w:rPr>
+        <w:rFonts w:ascii="Symbol" w:hAnsi="Symbol" w:hint="default"/>
+      </w:rPr>
+    </w:lvl>
+    <w:lvl w:ilvl="1" w:tplc="18090003" w:tentative="1">
+      <w:start w:val="1"/>
+      <w:numFmt w:val="bullet"/>
+      <w:lvlText w:val="o"/>
+      <w:lvlJc w:val="left"/>
+      <w:pPr>
+        <w:ind w:left="1440" w:hanging="360"/>
+      </w:pPr>
+      <w:rPr>
+        <w:rFonts w:ascii="Courier New" w:hAnsi="Courier New" w:cs="Courier New" w:hint="default"/>
+      </w:rPr>
+    </w:lvl>
+    <w:lvl w:ilvl="2" w:tplc="18090005" w:tentative="1">
+      <w:start w:val="1"/>
+      <w:numFmt w:val="bullet"/>
+      <w:lvlText w:val=""/>
+      <w:lvlJc w:val="left"/>
+      <w:pPr>
+        <w:ind w:left="2160" w:hanging="360"/>
+      </w:pPr>
+      <w:rPr>
+        <w:rFonts w:ascii="Wingdings" w:hAnsi="Wingdings" w:hint="default"/>
+      </w:rPr>
+    </w:lvl>
+    <w:lvl w:ilvl="3" w:tplc="18090001" w:tentative="1">
+      <w:start w:val="1"/>
+      <w:numFmt w:val="bullet"/>
+      <w:lvlText w:val=""/>
+      <w:lvlJc w:val="left"/>
+      <w:pPr>
+        <w:ind w:left="2880" w:hanging="360"/>
+      </w:pPr>
+      <w:rPr>
+        <w:rFonts w:ascii="Symbol" w:hAnsi="Symbol" w:hint="default"/>
+      </w:rPr>
+    </w:lvl>
+    <w:lvl w:ilvl="4" w:tplc="18090003" w:tentative="1">
+      <w:start w:val="1"/>
+      <w:numFmt w:val="bullet"/>
+      <w:lvlText w:val="o"/>
+      <w:lvlJc w:val="left"/>
+      <w:pPr>
+        <w:ind w:left="3600" w:hanging="360"/>
+      </w:pPr>
+      <w:rPr>
+        <w:rFonts w:ascii="Courier New" w:hAnsi="Courier New" w:cs="Courier New" w:hint="default"/>
+      </w:rPr>
+    </w:lvl>
+    <w:lvl w:ilvl="5" w:tplc="18090005" w:tentative="1">
+      <w:start w:val="1"/>
+      <w:numFmt w:val="bullet"/>
+      <w:lvlText w:val=""/>
+      <w:lvlJc w:val="left"/>
+      <w:pPr>
+        <w:ind w:left="4320" w:hanging="360"/>
+      </w:pPr>
+      <w:rPr>
+        <w:rFonts w:ascii="Wingdings" w:hAnsi="Wingdings" w:hint="default"/>
+      </w:rPr>
+    </w:lvl>
+    <w:lvl w:ilvl="6" w:tplc="18090001" w:tentative="1">
+      <w:start w:val="1"/>
+      <w:numFmt w:val="bullet"/>
+      <w:lvlText w:val=""/>
+      <w:lvlJc w:val="left"/>
+      <w:pPr>
+        <w:ind w:left="5040" w:hanging="360"/>
+      </w:pPr>
+      <w:rPr>
+        <w:rFonts w:ascii="Symbol" w:hAnsi="Symbol" w:hint="default"/>
+      </w:rPr>
+    </w:lvl>
+    <w:lvl w:ilvl="7" w:tplc="18090003" w:tentative="1">
+      <w:start w:val="1"/>
+      <w:numFmt w:val="bullet"/>
+      <w:lvlText w:val="o"/>
+      <w:lvlJc w:val="left"/>
+      <w:pPr>
+        <w:ind w:left="5760" w:hanging="360"/>
+      </w:pPr>
+      <w:rPr>
+        <w:rFonts w:ascii="Courier New" w:hAnsi="Courier New" w:cs="Courier New" w:hint="default"/>
+      </w:rPr>
+    </w:lvl>
+    <w:lvl w:ilvl="8" w:tplc="18090005" w:tentative="1">
+      <w:start w:val="1"/>
+      <w:numFmt w:val="bullet"/>
+      <w:lvlText w:val=""/>
+      <w:lvlJc w:val="left"/>
+      <w:pPr>
+        <w:ind w:left="6480" w:hanging="360"/>
+      </w:pPr>
+      <w:rPr>
+        <w:rFonts w:ascii="Wingdings" w:hAnsi="Wingdings" w:hint="default"/>
+      </w:rPr>
+    </w:lvl>
+  </w:abstractNum>
+  <w:abstractNum w:abstractNumId="12" w15:restartNumberingAfterBreak="0">
+    <w:nsid w:val="548B123D"/>
+    <w:multiLevelType w:val="hybridMultilevel"/>
+    <w:tmpl w:val="8B7ED59A"/>
+    <w:lvl w:ilvl="0" w:tplc="18090001">
+      <w:start w:val="1"/>
+      <w:numFmt w:val="bullet"/>
+      <w:lvlText w:val=""/>
+      <w:lvlJc w:val="left"/>
+      <w:pPr>
+        <w:ind w:left="720" w:hanging="360"/>
+      </w:pPr>
+      <w:rPr>
+        <w:rFonts w:ascii="Symbol" w:hAnsi="Symbol" w:hint="default"/>
+      </w:rPr>
+    </w:lvl>
+    <w:lvl w:ilvl="1" w:tplc="18090003" w:tentative="1">
+      <w:start w:val="1"/>
+      <w:numFmt w:val="bullet"/>
+      <w:lvlText w:val="o"/>
+      <w:lvlJc w:val="left"/>
+      <w:pPr>
+        <w:ind w:left="1440" w:hanging="360"/>
+      </w:pPr>
+      <w:rPr>
+        <w:rFonts w:ascii="Courier New" w:hAnsi="Courier New" w:cs="Courier New" w:hint="default"/>
+      </w:rPr>
+    </w:lvl>
+    <w:lvl w:ilvl="2" w:tplc="18090005" w:tentative="1">
+      <w:start w:val="1"/>
+      <w:numFmt w:val="bullet"/>
+      <w:lvlText w:val=""/>
+      <w:lvlJc w:val="left"/>
+      <w:pPr>
+        <w:ind w:left="2160" w:hanging="360"/>
+      </w:pPr>
+      <w:rPr>
+        <w:rFonts w:ascii="Wingdings" w:hAnsi="Wingdings" w:hint="default"/>
+      </w:rPr>
+    </w:lvl>
+    <w:lvl w:ilvl="3" w:tplc="18090001" w:tentative="1">
+      <w:start w:val="1"/>
+      <w:numFmt w:val="bullet"/>
+      <w:lvlText w:val=""/>
+      <w:lvlJc w:val="left"/>
+      <w:pPr>
+        <w:ind w:left="2880" w:hanging="360"/>
+      </w:pPr>
+      <w:rPr>
+        <w:rFonts w:ascii="Symbol" w:hAnsi="Symbol" w:hint="default"/>
+      </w:rPr>
+    </w:lvl>
+    <w:lvl w:ilvl="4" w:tplc="18090003" w:tentative="1">
+      <w:start w:val="1"/>
+      <w:numFmt w:val="bullet"/>
+      <w:lvlText w:val="o"/>
+      <w:lvlJc w:val="left"/>
+      <w:pPr>
+        <w:ind w:left="3600" w:hanging="360"/>
+      </w:pPr>
+      <w:rPr>
+        <w:rFonts w:ascii="Courier New" w:hAnsi="Courier New" w:cs="Courier New" w:hint="default"/>
+      </w:rPr>
+    </w:lvl>
+    <w:lvl w:ilvl="5" w:tplc="18090005" w:tentative="1">
+      <w:start w:val="1"/>
+      <w:numFmt w:val="bullet"/>
+      <w:lvlText w:val=""/>
+      <w:lvlJc w:val="left"/>
+      <w:pPr>
+        <w:ind w:left="4320" w:hanging="360"/>
+      </w:pPr>
+      <w:rPr>
+        <w:rFonts w:ascii="Wingdings" w:hAnsi="Wingdings" w:hint="default"/>
+      </w:rPr>
+    </w:lvl>
+    <w:lvl w:ilvl="6" w:tplc="18090001" w:tentative="1">
+      <w:start w:val="1"/>
+      <w:numFmt w:val="bullet"/>
+      <w:lvlText w:val=""/>
+      <w:lvlJc w:val="left"/>
+      <w:pPr>
+        <w:ind w:left="5040" w:hanging="360"/>
+      </w:pPr>
+      <w:rPr>
+        <w:rFonts w:ascii="Symbol" w:hAnsi="Symbol" w:hint="default"/>
+      </w:rPr>
+    </w:lvl>
+    <w:lvl w:ilvl="7" w:tplc="18090003" w:tentative="1">
+      <w:start w:val="1"/>
+      <w:numFmt w:val="bullet"/>
+      <w:lvlText w:val="o"/>
+      <w:lvlJc w:val="left"/>
+      <w:pPr>
+        <w:ind w:left="5760" w:hanging="360"/>
+      </w:pPr>
+      <w:rPr>
+        <w:rFonts w:ascii="Courier New" w:hAnsi="Courier New" w:cs="Courier New" w:hint="default"/>
+      </w:rPr>
+    </w:lvl>
+    <w:lvl w:ilvl="8" w:tplc="18090005" w:tentative="1">
+      <w:start w:val="1"/>
+      <w:numFmt w:val="bullet"/>
+      <w:lvlText w:val=""/>
+      <w:lvlJc w:val="left"/>
+      <w:pPr>
+        <w:ind w:left="6480" w:hanging="360"/>
+      </w:pPr>
+      <w:rPr>
+        <w:rFonts w:ascii="Wingdings" w:hAnsi="Wingdings" w:hint="default"/>
+      </w:rPr>
+    </w:lvl>
+  </w:abstractNum>
+  <w:abstractNum w:abstractNumId="13" w15:restartNumberingAfterBreak="0">
     <w:nsid w:val="5AA36EAB"/>
     <w:multiLevelType w:val="hybridMultilevel"/>
     <w:tmpl w:val="C1DEED0A"/>
@@ -5322,7 +7611,233 @@
       </w:rPr>
     </w:lvl>
   </w:abstractNum>
-  <w:abstractNum w:abstractNumId="9">
+  <w:abstractNum w:abstractNumId="14" w15:restartNumberingAfterBreak="0">
+    <w:nsid w:val="718420EF"/>
+    <w:multiLevelType w:val="hybridMultilevel"/>
+    <w:tmpl w:val="521A1492"/>
+    <w:lvl w:ilvl="0" w:tplc="1809000B">
+      <w:start w:val="1"/>
+      <w:numFmt w:val="bullet"/>
+      <w:lvlText w:val=""/>
+      <w:lvlJc w:val="left"/>
+      <w:pPr>
+        <w:ind w:left="1440" w:hanging="360"/>
+      </w:pPr>
+      <w:rPr>
+        <w:rFonts w:ascii="Wingdings" w:hAnsi="Wingdings" w:hint="default"/>
+      </w:rPr>
+    </w:lvl>
+    <w:lvl w:ilvl="1" w:tplc="18090003" w:tentative="1">
+      <w:start w:val="1"/>
+      <w:numFmt w:val="bullet"/>
+      <w:lvlText w:val="o"/>
+      <w:lvlJc w:val="left"/>
+      <w:pPr>
+        <w:ind w:left="2160" w:hanging="360"/>
+      </w:pPr>
+      <w:rPr>
+        <w:rFonts w:ascii="Courier New" w:hAnsi="Courier New" w:cs="Courier New" w:hint="default"/>
+      </w:rPr>
+    </w:lvl>
+    <w:lvl w:ilvl="2" w:tplc="18090005" w:tentative="1">
+      <w:start w:val="1"/>
+      <w:numFmt w:val="bullet"/>
+      <w:lvlText w:val=""/>
+      <w:lvlJc w:val="left"/>
+      <w:pPr>
+        <w:ind w:left="2880" w:hanging="360"/>
+      </w:pPr>
+      <w:rPr>
+        <w:rFonts w:ascii="Wingdings" w:hAnsi="Wingdings" w:hint="default"/>
+      </w:rPr>
+    </w:lvl>
+    <w:lvl w:ilvl="3" w:tplc="18090001" w:tentative="1">
+      <w:start w:val="1"/>
+      <w:numFmt w:val="bullet"/>
+      <w:lvlText w:val=""/>
+      <w:lvlJc w:val="left"/>
+      <w:pPr>
+        <w:ind w:left="3600" w:hanging="360"/>
+      </w:pPr>
+      <w:rPr>
+        <w:rFonts w:ascii="Symbol" w:hAnsi="Symbol" w:hint="default"/>
+      </w:rPr>
+    </w:lvl>
+    <w:lvl w:ilvl="4" w:tplc="18090003" w:tentative="1">
+      <w:start w:val="1"/>
+      <w:numFmt w:val="bullet"/>
+      <w:lvlText w:val="o"/>
+      <w:lvlJc w:val="left"/>
+      <w:pPr>
+        <w:ind w:left="4320" w:hanging="360"/>
+      </w:pPr>
+      <w:rPr>
+        <w:rFonts w:ascii="Courier New" w:hAnsi="Courier New" w:cs="Courier New" w:hint="default"/>
+      </w:rPr>
+    </w:lvl>
+    <w:lvl w:ilvl="5" w:tplc="18090005" w:tentative="1">
+      <w:start w:val="1"/>
+      <w:numFmt w:val="bullet"/>
+      <w:lvlText w:val=""/>
+      <w:lvlJc w:val="left"/>
+      <w:pPr>
+        <w:ind w:left="5040" w:hanging="360"/>
+      </w:pPr>
+      <w:rPr>
+        <w:rFonts w:ascii="Wingdings" w:hAnsi="Wingdings" w:hint="default"/>
+      </w:rPr>
+    </w:lvl>
+    <w:lvl w:ilvl="6" w:tplc="18090001" w:tentative="1">
+      <w:start w:val="1"/>
+      <w:numFmt w:val="bullet"/>
+      <w:lvlText w:val=""/>
+      <w:lvlJc w:val="left"/>
+      <w:pPr>
+        <w:ind w:left="5760" w:hanging="360"/>
+      </w:pPr>
+      <w:rPr>
+        <w:rFonts w:ascii="Symbol" w:hAnsi="Symbol" w:hint="default"/>
+      </w:rPr>
+    </w:lvl>
+    <w:lvl w:ilvl="7" w:tplc="18090003" w:tentative="1">
+      <w:start w:val="1"/>
+      <w:numFmt w:val="bullet"/>
+      <w:lvlText w:val="o"/>
+      <w:lvlJc w:val="left"/>
+      <w:pPr>
+        <w:ind w:left="6480" w:hanging="360"/>
+      </w:pPr>
+      <w:rPr>
+        <w:rFonts w:ascii="Courier New" w:hAnsi="Courier New" w:cs="Courier New" w:hint="default"/>
+      </w:rPr>
+    </w:lvl>
+    <w:lvl w:ilvl="8" w:tplc="18090005" w:tentative="1">
+      <w:start w:val="1"/>
+      <w:numFmt w:val="bullet"/>
+      <w:lvlText w:val=""/>
+      <w:lvlJc w:val="left"/>
+      <w:pPr>
+        <w:ind w:left="7200" w:hanging="360"/>
+      </w:pPr>
+      <w:rPr>
+        <w:rFonts w:ascii="Wingdings" w:hAnsi="Wingdings" w:hint="default"/>
+      </w:rPr>
+    </w:lvl>
+  </w:abstractNum>
+  <w:abstractNum w:abstractNumId="15" w15:restartNumberingAfterBreak="0">
+    <w:nsid w:val="73001C17"/>
+    <w:multiLevelType w:val="hybridMultilevel"/>
+    <w:tmpl w:val="B99AECEA"/>
+    <w:lvl w:ilvl="0" w:tplc="1809000B">
+      <w:start w:val="1"/>
+      <w:numFmt w:val="bullet"/>
+      <w:lvlText w:val=""/>
+      <w:lvlJc w:val="left"/>
+      <w:pPr>
+        <w:ind w:left="1440" w:hanging="360"/>
+      </w:pPr>
+      <w:rPr>
+        <w:rFonts w:ascii="Wingdings" w:hAnsi="Wingdings" w:hint="default"/>
+      </w:rPr>
+    </w:lvl>
+    <w:lvl w:ilvl="1" w:tplc="18090003" w:tentative="1">
+      <w:start w:val="1"/>
+      <w:numFmt w:val="bullet"/>
+      <w:lvlText w:val="o"/>
+      <w:lvlJc w:val="left"/>
+      <w:pPr>
+        <w:ind w:left="2160" w:hanging="360"/>
+      </w:pPr>
+      <w:rPr>
+        <w:rFonts w:ascii="Courier New" w:hAnsi="Courier New" w:cs="Courier New" w:hint="default"/>
+      </w:rPr>
+    </w:lvl>
+    <w:lvl w:ilvl="2" w:tplc="18090005" w:tentative="1">
+      <w:start w:val="1"/>
+      <w:numFmt w:val="bullet"/>
+      <w:lvlText w:val=""/>
+      <w:lvlJc w:val="left"/>
+      <w:pPr>
+        <w:ind w:left="2880" w:hanging="360"/>
+      </w:pPr>
+      <w:rPr>
+        <w:rFonts w:ascii="Wingdings" w:hAnsi="Wingdings" w:hint="default"/>
+      </w:rPr>
+    </w:lvl>
+    <w:lvl w:ilvl="3" w:tplc="18090001" w:tentative="1">
+      <w:start w:val="1"/>
+      <w:numFmt w:val="bullet"/>
+      <w:lvlText w:val=""/>
+      <w:lvlJc w:val="left"/>
+      <w:pPr>
+        <w:ind w:left="3600" w:hanging="360"/>
+      </w:pPr>
+      <w:rPr>
+        <w:rFonts w:ascii="Symbol" w:hAnsi="Symbol" w:hint="default"/>
+      </w:rPr>
+    </w:lvl>
+    <w:lvl w:ilvl="4" w:tplc="18090003" w:tentative="1">
+      <w:start w:val="1"/>
+      <w:numFmt w:val="bullet"/>
+      <w:lvlText w:val="o"/>
+      <w:lvlJc w:val="left"/>
+      <w:pPr>
+        <w:ind w:left="4320" w:hanging="360"/>
+      </w:pPr>
+      <w:rPr>
+        <w:rFonts w:ascii="Courier New" w:hAnsi="Courier New" w:cs="Courier New" w:hint="default"/>
+      </w:rPr>
+    </w:lvl>
+    <w:lvl w:ilvl="5" w:tplc="18090005" w:tentative="1">
+      <w:start w:val="1"/>
+      <w:numFmt w:val="bullet"/>
+      <w:lvlText w:val=""/>
+      <w:lvlJc w:val="left"/>
+      <w:pPr>
+        <w:ind w:left="5040" w:hanging="360"/>
+      </w:pPr>
+      <w:rPr>
+        <w:rFonts w:ascii="Wingdings" w:hAnsi="Wingdings" w:hint="default"/>
+      </w:rPr>
+    </w:lvl>
+    <w:lvl w:ilvl="6" w:tplc="18090001" w:tentative="1">
+      <w:start w:val="1"/>
+      <w:numFmt w:val="bullet"/>
+      <w:lvlText w:val=""/>
+      <w:lvlJc w:val="left"/>
+      <w:pPr>
+        <w:ind w:left="5760" w:hanging="360"/>
+      </w:pPr>
+      <w:rPr>
+        <w:rFonts w:ascii="Symbol" w:hAnsi="Symbol" w:hint="default"/>
+      </w:rPr>
+    </w:lvl>
+    <w:lvl w:ilvl="7" w:tplc="18090003" w:tentative="1">
+      <w:start w:val="1"/>
+      <w:numFmt w:val="bullet"/>
+      <w:lvlText w:val="o"/>
+      <w:lvlJc w:val="left"/>
+      <w:pPr>
+        <w:ind w:left="6480" w:hanging="360"/>
+      </w:pPr>
+      <w:rPr>
+        <w:rFonts w:ascii="Courier New" w:hAnsi="Courier New" w:cs="Courier New" w:hint="default"/>
+      </w:rPr>
+    </w:lvl>
+    <w:lvl w:ilvl="8" w:tplc="18090005" w:tentative="1">
+      <w:start w:val="1"/>
+      <w:numFmt w:val="bullet"/>
+      <w:lvlText w:val=""/>
+      <w:lvlJc w:val="left"/>
+      <w:pPr>
+        <w:ind w:left="7200" w:hanging="360"/>
+      </w:pPr>
+      <w:rPr>
+        <w:rFonts w:ascii="Wingdings" w:hAnsi="Wingdings" w:hint="default"/>
+      </w:rPr>
+    </w:lvl>
+  </w:abstractNum>
+  <w:abstractNum w:abstractNumId="16" w15:restartNumberingAfterBreak="0">
     <w:nsid w:val="741D5208"/>
     <w:multiLevelType w:val="hybridMultilevel"/>
     <w:tmpl w:val="663C9C00"/>
@@ -5435,29 +7950,142 @@
       </w:rPr>
     </w:lvl>
   </w:abstractNum>
+  <w:abstractNum w:abstractNumId="17" w15:restartNumberingAfterBreak="0">
+    <w:nsid w:val="75FF031C"/>
+    <w:multiLevelType w:val="hybridMultilevel"/>
+    <w:tmpl w:val="26F4CF2E"/>
+    <w:lvl w:ilvl="0" w:tplc="18090003">
+      <w:start w:val="1"/>
+      <w:numFmt w:val="bullet"/>
+      <w:lvlText w:val="o"/>
+      <w:lvlJc w:val="left"/>
+      <w:pPr>
+        <w:ind w:left="2160" w:hanging="360"/>
+      </w:pPr>
+      <w:rPr>
+        <w:rFonts w:ascii="Courier New" w:hAnsi="Courier New" w:cs="Courier New" w:hint="default"/>
+      </w:rPr>
+    </w:lvl>
+    <w:lvl w:ilvl="1" w:tplc="18090003" w:tentative="1">
+      <w:start w:val="1"/>
+      <w:numFmt w:val="bullet"/>
+      <w:lvlText w:val="o"/>
+      <w:lvlJc w:val="left"/>
+      <w:pPr>
+        <w:ind w:left="2880" w:hanging="360"/>
+      </w:pPr>
+      <w:rPr>
+        <w:rFonts w:ascii="Courier New" w:hAnsi="Courier New" w:cs="Courier New" w:hint="default"/>
+      </w:rPr>
+    </w:lvl>
+    <w:lvl w:ilvl="2" w:tplc="18090005" w:tentative="1">
+      <w:start w:val="1"/>
+      <w:numFmt w:val="bullet"/>
+      <w:lvlText w:val=""/>
+      <w:lvlJc w:val="left"/>
+      <w:pPr>
+        <w:ind w:left="3600" w:hanging="360"/>
+      </w:pPr>
+      <w:rPr>
+        <w:rFonts w:ascii="Wingdings" w:hAnsi="Wingdings" w:hint="default"/>
+      </w:rPr>
+    </w:lvl>
+    <w:lvl w:ilvl="3" w:tplc="18090001" w:tentative="1">
+      <w:start w:val="1"/>
+      <w:numFmt w:val="bullet"/>
+      <w:lvlText w:val=""/>
+      <w:lvlJc w:val="left"/>
+      <w:pPr>
+        <w:ind w:left="4320" w:hanging="360"/>
+      </w:pPr>
+      <w:rPr>
+        <w:rFonts w:ascii="Symbol" w:hAnsi="Symbol" w:hint="default"/>
+      </w:rPr>
+    </w:lvl>
+    <w:lvl w:ilvl="4" w:tplc="18090003" w:tentative="1">
+      <w:start w:val="1"/>
+      <w:numFmt w:val="bullet"/>
+      <w:lvlText w:val="o"/>
+      <w:lvlJc w:val="left"/>
+      <w:pPr>
+        <w:ind w:left="5040" w:hanging="360"/>
+      </w:pPr>
+      <w:rPr>
+        <w:rFonts w:ascii="Courier New" w:hAnsi="Courier New" w:cs="Courier New" w:hint="default"/>
+      </w:rPr>
+    </w:lvl>
+    <w:lvl w:ilvl="5" w:tplc="18090005" w:tentative="1">
+      <w:start w:val="1"/>
+      <w:numFmt w:val="bullet"/>
+      <w:lvlText w:val=""/>
+      <w:lvlJc w:val="left"/>
+      <w:pPr>
+        <w:ind w:left="5760" w:hanging="360"/>
+      </w:pPr>
+      <w:rPr>
+        <w:rFonts w:ascii="Wingdings" w:hAnsi="Wingdings" w:hint="default"/>
+      </w:rPr>
+    </w:lvl>
+    <w:lvl w:ilvl="6" w:tplc="18090001" w:tentative="1">
+      <w:start w:val="1"/>
+      <w:numFmt w:val="bullet"/>
+      <w:lvlText w:val=""/>
+      <w:lvlJc w:val="left"/>
+      <w:pPr>
+        <w:ind w:left="6480" w:hanging="360"/>
+      </w:pPr>
+      <w:rPr>
+        <w:rFonts w:ascii="Symbol" w:hAnsi="Symbol" w:hint="default"/>
+      </w:rPr>
+    </w:lvl>
+    <w:lvl w:ilvl="7" w:tplc="18090003" w:tentative="1">
+      <w:start w:val="1"/>
+      <w:numFmt w:val="bullet"/>
+      <w:lvlText w:val="o"/>
+      <w:lvlJc w:val="left"/>
+      <w:pPr>
+        <w:ind w:left="7200" w:hanging="360"/>
+      </w:pPr>
+      <w:rPr>
+        <w:rFonts w:ascii="Courier New" w:hAnsi="Courier New" w:cs="Courier New" w:hint="default"/>
+      </w:rPr>
+    </w:lvl>
+    <w:lvl w:ilvl="8" w:tplc="18090005" w:tentative="1">
+      <w:start w:val="1"/>
+      <w:numFmt w:val="bullet"/>
+      <w:lvlText w:val=""/>
+      <w:lvlJc w:val="left"/>
+      <w:pPr>
+        <w:ind w:left="7920" w:hanging="360"/>
+      </w:pPr>
+      <w:rPr>
+        <w:rFonts w:ascii="Wingdings" w:hAnsi="Wingdings" w:hint="default"/>
+      </w:rPr>
+    </w:lvl>
+  </w:abstractNum>
   <w:num w:numId="1">
-    <w:abstractNumId w:val="6"/>
+    <w:abstractNumId w:val="8"/>
   </w:num>
   <w:num w:numId="2">
     <w:abstractNumId w:val="0"/>
   </w:num>
   <w:num w:numId="3">
-    <w:abstractNumId w:val="5"/>
+    <w:abstractNumId w:val="7"/>
   </w:num>
   <w:num w:numId="4">
     <w:abstractNumId w:val="2"/>
   </w:num>
   <w:num w:numId="5">
-    <w:abstractNumId w:val="7"/>
+    <w:abstractNumId w:val="10"/>
   </w:num>
   <w:num w:numId="6">
-    <w:abstractNumId w:val="8"/>
+    <w:abstractNumId w:val="13"/>
   </w:num>
   <w:num w:numId="7">
-    <w:abstractNumId w:val="9"/>
+    <w:abstractNumId w:val="16"/>
   </w:num>
   <w:num w:numId="8">
-    <w:abstractNumId w:val="4"/>
+    <w:abstractNumId w:val="6"/>
   </w:num>
   <w:num w:numId="9">
     <w:abstractNumId w:val="3"/>
@@ -5465,11 +8093,35 @@
   <w:num w:numId="10">
     <w:abstractNumId w:val="1"/>
   </w:num>
+  <w:num w:numId="11">
+    <w:abstractNumId w:val="4"/>
+  </w:num>
+  <w:num w:numId="12">
+    <w:abstractNumId w:val="11"/>
+  </w:num>
+  <w:num w:numId="13">
+    <w:abstractNumId w:val="12"/>
+  </w:num>
+  <w:num w:numId="14">
+    <w:abstractNumId w:val="9"/>
+  </w:num>
+  <w:num w:numId="15">
+    <w:abstractNumId w:val="15"/>
+  </w:num>
+  <w:num w:numId="16">
+    <w:abstractNumId w:val="5"/>
+  </w:num>
+  <w:num w:numId="17">
+    <w:abstractNumId w:val="17"/>
+  </w:num>
+  <w:num w:numId="18">
+    <w:abstractNumId w:val="14"/>
+  </w:num>
 </w:numbering>
 </file>
 
 <file path=word/styles.xml><?xml version="1.0" encoding="utf-8"?>
-<w:styles xmlns:mc="http://schemas.openxmlformats.org/markup-compatibility/2006" xmlns:r="http://schemas.openxmlformats.org/officeDocument/2006/relationships" xmlns:w="http://schemas.openxmlformats.org/wordprocessingml/2006/main" xmlns:w14="http://schemas.microsoft.com/office/word/2010/wordml" xmlns:w15="http://schemas.microsoft.com/office/word/2012/wordml" mc:Ignorable="w14 w15">
+<w:styles xmlns:mc="http://schemas.openxmlformats.org/markup-compatibility/2006" xmlns:r="http://schemas.openxmlformats.org/officeDocument/2006/relationships" xmlns:w="http://schemas.openxmlformats.org/wordprocessingml/2006/main" xmlns:w14="http://schemas.microsoft.com/office/word/2010/wordml" xmlns:w15="http://schemas.microsoft.com/office/word/2012/wordml" xmlns:w16se="http://schemas.microsoft.com/office/word/2015/wordml/symex" mc:Ignorable="w14 w15 w16se">
   <w:docDefaults>
     <w:rPrDefault>
       <w:rPr>
@@ -5485,7 +8137,7 @@
       </w:pPr>
     </w:pPrDefault>
   </w:docDefaults>
-  <w:latentStyles w:defLockedState="0" w:defUIPriority="99" w:defSemiHidden="0" w:defUnhideWhenUsed="0" w:defQFormat="0" w:count="380">
+  <w:latentStyles w:defLockedState="0" w:defUIPriority="99" w:defSemiHidden="0" w:defUnhideWhenUsed="0" w:defQFormat="0" w:count="374">
     <w:lsdException w:name="Normal" w:uiPriority="0" w:qFormat="1"/>
     <w:lsdException w:name="heading 1" w:uiPriority="9" w:qFormat="1"/>
     <w:lsdException w:name="heading 2" w:semiHidden="1" w:uiPriority="9" w:unhideWhenUsed="1" w:qFormat="1"/>
@@ -6157,7 +8809,6 @@
     <w:next w:val="Normal"/>
     <w:autoRedefine/>
     <w:uiPriority w:val="39"/>
-    <w:semiHidden/>
     <w:unhideWhenUsed/>
     <w:rsid w:val="009613D2"/>
     <w:pPr>
@@ -6277,9 +8928,9 @@
 </file>
 
 <file path=word/charts/chart1.xml><?xml version="1.0" encoding="utf-8"?>
-<c:chartSpace xmlns:c="http://schemas.openxmlformats.org/drawingml/2006/chart" xmlns:a="http://schemas.openxmlformats.org/drawingml/2006/main" xmlns:r="http://schemas.openxmlformats.org/officeDocument/2006/relationships">
+<c:chartSpace xmlns:c="http://schemas.openxmlformats.org/drawingml/2006/chart" xmlns:a="http://schemas.openxmlformats.org/drawingml/2006/main" xmlns:r="http://schemas.openxmlformats.org/officeDocument/2006/relationships" xmlns:c16r2="http://schemas.microsoft.com/office/drawing/2015/06/chart">
   <c:date1904 val="0"/>
-  <c:lang val="en-IE"/>
+  <c:lang val="en-US"/>
   <c:roundedCorners val="0"/>
   <mc:AlternateContent xmlns:mc="http://schemas.openxmlformats.org/markup-compatibility/2006">
     <mc:Choice xmlns:c14="http://schemas.microsoft.com/office/drawing/2007/8/2/chart" Requires="c14">
@@ -6353,6 +9004,11 @@
               </a:ln>
               <a:effectLst/>
             </c:spPr>
+            <c:extLst>
+              <c:ext xmlns:c16="http://schemas.microsoft.com/office/drawing/2014/chart" uri="{C3380CC4-5D6E-409C-BE32-E72D297353CC}">
+                <c16:uniqueId val="{00000001-A038-446E-A499-6FBF48B3356A}"/>
+              </c:ext>
+            </c:extLst>
           </c:dPt>
           <c:dPt>
             <c:idx val="1"/>
@@ -6368,6 +9024,11 @@
               </a:ln>
               <a:effectLst/>
             </c:spPr>
+            <c:extLst>
+              <c:ext xmlns:c16="http://schemas.microsoft.com/office/drawing/2014/chart" uri="{C3380CC4-5D6E-409C-BE32-E72D297353CC}">
+                <c16:uniqueId val="{00000003-A038-446E-A499-6FBF48B3356A}"/>
+              </c:ext>
+            </c:extLst>
           </c:dPt>
           <c:dPt>
             <c:idx val="2"/>
@@ -6383,6 +9044,11 @@
               </a:ln>
               <a:effectLst/>
             </c:spPr>
+            <c:extLst>
+              <c:ext xmlns:c16="http://schemas.microsoft.com/office/drawing/2014/chart" uri="{C3380CC4-5D6E-409C-BE32-E72D297353CC}">
+                <c16:uniqueId val="{00000005-A038-446E-A499-6FBF48B3356A}"/>
+              </c:ext>
+            </c:extLst>
           </c:dPt>
           <c:dPt>
             <c:idx val="3"/>
@@ -6398,6 +9064,11 @@
               </a:ln>
               <a:effectLst/>
             </c:spPr>
+            <c:extLst>
+              <c:ext xmlns:c16="http://schemas.microsoft.com/office/drawing/2014/chart" uri="{C3380CC4-5D6E-409C-BE32-E72D297353CC}">
+                <c16:uniqueId val="{00000007-A038-446E-A499-6FBF48B3356A}"/>
+              </c:ext>
+            </c:extLst>
           </c:dPt>
           <c:dPt>
             <c:idx val="4"/>
@@ -6413,6 +9084,11 @@
               </a:ln>
               <a:effectLst/>
             </c:spPr>
+            <c:extLst>
+              <c:ext xmlns:c16="http://schemas.microsoft.com/office/drawing/2014/chart" uri="{C3380CC4-5D6E-409C-BE32-E72D297353CC}">
+                <c16:uniqueId val="{00000009-A038-446E-A499-6FBF48B3356A}"/>
+              </c:ext>
+            </c:extLst>
           </c:dPt>
           <c:dPt>
             <c:idx val="5"/>
@@ -6428,6 +9104,11 @@
               </a:ln>
               <a:effectLst/>
             </c:spPr>
+            <c:extLst>
+              <c:ext xmlns:c16="http://schemas.microsoft.com/office/drawing/2014/chart" uri="{C3380CC4-5D6E-409C-BE32-E72D297353CC}">
+                <c16:uniqueId val="{0000000B-A038-446E-A499-6FBF48B3356A}"/>
+              </c:ext>
+            </c:extLst>
           </c:dPt>
           <c:cat>
             <c:strRef>
@@ -6462,26 +9143,31 @@
                 <c:formatCode>General</c:formatCode>
                 <c:ptCount val="6"/>
                 <c:pt idx="0">
-                  <c:v>6.0</c:v>
+                  <c:v>6</c:v>
                 </c:pt>
                 <c:pt idx="1">
-                  <c:v>32.0</c:v>
+                  <c:v>32</c:v>
                 </c:pt>
                 <c:pt idx="2">
-                  <c:v>31.0</c:v>
+                  <c:v>31</c:v>
                 </c:pt>
                 <c:pt idx="3">
-                  <c:v>25.0</c:v>
+                  <c:v>25</c:v>
                 </c:pt>
                 <c:pt idx="4">
-                  <c:v>2.0</c:v>
+                  <c:v>2</c:v>
                 </c:pt>
                 <c:pt idx="5">
-                  <c:v>4.0</c:v>
+                  <c:v>4</c:v>
                 </c:pt>
               </c:numCache>
             </c:numRef>
           </c:val>
+          <c:extLst>
+            <c:ext xmlns:c16="http://schemas.microsoft.com/office/drawing/2014/chart" uri="{C3380CC4-5D6E-409C-BE32-E72D297353CC}">
+              <c16:uniqueId val="{0000000C-A038-446E-A499-6FBF48B3356A}"/>
+            </c:ext>
+          </c:extLst>
         </c:ser>
         <c:dLbls>
           <c:showLegendKey val="0"/>
@@ -6569,9 +9255,9 @@
 </file>
 
 <file path=word/charts/chart2.xml><?xml version="1.0" encoding="utf-8"?>
-<c:chartSpace xmlns:c="http://schemas.openxmlformats.org/drawingml/2006/chart" xmlns:a="http://schemas.openxmlformats.org/drawingml/2006/main" xmlns:r="http://schemas.openxmlformats.org/officeDocument/2006/relationships">
+<c:chartSpace xmlns:c="http://schemas.openxmlformats.org/drawingml/2006/chart" xmlns:a="http://schemas.openxmlformats.org/drawingml/2006/main" xmlns:r="http://schemas.openxmlformats.org/officeDocument/2006/relationships" xmlns:c16r2="http://schemas.microsoft.com/office/drawing/2015/06/chart">
   <c:date1904 val="0"/>
-  <c:lang val="en-IE"/>
+  <c:lang val="en-US"/>
   <c:roundedCorners val="0"/>
   <mc:AlternateContent xmlns:mc="http://schemas.openxmlformats.org/markup-compatibility/2006">
     <mc:Choice xmlns:c14="http://schemas.microsoft.com/office/drawing/2007/8/2/chart" Requires="c14">
@@ -6679,29 +9365,34 @@
                 <c:formatCode>General</c:formatCode>
                 <c:ptCount val="7"/>
                 <c:pt idx="0">
-                  <c:v>5.0</c:v>
+                  <c:v>5</c:v>
                 </c:pt>
                 <c:pt idx="1">
-                  <c:v>8.0</c:v>
+                  <c:v>8</c:v>
                 </c:pt>
                 <c:pt idx="2">
-                  <c:v>4.0</c:v>
+                  <c:v>4</c:v>
                 </c:pt>
                 <c:pt idx="3">
-                  <c:v>6.0</c:v>
+                  <c:v>6</c:v>
                 </c:pt>
                 <c:pt idx="4">
-                  <c:v>7.0</c:v>
+                  <c:v>7</c:v>
                 </c:pt>
                 <c:pt idx="5">
-                  <c:v>4.0</c:v>
+                  <c:v>4</c:v>
                 </c:pt>
                 <c:pt idx="6">
-                  <c:v>3.0</c:v>
+                  <c:v>3</c:v>
                 </c:pt>
               </c:numCache>
             </c:numRef>
           </c:val>
+          <c:extLst>
+            <c:ext xmlns:c16="http://schemas.microsoft.com/office/drawing/2014/chart" uri="{C3380CC4-5D6E-409C-BE32-E72D297353CC}">
+              <c16:uniqueId val="{00000000-6C11-4678-98B5-6375B99F425E}"/>
+            </c:ext>
+          </c:extLst>
         </c:ser>
         <c:dLbls>
           <c:showLegendKey val="0"/>
@@ -8268,7 +10959,7 @@
 </file>
 
 <file path=customXml/itemProps1.xml><?xml version="1.0" encoding="utf-8"?>
-<ds:datastoreItem xmlns:ds="http://schemas.openxmlformats.org/officeDocument/2006/customXml" ds:itemID="{9BED2C11-5597-1845-ABCB-3340017D39B5}">
+<ds:datastoreItem xmlns:ds="http://schemas.openxmlformats.org/officeDocument/2006/customXml" ds:itemID="{A1685238-1230-4735-8CF2-6E7FC147F3D5}">
   <ds:schemaRefs>
     <ds:schemaRef ds:uri="http://schemas.openxmlformats.org/officeDocument/2006/bibliography"/>
   </ds:schemaRefs>

</xml_diff>

<commit_message>
tidied up the structure
</commit_message>
<xml_diff>
--- a/CA2Usability_Kevin.docx
+++ b/CA2Usability_Kevin.docx
@@ -2,6 +2,867 @@
 <file path=word/document.xml><?xml version="1.0" encoding="utf-8"?>
 <w:document xmlns:wpc="http://schemas.microsoft.com/office/word/2010/wordprocessingCanvas" xmlns:mo="http://schemas.microsoft.com/office/mac/office/2008/main" xmlns:mc="http://schemas.openxmlformats.org/markup-compatibility/2006" xmlns:mv="urn:schemas-microsoft-com:mac:vml" xmlns:o="urn:schemas-microsoft-com:office:office" xmlns:r="http://schemas.openxmlformats.org/officeDocument/2006/relationships" xmlns:m="http://schemas.openxmlformats.org/officeDocument/2006/math" xmlns:v="urn:schemas-microsoft-com:vml" xmlns:wp14="http://schemas.microsoft.com/office/word/2010/wordprocessingDrawing" xmlns:wp="http://schemas.openxmlformats.org/drawingml/2006/wordprocessingDrawing" xmlns:w10="urn:schemas-microsoft-com:office:word" xmlns:w="http://schemas.openxmlformats.org/wordprocessingml/2006/main" xmlns:w14="http://schemas.microsoft.com/office/word/2010/wordml" xmlns:w15="http://schemas.microsoft.com/office/word/2012/wordml" xmlns:wpg="http://schemas.microsoft.com/office/word/2010/wordprocessingGroup" xmlns:wpi="http://schemas.microsoft.com/office/word/2010/wordprocessingInk" xmlns:wne="http://schemas.microsoft.com/office/word/2006/wordml" xmlns:wps="http://schemas.microsoft.com/office/word/2010/wordprocessingShape" mc:Ignorable="w14 w15 wp14">
   <w:body>
+    <w:sdt>
+      <w:sdtPr>
+        <w:id w:val="323176087"/>
+        <w:docPartObj>
+          <w:docPartGallery w:val="Cover Pages"/>
+          <w:docPartUnique/>
+        </w:docPartObj>
+      </w:sdtPr>
+      <w:sdtEndPr>
+        <w:rPr>
+          <w:bCs/>
+          <w:noProof/>
+          <w:webHidden/>
+          <w:sz w:val="24"/>
+          <w:szCs w:val="24"/>
+        </w:rPr>
+      </w:sdtEndPr>
+      <w:sdtContent>
+        <w:p>
+          <w:r>
+            <w:rPr>
+              <w:noProof/>
+            </w:rPr>
+            <mc:AlternateContent>
+              <mc:Choice Requires="wpg">
+                <w:drawing>
+                  <wp:anchor distT="0" distB="0" distL="114300" distR="114300" simplePos="0" relativeHeight="251662336" behindDoc="0" locked="0" layoutInCell="1" allowOverlap="1" wp14:anchorId="67796653" wp14:editId="37575DE9">
+                    <wp:simplePos x="0" y="0"/>
+                    <wp:positionH relativeFrom="page">
+                      <wp:align>center</wp:align>
+                    </wp:positionH>
+                    <mc:AlternateContent>
+                      <mc:Choice Requires="wp14">
+                        <wp:positionV relativeFrom="page">
+                          <wp14:pctPosVOffset>2300</wp14:pctPosVOffset>
+                        </wp:positionV>
+                      </mc:Choice>
+                      <mc:Fallback>
+                        <wp:positionV relativeFrom="page">
+                          <wp:posOffset>245745</wp:posOffset>
+                        </wp:positionV>
+                      </mc:Fallback>
+                    </mc:AlternateContent>
+                    <wp:extent cx="7315200" cy="1215391"/>
+                    <wp:effectExtent l="0" t="0" r="1270" b="1905"/>
+                    <wp:wrapNone/>
+                    <wp:docPr id="149" name="Group 149"/>
+                    <wp:cNvGraphicFramePr/>
+                    <a:graphic xmlns:a="http://schemas.openxmlformats.org/drawingml/2006/main">
+                      <a:graphicData uri="http://schemas.microsoft.com/office/word/2010/wordprocessingGroup">
+                        <wpg:wgp>
+                          <wpg:cNvGrpSpPr/>
+                          <wpg:grpSpPr>
+                            <a:xfrm>
+                              <a:off x="0" y="0"/>
+                              <a:ext cx="7315200" cy="1215391"/>
+                              <a:chOff x="0" y="-1"/>
+                              <a:chExt cx="7315200" cy="1216153"/>
+                            </a:xfrm>
+                          </wpg:grpSpPr>
+                          <wps:wsp>
+                            <wps:cNvPr id="150" name="Rectangle 51"/>
+                            <wps:cNvSpPr/>
+                            <wps:spPr>
+                              <a:xfrm>
+                                <a:off x="0" y="-1"/>
+                                <a:ext cx="7315200" cy="1130373"/>
+                              </a:xfrm>
+                              <a:custGeom>
+                                <a:avLst/>
+                                <a:gdLst>
+                                  <a:gd name="connsiteX0" fmla="*/ 0 w 7312660"/>
+                                  <a:gd name="connsiteY0" fmla="*/ 0 h 1215390"/>
+                                  <a:gd name="connsiteX1" fmla="*/ 7312660 w 7312660"/>
+                                  <a:gd name="connsiteY1" fmla="*/ 0 h 1215390"/>
+                                  <a:gd name="connsiteX2" fmla="*/ 7312660 w 7312660"/>
+                                  <a:gd name="connsiteY2" fmla="*/ 1215390 h 1215390"/>
+                                  <a:gd name="connsiteX3" fmla="*/ 0 w 7312660"/>
+                                  <a:gd name="connsiteY3" fmla="*/ 1215390 h 1215390"/>
+                                  <a:gd name="connsiteX4" fmla="*/ 0 w 7312660"/>
+                                  <a:gd name="connsiteY4" fmla="*/ 0 h 1215390"/>
+                                  <a:gd name="connsiteX0" fmla="*/ 0 w 7312660"/>
+                                  <a:gd name="connsiteY0" fmla="*/ 0 h 1215390"/>
+                                  <a:gd name="connsiteX1" fmla="*/ 7312660 w 7312660"/>
+                                  <a:gd name="connsiteY1" fmla="*/ 0 h 1215390"/>
+                                  <a:gd name="connsiteX2" fmla="*/ 7312660 w 7312660"/>
+                                  <a:gd name="connsiteY2" fmla="*/ 1215390 h 1215390"/>
+                                  <a:gd name="connsiteX3" fmla="*/ 3667125 w 7312660"/>
+                                  <a:gd name="connsiteY3" fmla="*/ 1209675 h 1215390"/>
+                                  <a:gd name="connsiteX4" fmla="*/ 0 w 7312660"/>
+                                  <a:gd name="connsiteY4" fmla="*/ 1215390 h 1215390"/>
+                                  <a:gd name="connsiteX5" fmla="*/ 0 w 7312660"/>
+                                  <a:gd name="connsiteY5" fmla="*/ 0 h 1215390"/>
+                                  <a:gd name="connsiteX0" fmla="*/ 0 w 7312660"/>
+                                  <a:gd name="connsiteY0" fmla="*/ 0 h 1215390"/>
+                                  <a:gd name="connsiteX1" fmla="*/ 7312660 w 7312660"/>
+                                  <a:gd name="connsiteY1" fmla="*/ 0 h 1215390"/>
+                                  <a:gd name="connsiteX2" fmla="*/ 7312660 w 7312660"/>
+                                  <a:gd name="connsiteY2" fmla="*/ 1215390 h 1215390"/>
+                                  <a:gd name="connsiteX3" fmla="*/ 3619500 w 7312660"/>
+                                  <a:gd name="connsiteY3" fmla="*/ 733425 h 1215390"/>
+                                  <a:gd name="connsiteX4" fmla="*/ 0 w 7312660"/>
+                                  <a:gd name="connsiteY4" fmla="*/ 1215390 h 1215390"/>
+                                  <a:gd name="connsiteX5" fmla="*/ 0 w 7312660"/>
+                                  <a:gd name="connsiteY5" fmla="*/ 0 h 1215390"/>
+                                  <a:gd name="connsiteX0" fmla="*/ 0 w 7312660"/>
+                                  <a:gd name="connsiteY0" fmla="*/ 0 h 1215390"/>
+                                  <a:gd name="connsiteX1" fmla="*/ 7312660 w 7312660"/>
+                                  <a:gd name="connsiteY1" fmla="*/ 0 h 1215390"/>
+                                  <a:gd name="connsiteX2" fmla="*/ 7312660 w 7312660"/>
+                                  <a:gd name="connsiteY2" fmla="*/ 1129665 h 1215390"/>
+                                  <a:gd name="connsiteX3" fmla="*/ 3619500 w 7312660"/>
+                                  <a:gd name="connsiteY3" fmla="*/ 733425 h 1215390"/>
+                                  <a:gd name="connsiteX4" fmla="*/ 0 w 7312660"/>
+                                  <a:gd name="connsiteY4" fmla="*/ 1215390 h 1215390"/>
+                                  <a:gd name="connsiteX5" fmla="*/ 0 w 7312660"/>
+                                  <a:gd name="connsiteY5" fmla="*/ 0 h 1215390"/>
+                                  <a:gd name="connsiteX0" fmla="*/ 9525 w 7322185"/>
+                                  <a:gd name="connsiteY0" fmla="*/ 0 h 1129665"/>
+                                  <a:gd name="connsiteX1" fmla="*/ 7322185 w 7322185"/>
+                                  <a:gd name="connsiteY1" fmla="*/ 0 h 1129665"/>
+                                  <a:gd name="connsiteX2" fmla="*/ 7322185 w 7322185"/>
+                                  <a:gd name="connsiteY2" fmla="*/ 1129665 h 1129665"/>
+                                  <a:gd name="connsiteX3" fmla="*/ 3629025 w 7322185"/>
+                                  <a:gd name="connsiteY3" fmla="*/ 733425 h 1129665"/>
+                                  <a:gd name="connsiteX4" fmla="*/ 0 w 7322185"/>
+                                  <a:gd name="connsiteY4" fmla="*/ 1091565 h 1129665"/>
+                                  <a:gd name="connsiteX5" fmla="*/ 9525 w 7322185"/>
+                                  <a:gd name="connsiteY5" fmla="*/ 0 h 1129665"/>
+                                  <a:gd name="connsiteX0" fmla="*/ 0 w 7312660"/>
+                                  <a:gd name="connsiteY0" fmla="*/ 0 h 1129665"/>
+                                  <a:gd name="connsiteX1" fmla="*/ 7312660 w 7312660"/>
+                                  <a:gd name="connsiteY1" fmla="*/ 0 h 1129665"/>
+                                  <a:gd name="connsiteX2" fmla="*/ 7312660 w 7312660"/>
+                                  <a:gd name="connsiteY2" fmla="*/ 1129665 h 1129665"/>
+                                  <a:gd name="connsiteX3" fmla="*/ 3619500 w 7312660"/>
+                                  <a:gd name="connsiteY3" fmla="*/ 733425 h 1129665"/>
+                                  <a:gd name="connsiteX4" fmla="*/ 0 w 7312660"/>
+                                  <a:gd name="connsiteY4" fmla="*/ 1091565 h 1129665"/>
+                                  <a:gd name="connsiteX5" fmla="*/ 0 w 7312660"/>
+                                  <a:gd name="connsiteY5" fmla="*/ 0 h 1129665"/>
+                                </a:gdLst>
+                                <a:ahLst/>
+                                <a:cxnLst>
+                                  <a:cxn ang="0">
+                                    <a:pos x="connsiteX0" y="connsiteY0"/>
+                                  </a:cxn>
+                                  <a:cxn ang="0">
+                                    <a:pos x="connsiteX1" y="connsiteY1"/>
+                                  </a:cxn>
+                                  <a:cxn ang="0">
+                                    <a:pos x="connsiteX2" y="connsiteY2"/>
+                                  </a:cxn>
+                                  <a:cxn ang="0">
+                                    <a:pos x="connsiteX3" y="connsiteY3"/>
+                                  </a:cxn>
+                                  <a:cxn ang="0">
+                                    <a:pos x="connsiteX4" y="connsiteY4"/>
+                                  </a:cxn>
+                                  <a:cxn ang="0">
+                                    <a:pos x="connsiteX5" y="connsiteY5"/>
+                                  </a:cxn>
+                                </a:cxnLst>
+                                <a:rect l="l" t="t" r="r" b="b"/>
+                                <a:pathLst>
+                                  <a:path w="7312660" h="1129665">
+                                    <a:moveTo>
+                                      <a:pt x="0" y="0"/>
+                                    </a:moveTo>
+                                    <a:lnTo>
+                                      <a:pt x="7312660" y="0"/>
+                                    </a:lnTo>
+                                    <a:lnTo>
+                                      <a:pt x="7312660" y="1129665"/>
+                                    </a:lnTo>
+                                    <a:lnTo>
+                                      <a:pt x="3619500" y="733425"/>
+                                    </a:lnTo>
+                                    <a:lnTo>
+                                      <a:pt x="0" y="1091565"/>
+                                    </a:lnTo>
+                                    <a:lnTo>
+                                      <a:pt x="0" y="0"/>
+                                    </a:lnTo>
+                                    <a:close/>
+                                  </a:path>
+                                </a:pathLst>
+                              </a:custGeom>
+                              <a:ln>
+                                <a:noFill/>
+                              </a:ln>
+                            </wps:spPr>
+                            <wps:style>
+                              <a:lnRef idx="2">
+                                <a:schemeClr val="accent1">
+                                  <a:shade val="50000"/>
+                                </a:schemeClr>
+                              </a:lnRef>
+                              <a:fillRef idx="1">
+                                <a:schemeClr val="accent1"/>
+                              </a:fillRef>
+                              <a:effectRef idx="0">
+                                <a:schemeClr val="accent1"/>
+                              </a:effectRef>
+                              <a:fontRef idx="minor">
+                                <a:schemeClr val="lt1"/>
+                              </a:fontRef>
+                            </wps:style>
+                            <wps:bodyPr rot="0" spcFirstLastPara="0" vertOverflow="overflow" horzOverflow="overflow" vert="horz" wrap="square" lIns="91440" tIns="45720" rIns="91440" bIns="45720" numCol="1" spcCol="0" rtlCol="0" fromWordArt="0" anchor="ctr" anchorCtr="0" forceAA="0" compatLnSpc="1">
+                              <a:prstTxWarp prst="textNoShape">
+                                <a:avLst/>
+                              </a:prstTxWarp>
+                              <a:noAutofit/>
+                            </wps:bodyPr>
+                          </wps:wsp>
+                          <wps:wsp>
+                            <wps:cNvPr id="151" name="Rectangle 151"/>
+                            <wps:cNvSpPr/>
+                            <wps:spPr>
+                              <a:xfrm>
+                                <a:off x="0" y="0"/>
+                                <a:ext cx="7315200" cy="1216152"/>
+                              </a:xfrm>
+                              <a:prstGeom prst="rect">
+                                <a:avLst/>
+                              </a:prstGeom>
+                              <a:blipFill>
+                                <a:blip r:embed="rId9"/>
+                                <a:stretch>
+                                  <a:fillRect r="-7574"/>
+                                </a:stretch>
+                              </a:blipFill>
+                              <a:ln>
+                                <a:noFill/>
+                              </a:ln>
+                            </wps:spPr>
+                            <wps:style>
+                              <a:lnRef idx="2">
+                                <a:schemeClr val="accent1">
+                                  <a:shade val="50000"/>
+                                </a:schemeClr>
+                              </a:lnRef>
+                              <a:fillRef idx="1">
+                                <a:schemeClr val="accent1"/>
+                              </a:fillRef>
+                              <a:effectRef idx="0">
+                                <a:schemeClr val="accent1"/>
+                              </a:effectRef>
+                              <a:fontRef idx="minor">
+                                <a:schemeClr val="lt1"/>
+                              </a:fontRef>
+                            </wps:style>
+                            <wps:bodyPr rot="0" spcFirstLastPara="0" vertOverflow="overflow" horzOverflow="overflow" vert="horz" wrap="square" lIns="91440" tIns="45720" rIns="91440" bIns="45720" numCol="1" spcCol="0" rtlCol="0" fromWordArt="0" anchor="ctr" anchorCtr="0" forceAA="0" compatLnSpc="1">
+                              <a:prstTxWarp prst="textNoShape">
+                                <a:avLst/>
+                              </a:prstTxWarp>
+                              <a:noAutofit/>
+                            </wps:bodyPr>
+                          </wps:wsp>
+                        </wpg:wgp>
+                      </a:graphicData>
+                    </a:graphic>
+                    <wp14:sizeRelH relativeFrom="page">
+                      <wp14:pctWidth>94100</wp14:pctWidth>
+                    </wp14:sizeRelH>
+                    <wp14:sizeRelV relativeFrom="page">
+                      <wp14:pctHeight>12100</wp14:pctHeight>
+                    </wp14:sizeRelV>
+                  </wp:anchor>
+                </w:drawing>
+              </mc:Choice>
+              <mc:Fallback>
+                <w:pict>
+                  <v:group w14:anchorId="2A12CE19" id="Group_x0020_149" o:spid="_x0000_s1026" style="position:absolute;margin-left:0;margin-top:0;width:8in;height:95.7pt;z-index:251662336;mso-width-percent:941;mso-height-percent:121;mso-top-percent:23;mso-position-horizontal:center;mso-position-horizontal-relative:page;mso-position-vertical-relative:page;mso-width-percent:941;mso-height-percent:121;mso-top-percent:23" coordorigin=",-1" coordsize="7315200,1216153" o:gfxdata="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">
+                    <v:shape id="Rectangle_x0020_51" o:spid="_x0000_s1027" style="position:absolute;top:-1;width:7315200;height:1130373;visibility:visible;mso-wrap-style:square;v-text-anchor:middle" coordsize="7312660,1129665" o:gfxdata="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" path="m0,0l7312660,,7312660,1129665,3619500,733425,,1091565,,0xe" fillcolor="#4472c4 [3204]" stroked="f" strokeweight="1pt">
+                      <v:stroke joinstyle="miter"/>
+                      <v:path arrowok="t" o:connecttype="custom" o:connectlocs="0,0;7315200,0;7315200,1130373;3620757,733885;0,1092249;0,0" o:connectangles="0,0,0,0,0,0"/>
+                    </v:shape>
+                    <v:rect id="Rectangle_x0020_151" o:spid="_x0000_s1028" style="position:absolute;width:7315200;height:1216152;visibility:visible;mso-wrap-style:square;v-text-anchor:middle" o:gfxdata="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" stroked="f" strokeweight="1pt">
+                      <v:fill r:id="rId10" o:title="" rotate="t" type="frame"/>
+                    </v:rect>
+                    <w10:wrap anchorx="page" anchory="page"/>
+                  </v:group>
+                </w:pict>
+              </mc:Fallback>
+            </mc:AlternateContent>
+          </w:r>
+          <w:r>
+            <w:rPr>
+              <w:noProof/>
+            </w:rPr>
+            <mc:AlternateContent>
+              <mc:Choice Requires="wps">
+                <w:drawing>
+                  <wp:anchor distT="0" distB="0" distL="114300" distR="114300" simplePos="0" relativeHeight="251659264" behindDoc="0" locked="0" layoutInCell="1" allowOverlap="1" wp14:anchorId="620998C3" wp14:editId="775FC724">
+                    <wp:simplePos x="0" y="0"/>
+                    <wp:positionH relativeFrom="page">
+                      <wp:align>center</wp:align>
+                    </wp:positionH>
+                    <mc:AlternateContent>
+                      <mc:Choice Requires="wp14">
+                        <wp:positionV relativeFrom="page">
+                          <wp14:pctPosVOffset>30000</wp14:pctPosVOffset>
+                        </wp:positionV>
+                      </mc:Choice>
+                      <mc:Fallback>
+                        <wp:positionV relativeFrom="page">
+                          <wp:posOffset>3207385</wp:posOffset>
+                        </wp:positionV>
+                      </mc:Fallback>
+                    </mc:AlternateContent>
+                    <wp:extent cx="7315200" cy="3638550"/>
+                    <wp:effectExtent l="0" t="0" r="0" b="6350"/>
+                    <wp:wrapSquare wrapText="bothSides"/>
+                    <wp:docPr id="154" name="Text Box 154"/>
+                    <wp:cNvGraphicFramePr/>
+                    <a:graphic xmlns:a="http://schemas.openxmlformats.org/drawingml/2006/main">
+                      <a:graphicData uri="http://schemas.microsoft.com/office/word/2010/wordprocessingShape">
+                        <wps:wsp>
+                          <wps:cNvSpPr txBox="1"/>
+                          <wps:spPr>
+                            <a:xfrm>
+                              <a:off x="0" y="0"/>
+                              <a:ext cx="7315200" cy="3638550"/>
+                            </a:xfrm>
+                            <a:prstGeom prst="rect">
+                              <a:avLst/>
+                            </a:prstGeom>
+                            <a:noFill/>
+                            <a:ln w="6350">
+                              <a:noFill/>
+                            </a:ln>
+                            <a:effectLst/>
+                          </wps:spPr>
+                          <wps:style>
+                            <a:lnRef idx="0">
+                              <a:schemeClr val="accent1"/>
+                            </a:lnRef>
+                            <a:fillRef idx="0">
+                              <a:schemeClr val="accent1"/>
+                            </a:fillRef>
+                            <a:effectRef idx="0">
+                              <a:schemeClr val="accent1"/>
+                            </a:effectRef>
+                            <a:fontRef idx="minor">
+                              <a:schemeClr val="dk1"/>
+                            </a:fontRef>
+                          </wps:style>
+                          <wps:txbx>
+                            <w:txbxContent>
+                              <w:p>
+                                <w:pPr>
+                                  <w:jc w:val="right"/>
+                                  <w:rPr>
+                                    <w:color w:val="4472C4" w:themeColor="accent1"/>
+                                    <w:sz w:val="64"/>
+                                    <w:szCs w:val="64"/>
+                                  </w:rPr>
+                                </w:pPr>
+                                <w:sdt>
+                                  <w:sdtPr>
+                                    <w:rPr>
+                                      <w:caps/>
+                                      <w:color w:val="4472C4" w:themeColor="accent1"/>
+                                      <w:sz w:val="64"/>
+                                      <w:szCs w:val="64"/>
+                                    </w:rPr>
+                                    <w:alias w:val="Title"/>
+                                    <w:tag w:val=""/>
+                                    <w:id w:val="1426154095"/>
+                                    <w:dataBinding w:prefixMappings="xmlns:ns0='http://purl.org/dc/elements/1.1/' xmlns:ns1='http://schemas.openxmlformats.org/package/2006/metadata/core-properties' " w:xpath="/ns1:coreProperties[1]/ns0:title[1]" w:storeItemID="{6C3C8BC8-F283-45AE-878A-BAB7291924A1}"/>
+                                    <w:text w:multiLine="1"/>
+                                  </w:sdtPr>
+                                  <w:sdtEndPr>
+                                    <w:rPr>
+                                      <w:caps w:val="0"/>
+                                    </w:rPr>
+                                  </w:sdtEndPr>
+                                  <w:sdtContent>
+                                    <w:r>
+                                      <w:rPr>
+                                        <w:caps/>
+                                        <w:color w:val="4472C4" w:themeColor="accent1"/>
+                                        <w:sz w:val="64"/>
+                                        <w:szCs w:val="64"/>
+                                      </w:rPr>
+                                      <w:t>Bargain bin</w:t>
+                                    </w:r>
+                                  </w:sdtContent>
+                                </w:sdt>
+                              </w:p>
+                              <w:sdt>
+                                <w:sdtPr>
+                                  <w:rPr>
+                                    <w:color w:val="404040" w:themeColor="text1" w:themeTint="BF"/>
+                                    <w:sz w:val="36"/>
+                                    <w:szCs w:val="36"/>
+                                  </w:rPr>
+                                  <w:alias w:val="Subtitle"/>
+                                  <w:tag w:val=""/>
+                                  <w:id w:val="-1877614995"/>
+                                  <w:dataBinding w:prefixMappings="xmlns:ns0='http://purl.org/dc/elements/1.1/' xmlns:ns1='http://schemas.openxmlformats.org/package/2006/metadata/core-properties' " w:xpath="/ns1:coreProperties[1]/ns0:subject[1]" w:storeItemID="{6C3C8BC8-F283-45AE-878A-BAB7291924A1}"/>
+                                  <w:text/>
+                                </w:sdtPr>
+                                <w:sdtContent>
+                                  <w:p>
+                                    <w:pPr>
+                                      <w:jc w:val="right"/>
+                                      <w:rPr>
+                                        <w:smallCaps/>
+                                        <w:color w:val="404040" w:themeColor="text1" w:themeTint="BF"/>
+                                        <w:sz w:val="36"/>
+                                        <w:szCs w:val="36"/>
+                                      </w:rPr>
+                                    </w:pPr>
+                                    <w:r>
+                                      <w:rPr>
+                                        <w:color w:val="404040" w:themeColor="text1" w:themeTint="BF"/>
+                                        <w:sz w:val="36"/>
+                                        <w:szCs w:val="36"/>
+                                      </w:rPr>
+                                      <w:t>Usability Report</w:t>
+                                    </w:r>
+                                  </w:p>
+                                </w:sdtContent>
+                              </w:sdt>
+                            </w:txbxContent>
+                          </wps:txbx>
+                          <wps:bodyPr rot="0" spcFirstLastPara="0" vertOverflow="overflow" horzOverflow="overflow" vert="horz" wrap="square" lIns="1600200" tIns="0" rIns="685800" bIns="0" numCol="1" spcCol="0" rtlCol="0" fromWordArt="0" anchor="b" anchorCtr="0" forceAA="0" compatLnSpc="1">
+                            <a:prstTxWarp prst="textNoShape">
+                              <a:avLst/>
+                            </a:prstTxWarp>
+                            <a:noAutofit/>
+                          </wps:bodyPr>
+                        </wps:wsp>
+                      </a:graphicData>
+                    </a:graphic>
+                    <wp14:sizeRelH relativeFrom="page">
+                      <wp14:pctWidth>94100</wp14:pctWidth>
+                    </wp14:sizeRelH>
+                    <wp14:sizeRelV relativeFrom="page">
+                      <wp14:pctHeight>36300</wp14:pctHeight>
+                    </wp14:sizeRelV>
+                  </wp:anchor>
+                </w:drawing>
+              </mc:Choice>
+              <mc:Fallback>
+                <w:pict>
+                  <v:shapetype w14:anchorId="620998C3" id="_x0000_t202" coordsize="21600,21600" o:spt="202" path="m0,0l0,21600,21600,21600,21600,0xe">
+                    <v:stroke joinstyle="miter"/>
+                    <v:path gradientshapeok="t" o:connecttype="rect"/>
+                  </v:shapetype>
+                  <v:shape id="Text_x0020_Box_x0020_154" o:spid="_x0000_s1026" type="#_x0000_t202" style="position:absolute;margin-left:0;margin-top:0;width:8in;height:286.5pt;z-index:251659264;visibility:visible;mso-wrap-style:square;mso-width-percent:941;mso-height-percent:363;mso-top-percent:300;mso-wrap-distance-left:9pt;mso-wrap-distance-top:0;mso-wrap-distance-right:9pt;mso-wrap-distance-bottom:0;mso-position-horizontal:center;mso-position-horizontal-relative:page;mso-position-vertical-relative:page;mso-width-percent:941;mso-height-percent:363;mso-top-percent:300;mso-width-relative:page;mso-height-relative:page;v-text-anchor:bottom" o:gfxdata="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" filled="f" stroked="f" strokeweight=".5pt">
+                    <v:textbox inset="126pt,0,54pt,0">
+                      <w:txbxContent>
+                        <w:p>
+                          <w:pPr>
+                            <w:jc w:val="right"/>
+                            <w:rPr>
+                              <w:color w:val="4472C4" w:themeColor="accent1"/>
+                              <w:sz w:val="64"/>
+                              <w:szCs w:val="64"/>
+                            </w:rPr>
+                          </w:pPr>
+                          <w:sdt>
+                            <w:sdtPr>
+                              <w:rPr>
+                                <w:caps/>
+                                <w:color w:val="4472C4" w:themeColor="accent1"/>
+                                <w:sz w:val="64"/>
+                                <w:szCs w:val="64"/>
+                              </w:rPr>
+                              <w:alias w:val="Title"/>
+                              <w:tag w:val=""/>
+                              <w:id w:val="1426154095"/>
+                              <w:dataBinding w:prefixMappings="xmlns:ns0='http://purl.org/dc/elements/1.1/' xmlns:ns1='http://schemas.openxmlformats.org/package/2006/metadata/core-properties' " w:xpath="/ns1:coreProperties[1]/ns0:title[1]" w:storeItemID="{6C3C8BC8-F283-45AE-878A-BAB7291924A1}"/>
+                              <w:text w:multiLine="1"/>
+                            </w:sdtPr>
+                            <w:sdtEndPr>
+                              <w:rPr>
+                                <w:caps w:val="0"/>
+                              </w:rPr>
+                            </w:sdtEndPr>
+                            <w:sdtContent>
+                              <w:r>
+                                <w:rPr>
+                                  <w:caps/>
+                                  <w:color w:val="4472C4" w:themeColor="accent1"/>
+                                  <w:sz w:val="64"/>
+                                  <w:szCs w:val="64"/>
+                                </w:rPr>
+                                <w:t>Bargain bin</w:t>
+                              </w:r>
+                            </w:sdtContent>
+                          </w:sdt>
+                        </w:p>
+                        <w:sdt>
+                          <w:sdtPr>
+                            <w:rPr>
+                              <w:color w:val="404040" w:themeColor="text1" w:themeTint="BF"/>
+                              <w:sz w:val="36"/>
+                              <w:szCs w:val="36"/>
+                            </w:rPr>
+                            <w:alias w:val="Subtitle"/>
+                            <w:tag w:val=""/>
+                            <w:id w:val="-1877614995"/>
+                            <w:dataBinding w:prefixMappings="xmlns:ns0='http://purl.org/dc/elements/1.1/' xmlns:ns1='http://schemas.openxmlformats.org/package/2006/metadata/core-properties' " w:xpath="/ns1:coreProperties[1]/ns0:subject[1]" w:storeItemID="{6C3C8BC8-F283-45AE-878A-BAB7291924A1}"/>
+                            <w:text/>
+                          </w:sdtPr>
+                          <w:sdtContent>
+                            <w:p>
+                              <w:pPr>
+                                <w:jc w:val="right"/>
+                                <w:rPr>
+                                  <w:smallCaps/>
+                                  <w:color w:val="404040" w:themeColor="text1" w:themeTint="BF"/>
+                                  <w:sz w:val="36"/>
+                                  <w:szCs w:val="36"/>
+                                </w:rPr>
+                              </w:pPr>
+                              <w:r>
+                                <w:rPr>
+                                  <w:color w:val="404040" w:themeColor="text1" w:themeTint="BF"/>
+                                  <w:sz w:val="36"/>
+                                  <w:szCs w:val="36"/>
+                                </w:rPr>
+                                <w:t>Usability Report</w:t>
+                              </w:r>
+                            </w:p>
+                          </w:sdtContent>
+                        </w:sdt>
+                      </w:txbxContent>
+                    </v:textbox>
+                    <w10:wrap type="square" anchorx="page" anchory="page"/>
+                  </v:shape>
+                </w:pict>
+              </mc:Fallback>
+            </mc:AlternateContent>
+          </w:r>
+        </w:p>
+        <w:p>
+          <w:pPr>
+            <w:rPr>
+              <w:b/>
+              <w:noProof/>
+              <w:webHidden/>
+              <w:sz w:val="24"/>
+              <w:szCs w:val="24"/>
+            </w:rPr>
+          </w:pPr>
+          <w:r>
+            <w:rPr>
+              <w:noProof/>
+            </w:rPr>
+            <mc:AlternateContent>
+              <mc:Choice Requires="wps">
+                <w:drawing>
+                  <wp:anchor distT="0" distB="0" distL="114300" distR="114300" simplePos="0" relativeHeight="251661312" behindDoc="0" locked="0" layoutInCell="1" allowOverlap="1" wp14:anchorId="1A872395" wp14:editId="5D2C2775">
+                    <wp:simplePos x="0" y="0"/>
+                    <wp:positionH relativeFrom="page">
+                      <wp:align>center</wp:align>
+                    </wp:positionH>
+                    <mc:AlternateContent>
+                      <mc:Choice Requires="wp14">
+                        <wp:positionV relativeFrom="page">
+                          <wp14:pctPosVOffset>70000</wp14:pctPosVOffset>
+                        </wp:positionV>
+                      </mc:Choice>
+                      <mc:Fallback>
+                        <wp:positionV relativeFrom="page">
+                          <wp:posOffset>7484110</wp:posOffset>
+                        </wp:positionV>
+                      </mc:Fallback>
+                    </mc:AlternateContent>
+                    <wp:extent cx="7114540" cy="746760"/>
+                    <wp:effectExtent l="0" t="0" r="0" b="15240"/>
+                    <wp:wrapSquare wrapText="bothSides"/>
+                    <wp:docPr id="153" name="Text Box 153"/>
+                    <wp:cNvGraphicFramePr/>
+                    <a:graphic xmlns:a="http://schemas.openxmlformats.org/drawingml/2006/main">
+                      <a:graphicData uri="http://schemas.microsoft.com/office/word/2010/wordprocessingShape">
+                        <wps:wsp>
+                          <wps:cNvSpPr txBox="1"/>
+                          <wps:spPr>
+                            <a:xfrm>
+                              <a:off x="0" y="0"/>
+                              <a:ext cx="7114540" cy="746819"/>
+                            </a:xfrm>
+                            <a:prstGeom prst="rect">
+                              <a:avLst/>
+                            </a:prstGeom>
+                            <a:noFill/>
+                            <a:ln w="6350">
+                              <a:noFill/>
+                            </a:ln>
+                            <a:effectLst/>
+                          </wps:spPr>
+                          <wps:style>
+                            <a:lnRef idx="0">
+                              <a:schemeClr val="accent1"/>
+                            </a:lnRef>
+                            <a:fillRef idx="0">
+                              <a:schemeClr val="accent1"/>
+                            </a:fillRef>
+                            <a:effectRef idx="0">
+                              <a:schemeClr val="accent1"/>
+                            </a:effectRef>
+                            <a:fontRef idx="minor">
+                              <a:schemeClr val="dk1"/>
+                            </a:fontRef>
+                          </wps:style>
+                          <wps:txbx>
+                            <w:txbxContent>
+                              <w:p>
+                                <w:pPr>
+                                  <w:pStyle w:val="NoSpacing"/>
+                                  <w:jc w:val="right"/>
+                                  <w:rPr>
+                                    <w:color w:val="4472C4" w:themeColor="accent1"/>
+                                    <w:sz w:val="28"/>
+                                    <w:szCs w:val="28"/>
+                                  </w:rPr>
+                                </w:pPr>
+                                <w:r>
+                                  <w:rPr>
+                                    <w:color w:val="4472C4" w:themeColor="accent1"/>
+                                    <w:sz w:val="28"/>
+                                    <w:szCs w:val="28"/>
+                                  </w:rPr>
+                                  <w:t>BSHCE4 - Usability</w:t>
+                                </w:r>
+                              </w:p>
+                              <w:sdt>
+                                <w:sdtPr>
+                                  <w:rPr>
+                                    <w:color w:val="595959" w:themeColor="text1" w:themeTint="A6"/>
+                                    <w:sz w:val="20"/>
+                                    <w:szCs w:val="20"/>
+                                  </w:rPr>
+                                  <w:alias w:val="Abstract"/>
+                                  <w:tag w:val=""/>
+                                  <w:id w:val="-275876678"/>
+                                  <w:dataBinding w:prefixMappings="xmlns:ns0='http://schemas.microsoft.com/office/2006/coverPageProps' " w:xpath="/ns0:CoverPageProperties[1]/ns0:Abstract[1]" w:storeItemID="{55AF091B-3C7A-41E3-B477-F2FDAA23CFDA}"/>
+                                  <w:text w:multiLine="1"/>
+                                </w:sdtPr>
+                                <w:sdtContent>
+                                  <w:p>
+                                    <w:pPr>
+                                      <w:pStyle w:val="NoSpacing"/>
+                                      <w:jc w:val="right"/>
+                                      <w:rPr>
+                                        <w:color w:val="595959" w:themeColor="text1" w:themeTint="A6"/>
+                                        <w:sz w:val="20"/>
+                                        <w:szCs w:val="20"/>
+                                      </w:rPr>
+                                    </w:pPr>
+                                    <w:proofErr w:type="spellStart"/>
+                                    <w:r>
+                                      <w:rPr>
+                                        <w:color w:val="595959" w:themeColor="text1" w:themeTint="A6"/>
+                                        <w:sz w:val="20"/>
+                                        <w:szCs w:val="20"/>
+                                      </w:rPr>
+                                      <w:t>Conor</w:t>
+                                    </w:r>
+                                    <w:proofErr w:type="spellEnd"/>
+                                    <w:r>
+                                      <w:rPr>
+                                        <w:color w:val="595959" w:themeColor="text1" w:themeTint="A6"/>
+                                        <w:sz w:val="20"/>
+                                        <w:szCs w:val="20"/>
+                                      </w:rPr>
+                                      <w:t xml:space="preserve"> </w:t>
+                                    </w:r>
+                                    <w:proofErr w:type="spellStart"/>
+                                    <w:r>
+                                      <w:rPr>
+                                        <w:color w:val="595959" w:themeColor="text1" w:themeTint="A6"/>
+                                        <w:sz w:val="20"/>
+                                        <w:szCs w:val="20"/>
+                                      </w:rPr>
+                                      <w:t>Prunty</w:t>
+                                    </w:r>
+                                    <w:proofErr w:type="spellEnd"/>
+                                    <w:r>
+                                      <w:rPr>
+                                        <w:color w:val="595959" w:themeColor="text1" w:themeTint="A6"/>
+                                        <w:sz w:val="20"/>
+                                        <w:szCs w:val="20"/>
+                                      </w:rPr>
+                                      <w:t xml:space="preserve"> – 13102311</w:t>
+                                    </w:r>
+                                  </w:p>
+                                </w:sdtContent>
+                              </w:sdt>
+                              <w:p>
+                                <w:pPr>
+                                  <w:pStyle w:val="NoSpacing"/>
+                                  <w:jc w:val="right"/>
+                                  <w:rPr>
+                                    <w:color w:val="595959" w:themeColor="text1" w:themeTint="A6"/>
+                                    <w:sz w:val="20"/>
+                                    <w:szCs w:val="20"/>
+                                  </w:rPr>
+                                </w:pPr>
+                                <w:r>
+                                  <w:rPr>
+                                    <w:color w:val="595959" w:themeColor="text1" w:themeTint="A6"/>
+                                    <w:sz w:val="20"/>
+                                    <w:szCs w:val="20"/>
+                                  </w:rPr>
+                                  <w:t>Kevin Clarke - 13101722</w:t>
+                                </w:r>
+                              </w:p>
+                            </w:txbxContent>
+                          </wps:txbx>
+                          <wps:bodyPr rot="0" spcFirstLastPara="0" vertOverflow="overflow" horzOverflow="overflow" vert="horz" wrap="square" lIns="1600200" tIns="0" rIns="685800" bIns="0" numCol="1" spcCol="0" rtlCol="0" fromWordArt="0" anchor="t" anchorCtr="0" forceAA="0" compatLnSpc="1">
+                            <a:prstTxWarp prst="textNoShape">
+                              <a:avLst/>
+                            </a:prstTxWarp>
+                            <a:noAutofit/>
+                          </wps:bodyPr>
+                        </wps:wsp>
+                      </a:graphicData>
+                    </a:graphic>
+                    <wp14:sizeRelH relativeFrom="page">
+                      <wp14:pctWidth>94100</wp14:pctWidth>
+                    </wp14:sizeRelH>
+                    <wp14:sizeRelV relativeFrom="page">
+                      <wp14:pctHeight>0</wp14:pctHeight>
+                    </wp14:sizeRelV>
+                  </wp:anchor>
+                </w:drawing>
+              </mc:Choice>
+              <mc:Fallback>
+                <w:pict>
+                  <v:shape w14:anchorId="1A872395" id="Text_x0020_Box_x0020_153" o:spid="_x0000_s1027" type="#_x0000_t202" style="position:absolute;margin-left:0;margin-top:0;width:560.2pt;height:58.8pt;z-index:251661312;visibility:visible;mso-wrap-style:square;mso-width-percent:941;mso-height-percent:0;mso-top-percent:700;mso-wrap-distance-left:9pt;mso-wrap-distance-top:0;mso-wrap-distance-right:9pt;mso-wrap-distance-bottom:0;mso-position-horizontal:center;mso-position-horizontal-relative:page;mso-position-vertical-relative:page;mso-width-percent:941;mso-height-percent:0;mso-top-percent:700;mso-width-relative:page;mso-height-relative:page;v-text-anchor:top" o:gfxdata="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" filled="f" stroked="f" strokeweight=".5pt">
+                    <v:textbox inset="126pt,0,54pt,0">
+                      <w:txbxContent>
+                        <w:p>
+                          <w:pPr>
+                            <w:pStyle w:val="NoSpacing"/>
+                            <w:jc w:val="right"/>
+                            <w:rPr>
+                              <w:color w:val="4472C4" w:themeColor="accent1"/>
+                              <w:sz w:val="28"/>
+                              <w:szCs w:val="28"/>
+                            </w:rPr>
+                          </w:pPr>
+                          <w:r>
+                            <w:rPr>
+                              <w:color w:val="4472C4" w:themeColor="accent1"/>
+                              <w:sz w:val="28"/>
+                              <w:szCs w:val="28"/>
+                            </w:rPr>
+                            <w:t>BSHCE4 - Usability</w:t>
+                          </w:r>
+                        </w:p>
+                        <w:sdt>
+                          <w:sdtPr>
+                            <w:rPr>
+                              <w:color w:val="595959" w:themeColor="text1" w:themeTint="A6"/>
+                              <w:sz w:val="20"/>
+                              <w:szCs w:val="20"/>
+                            </w:rPr>
+                            <w:alias w:val="Abstract"/>
+                            <w:tag w:val=""/>
+                            <w:id w:val="-275876678"/>
+                            <w:dataBinding w:prefixMappings="xmlns:ns0='http://schemas.microsoft.com/office/2006/coverPageProps' " w:xpath="/ns0:CoverPageProperties[1]/ns0:Abstract[1]" w:storeItemID="{55AF091B-3C7A-41E3-B477-F2FDAA23CFDA}"/>
+                            <w:text w:multiLine="1"/>
+                          </w:sdtPr>
+                          <w:sdtContent>
+                            <w:p>
+                              <w:pPr>
+                                <w:pStyle w:val="NoSpacing"/>
+                                <w:jc w:val="right"/>
+                                <w:rPr>
+                                  <w:color w:val="595959" w:themeColor="text1" w:themeTint="A6"/>
+                                  <w:sz w:val="20"/>
+                                  <w:szCs w:val="20"/>
+                                </w:rPr>
+                              </w:pPr>
+                              <w:proofErr w:type="spellStart"/>
+                              <w:r>
+                                <w:rPr>
+                                  <w:color w:val="595959" w:themeColor="text1" w:themeTint="A6"/>
+                                  <w:sz w:val="20"/>
+                                  <w:szCs w:val="20"/>
+                                </w:rPr>
+                                <w:t>Conor</w:t>
+                              </w:r>
+                              <w:proofErr w:type="spellEnd"/>
+                              <w:r>
+                                <w:rPr>
+                                  <w:color w:val="595959" w:themeColor="text1" w:themeTint="A6"/>
+                                  <w:sz w:val="20"/>
+                                  <w:szCs w:val="20"/>
+                                </w:rPr>
+                                <w:t xml:space="preserve"> </w:t>
+                              </w:r>
+                              <w:proofErr w:type="spellStart"/>
+                              <w:r>
+                                <w:rPr>
+                                  <w:color w:val="595959" w:themeColor="text1" w:themeTint="A6"/>
+                                  <w:sz w:val="20"/>
+                                  <w:szCs w:val="20"/>
+                                </w:rPr>
+                                <w:t>Prunty</w:t>
+                              </w:r>
+                              <w:proofErr w:type="spellEnd"/>
+                              <w:r>
+                                <w:rPr>
+                                  <w:color w:val="595959" w:themeColor="text1" w:themeTint="A6"/>
+                                  <w:sz w:val="20"/>
+                                  <w:szCs w:val="20"/>
+                                </w:rPr>
+                                <w:t xml:space="preserve"> – 13102311</w:t>
+                              </w:r>
+                            </w:p>
+                          </w:sdtContent>
+                        </w:sdt>
+                        <w:p>
+                          <w:pPr>
+                            <w:pStyle w:val="NoSpacing"/>
+                            <w:jc w:val="right"/>
+                            <w:rPr>
+                              <w:color w:val="595959" w:themeColor="text1" w:themeTint="A6"/>
+                              <w:sz w:val="20"/>
+                              <w:szCs w:val="20"/>
+                            </w:rPr>
+                          </w:pPr>
+                          <w:r>
+                            <w:rPr>
+                              <w:color w:val="595959" w:themeColor="text1" w:themeTint="A6"/>
+                              <w:sz w:val="20"/>
+                              <w:szCs w:val="20"/>
+                            </w:rPr>
+                            <w:t>Kevin Clarke - 13101722</w:t>
+                          </w:r>
+                        </w:p>
+                      </w:txbxContent>
+                    </v:textbox>
+                    <w10:wrap type="square" anchorx="page" anchory="page"/>
+                  </v:shape>
+                </w:pict>
+              </mc:Fallback>
+            </mc:AlternateContent>
+          </w:r>
+          <w:r>
+            <w:rPr>
+              <w:bCs/>
+              <w:noProof/>
+              <w:webHidden/>
+              <w:sz w:val="24"/>
+              <w:szCs w:val="24"/>
+            </w:rPr>
+            <w:br w:type="page"/>
+          </w:r>
+        </w:p>
+      </w:sdtContent>
+    </w:sdt>
     <w:sdt>
       <w:sdtPr>
         <w:rPr>
@@ -43,9 +904,7 @@
               <w:rFonts w:eastAsiaTheme="minorEastAsia"/>
               <w:b w:val="0"/>
               <w:noProof/>
-              <w:sz w:val="22"/>
-              <w:szCs w:val="22"/>
-              <w:lang w:eastAsia="en-IE"/>
+              <w:lang w:val="en-US"/>
             </w:rPr>
           </w:pPr>
           <w:r>
@@ -63,7 +922,7 @@
             </w:rPr>
             <w:fldChar w:fldCharType="separate"/>
           </w:r>
-          <w:hyperlink w:anchor="_Toc476852870" w:history="1">
+          <w:hyperlink w:anchor="_Toc476854324" w:history="1">
             <w:r>
               <w:rPr>
                 <w:rStyle w:val="Hyperlink"/>
@@ -90,7 +949,7 @@
                 <w:noProof/>
                 <w:webHidden/>
               </w:rPr>
-              <w:instrText xml:space="preserve"> PAGEREF _Toc476852870 \h </w:instrText>
+              <w:instrText xml:space="preserve"> PAGEREF _Toc476854324 \h </w:instrText>
             </w:r>
             <w:r>
               <w:rPr>
@@ -110,7 +969,7 @@
                 <w:noProof/>
                 <w:webHidden/>
               </w:rPr>
-              <w:t>1</w:t>
+              <w:t>3</w:t>
             </w:r>
             <w:r>
               <w:rPr>
@@ -131,10 +990,12 @@
               <w:rFonts w:eastAsiaTheme="minorEastAsia"/>
               <w:b w:val="0"/>
               <w:noProof/>
-              <w:lang w:eastAsia="en-IE"/>
+              <w:sz w:val="24"/>
+              <w:szCs w:val="24"/>
+              <w:lang w:val="en-US"/>
             </w:rPr>
           </w:pPr>
-          <w:hyperlink w:anchor="_Toc476852871" w:history="1">
+          <w:hyperlink w:anchor="_Toc476854325" w:history="1">
             <w:r>
               <w:rPr>
                 <w:rStyle w:val="Hyperlink"/>
@@ -161,7 +1022,7 @@
                 <w:noProof/>
                 <w:webHidden/>
               </w:rPr>
-              <w:instrText xml:space="preserve"> PAGEREF _Toc476852871 \h </w:instrText>
+              <w:instrText xml:space="preserve"> PAGEREF _Toc476854325 \h </w:instrText>
             </w:r>
             <w:r>
               <w:rPr>
@@ -181,7 +1042,7 @@
                 <w:noProof/>
                 <w:webHidden/>
               </w:rPr>
-              <w:t>2</w:t>
+              <w:t>4</w:t>
             </w:r>
             <w:r>
               <w:rPr>
@@ -202,12 +1063,10 @@
               <w:rFonts w:eastAsiaTheme="minorEastAsia"/>
               <w:b w:val="0"/>
               <w:noProof/>
-              <w:sz w:val="22"/>
-              <w:szCs w:val="22"/>
-              <w:lang w:eastAsia="en-IE"/>
+              <w:lang w:val="en-US"/>
             </w:rPr>
           </w:pPr>
-          <w:hyperlink w:anchor="_Toc476852872" w:history="1">
+          <w:hyperlink w:anchor="_Toc476854326" w:history="1">
             <w:r>
               <w:rPr>
                 <w:rStyle w:val="Hyperlink"/>
@@ -234,7 +1093,7 @@
                 <w:noProof/>
                 <w:webHidden/>
               </w:rPr>
-              <w:instrText xml:space="preserve"> PAGEREF _Toc476852872 \h </w:instrText>
+              <w:instrText xml:space="preserve"> PAGEREF _Toc476854326 \h </w:instrText>
             </w:r>
             <w:r>
               <w:rPr>
@@ -254,7 +1113,7 @@
                 <w:noProof/>
                 <w:webHidden/>
               </w:rPr>
-              <w:t>3</w:t>
+              <w:t>4</w:t>
             </w:r>
             <w:r>
               <w:rPr>
@@ -275,10 +1134,12 @@
               <w:rFonts w:eastAsiaTheme="minorEastAsia"/>
               <w:b w:val="0"/>
               <w:noProof/>
-              <w:lang w:eastAsia="en-IE"/>
+              <w:sz w:val="24"/>
+              <w:szCs w:val="24"/>
+              <w:lang w:val="en-US"/>
             </w:rPr>
           </w:pPr>
-          <w:hyperlink w:anchor="_Toc476852873" w:history="1">
+          <w:hyperlink w:anchor="_Toc476854327" w:history="1">
             <w:r>
               <w:rPr>
                 <w:rStyle w:val="Hyperlink"/>
@@ -305,7 +1166,7 @@
                 <w:noProof/>
                 <w:webHidden/>
               </w:rPr>
-              <w:instrText xml:space="preserve"> PAGEREF _Toc476852873 \h </w:instrText>
+              <w:instrText xml:space="preserve"> PAGEREF _Toc476854327 \h </w:instrText>
             </w:r>
             <w:r>
               <w:rPr>
@@ -346,10 +1207,12 @@
               <w:rFonts w:eastAsiaTheme="minorEastAsia"/>
               <w:b w:val="0"/>
               <w:noProof/>
-              <w:lang w:eastAsia="en-IE"/>
+              <w:sz w:val="24"/>
+              <w:szCs w:val="24"/>
+              <w:lang w:val="en-US"/>
             </w:rPr>
           </w:pPr>
-          <w:hyperlink w:anchor="_Toc476852874" w:history="1">
+          <w:hyperlink w:anchor="_Toc476854328" w:history="1">
             <w:r>
               <w:rPr>
                 <w:rStyle w:val="Hyperlink"/>
@@ -376,7 +1239,7 @@
                 <w:noProof/>
                 <w:webHidden/>
               </w:rPr>
-              <w:instrText xml:space="preserve"> PAGEREF _Toc476852874 \h </w:instrText>
+              <w:instrText xml:space="preserve"> PAGEREF _Toc476854328 \h </w:instrText>
             </w:r>
             <w:r>
               <w:rPr>
@@ -396,7 +1259,7 @@
                 <w:noProof/>
                 <w:webHidden/>
               </w:rPr>
-              <w:t>11</w:t>
+              <w:t>12</w:t>
             </w:r>
             <w:r>
               <w:rPr>
@@ -417,10 +1280,12 @@
               <w:rFonts w:eastAsiaTheme="minorEastAsia"/>
               <w:b w:val="0"/>
               <w:noProof/>
-              <w:lang w:eastAsia="en-IE"/>
+              <w:sz w:val="24"/>
+              <w:szCs w:val="24"/>
+              <w:lang w:val="en-US"/>
             </w:rPr>
           </w:pPr>
-          <w:hyperlink w:anchor="_Toc476852875" w:history="1">
+          <w:hyperlink w:anchor="_Toc476854329" w:history="1">
             <w:r>
               <w:rPr>
                 <w:rStyle w:val="Hyperlink"/>
@@ -447,7 +1312,7 @@
                 <w:noProof/>
                 <w:webHidden/>
               </w:rPr>
-              <w:instrText xml:space="preserve"> PAGEREF _Toc476852875 \h </w:instrText>
+              <w:instrText xml:space="preserve"> PAGEREF _Toc476854329 \h </w:instrText>
             </w:r>
             <w:r>
               <w:rPr>
@@ -467,7 +1332,7 @@
                 <w:noProof/>
                 <w:webHidden/>
               </w:rPr>
-              <w:t>11</w:t>
+              <w:t>12</w:t>
             </w:r>
             <w:r>
               <w:rPr>
@@ -488,12 +1353,10 @@
               <w:rFonts w:eastAsiaTheme="minorEastAsia"/>
               <w:b w:val="0"/>
               <w:noProof/>
-              <w:sz w:val="22"/>
-              <w:szCs w:val="22"/>
-              <w:lang w:eastAsia="en-IE"/>
+              <w:lang w:val="en-US"/>
             </w:rPr>
           </w:pPr>
-          <w:hyperlink w:anchor="_Toc476852876" w:history="1">
+          <w:hyperlink w:anchor="_Toc476854330" w:history="1">
             <w:r>
               <w:rPr>
                 <w:rStyle w:val="Hyperlink"/>
@@ -520,7 +1383,7 @@
                 <w:noProof/>
                 <w:webHidden/>
               </w:rPr>
-              <w:instrText xml:space="preserve"> PAGEREF _Toc476852876 \h </w:instrText>
+              <w:instrText xml:space="preserve"> PAGEREF _Toc476854330 \h </w:instrText>
             </w:r>
             <w:r>
               <w:rPr>
@@ -561,10 +1424,12 @@
               <w:rFonts w:eastAsiaTheme="minorEastAsia"/>
               <w:b w:val="0"/>
               <w:noProof/>
-              <w:lang w:eastAsia="en-IE"/>
+              <w:sz w:val="24"/>
+              <w:szCs w:val="24"/>
+              <w:lang w:val="en-US"/>
             </w:rPr>
           </w:pPr>
-          <w:hyperlink w:anchor="_Toc476852877" w:history="1">
+          <w:hyperlink w:anchor="_Toc476854331" w:history="1">
             <w:r>
               <w:rPr>
                 <w:rStyle w:val="Hyperlink"/>
@@ -591,7 +1456,7 @@
                 <w:noProof/>
                 <w:webHidden/>
               </w:rPr>
-              <w:instrText xml:space="preserve"> PAGEREF _Toc476852877 \h </w:instrText>
+              <w:instrText xml:space="preserve"> PAGEREF _Toc476854331 \h </w:instrText>
             </w:r>
             <w:r>
               <w:rPr>
@@ -632,12 +1497,10 @@
               <w:rFonts w:eastAsiaTheme="minorEastAsia"/>
               <w:b w:val="0"/>
               <w:noProof/>
-              <w:sz w:val="22"/>
-              <w:szCs w:val="22"/>
-              <w:lang w:eastAsia="en-IE"/>
+              <w:lang w:val="en-US"/>
             </w:rPr>
           </w:pPr>
-          <w:hyperlink w:anchor="_Toc476852878" w:history="1">
+          <w:hyperlink w:anchor="_Toc476854332" w:history="1">
             <w:r>
               <w:rPr>
                 <w:rStyle w:val="Hyperlink"/>
@@ -664,7 +1527,7 @@
                 <w:noProof/>
                 <w:webHidden/>
               </w:rPr>
-              <w:instrText xml:space="preserve"> PAGEREF _Toc476852878 \h </w:instrText>
+              <w:instrText xml:space="preserve"> PAGEREF _Toc476854332 \h </w:instrText>
             </w:r>
             <w:r>
               <w:rPr>
@@ -705,12 +1568,10 @@
               <w:rFonts w:eastAsiaTheme="minorEastAsia"/>
               <w:b w:val="0"/>
               <w:noProof/>
-              <w:sz w:val="22"/>
-              <w:szCs w:val="22"/>
-              <w:lang w:eastAsia="en-IE"/>
+              <w:lang w:val="en-US"/>
             </w:rPr>
           </w:pPr>
-          <w:hyperlink w:anchor="_Toc476852879" w:history="1">
+          <w:hyperlink w:anchor="_Toc476854333" w:history="1">
             <w:r>
               <w:rPr>
                 <w:rStyle w:val="Hyperlink"/>
@@ -737,7 +1598,7 @@
                 <w:noProof/>
                 <w:webHidden/>
               </w:rPr>
-              <w:instrText xml:space="preserve"> PAGEREF _Toc476852879 \h </w:instrText>
+              <w:instrText xml:space="preserve"> PAGEREF _Toc476854333 \h </w:instrText>
             </w:r>
             <w:r>
               <w:rPr>
@@ -778,10 +1639,12 @@
               <w:rFonts w:eastAsiaTheme="minorEastAsia"/>
               <w:b w:val="0"/>
               <w:noProof/>
-              <w:lang w:eastAsia="en-IE"/>
+              <w:sz w:val="24"/>
+              <w:szCs w:val="24"/>
+              <w:lang w:val="en-US"/>
             </w:rPr>
           </w:pPr>
-          <w:hyperlink w:anchor="_Toc476852880" w:history="1">
+          <w:hyperlink w:anchor="_Toc476854334" w:history="1">
             <w:r>
               <w:rPr>
                 <w:rStyle w:val="Hyperlink"/>
@@ -808,7 +1671,7 @@
                 <w:noProof/>
                 <w:webHidden/>
               </w:rPr>
-              <w:instrText xml:space="preserve"> PAGEREF _Toc476852880 \h </w:instrText>
+              <w:instrText xml:space="preserve"> PAGEREF _Toc476854334 \h </w:instrText>
             </w:r>
             <w:r>
               <w:rPr>
@@ -849,10 +1712,12 @@
               <w:rFonts w:eastAsiaTheme="minorEastAsia"/>
               <w:b w:val="0"/>
               <w:noProof/>
-              <w:lang w:eastAsia="en-IE"/>
+              <w:sz w:val="24"/>
+              <w:szCs w:val="24"/>
+              <w:lang w:val="en-US"/>
             </w:rPr>
           </w:pPr>
-          <w:hyperlink w:anchor="_Toc476852881" w:history="1">
+          <w:hyperlink w:anchor="_Toc476854335" w:history="1">
             <w:r>
               <w:rPr>
                 <w:rStyle w:val="Hyperlink"/>
@@ -879,7 +1744,7 @@
                 <w:noProof/>
                 <w:webHidden/>
               </w:rPr>
-              <w:instrText xml:space="preserve"> PAGEREF _Toc476852881 \h </w:instrText>
+              <w:instrText xml:space="preserve"> PAGEREF _Toc476854335 \h </w:instrText>
             </w:r>
             <w:r>
               <w:rPr>
@@ -920,12 +1785,10 @@
               <w:rFonts w:eastAsiaTheme="minorEastAsia"/>
               <w:b w:val="0"/>
               <w:noProof/>
-              <w:sz w:val="22"/>
-              <w:szCs w:val="22"/>
-              <w:lang w:eastAsia="en-IE"/>
+              <w:lang w:val="en-US"/>
             </w:rPr>
           </w:pPr>
-          <w:hyperlink w:anchor="_Toc476852882" w:history="1">
+          <w:hyperlink w:anchor="_Toc476854336" w:history="1">
             <w:r>
               <w:rPr>
                 <w:rStyle w:val="Hyperlink"/>
@@ -952,7 +1815,7 @@
                 <w:noProof/>
                 <w:webHidden/>
               </w:rPr>
-              <w:instrText xml:space="preserve"> PAGEREF _Toc476852882 \h </w:instrText>
+              <w:instrText xml:space="preserve"> PAGEREF _Toc476854336 \h </w:instrText>
             </w:r>
             <w:r>
               <w:rPr>
@@ -972,7 +1835,7 @@
                 <w:noProof/>
                 <w:webHidden/>
               </w:rPr>
-              <w:t>17</w:t>
+              <w:t>18</w:t>
             </w:r>
             <w:r>
               <w:rPr>
@@ -993,10 +1856,12 @@
               <w:rFonts w:eastAsiaTheme="minorEastAsia"/>
               <w:b w:val="0"/>
               <w:noProof/>
-              <w:lang w:eastAsia="en-IE"/>
+              <w:sz w:val="24"/>
+              <w:szCs w:val="24"/>
+              <w:lang w:val="en-US"/>
             </w:rPr>
           </w:pPr>
-          <w:hyperlink w:anchor="_Toc476852883" w:history="1">
+          <w:hyperlink w:anchor="_Toc476854337" w:history="1">
             <w:r>
               <w:rPr>
                 <w:rStyle w:val="Hyperlink"/>
@@ -1023,7 +1888,7 @@
                 <w:noProof/>
                 <w:webHidden/>
               </w:rPr>
-              <w:instrText xml:space="preserve"> PAGEREF _Toc476852883 \h </w:instrText>
+              <w:instrText xml:space="preserve"> PAGEREF _Toc476854337 \h </w:instrText>
             </w:r>
             <w:r>
               <w:rPr>
@@ -1043,7 +1908,7 @@
                 <w:noProof/>
                 <w:webHidden/>
               </w:rPr>
-              <w:t>17</w:t>
+              <w:t>18</w:t>
             </w:r>
             <w:r>
               <w:rPr>
@@ -1064,10 +1929,12 @@
               <w:rFonts w:eastAsiaTheme="minorEastAsia"/>
               <w:b w:val="0"/>
               <w:noProof/>
-              <w:lang w:eastAsia="en-IE"/>
+              <w:sz w:val="24"/>
+              <w:szCs w:val="24"/>
+              <w:lang w:val="en-US"/>
             </w:rPr>
           </w:pPr>
-          <w:hyperlink w:anchor="_Toc476852884" w:history="1">
+          <w:hyperlink w:anchor="_Toc476854338" w:history="1">
             <w:r>
               <w:rPr>
                 <w:rStyle w:val="Hyperlink"/>
@@ -1094,7 +1961,7 @@
                 <w:noProof/>
                 <w:webHidden/>
               </w:rPr>
-              <w:instrText xml:space="preserve"> PAGEREF _Toc476852884 \h </w:instrText>
+              <w:instrText xml:space="preserve"> PAGEREF _Toc476854338 \h </w:instrText>
             </w:r>
             <w:r>
               <w:rPr>
@@ -1114,7 +1981,7 @@
                 <w:noProof/>
                 <w:webHidden/>
               </w:rPr>
-              <w:t>17</w:t>
+              <w:t>18</w:t>
             </w:r>
             <w:r>
               <w:rPr>
@@ -1135,12 +2002,10 @@
               <w:rFonts w:eastAsiaTheme="minorEastAsia"/>
               <w:b w:val="0"/>
               <w:noProof/>
-              <w:sz w:val="22"/>
-              <w:szCs w:val="22"/>
-              <w:lang w:eastAsia="en-IE"/>
+              <w:lang w:val="en-US"/>
             </w:rPr>
           </w:pPr>
-          <w:hyperlink w:anchor="_Toc476852885" w:history="1">
+          <w:hyperlink w:anchor="_Toc476854339" w:history="1">
             <w:r>
               <w:rPr>
                 <w:rStyle w:val="Hyperlink"/>
@@ -1167,7 +2032,7 @@
                 <w:noProof/>
                 <w:webHidden/>
               </w:rPr>
-              <w:instrText xml:space="preserve"> PAGEREF _Toc476852885 \h </w:instrText>
+              <w:instrText xml:space="preserve"> PAGEREF _Toc476854339 \h </w:instrText>
             </w:r>
             <w:r>
               <w:rPr>
@@ -1208,16 +2073,18 @@
               <w:rFonts w:eastAsiaTheme="minorEastAsia"/>
               <w:b w:val="0"/>
               <w:noProof/>
-              <w:lang w:eastAsia="en-IE"/>
+              <w:sz w:val="24"/>
+              <w:szCs w:val="24"/>
+              <w:lang w:val="en-US"/>
             </w:rPr>
           </w:pPr>
-          <w:hyperlink w:anchor="_Toc476852886" w:history="1">
+          <w:hyperlink w:anchor="_Toc476854340" w:history="1">
             <w:r>
               <w:rPr>
                 <w:rStyle w:val="Hyperlink"/>
                 <w:noProof/>
               </w:rPr>
-              <w:t>Functional</w:t>
+              <w:t>Use Case Diagram</w:t>
             </w:r>
             <w:r>
               <w:rPr>
@@ -1238,7 +2105,7 @@
                 <w:noProof/>
                 <w:webHidden/>
               </w:rPr>
-              <w:instrText xml:space="preserve"> PAGEREF _Toc476852886 \h </w:instrText>
+              <w:instrText xml:space="preserve"> PAGEREF _Toc476854340 \h </w:instrText>
             </w:r>
             <w:r>
               <w:rPr>
@@ -1279,15 +2146,90 @@
               <w:rFonts w:eastAsiaTheme="minorEastAsia"/>
               <w:b w:val="0"/>
               <w:noProof/>
-              <w:lang w:eastAsia="en-IE"/>
+              <w:sz w:val="24"/>
+              <w:szCs w:val="24"/>
+              <w:lang w:val="en-US"/>
             </w:rPr>
           </w:pPr>
-          <w:hyperlink w:anchor="_Toc476852887" w:history="1">
+          <w:hyperlink w:anchor="_Toc476854341" w:history="1">
             <w:r>
               <w:rPr>
                 <w:rStyle w:val="Hyperlink"/>
                 <w:noProof/>
               </w:rPr>
+              <w:t>Functional</w:t>
+            </w:r>
+            <w:r>
+              <w:rPr>
+                <w:noProof/>
+                <w:webHidden/>
+              </w:rPr>
+              <w:tab/>
+            </w:r>
+            <w:r>
+              <w:rPr>
+                <w:noProof/>
+                <w:webHidden/>
+              </w:rPr>
+              <w:fldChar w:fldCharType="begin"/>
+            </w:r>
+            <w:r>
+              <w:rPr>
+                <w:noProof/>
+                <w:webHidden/>
+              </w:rPr>
+              <w:instrText xml:space="preserve"> PAGEREF _Toc476854341 \h </w:instrText>
+            </w:r>
+            <w:r>
+              <w:rPr>
+                <w:noProof/>
+                <w:webHidden/>
+              </w:rPr>
+            </w:r>
+            <w:r>
+              <w:rPr>
+                <w:noProof/>
+                <w:webHidden/>
+              </w:rPr>
+              <w:fldChar w:fldCharType="separate"/>
+            </w:r>
+            <w:r>
+              <w:rPr>
+                <w:noProof/>
+                <w:webHidden/>
+              </w:rPr>
+              <w:t>19</w:t>
+            </w:r>
+            <w:r>
+              <w:rPr>
+                <w:noProof/>
+                <w:webHidden/>
+              </w:rPr>
+              <w:fldChar w:fldCharType="end"/>
+            </w:r>
+          </w:hyperlink>
+        </w:p>
+        <w:p>
+          <w:pPr>
+            <w:pStyle w:val="TOC2"/>
+            <w:tabs>
+              <w:tab w:val="right" w:leader="dot" w:pos="9016"/>
+            </w:tabs>
+            <w:rPr>
+              <w:rFonts w:eastAsiaTheme="minorEastAsia"/>
+              <w:b w:val="0"/>
+              <w:noProof/>
+              <w:sz w:val="24"/>
+              <w:szCs w:val="24"/>
+              <w:lang w:val="en-US"/>
+            </w:rPr>
+          </w:pPr>
+          <w:hyperlink w:anchor="_Toc476854342" w:history="1">
+            <w:r>
+              <w:rPr>
+                <w:rStyle w:val="Hyperlink"/>
+                <w:noProof/>
+              </w:rPr>
               <w:t>Non-Functional</w:t>
             </w:r>
             <w:r>
@@ -1309,7 +2251,7 @@
                 <w:noProof/>
                 <w:webHidden/>
               </w:rPr>
-              <w:instrText xml:space="preserve"> PAGEREF _Toc476852887 \h </w:instrText>
+              <w:instrText xml:space="preserve"> PAGEREF _Toc476854342 \h </w:instrText>
             </w:r>
             <w:r>
               <w:rPr>
@@ -1329,7 +2271,7 @@
                 <w:noProof/>
                 <w:webHidden/>
               </w:rPr>
-              <w:t>18</w:t>
+              <w:t>19</w:t>
             </w:r>
             <w:r>
               <w:rPr>
@@ -1349,10 +2291,12 @@
             <w:rPr>
               <w:rFonts w:eastAsiaTheme="minorEastAsia"/>
               <w:noProof/>
-              <w:lang w:eastAsia="en-IE"/>
+              <w:sz w:val="24"/>
+              <w:szCs w:val="24"/>
+              <w:lang w:val="en-US"/>
             </w:rPr>
           </w:pPr>
-          <w:hyperlink w:anchor="_Toc476852888" w:history="1">
+          <w:hyperlink w:anchor="_Toc476854343" w:history="1">
             <w:r>
               <w:rPr>
                 <w:rStyle w:val="Hyperlink"/>
@@ -1379,7 +2323,7 @@
                 <w:noProof/>
                 <w:webHidden/>
               </w:rPr>
-              <w:instrText xml:space="preserve"> PAGEREF _Toc476852888 \h </w:instrText>
+              <w:instrText xml:space="preserve"> PAGEREF _Toc476854343 \h </w:instrText>
             </w:r>
             <w:r>
               <w:rPr>
@@ -1399,7 +2343,7 @@
                 <w:noProof/>
                 <w:webHidden/>
               </w:rPr>
-              <w:t>18</w:t>
+              <w:t>19</w:t>
             </w:r>
             <w:r>
               <w:rPr>
@@ -1419,10 +2363,12 @@
             <w:rPr>
               <w:rFonts w:eastAsiaTheme="minorEastAsia"/>
               <w:noProof/>
-              <w:lang w:eastAsia="en-IE"/>
+              <w:sz w:val="24"/>
+              <w:szCs w:val="24"/>
+              <w:lang w:val="en-US"/>
             </w:rPr>
           </w:pPr>
-          <w:hyperlink w:anchor="_Toc476852889" w:history="1">
+          <w:hyperlink w:anchor="_Toc476854344" w:history="1">
             <w:r>
               <w:rPr>
                 <w:rStyle w:val="Hyperlink"/>
@@ -1449,7 +2395,7 @@
                 <w:noProof/>
                 <w:webHidden/>
               </w:rPr>
-              <w:instrText xml:space="preserve"> PAGEREF _Toc476852889 \h </w:instrText>
+              <w:instrText xml:space="preserve"> PAGEREF _Toc476854344 \h </w:instrText>
             </w:r>
             <w:r>
               <w:rPr>
@@ -1469,7 +2415,7 @@
                 <w:noProof/>
                 <w:webHidden/>
               </w:rPr>
-              <w:t>18</w:t>
+              <w:t>19</w:t>
             </w:r>
             <w:r>
               <w:rPr>
@@ -1489,10 +2435,12 @@
             <w:rPr>
               <w:rFonts w:eastAsiaTheme="minorEastAsia"/>
               <w:noProof/>
-              <w:lang w:eastAsia="en-IE"/>
+              <w:sz w:val="24"/>
+              <w:szCs w:val="24"/>
+              <w:lang w:val="en-US"/>
             </w:rPr>
           </w:pPr>
-          <w:hyperlink w:anchor="_Toc476852890" w:history="1">
+          <w:hyperlink w:anchor="_Toc476854345" w:history="1">
             <w:r>
               <w:rPr>
                 <w:rStyle w:val="Hyperlink"/>
@@ -1519,7 +2467,7 @@
                 <w:noProof/>
                 <w:webHidden/>
               </w:rPr>
-              <w:instrText xml:space="preserve"> PAGEREF _Toc476852890 \h </w:instrText>
+              <w:instrText xml:space="preserve"> PAGEREF _Toc476854345 \h </w:instrText>
             </w:r>
             <w:r>
               <w:rPr>
@@ -1539,7 +2487,7 @@
                 <w:noProof/>
                 <w:webHidden/>
               </w:rPr>
-              <w:t>18</w:t>
+              <w:t>20</w:t>
             </w:r>
             <w:r>
               <w:rPr>
@@ -1559,10 +2507,12 @@
             <w:rPr>
               <w:rFonts w:eastAsiaTheme="minorEastAsia"/>
               <w:noProof/>
-              <w:lang w:eastAsia="en-IE"/>
+              <w:sz w:val="24"/>
+              <w:szCs w:val="24"/>
+              <w:lang w:val="en-US"/>
             </w:rPr>
           </w:pPr>
-          <w:hyperlink w:anchor="_Toc476852891" w:history="1">
+          <w:hyperlink w:anchor="_Toc476854346" w:history="1">
             <w:r>
               <w:rPr>
                 <w:rStyle w:val="Hyperlink"/>
@@ -1589,7 +2539,7 @@
                 <w:noProof/>
                 <w:webHidden/>
               </w:rPr>
-              <w:instrText xml:space="preserve"> PAGEREF _Toc476852891 \h </w:instrText>
+              <w:instrText xml:space="preserve"> PAGEREF _Toc476854346 \h </w:instrText>
             </w:r>
             <w:r>
               <w:rPr>
@@ -1609,7 +2559,7 @@
                 <w:noProof/>
                 <w:webHidden/>
               </w:rPr>
-              <w:t>18</w:t>
+              <w:t>20</w:t>
             </w:r>
             <w:r>
               <w:rPr>
@@ -1629,10 +2579,12 @@
             <w:rPr>
               <w:rFonts w:eastAsiaTheme="minorEastAsia"/>
               <w:noProof/>
-              <w:lang w:eastAsia="en-IE"/>
+              <w:sz w:val="24"/>
+              <w:szCs w:val="24"/>
+              <w:lang w:val="en-US"/>
             </w:rPr>
           </w:pPr>
-          <w:hyperlink w:anchor="_Toc476852892" w:history="1">
+          <w:hyperlink w:anchor="_Toc476854347" w:history="1">
             <w:r>
               <w:rPr>
                 <w:rStyle w:val="Hyperlink"/>
@@ -1659,7 +2611,7 @@
                 <w:noProof/>
                 <w:webHidden/>
               </w:rPr>
-              <w:instrText xml:space="preserve"> PAGEREF _Toc476852892 \h </w:instrText>
+              <w:instrText xml:space="preserve"> PAGEREF _Toc476854347 \h </w:instrText>
             </w:r>
             <w:r>
               <w:rPr>
@@ -1679,7 +2631,7 @@
                 <w:noProof/>
                 <w:webHidden/>
               </w:rPr>
-              <w:t>19</w:t>
+              <w:t>20</w:t>
             </w:r>
             <w:r>
               <w:rPr>
@@ -1700,12 +2652,10 @@
               <w:rFonts w:eastAsiaTheme="minorEastAsia"/>
               <w:b w:val="0"/>
               <w:noProof/>
-              <w:sz w:val="22"/>
-              <w:szCs w:val="22"/>
-              <w:lang w:eastAsia="en-IE"/>
+              <w:lang w:val="en-US"/>
             </w:rPr>
           </w:pPr>
-          <w:hyperlink w:anchor="_Toc476852893" w:history="1">
+          <w:hyperlink w:anchor="_Toc476854348" w:history="1">
             <w:r>
               <w:rPr>
                 <w:rStyle w:val="Hyperlink"/>
@@ -1732,7 +2682,7 @@
                 <w:noProof/>
                 <w:webHidden/>
               </w:rPr>
-              <w:instrText xml:space="preserve"> PAGEREF _Toc476852893 \h </w:instrText>
+              <w:instrText xml:space="preserve"> PAGEREF _Toc476854348 \h </w:instrText>
             </w:r>
             <w:r>
               <w:rPr>
@@ -1752,7 +2702,7 @@
                 <w:noProof/>
                 <w:webHidden/>
               </w:rPr>
-              <w:t>19</w:t>
+              <w:t>21</w:t>
             </w:r>
             <w:r>
               <w:rPr>
@@ -1785,12 +2735,20 @@
         <w:pStyle w:val="Heading1"/>
       </w:pPr>
     </w:p>
+    <w:p/>
+    <w:p/>
+    <w:p/>
+    <w:p/>
+    <w:p/>
+    <w:p/>
+    <w:p/>
     <w:p>
       <w:pPr>
         <w:pStyle w:val="Heading1"/>
       </w:pPr>
-      <w:bookmarkStart w:id="0" w:name="_Toc476852870"/>
-      <w:r>
+      <w:bookmarkStart w:id="0" w:name="_Toc476854324"/>
+      <w:r>
+        <w:lastRenderedPageBreak/>
         <w:t>Executive Summary</w:t>
       </w:r>
       <w:bookmarkEnd w:id="0"/>
@@ -1798,19 +2756,7 @@
     <w:p/>
     <w:p>
       <w:r>
-        <w:t xml:space="preserve">This report details </w:t>
-      </w:r>
-      <w:r>
-        <w:t>the process our team</w:t>
-      </w:r>
-      <w:r>
-        <w:t xml:space="preserve"> followed during the gathering of requirements for our </w:t>
-      </w:r>
-      <w:r>
-        <w:t>application</w:t>
-      </w:r>
-      <w:r>
-        <w:t xml:space="preserve"> </w:t>
+        <w:t xml:space="preserve">This report details the process our team followed during the gathering of requirements for our application </w:t>
       </w:r>
       <w:r>
         <w:rPr>
@@ -1830,63 +2776,26 @@
       </w:r>
       <w:proofErr w:type="spellEnd"/>
       <w:r>
-        <w:t xml:space="preserve"> is a web application targeted at the niche market of unwanted household goods and clutter, and the micro economy that these items create. The </w:t>
-      </w:r>
-      <w:r>
-        <w:t>application</w:t>
-      </w:r>
-      <w:r>
-        <w:t xml:space="preserve"> is intended to act as a portal that allows registered users to</w:t>
-      </w:r>
-      <w:r>
-        <w:t xml:space="preserve"> create online </w:t>
-      </w:r>
-      <w:r>
-        <w:t>listings in order to trade unwanted goods in exchange for other goods or servi</w:t>
-      </w:r>
-      <w:r>
-        <w:t xml:space="preserve">ces. For example, a user of </w:t>
+        <w:t xml:space="preserve"> is a web application targeted at the niche market of unwanted household goods and clutter, and the micro economy that these items create. The application is intended to act as a portal that allows registered users to create online listings in order to trade unwanted goods in exchange for other goods or services. For example, a user of </w:t>
       </w:r>
       <w:proofErr w:type="spellStart"/>
       <w:r>
-        <w:t>Barg</w:t>
-      </w:r>
-      <w:r>
-        <w:t>a</w:t>
-      </w:r>
-      <w:r>
-        <w:t>i</w:t>
-      </w:r>
-      <w:r>
-        <w:t>nBin</w:t>
+        <w:rPr>
+          <w:i/>
+        </w:rPr>
+        <w:t>BargainBin</w:t>
       </w:r>
       <w:proofErr w:type="spellEnd"/>
       <w:r>
-        <w:t xml:space="preserve"> may have just completed a Spring clean and discovered forgotten items such as rollerblades which </w:t>
-      </w:r>
-      <w:r>
-        <w:lastRenderedPageBreak/>
-        <w:t>they can then attempt to barter on th</w:t>
-      </w:r>
-      <w:r>
-        <w:t>e</w:t>
-      </w:r>
-      <w:r>
-        <w:t xml:space="preserve"> </w:t>
-      </w:r>
-      <w:r>
-        <w:t>application</w:t>
-      </w:r>
-      <w:r>
-        <w:t xml:space="preserve"> in exchange for music lessons,</w:t>
-      </w:r>
-      <w:r>
-        <w:t xml:space="preserve"> fishing equipment or other desired experiences and items.</w:t>
+        <w:t xml:space="preserve"> may have just completed a Spring clean and discovered forgotten items such as rollerblades which they can then attempt to barter on the application in exchange for music lessons, fishing equipment or other desired experiences and items.</w:t>
       </w:r>
     </w:p>
     <w:p>
       <w:proofErr w:type="spellStart"/>
       <w:r>
+        <w:rPr>
+          <w:i/>
+        </w:rPr>
         <w:t>BargainBin</w:t>
       </w:r>
       <w:proofErr w:type="spellEnd"/>
@@ -1900,6 +2809,9 @@
       </w:r>
       <w:proofErr w:type="spellStart"/>
       <w:r>
+        <w:rPr>
+          <w:i/>
+        </w:rPr>
         <w:t>BargainBin</w:t>
       </w:r>
       <w:proofErr w:type="spellEnd"/>
@@ -1985,6 +2897,9 @@
       </w:r>
       <w:proofErr w:type="spellStart"/>
       <w:r>
+        <w:rPr>
+          <w:i/>
+        </w:rPr>
         <w:t>BargainBin</w:t>
       </w:r>
       <w:proofErr w:type="spellEnd"/>
@@ -2010,8 +2925,10 @@
           <w:spacing w:val="0"/>
         </w:rPr>
       </w:pPr>
-      <w:bookmarkStart w:id="1" w:name="_Toc476852871"/>
-      <w:r>
+    </w:p>
+    <w:p>
+      <w:pPr>
+        <w:pStyle w:val="Heading2"/>
         <w:rPr>
           <w:rStyle w:val="IntenseReference"/>
           <w:b w:val="0"/>
@@ -2020,10 +2937,11 @@
           <w:color w:val="2F5496" w:themeColor="accent1" w:themeShade="BF"/>
           <w:spacing w:val="0"/>
         </w:rPr>
-        <w:t>Stakeholder Matrix</w:t>
-      </w:r>
-      <w:bookmarkEnd w:id="1"/>
-      <w:r>
+      </w:pPr>
+    </w:p>
+    <w:p>
+      <w:pPr>
+        <w:pStyle w:val="Heading2"/>
         <w:rPr>
           <w:rStyle w:val="IntenseReference"/>
           <w:b w:val="0"/>
@@ -2032,6 +2950,83 @@
           <w:color w:val="2F5496" w:themeColor="accent1" w:themeShade="BF"/>
           <w:spacing w:val="0"/>
         </w:rPr>
+      </w:pPr>
+    </w:p>
+    <w:p>
+      <w:pPr>
+        <w:pStyle w:val="Heading2"/>
+        <w:rPr>
+          <w:rStyle w:val="IntenseReference"/>
+          <w:b w:val="0"/>
+          <w:bCs w:val="0"/>
+          <w:smallCaps w:val="0"/>
+          <w:color w:val="2F5496" w:themeColor="accent1" w:themeShade="BF"/>
+          <w:spacing w:val="0"/>
+        </w:rPr>
+      </w:pPr>
+    </w:p>
+    <w:p>
+      <w:pPr>
+        <w:pStyle w:val="Heading2"/>
+        <w:rPr>
+          <w:rStyle w:val="IntenseReference"/>
+          <w:b w:val="0"/>
+          <w:bCs w:val="0"/>
+          <w:smallCaps w:val="0"/>
+          <w:color w:val="2F5496" w:themeColor="accent1" w:themeShade="BF"/>
+          <w:spacing w:val="0"/>
+        </w:rPr>
+      </w:pPr>
+    </w:p>
+    <w:p>
+      <w:pPr>
+        <w:pStyle w:val="Heading2"/>
+        <w:rPr>
+          <w:rStyle w:val="IntenseReference"/>
+          <w:b w:val="0"/>
+          <w:bCs w:val="0"/>
+          <w:smallCaps w:val="0"/>
+          <w:color w:val="2F5496" w:themeColor="accent1" w:themeShade="BF"/>
+          <w:spacing w:val="0"/>
+        </w:rPr>
+      </w:pPr>
+    </w:p>
+    <w:p/>
+    <w:p>
+      <w:pPr>
+        <w:pStyle w:val="Heading2"/>
+        <w:rPr>
+          <w:rStyle w:val="IntenseReference"/>
+          <w:b w:val="0"/>
+          <w:bCs w:val="0"/>
+          <w:smallCaps w:val="0"/>
+          <w:color w:val="2F5496" w:themeColor="accent1" w:themeShade="BF"/>
+          <w:spacing w:val="0"/>
+        </w:rPr>
+      </w:pPr>
+      <w:bookmarkStart w:id="1" w:name="_Toc476854325"/>
+      <w:r>
+        <w:rPr>
+          <w:rStyle w:val="IntenseReference"/>
+          <w:b w:val="0"/>
+          <w:bCs w:val="0"/>
+          <w:smallCaps w:val="0"/>
+          <w:color w:val="2F5496" w:themeColor="accent1" w:themeShade="BF"/>
+          <w:spacing w:val="0"/>
+        </w:rPr>
+        <w:lastRenderedPageBreak/>
+        <w:t>Stakeholder Matrix</w:t>
+      </w:r>
+      <w:bookmarkEnd w:id="1"/>
+      <w:r>
+        <w:rPr>
+          <w:rStyle w:val="IntenseReference"/>
+          <w:b w:val="0"/>
+          <w:bCs w:val="0"/>
+          <w:smallCaps w:val="0"/>
+          <w:color w:val="2F5496" w:themeColor="accent1" w:themeShade="BF"/>
+          <w:spacing w:val="0"/>
+        </w:rPr>
         <w:t xml:space="preserve"> </w:t>
       </w:r>
     </w:p>
@@ -2042,7 +3037,6 @@
           <w:noProof/>
           <w:lang w:val="en-US"/>
         </w:rPr>
-        <w:lastRenderedPageBreak/>
         <w:drawing>
           <wp:inline distT="0" distB="0" distL="0" distR="0" wp14:anchorId="1D6C93DF" wp14:editId="697198F7">
             <wp:extent cx="4991100" cy="3851329"/>
@@ -2059,7 +3053,7 @@
                     <pic:cNvPicPr/>
                   </pic:nvPicPr>
                   <pic:blipFill>
-                    <a:blip r:embed="rId6">
+                    <a:blip r:embed="rId11">
                       <a:extLst>
                         <a:ext uri="{28A0092B-C50C-407E-A947-70E740481C1C}">
                           <a14:useLocalDpi xmlns:a14="http://schemas.microsoft.com/office/drawing/2010/main" val="0"/>
@@ -2092,7 +3086,7 @@
       <w:pPr>
         <w:pStyle w:val="Heading1"/>
       </w:pPr>
-      <w:bookmarkStart w:id="2" w:name="_Toc476852872"/>
+      <w:bookmarkStart w:id="2" w:name="_Toc476854326"/>
       <w:r>
         <w:t>Data Gathering</w:t>
       </w:r>
@@ -2231,6 +3225,7 @@
           <w:sz w:val="24"/>
           <w:szCs w:val="24"/>
         </w:rPr>
+        <w:lastRenderedPageBreak/>
         <w:t>How confident do you feel that a trading application is safe, and that you would receive the goods as advertised, when responding to an ad?</w:t>
       </w:r>
     </w:p>
@@ -2279,7 +3274,6 @@
           <w:sz w:val="24"/>
           <w:szCs w:val="24"/>
         </w:rPr>
-        <w:lastRenderedPageBreak/>
         <w:t>Would feedback from past users influence whether you use a</w:t>
       </w:r>
       <w:r>
@@ -2489,7 +3483,7 @@
                     </pic:cNvPicPr>
                   </pic:nvPicPr>
                   <pic:blipFill>
-                    <a:blip r:embed="rId7">
+                    <a:blip r:embed="rId12">
                       <a:extLst>
                         <a:ext uri="{28A0092B-C50C-407E-A947-70E740481C1C}">
                           <a14:useLocalDpi xmlns:a14="http://schemas.microsoft.com/office/drawing/2010/main" val="0"/>
@@ -2524,6 +3518,8 @@
     <w:p/>
     <w:p/>
     <w:p/>
+    <w:p/>
+    <w:p/>
     <w:p>
       <w:pPr>
         <w:rPr>
@@ -2534,6 +3530,7 @@
         </w:rPr>
       </w:pPr>
       <w:r>
+        <w:lastRenderedPageBreak/>
         <w:t xml:space="preserve">Q2: </w:t>
       </w:r>
       <w:r>
@@ -2596,7 +3593,6 @@
           <w:noProof/>
           <w:lang w:val="en-US"/>
         </w:rPr>
-        <w:lastRenderedPageBreak/>
         <w:drawing>
           <wp:inline distT="0" distB="0" distL="0" distR="0" wp14:anchorId="3F90A59D" wp14:editId="2B2E3C12">
             <wp:extent cx="5720080" cy="2637155"/>
@@ -2615,7 +3611,7 @@
                     </pic:cNvPicPr>
                   </pic:nvPicPr>
                   <pic:blipFill>
-                    <a:blip r:embed="rId8">
+                    <a:blip r:embed="rId13">
                       <a:extLst>
                         <a:ext uri="{28A0092B-C50C-407E-A947-70E740481C1C}">
                           <a14:useLocalDpi xmlns:a14="http://schemas.microsoft.com/office/drawing/2010/main" val="0"/>
@@ -2875,7 +3871,16 @@
           <w:bCs/>
           <w:color w:val="262626"/>
         </w:rPr>
-        <w:t>This gave us an indication that people are afraid that they’ll just end up with more junk, in place of junk they already have. We hope that we can use this to our advantage and ensure that the application is broken down into different sections, to cater for all different user’s needs, and try match what people are looking for. We’re hoping this avoids the main issue that this question has indicated.</w:t>
+        <w:t xml:space="preserve">This gave us an indication that people are afraid that they’ll just end up with more junk, in place of junk they already have. We hope that we can use this to our advantage and ensure that the application is broken down into different sections, to cater for all different user’s needs, and try </w:t>
+      </w:r>
+      <w:r>
+        <w:rPr>
+          <w:rFonts w:cs="Arial"/>
+          <w:bCs/>
+          <w:color w:val="262626"/>
+        </w:rPr>
+        <w:lastRenderedPageBreak/>
+        <w:t>match what people are looking for. We’re hoping this avoids the main issue that this question has indicated.</w:t>
       </w:r>
     </w:p>
     <w:p>
@@ -2904,7 +3909,6 @@
           <w:color w:val="262626"/>
           <w:lang w:val="en-US"/>
         </w:rPr>
-        <w:lastRenderedPageBreak/>
         <w:drawing>
           <wp:inline distT="0" distB="0" distL="0" distR="0" wp14:anchorId="27C355AF" wp14:editId="0BBAD792">
             <wp:extent cx="5720080" cy="2722245"/>
@@ -2923,7 +3927,7 @@
                     </pic:cNvPicPr>
                   </pic:nvPicPr>
                   <pic:blipFill>
-                    <a:blip r:embed="rId9">
+                    <a:blip r:embed="rId14">
                       <a:extLst>
                         <a:ext uri="{28A0092B-C50C-407E-A947-70E740481C1C}">
                           <a14:useLocalDpi xmlns:a14="http://schemas.microsoft.com/office/drawing/2010/main" val="0"/>
@@ -3045,8 +4049,8 @@
           <w:lang w:val="en-US"/>
         </w:rPr>
         <w:drawing>
-          <wp:inline distT="0" distB="0" distL="0" distR="0" wp14:anchorId="19ECA9F9" wp14:editId="27417632">
-            <wp:extent cx="5730875" cy="3561715"/>
+          <wp:inline distT="0" distB="0" distL="0" distR="0" wp14:anchorId="19ECA9F9" wp14:editId="29D23F74">
+            <wp:extent cx="5730875" cy="3431540"/>
             <wp:effectExtent l="0" t="0" r="9525" b="0"/>
             <wp:docPr id="8" name="Picture 8" descr="../../../Desktop/Q4.png"/>
             <wp:cNvGraphicFramePr>
@@ -3062,7 +4066,7 @@
                     </pic:cNvPicPr>
                   </pic:nvPicPr>
                   <pic:blipFill>
-                    <a:blip r:embed="rId10">
+                    <a:blip r:embed="rId15">
                       <a:extLst>
                         <a:ext uri="{28A0092B-C50C-407E-A947-70E740481C1C}">
                           <a14:useLocalDpi xmlns:a14="http://schemas.microsoft.com/office/drawing/2010/main" val="0"/>
@@ -3077,7 +4081,7 @@
                   <pic:spPr bwMode="auto">
                     <a:xfrm>
                       <a:off x="0" y="0"/>
-                      <a:ext cx="5730875" cy="3561715"/>
+                      <a:ext cx="5730875" cy="3431540"/>
                     </a:xfrm>
                     <a:prstGeom prst="rect">
                       <a:avLst/>
@@ -3118,7 +4122,6 @@
           <w:bCs/>
           <w:color w:val="262626"/>
         </w:rPr>
-        <w:lastRenderedPageBreak/>
         <w:t xml:space="preserve">Q5: </w:t>
       </w:r>
       <w:r>
@@ -3202,7 +4205,7 @@
                     </pic:cNvPicPr>
                   </pic:nvPicPr>
                   <pic:blipFill>
-                    <a:blip r:embed="rId11">
+                    <a:blip r:embed="rId16">
                       <a:extLst>
                         <a:ext uri="{28A0092B-C50C-407E-A947-70E740481C1C}">
                           <a14:useLocalDpi xmlns:a14="http://schemas.microsoft.com/office/drawing/2010/main" val="0"/>
@@ -3342,7 +4345,7 @@
                     </pic:cNvPicPr>
                   </pic:nvPicPr>
                   <pic:blipFill>
-                    <a:blip r:embed="rId12">
+                    <a:blip r:embed="rId17">
                       <a:extLst>
                         <a:ext uri="{28A0092B-C50C-407E-A947-70E740481C1C}">
                           <a14:useLocalDpi xmlns:a14="http://schemas.microsoft.com/office/drawing/2010/main" val="0"/>
@@ -3497,7 +4500,7 @@
                     </pic:cNvPicPr>
                   </pic:nvPicPr>
                   <pic:blipFill>
-                    <a:blip r:embed="rId13">
+                    <a:blip r:embed="rId18">
                       <a:extLst>
                         <a:ext uri="{28A0092B-C50C-407E-A947-70E740481C1C}">
                           <a14:useLocalDpi xmlns:a14="http://schemas.microsoft.com/office/drawing/2010/main" val="0"/>
@@ -3543,53 +4546,36 @@
         <w:rPr>
           <w:rFonts w:cs="Arial"/>
           <w:bCs/>
-          <w:i/>
-          <w:color w:val="262626"/>
-        </w:rPr>
-      </w:pPr>
-      <w:r>
-        <w:rPr>
-          <w:rFonts w:cs="Arial"/>
-          <w:bCs/>
-          <w:color w:val="262626"/>
-        </w:rPr>
-        <w:t xml:space="preserve">Q8: </w:t>
-      </w:r>
-      <w:r>
+          <w:color w:val="262626"/>
+        </w:rPr>
+      </w:pPr>
+    </w:p>
+    <w:p>
+      <w:pPr>
         <w:rPr>
           <w:rFonts w:cs="Arial"/>
           <w:bCs/>
           <w:i/>
           <w:color w:val="262626"/>
         </w:rPr>
-        <w:t>Have you ever used a similar application in order to trade unwanted items? If yes, please describe any positive and negative aspects you experienced.</w:t>
-      </w:r>
-    </w:p>
-    <w:p>
-      <w:pPr>
+      </w:pPr>
+      <w:r>
+        <w:rPr>
+          <w:rFonts w:cs="Arial"/>
+          <w:bCs/>
+          <w:color w:val="262626"/>
+        </w:rPr>
+        <w:lastRenderedPageBreak/>
+        <w:t xml:space="preserve">Q8: </w:t>
+      </w:r>
+      <w:r>
         <w:rPr>
           <w:rFonts w:cs="Arial"/>
           <w:bCs/>
           <w:i/>
           <w:color w:val="262626"/>
         </w:rPr>
-      </w:pPr>
-    </w:p>
-    <w:p>
-      <w:pPr>
-        <w:rPr>
-          <w:rFonts w:cs="Arial"/>
-          <w:bCs/>
-          <w:color w:val="262626"/>
-        </w:rPr>
-      </w:pPr>
-      <w:r>
-        <w:rPr>
-          <w:rFonts w:cs="Arial"/>
-          <w:bCs/>
-          <w:color w:val="262626"/>
-        </w:rPr>
-        <w:t>A whopping 85% of people have never used a trading application in the past! This is great news for us, considering how much of a positive response we got for questions one and two. It does look like we may have found a potential gap in the market.</w:t>
+        <w:t>Have you ever used a similar application in order to trade unwanted items? If yes, please describe any positive and negative aspects you experienced.</w:t>
       </w:r>
     </w:p>
     <w:p>
@@ -3614,14 +4600,41 @@
         <w:rPr>
           <w:rFonts w:cs="Arial"/>
           <w:bCs/>
+          <w:color w:val="262626"/>
+        </w:rPr>
+        <w:t>A whopping 85% of people have never used a trading application in the past! This is great news for us, considering how much of a positive response we got for questions one and two. It does look like we may have found a potential gap in the market.</w:t>
+      </w:r>
+    </w:p>
+    <w:p>
+      <w:pPr>
+        <w:rPr>
+          <w:rFonts w:cs="Arial"/>
+          <w:bCs/>
+          <w:i/>
+          <w:color w:val="262626"/>
+        </w:rPr>
+      </w:pPr>
+    </w:p>
+    <w:p>
+      <w:pPr>
+        <w:rPr>
+          <w:rFonts w:cs="Arial"/>
+          <w:bCs/>
+          <w:color w:val="262626"/>
+        </w:rPr>
+      </w:pPr>
+      <w:r>
+        <w:rPr>
+          <w:rFonts w:cs="Arial"/>
+          <w:bCs/>
           <w:noProof/>
           <w:color w:val="262626"/>
           <w:lang w:val="en-US"/>
         </w:rPr>
         <w:drawing>
-          <wp:inline distT="0" distB="0" distL="0" distR="0" wp14:anchorId="66061966" wp14:editId="13094CF4">
-            <wp:extent cx="5720080" cy="2679700"/>
-            <wp:effectExtent l="0" t="0" r="0" b="12700"/>
+          <wp:inline distT="0" distB="0" distL="0" distR="0" wp14:anchorId="66061966" wp14:editId="250B0A90">
+            <wp:extent cx="5719023" cy="1969563"/>
+            <wp:effectExtent l="0" t="0" r="0" b="12065"/>
             <wp:docPr id="12" name="Picture 12" descr="../../../Desktop/Q8.png"/>
             <wp:cNvGraphicFramePr>
               <a:graphicFrameLocks xmlns:a="http://schemas.openxmlformats.org/drawingml/2006/main" noChangeAspect="1"/>
@@ -3636,7 +4649,7 @@
                     </pic:cNvPicPr>
                   </pic:nvPicPr>
                   <pic:blipFill>
-                    <a:blip r:embed="rId14">
+                    <a:blip r:embed="rId19">
                       <a:extLst>
                         <a:ext uri="{28A0092B-C50C-407E-A947-70E740481C1C}">
                           <a14:useLocalDpi xmlns:a14="http://schemas.microsoft.com/office/drawing/2010/main" val="0"/>
@@ -3651,7 +4664,7 @@
                   <pic:spPr bwMode="auto">
                     <a:xfrm>
                       <a:off x="0" y="0"/>
-                      <a:ext cx="5720080" cy="2679700"/>
+                      <a:ext cx="5733341" cy="1974494"/>
                     </a:xfrm>
                     <a:prstGeom prst="rect">
                       <a:avLst/>
@@ -3773,10 +4786,9 @@
           <w:color w:val="262626"/>
           <w:lang w:val="en-US"/>
         </w:rPr>
-        <w:lastRenderedPageBreak/>
         <w:drawing>
-          <wp:inline distT="0" distB="0" distL="0" distR="0" wp14:anchorId="66D9D985" wp14:editId="4E7ABBF3">
-            <wp:extent cx="5730875" cy="3381375"/>
+          <wp:inline distT="0" distB="0" distL="0" distR="0" wp14:anchorId="66D9D985" wp14:editId="0CD5FF33">
+            <wp:extent cx="5730875" cy="2745740"/>
             <wp:effectExtent l="0" t="0" r="9525" b="0"/>
             <wp:docPr id="13" name="Picture 13" descr="../../../Desktop/Q9.png"/>
             <wp:cNvGraphicFramePr>
@@ -3792,7 +4804,7 @@
                     </pic:cNvPicPr>
                   </pic:nvPicPr>
                   <pic:blipFill>
-                    <a:blip r:embed="rId15">
+                    <a:blip r:embed="rId20">
                       <a:extLst>
                         <a:ext uri="{28A0092B-C50C-407E-A947-70E740481C1C}">
                           <a14:useLocalDpi xmlns:a14="http://schemas.microsoft.com/office/drawing/2010/main" val="0"/>
@@ -3807,7 +4819,7 @@
                   <pic:spPr bwMode="auto">
                     <a:xfrm>
                       <a:off x="0" y="0"/>
-                      <a:ext cx="5730875" cy="3381375"/>
+                      <a:ext cx="5730875" cy="2745740"/>
                     </a:xfrm>
                     <a:prstGeom prst="rect">
                       <a:avLst/>
@@ -3829,25 +4841,17 @@
         <w:rPr>
           <w:rFonts w:cs="Arial"/>
           <w:bCs/>
-          <w:color w:val="262626"/>
-        </w:rPr>
-      </w:pPr>
-    </w:p>
-    <w:p>
-      <w:pPr>
+          <w:i/>
+          <w:color w:val="262626"/>
+        </w:rPr>
+      </w:pPr>
+      <w:r>
         <w:rPr>
           <w:rFonts w:cs="Arial"/>
           <w:bCs/>
-          <w:i/>
-          <w:color w:val="262626"/>
-        </w:rPr>
-      </w:pPr>
-      <w:r>
-        <w:rPr>
-          <w:rFonts w:cs="Arial"/>
-          <w:bCs/>
-          <w:color w:val="262626"/>
-        </w:rPr>
+          <w:color w:val="262626"/>
+        </w:rPr>
+        <w:lastRenderedPageBreak/>
         <w:t xml:space="preserve">Q10: </w:t>
       </w:r>
       <w:r>
@@ -3954,7 +4958,6 @@
       </w:r>
     </w:p>
     <w:p/>
-    <w:p/>
     <w:p>
       <w:r>
         <w:t>Our second technique used for data gathering was</w:t>
@@ -4154,7 +5157,6 @@
           <w:rFonts w:cs="SourceSansPro-Regular"/>
           <w:color w:val="000000" w:themeColor="text1"/>
         </w:rPr>
-        <w:lastRenderedPageBreak/>
         <w:t xml:space="preserve">Each step has its own purpose and helps the members of the focus groups to relax and understand what is going on. </w:t>
       </w:r>
     </w:p>
@@ -4182,7 +5184,7 @@
           <w:spacing w:val="0"/>
         </w:rPr>
       </w:pPr>
-      <w:bookmarkStart w:id="3" w:name="_Toc476852873"/>
+      <w:bookmarkStart w:id="3" w:name="_Toc476854327"/>
       <w:r>
         <w:rPr>
           <w:rStyle w:val="IntenseReference"/>
@@ -4244,6 +5246,21 @@
         <w:pStyle w:val="Heading2"/>
       </w:pPr>
     </w:p>
+    <w:p/>
+    <w:p>
+      <w:pPr>
+        <w:rPr>
+          <w:rFonts w:cs="SourceSansPro-Regular"/>
+        </w:rPr>
+      </w:pPr>
+    </w:p>
+    <w:p>
+      <w:pPr>
+        <w:rPr>
+          <w:rFonts w:cs="SourceSansPro-Regular"/>
+        </w:rPr>
+      </w:pPr>
+    </w:p>
     <w:p>
       <w:pPr>
         <w:pStyle w:val="Heading2"/>
@@ -4256,7 +5273,7 @@
           <w:spacing w:val="0"/>
         </w:rPr>
       </w:pPr>
-      <w:bookmarkStart w:id="4" w:name="_Toc476852874"/>
+      <w:bookmarkStart w:id="4" w:name="_Toc476854328"/>
       <w:r>
         <w:rPr>
           <w:rStyle w:val="IntenseReference"/>
@@ -4266,6 +5283,7 @@
           <w:color w:val="2F5496" w:themeColor="accent1" w:themeShade="BF"/>
           <w:spacing w:val="0"/>
         </w:rPr>
+        <w:lastRenderedPageBreak/>
         <w:t>E</w:t>
       </w:r>
       <w:r>
@@ -4292,17 +5310,23 @@
       </w:r>
       <w:bookmarkEnd w:id="4"/>
     </w:p>
-    <w:p/>
     <w:p>
       <w:pPr>
         <w:rPr>
           <w:rFonts w:cs="SourceSansPro-Regular"/>
         </w:rPr>
       </w:pPr>
-      <w:r>
+    </w:p>
+    <w:p>
+      <w:pPr>
         <w:rPr>
           <w:rFonts w:cs="SourceSansPro-Regular"/>
         </w:rPr>
+      </w:pPr>
+      <w:r>
+        <w:rPr>
+          <w:rFonts w:cs="SourceSansPro-Regular"/>
+        </w:rPr>
         <w:t>The next step was to explain what is going on, and what will be happening. This was a short 5-minute chat just to say what was going to happen next, and in turn over the course of the meeting. Everyone seemed happy to engage, but we didn’t know at this stage how it would turn out.</w:t>
       </w:r>
     </w:p>
@@ -4317,7 +5341,7 @@
       <w:pPr>
         <w:pStyle w:val="Heading2"/>
       </w:pPr>
-      <w:bookmarkStart w:id="5" w:name="_Toc476852875"/>
+      <w:bookmarkStart w:id="5" w:name="_Toc476854329"/>
       <w:r>
         <w:rPr>
           <w:rStyle w:val="IntenseReference"/>
@@ -4375,7 +5399,6 @@
           <w:noProof/>
           <w:lang w:val="en-US"/>
         </w:rPr>
-        <w:lastRenderedPageBreak/>
         <w:drawing>
           <wp:inline distT="0" distB="0" distL="0" distR="0" wp14:anchorId="4250FA76" wp14:editId="37A55C0E">
             <wp:extent cx="3678732" cy="5583965"/>
@@ -4394,7 +5417,7 @@
                     </pic:cNvPicPr>
                   </pic:nvPicPr>
                   <pic:blipFill>
-                    <a:blip r:embed="rId16">
+                    <a:blip r:embed="rId21">
                       <a:extLst>
                         <a:ext uri="{28A0092B-C50C-407E-A947-70E740481C1C}">
                           <a14:useLocalDpi xmlns:a14="http://schemas.microsoft.com/office/drawing/2010/main" val="0"/>
@@ -4512,7 +5535,6 @@
         <w:spacing w:after="0" w:line="240" w:lineRule="auto"/>
       </w:pPr>
       <w:r>
-        <w:lastRenderedPageBreak/>
         <w:t>What kind of unwanted goods have you lying around at home?</w:t>
       </w:r>
     </w:p>
@@ -4726,6 +5748,7 @@
           <w:rFonts w:cs="Arial"/>
           <w:color w:val="000000" w:themeColor="text1"/>
         </w:rPr>
+        <w:lastRenderedPageBreak/>
         <w:tab/>
       </w:r>
       <w:r>
@@ -4741,7 +5764,7 @@
             <wp:cNvGraphicFramePr/>
             <a:graphic xmlns:a="http://schemas.openxmlformats.org/drawingml/2006/main">
               <a:graphicData uri="http://schemas.openxmlformats.org/drawingml/2006/chart">
-                <c:chart xmlns:c="http://schemas.openxmlformats.org/drawingml/2006/chart" xmlns:r="http://schemas.openxmlformats.org/officeDocument/2006/relationships" r:id="rId17"/>
+                <c:chart xmlns:c="http://schemas.openxmlformats.org/drawingml/2006/chart" xmlns:r="http://schemas.openxmlformats.org/officeDocument/2006/relationships" r:id="rId22"/>
               </a:graphicData>
             </a:graphic>
           </wp:inline>
@@ -4769,29 +5792,6 @@
           <w:color w:val="000000" w:themeColor="text1"/>
         </w:rPr>
         <w:tab/>
-      </w:r>
-    </w:p>
-    <w:p>
-      <w:pPr>
-        <w:rPr>
-          <w:rFonts w:cs="Arial"/>
-          <w:color w:val="000000" w:themeColor="text1"/>
-        </w:rPr>
-      </w:pPr>
-    </w:p>
-    <w:p>
-      <w:pPr>
-        <w:rPr>
-          <w:rFonts w:cs="Arial"/>
-          <w:color w:val="000000" w:themeColor="text1"/>
-        </w:rPr>
-      </w:pPr>
-      <w:r>
-        <w:rPr>
-          <w:rFonts w:cs="Arial"/>
-          <w:color w:val="000000" w:themeColor="text1"/>
-        </w:rPr>
-        <w:tab/>
         <w:t>The users were also very positive in the application having a comments or feedback section. This rated highly on how they would return to the application, and even if they would visit in the first place. This is one section that we will definitely implements, and take some time over getting it right and user-friendly.</w:t>
       </w:r>
     </w:p>
@@ -4843,14 +5843,14 @@
           <w:lang w:val="en-US"/>
         </w:rPr>
         <w:drawing>
-          <wp:inline distT="0" distB="0" distL="0" distR="0" wp14:anchorId="15D20CCA" wp14:editId="3641541C">
-            <wp:extent cx="5486400" cy="3200400"/>
-            <wp:effectExtent l="0" t="0" r="0" b="0"/>
+          <wp:inline distT="0" distB="0" distL="0" distR="0" wp14:anchorId="15D20CCA" wp14:editId="44157E3E">
+            <wp:extent cx="5486400" cy="2860040"/>
+            <wp:effectExtent l="0" t="0" r="0" b="10160"/>
             <wp:docPr id="17" name="Chart 17"/>
             <wp:cNvGraphicFramePr/>
             <a:graphic xmlns:a="http://schemas.openxmlformats.org/drawingml/2006/main">
               <a:graphicData uri="http://schemas.openxmlformats.org/drawingml/2006/chart">
-                <c:chart xmlns:c="http://schemas.openxmlformats.org/drawingml/2006/chart" xmlns:r="http://schemas.openxmlformats.org/officeDocument/2006/relationships" r:id="rId18"/>
+                <c:chart xmlns:c="http://schemas.openxmlformats.org/drawingml/2006/chart" xmlns:r="http://schemas.openxmlformats.org/officeDocument/2006/relationships" r:id="rId23"/>
               </a:graphicData>
             </a:graphic>
           </wp:inline>
@@ -4864,27 +5864,12 @@
           <w:color w:val="000000" w:themeColor="text1"/>
         </w:rPr>
       </w:pPr>
-    </w:p>
-    <w:p>
-      <w:pPr>
-        <w:rPr>
-          <w:rFonts w:cs="Arial"/>
-          <w:color w:val="000000" w:themeColor="text1"/>
-        </w:rPr>
-      </w:pPr>
-    </w:p>
-    <w:p>
-      <w:pPr>
-        <w:rPr>
-          <w:rFonts w:cs="Arial"/>
-          <w:color w:val="000000" w:themeColor="text1"/>
-        </w:rPr>
-      </w:pPr>
-      <w:r>
-        <w:rPr>
-          <w:rFonts w:cs="Arial"/>
-          <w:color w:val="000000" w:themeColor="text1"/>
-        </w:rPr>
+      <w:r>
+        <w:rPr>
+          <w:rFonts w:cs="Arial"/>
+          <w:color w:val="000000" w:themeColor="text1"/>
+        </w:rPr>
+        <w:lastRenderedPageBreak/>
         <w:tab/>
         <w:t>Most people selected using the mobile application, as they are always on the go. This was somewhat expected as everyone these uses some sort of mobile device. The users also chose email alerts for specific categories when new goods are advertised, as they can also receive this on their devices.</w:t>
       </w:r>
@@ -4944,9 +5929,8 @@
       <w:pPr>
         <w:pStyle w:val="Heading1"/>
       </w:pPr>
-      <w:bookmarkStart w:id="6" w:name="_Toc476852876"/>
-      <w:r>
-        <w:lastRenderedPageBreak/>
+      <w:bookmarkStart w:id="6" w:name="_Toc476854330"/>
+      <w:r>
         <w:t>User Groups</w:t>
       </w:r>
       <w:bookmarkEnd w:id="6"/>
@@ -5015,11 +5999,12 @@
         <w:t xml:space="preserve"> application and will be vital to its success. Due to the similarity in requirements between both user groups, this report will set-out the features and functionalities of both groups while highlighting the one key differentiator.</w:t>
       </w:r>
     </w:p>
+    <w:p/>
     <w:p>
       <w:pPr>
         <w:pStyle w:val="Heading2"/>
       </w:pPr>
-      <w:bookmarkStart w:id="7" w:name="_Toc476852877"/>
+      <w:bookmarkStart w:id="7" w:name="_Toc476854331"/>
       <w:r>
         <w:t>Users Trading I</w:t>
       </w:r>
@@ -5088,8 +6073,10 @@
         <w:t>Both user groups will have the ability to upload images and a short video to assist drawing attention to their listing. – Image/Video Title, Image/Video File.</w:t>
       </w:r>
     </w:p>
-    <w:p>
-      <w:r>
+    <w:p/>
+    <w:p>
+      <w:r>
+        <w:lastRenderedPageBreak/>
         <w:t>Social Media Sharing</w:t>
       </w:r>
     </w:p>
@@ -5153,15 +6140,20 @@
         </w:numPr>
       </w:pPr>
       <w:r>
-        <w:lastRenderedPageBreak/>
         <w:t>Our aim is to provide these user groups with a rewarding and pleasant experience that will keep them returning regularly to our application.</w:t>
       </w:r>
     </w:p>
+    <w:p/>
+    <w:p>
+      <w:pPr>
+        <w:pStyle w:val="ListParagraph"/>
+      </w:pPr>
+    </w:p>
     <w:p>
       <w:pPr>
         <w:pStyle w:val="Heading1"/>
       </w:pPr>
-      <w:bookmarkStart w:id="8" w:name="_Toc476852878"/>
+      <w:bookmarkStart w:id="8" w:name="_Toc476854332"/>
       <w:r>
         <w:t>Personas</w:t>
       </w:r>
@@ -5190,7 +6182,7 @@
                     <pic:cNvPicPr/>
                   </pic:nvPicPr>
                   <pic:blipFill>
-                    <a:blip r:embed="rId19">
+                    <a:blip r:embed="rId24">
                       <a:extLst>
                         <a:ext uri="{28A0092B-C50C-407E-A947-70E740481C1C}">
                           <a14:useLocalDpi xmlns:a14="http://schemas.microsoft.com/office/drawing/2010/main" val="0"/>
@@ -5224,6 +6216,7 @@
           <w:noProof/>
           <w:lang w:val="en-US"/>
         </w:rPr>
+        <w:lastRenderedPageBreak/>
         <w:drawing>
           <wp:inline distT="0" distB="0" distL="0" distR="0" wp14:anchorId="2D8D7BEF" wp14:editId="27D854B8">
             <wp:extent cx="4476750" cy="3659865"/>
@@ -5240,7 +6233,7 @@
                     <pic:cNvPicPr/>
                   </pic:nvPicPr>
                   <pic:blipFill>
-                    <a:blip r:embed="rId20">
+                    <a:blip r:embed="rId25">
                       <a:extLst>
                         <a:ext uri="{28A0092B-C50C-407E-A947-70E740481C1C}">
                           <a14:useLocalDpi xmlns:a14="http://schemas.microsoft.com/office/drawing/2010/main" val="0"/>
@@ -5276,92 +6269,112 @@
       <w:pPr>
         <w:pStyle w:val="Heading1"/>
       </w:pPr>
-      <w:bookmarkStart w:id="9" w:name="_Toc476852879"/>
+      <w:bookmarkStart w:id="9" w:name="_Toc476854333"/>
+      <w:r>
+        <w:t>Scenarios</w:t>
+      </w:r>
+      <w:bookmarkEnd w:id="9"/>
+    </w:p>
+    <w:p/>
+    <w:p>
+      <w:pPr>
+        <w:pStyle w:val="Heading2"/>
+      </w:pPr>
+      <w:bookmarkStart w:id="10" w:name="_Toc476854334"/>
+      <w:r>
+        <w:t>Scenario 1 – a user is using the site as a professional picker</w:t>
+      </w:r>
+      <w:bookmarkEnd w:id="10"/>
+    </w:p>
+    <w:p/>
+    <w:p>
+      <w:r>
+        <w:t xml:space="preserve">It’s 5pm Friday evening and Eddie intends to log-into </w:t>
+      </w:r>
+      <w:proofErr w:type="spellStart"/>
+      <w:r>
+        <w:rPr>
+          <w:i/>
+        </w:rPr>
+        <w:t>BargainBin</w:t>
+      </w:r>
+      <w:proofErr w:type="spellEnd"/>
+      <w:r>
+        <w:t xml:space="preserve"> and upload his 5 newest listings in order to gain more views from users logging in at the weekend. He logs into the application and begins creating his listings. He has prepared professional images of each product and needs to load them into the application. He wishes to be made aware of any offers by receiving an alert on his phone.</w:t>
+      </w:r>
+    </w:p>
+    <w:p>
+      <w:pPr>
+        <w:pStyle w:val="Heading2"/>
+      </w:pPr>
+    </w:p>
+    <w:p>
+      <w:pPr>
+        <w:pStyle w:val="Heading2"/>
+      </w:pPr>
+      <w:bookmarkStart w:id="11" w:name="_Toc476854335"/>
+      <w:r>
+        <w:t>Scenario 2 – initiating a trade on a listing</w:t>
+      </w:r>
+      <w:bookmarkEnd w:id="11"/>
+    </w:p>
+    <w:p>
+      <w:pPr>
+        <w:pStyle w:val="Heading2"/>
+      </w:pPr>
+    </w:p>
+    <w:p>
+      <w:r>
+        <w:t xml:space="preserve">Connie a single mother of 3 has come home from work and decides to browse the </w:t>
+      </w:r>
+      <w:bookmarkStart w:id="12" w:name="_GoBack"/>
+      <w:proofErr w:type="spellStart"/>
+      <w:r>
+        <w:rPr>
+          <w:i/>
+        </w:rPr>
+        <w:t>BargainBin</w:t>
+      </w:r>
+      <w:proofErr w:type="spellEnd"/>
+      <w:r>
+        <w:t xml:space="preserve"> </w:t>
+      </w:r>
+      <w:bookmarkEnd w:id="12"/>
+      <w:r>
+        <w:t>application. She opens the application and browses they latest listings. She finds a listing that is offering an item she desires. In addition, the seller has specified he is interested in trading for original movie posters which Connie has several of. She initiates contact with the seller and negotiates a trade which is executed in the application.</w:t>
+      </w:r>
+    </w:p>
+    <w:p>
+      <w:pPr>
+        <w:pStyle w:val="Heading1"/>
+      </w:pPr>
+    </w:p>
+    <w:p/>
+    <w:p>
+      <w:pPr>
+        <w:pStyle w:val="Heading1"/>
+      </w:pPr>
+      <w:bookmarkStart w:id="13" w:name="_Toc476854336"/>
       <w:r>
         <w:lastRenderedPageBreak/>
-        <w:t>Scenarios</w:t>
-      </w:r>
-      <w:bookmarkEnd w:id="9"/>
-    </w:p>
-    <w:p/>
+        <w:t>Task Analysis</w:t>
+      </w:r>
+      <w:bookmarkEnd w:id="13"/>
+    </w:p>
     <w:p>
       <w:pPr>
         <w:pStyle w:val="Heading2"/>
       </w:pPr>
-      <w:bookmarkStart w:id="10" w:name="_Toc476852880"/>
-      <w:r>
-        <w:t>Scenario 1 – a user is using the site as a professional picker</w:t>
-      </w:r>
-      <w:bookmarkEnd w:id="10"/>
-    </w:p>
-    <w:p/>
-    <w:p>
-      <w:r>
-        <w:t xml:space="preserve">It’s 5pm Friday evening and Eddie intends to log-into </w:t>
-      </w:r>
-      <w:proofErr w:type="spellStart"/>
-      <w:r>
-        <w:t>BargainBin</w:t>
-      </w:r>
-      <w:proofErr w:type="spellEnd"/>
-      <w:r>
-        <w:t xml:space="preserve"> and upload his 5 newest listings in order to gain more views from users logging in at the weekend. He logs into the application and begins creating his listings. He has prepared professional images of each product and needs to load them into the application. He wishes to be made aware of any offers by receiving an alert on his phone.</w:t>
-      </w:r>
     </w:p>
     <w:p>
       <w:pPr>
         <w:pStyle w:val="Heading2"/>
       </w:pPr>
-    </w:p>
-    <w:p>
-      <w:pPr>
-        <w:pStyle w:val="Heading2"/>
-      </w:pPr>
-      <w:bookmarkStart w:id="11" w:name="_Toc476852881"/>
-      <w:r>
-        <w:t>Scenario 2 – initiating a trade on a listing</w:t>
-      </w:r>
-      <w:bookmarkEnd w:id="11"/>
-    </w:p>
-    <w:p>
-      <w:pPr>
-        <w:pStyle w:val="Heading2"/>
-      </w:pPr>
-    </w:p>
-    <w:p>
-      <w:r>
-        <w:t xml:space="preserve">Connie a single mother of 3 has come home from work and decides to browse the </w:t>
-      </w:r>
-      <w:proofErr w:type="spellStart"/>
-      <w:r>
-        <w:t>BargainBin</w:t>
-      </w:r>
-      <w:proofErr w:type="spellEnd"/>
-      <w:r>
-        <w:t xml:space="preserve"> application. She opens the application and browses they latest listings. She finds a listing that is offering an item she desires. In addition, the seller has specified he is interested in trading for original movie posters which Connie has several of. She initiates contact with the seller and negotiates a trade which is executed in the application.</w:t>
-      </w:r>
-    </w:p>
-    <w:p/>
-    <w:p>
-      <w:pPr>
-        <w:pStyle w:val="Heading1"/>
-      </w:pPr>
-      <w:bookmarkStart w:id="12" w:name="_Toc476852882"/>
-      <w:r>
-        <w:t>Task Analysis</w:t>
-      </w:r>
-      <w:bookmarkEnd w:id="12"/>
-    </w:p>
-    <w:p/>
-    <w:p>
-      <w:pPr>
-        <w:pStyle w:val="Heading2"/>
-      </w:pPr>
-      <w:bookmarkStart w:id="13" w:name="_Toc476852883"/>
+      <w:bookmarkStart w:id="14" w:name="_Toc476854337"/>
       <w:r>
         <w:t>Task 1</w:t>
       </w:r>
-      <w:bookmarkEnd w:id="13"/>
+      <w:bookmarkEnd w:id="14"/>
     </w:p>
     <w:p/>
     <w:p>
@@ -5464,11 +6477,11 @@
       <w:pPr>
         <w:pStyle w:val="Heading2"/>
       </w:pPr>
-      <w:bookmarkStart w:id="14" w:name="_Toc476852884"/>
+      <w:bookmarkStart w:id="15" w:name="_Toc476854338"/>
       <w:r>
         <w:t>Task 2</w:t>
       </w:r>
-      <w:bookmarkEnd w:id="14"/>
+      <w:bookmarkEnd w:id="15"/>
     </w:p>
     <w:p/>
     <w:p>
@@ -5571,12 +6584,11 @@
       <w:pPr>
         <w:pStyle w:val="Heading1"/>
       </w:pPr>
-      <w:bookmarkStart w:id="15" w:name="_Toc476852885"/>
-      <w:r>
-        <w:lastRenderedPageBreak/>
+      <w:bookmarkStart w:id="16" w:name="_Toc476854339"/>
+      <w:r>
         <w:t>Requirements</w:t>
       </w:r>
-      <w:bookmarkEnd w:id="15"/>
+      <w:bookmarkEnd w:id="16"/>
     </w:p>
     <w:p/>
     <w:p>
@@ -5591,6 +6603,7 @@
           <w:spacing w:val="0"/>
         </w:rPr>
       </w:pPr>
+      <w:bookmarkStart w:id="17" w:name="_Toc476854340"/>
       <w:r>
         <w:rPr>
           <w:rStyle w:val="IntenseReference"/>
@@ -5602,6 +6615,7 @@
         </w:rPr>
         <w:t>Use Case Diagram</w:t>
       </w:r>
+      <w:bookmarkEnd w:id="17"/>
     </w:p>
     <w:p>
       <w:pPr>
@@ -5626,22 +6640,18 @@
         </w:rPr>
         <w:t xml:space="preserve"> </w:t>
       </w:r>
-      <w:r>
-        <w:rPr>
-          <w:rStyle w:val="IntenseReference"/>
-          <w:b w:val="0"/>
-          <w:bCs w:val="0"/>
-          <w:smallCaps w:val="0"/>
+    </w:p>
+    <w:p>
+      <w:r>
+        <w:rPr>
           <w:noProof/>
-          <w:color w:val="2F5496" w:themeColor="accent1" w:themeShade="BF"/>
-          <w:spacing w:val="0"/>
           <w:lang w:val="en-US"/>
         </w:rPr>
         <w:drawing>
-          <wp:inline distT="0" distB="0" distL="0" distR="0" wp14:anchorId="22B611BC" wp14:editId="1D3CA42D">
-            <wp:extent cx="5730875" cy="3540760"/>
-            <wp:effectExtent l="0" t="0" r="9525" b="0"/>
-            <wp:docPr id="4" name="Picture 4" descr="../Use%20Case%20Diagram.png"/>
+          <wp:inline distT="0" distB="0" distL="0" distR="0" wp14:anchorId="6827EE6A" wp14:editId="1D0ACCC2">
+            <wp:extent cx="5730875" cy="2860040"/>
+            <wp:effectExtent l="0" t="0" r="9525" b="10160"/>
+            <wp:docPr id="18" name="Picture 18" descr="../Use%20Case%20Diagram.png"/>
             <wp:cNvGraphicFramePr>
               <a:graphicFrameLocks xmlns:a="http://schemas.openxmlformats.org/drawingml/2006/main" noChangeAspect="1"/>
             </wp:cNvGraphicFramePr>
@@ -5649,13 +6659,13 @@
               <a:graphicData uri="http://schemas.openxmlformats.org/drawingml/2006/picture">
                 <pic:pic xmlns:pic="http://schemas.openxmlformats.org/drawingml/2006/picture">
                   <pic:nvPicPr>
-                    <pic:cNvPr id="0" name="Picture 1" descr="../Use%20Case%20Diagram.png"/>
+                    <pic:cNvPr id="0" name="Picture 2" descr="../Use%20Case%20Diagram.png"/>
                     <pic:cNvPicPr>
                       <a:picLocks noChangeAspect="1" noChangeArrowheads="1"/>
                     </pic:cNvPicPr>
                   </pic:nvPicPr>
                   <pic:blipFill>
-                    <a:blip r:embed="rId21" cstate="print">
+                    <a:blip r:embed="rId26" cstate="print">
                       <a:extLst>
                         <a:ext uri="{28A0092B-C50C-407E-A947-70E740481C1C}">
                           <a14:useLocalDpi xmlns:a14="http://schemas.microsoft.com/office/drawing/2010/main" val="0"/>
@@ -5670,7 +6680,7 @@
                   <pic:spPr bwMode="auto">
                     <a:xfrm>
                       <a:off x="0" y="0"/>
-                      <a:ext cx="5730875" cy="3540760"/>
+                      <a:ext cx="5730875" cy="2860040"/>
                     </a:xfrm>
                     <a:prstGeom prst="rect">
                       <a:avLst/>
@@ -5686,11 +6696,7 @@
           </wp:inline>
         </w:drawing>
       </w:r>
-      <w:bookmarkStart w:id="16" w:name="_GoBack"/>
-      <w:bookmarkEnd w:id="16"/>
-    </w:p>
-    <w:p/>
-    <w:p/>
+    </w:p>
     <w:p>
       <w:pPr>
         <w:pStyle w:val="Heading2"/>
@@ -5703,7 +6709,7 @@
           <w:spacing w:val="0"/>
         </w:rPr>
       </w:pPr>
-      <w:bookmarkStart w:id="17" w:name="_Toc476852886"/>
+      <w:bookmarkStart w:id="18" w:name="_Toc476854341"/>
       <w:r>
         <w:rPr>
           <w:rStyle w:val="IntenseReference"/>
@@ -5713,9 +6719,10 @@
           <w:color w:val="2F5496" w:themeColor="accent1" w:themeShade="BF"/>
           <w:spacing w:val="0"/>
         </w:rPr>
+        <w:lastRenderedPageBreak/>
         <w:t>Functional</w:t>
       </w:r>
-      <w:bookmarkEnd w:id="17"/>
+      <w:bookmarkEnd w:id="18"/>
       <w:r>
         <w:rPr>
           <w:rStyle w:val="IntenseReference"/>
@@ -5729,6 +6736,494 @@
       </w:r>
     </w:p>
     <w:p/>
+    <w:p>
+      <w:r>
+        <w:t>Following on from the use case diagram, we developed our list of functional requirements. Each requirement is important in its own right, and also as part of the application as a whole. Our main functional requirements are as follows:</w:t>
+      </w:r>
+    </w:p>
+    <w:p>
+      <w:pPr>
+        <w:pStyle w:val="ListParagraph"/>
+        <w:widowControl w:val="0"/>
+        <w:numPr>
+          <w:ilvl w:val="0"/>
+          <w:numId w:val="19"/>
+        </w:numPr>
+        <w:autoSpaceDE w:val="0"/>
+        <w:autoSpaceDN w:val="0"/>
+        <w:adjustRightInd w:val="0"/>
+        <w:spacing w:after="0" w:line="240" w:lineRule="auto"/>
+        <w:rPr>
+          <w:rFonts w:cs="Times"/>
+          <w:color w:val="000000" w:themeColor="text1"/>
+          <w:lang w:val="en-US"/>
+        </w:rPr>
+      </w:pPr>
+      <w:r>
+        <w:rPr>
+          <w:rFonts w:cs="Times"/>
+          <w:color w:val="000000" w:themeColor="text1"/>
+          <w:lang w:val="en-US"/>
+        </w:rPr>
+        <w:t xml:space="preserve">Allow a user to register using a valid email address. </w:t>
+      </w:r>
+      <w:r>
+        <w:rPr>
+          <w:rFonts w:cs="Times"/>
+          <w:color w:val="000000" w:themeColor="text1"/>
+          <w:lang w:val="en-US"/>
+        </w:rPr>
+        <w:t>Email was chosen as the highest percentage for how users wish contact to be initiated.</w:t>
+      </w:r>
+    </w:p>
+    <w:p>
+      <w:pPr>
+        <w:pStyle w:val="ListParagraph"/>
+        <w:widowControl w:val="0"/>
+        <w:numPr>
+          <w:ilvl w:val="0"/>
+          <w:numId w:val="19"/>
+        </w:numPr>
+        <w:autoSpaceDE w:val="0"/>
+        <w:autoSpaceDN w:val="0"/>
+        <w:adjustRightInd w:val="0"/>
+        <w:spacing w:after="0" w:line="240" w:lineRule="auto"/>
+        <w:rPr>
+          <w:rFonts w:cs="Times"/>
+          <w:color w:val="000000" w:themeColor="text1"/>
+          <w:lang w:val="en-US"/>
+        </w:rPr>
+      </w:pPr>
+      <w:r>
+        <w:rPr>
+          <w:rFonts w:cs="Times"/>
+          <w:color w:val="000000" w:themeColor="text1"/>
+          <w:lang w:val="en-US"/>
+        </w:rPr>
+        <w:t>Accept listing input from a logged in user and post this information to the database, where it can be retrieved and displayed t</w:t>
+      </w:r>
+      <w:r>
+        <w:rPr>
+          <w:rFonts w:cs="Times"/>
+          <w:color w:val="000000" w:themeColor="text1"/>
+          <w:lang w:val="en-US"/>
+        </w:rPr>
+        <w:t>o all users.</w:t>
+      </w:r>
+    </w:p>
+    <w:p>
+      <w:pPr>
+        <w:pStyle w:val="ListParagraph"/>
+        <w:widowControl w:val="0"/>
+        <w:numPr>
+          <w:ilvl w:val="0"/>
+          <w:numId w:val="19"/>
+        </w:numPr>
+        <w:autoSpaceDE w:val="0"/>
+        <w:autoSpaceDN w:val="0"/>
+        <w:adjustRightInd w:val="0"/>
+        <w:spacing w:after="0" w:line="240" w:lineRule="auto"/>
+        <w:rPr>
+          <w:rFonts w:cs="Times"/>
+          <w:color w:val="000000" w:themeColor="text1"/>
+          <w:lang w:val="en-US"/>
+        </w:rPr>
+      </w:pPr>
+      <w:r>
+        <w:rPr>
+          <w:rFonts w:cs="Times"/>
+          <w:color w:val="000000" w:themeColor="text1"/>
+          <w:lang w:val="en-US"/>
+        </w:rPr>
+        <w:t>Display an</w:t>
+      </w:r>
+      <w:r>
+        <w:rPr>
+          <w:rFonts w:cs="Times"/>
+          <w:color w:val="000000" w:themeColor="text1"/>
+          <w:lang w:val="en-US"/>
+        </w:rPr>
+        <w:t xml:space="preserve"> error message to the user in the event that</w:t>
+      </w:r>
+      <w:r>
+        <w:rPr>
+          <w:rFonts w:cs="Times"/>
+          <w:color w:val="000000" w:themeColor="text1"/>
+          <w:lang w:val="en-US"/>
+        </w:rPr>
+        <w:t xml:space="preserve"> somethi</w:t>
+      </w:r>
+      <w:r>
+        <w:rPr>
+          <w:rFonts w:cs="Times"/>
+          <w:color w:val="000000" w:themeColor="text1"/>
+          <w:lang w:val="en-US"/>
+        </w:rPr>
+        <w:t>ng</w:t>
+      </w:r>
+      <w:r>
+        <w:rPr>
+          <w:rFonts w:cs="Times"/>
+          <w:color w:val="000000" w:themeColor="text1"/>
+          <w:lang w:val="en-US"/>
+        </w:rPr>
+        <w:t xml:space="preserve"> goes wrong and their posting is </w:t>
+      </w:r>
+      <w:r>
+        <w:rPr>
+          <w:rFonts w:cs="Times"/>
+          <w:color w:val="000000" w:themeColor="text1"/>
+          <w:lang w:val="en-US"/>
+        </w:rPr>
+        <w:t>un</w:t>
+      </w:r>
+      <w:r>
+        <w:rPr>
+          <w:rFonts w:cs="Times"/>
+          <w:color w:val="000000" w:themeColor="text1"/>
+          <w:lang w:val="en-US"/>
+        </w:rPr>
+        <w:t xml:space="preserve">successful. </w:t>
+      </w:r>
+      <w:r>
+        <w:rPr>
+          <w:rFonts w:cs="Times"/>
+          <w:color w:val="000000" w:themeColor="text1"/>
+          <w:lang w:val="en-US"/>
+        </w:rPr>
+        <w:t>This ties in with some of our non-functional requirements; performance and usability.</w:t>
+      </w:r>
+    </w:p>
+    <w:p>
+      <w:pPr>
+        <w:pStyle w:val="ListParagraph"/>
+        <w:widowControl w:val="0"/>
+        <w:numPr>
+          <w:ilvl w:val="0"/>
+          <w:numId w:val="19"/>
+        </w:numPr>
+        <w:autoSpaceDE w:val="0"/>
+        <w:autoSpaceDN w:val="0"/>
+        <w:adjustRightInd w:val="0"/>
+        <w:spacing w:after="0" w:line="240" w:lineRule="auto"/>
+        <w:rPr>
+          <w:rFonts w:cs="Times"/>
+          <w:color w:val="000000" w:themeColor="text1"/>
+          <w:lang w:val="en-US"/>
+        </w:rPr>
+      </w:pPr>
+      <w:r>
+        <w:rPr>
+          <w:rFonts w:cs="Times"/>
+          <w:color w:val="000000" w:themeColor="text1"/>
+          <w:lang w:val="en-US"/>
+        </w:rPr>
+        <w:t>Use</w:t>
+      </w:r>
+      <w:r>
+        <w:rPr>
+          <w:rFonts w:cs="Times"/>
+          <w:color w:val="000000" w:themeColor="text1"/>
+          <w:lang w:val="en-US"/>
+        </w:rPr>
+        <w:t>r</w:t>
+      </w:r>
+      <w:r>
+        <w:rPr>
+          <w:rFonts w:cs="Times"/>
+          <w:color w:val="000000" w:themeColor="text1"/>
+          <w:lang w:val="en-US"/>
+        </w:rPr>
+        <w:t xml:space="preserve">s that are logged in with a valid account can create </w:t>
+      </w:r>
+      <w:r>
+        <w:rPr>
+          <w:rFonts w:cs="Times"/>
+          <w:color w:val="000000" w:themeColor="text1"/>
+          <w:lang w:val="en-US"/>
+        </w:rPr>
+        <w:t>trade listings</w:t>
+      </w:r>
+      <w:r>
+        <w:rPr>
+          <w:rFonts w:cs="Times"/>
+          <w:color w:val="000000" w:themeColor="text1"/>
+          <w:lang w:val="en-US"/>
+        </w:rPr>
+        <w:t xml:space="preserve"> on the site. </w:t>
+      </w:r>
+    </w:p>
+    <w:p>
+      <w:pPr>
+        <w:pStyle w:val="ListParagraph"/>
+        <w:widowControl w:val="0"/>
+        <w:numPr>
+          <w:ilvl w:val="0"/>
+          <w:numId w:val="19"/>
+        </w:numPr>
+        <w:autoSpaceDE w:val="0"/>
+        <w:autoSpaceDN w:val="0"/>
+        <w:adjustRightInd w:val="0"/>
+        <w:spacing w:after="0" w:line="240" w:lineRule="auto"/>
+        <w:rPr>
+          <w:rFonts w:cs="Times"/>
+          <w:color w:val="000000" w:themeColor="text1"/>
+          <w:lang w:val="en-US"/>
+        </w:rPr>
+      </w:pPr>
+      <w:r>
+        <w:rPr>
+          <w:rFonts w:cs="Times"/>
+          <w:color w:val="000000" w:themeColor="text1"/>
+          <w:lang w:val="en-US"/>
+        </w:rPr>
+        <w:t>Display all listings currently stored in the database, and allow the</w:t>
+      </w:r>
+      <w:r>
+        <w:rPr>
+          <w:rFonts w:cs="Times"/>
+          <w:color w:val="000000" w:themeColor="text1"/>
+          <w:lang w:val="en-US"/>
+        </w:rPr>
+        <w:t xml:space="preserve"> </w:t>
+      </w:r>
+      <w:r>
+        <w:rPr>
+          <w:rFonts w:cs="Times"/>
+          <w:color w:val="000000" w:themeColor="text1"/>
+          <w:lang w:val="en-US"/>
+        </w:rPr>
+        <w:t xml:space="preserve">user to </w:t>
+      </w:r>
+      <w:r>
+        <w:rPr>
+          <w:rFonts w:cs="Times"/>
+          <w:color w:val="000000" w:themeColor="text1"/>
+          <w:lang w:val="en-US"/>
+        </w:rPr>
+        <w:t xml:space="preserve">filter which listings </w:t>
+      </w:r>
+      <w:r>
+        <w:rPr>
+          <w:rFonts w:cs="Times"/>
+          <w:color w:val="000000" w:themeColor="text1"/>
+          <w:lang w:val="en-US"/>
+        </w:rPr>
+        <w:t xml:space="preserve">are </w:t>
+      </w:r>
+      <w:r>
+        <w:rPr>
+          <w:rFonts w:cs="Times"/>
+          <w:color w:val="000000" w:themeColor="text1"/>
+          <w:lang w:val="en-US"/>
+        </w:rPr>
+        <w:t>displayed by selecting from a number</w:t>
+      </w:r>
+      <w:r>
+        <w:rPr>
+          <w:rFonts w:cs="Times"/>
+          <w:color w:val="000000" w:themeColor="text1"/>
+          <w:lang w:val="en-US"/>
+        </w:rPr>
+        <w:t xml:space="preserve"> o</w:t>
+      </w:r>
+      <w:r>
+        <w:rPr>
+          <w:rFonts w:cs="Times"/>
+          <w:color w:val="000000" w:themeColor="text1"/>
+          <w:lang w:val="en-US"/>
+        </w:rPr>
+        <w:t>f</w:t>
+      </w:r>
+      <w:r>
+        <w:rPr>
+          <w:rFonts w:cs="Times"/>
+          <w:color w:val="000000" w:themeColor="text1"/>
+          <w:lang w:val="en-US"/>
+        </w:rPr>
+        <w:t xml:space="preserve"> criteria such as location</w:t>
+      </w:r>
+      <w:r>
+        <w:rPr>
+          <w:rFonts w:cs="Times"/>
+          <w:color w:val="000000" w:themeColor="text1"/>
+          <w:lang w:val="en-US"/>
+        </w:rPr>
+        <w:t>, value and category.</w:t>
+      </w:r>
+      <w:r>
+        <w:rPr>
+          <w:rFonts w:cs="Times"/>
+          <w:color w:val="000000" w:themeColor="text1"/>
+          <w:lang w:val="en-US"/>
+        </w:rPr>
+        <w:t xml:space="preserve"> </w:t>
+      </w:r>
+    </w:p>
+    <w:p>
+      <w:pPr>
+        <w:pStyle w:val="ListParagraph"/>
+        <w:widowControl w:val="0"/>
+        <w:numPr>
+          <w:ilvl w:val="0"/>
+          <w:numId w:val="19"/>
+        </w:numPr>
+        <w:autoSpaceDE w:val="0"/>
+        <w:autoSpaceDN w:val="0"/>
+        <w:adjustRightInd w:val="0"/>
+        <w:spacing w:after="0" w:line="240" w:lineRule="auto"/>
+        <w:rPr>
+          <w:rFonts w:cs="Times"/>
+          <w:color w:val="000000" w:themeColor="text1"/>
+          <w:lang w:val="en-US"/>
+        </w:rPr>
+      </w:pPr>
+      <w:r>
+        <w:rPr>
+          <w:rFonts w:cs="Times"/>
+          <w:color w:val="000000" w:themeColor="text1"/>
+          <w:lang w:val="en-US"/>
+        </w:rPr>
+        <w:t xml:space="preserve">Users who have successfully logged in should be able to </w:t>
+      </w:r>
+      <w:r>
+        <w:rPr>
+          <w:rFonts w:cs="Times"/>
+          <w:color w:val="000000" w:themeColor="text1"/>
+          <w:lang w:val="en-US"/>
+        </w:rPr>
+        <w:t>man</w:t>
+      </w:r>
+      <w:r>
+        <w:rPr>
+          <w:rFonts w:cs="Times"/>
+          <w:color w:val="000000" w:themeColor="text1"/>
+          <w:lang w:val="en-US"/>
+        </w:rPr>
+        <w:t>age</w:t>
+      </w:r>
+      <w:r>
+        <w:rPr>
+          <w:rFonts w:cs="Times"/>
+          <w:color w:val="000000" w:themeColor="text1"/>
+          <w:lang w:val="en-US"/>
+        </w:rPr>
+        <w:t xml:space="preserve"> any </w:t>
+      </w:r>
+      <w:r>
+        <w:rPr>
+          <w:rFonts w:cs="Times"/>
+          <w:color w:val="000000" w:themeColor="text1"/>
+          <w:lang w:val="en-US"/>
+        </w:rPr>
+        <w:t xml:space="preserve">listings that have been created under their account. This </w:t>
+      </w:r>
+      <w:r>
+        <w:rPr>
+          <w:rFonts w:cs="Times"/>
+          <w:color w:val="000000" w:themeColor="text1"/>
+          <w:lang w:val="en-US"/>
+        </w:rPr>
+        <w:t xml:space="preserve">includes deleting </w:t>
+      </w:r>
+      <w:r>
+        <w:rPr>
+          <w:rFonts w:cs="Times"/>
+          <w:color w:val="000000" w:themeColor="text1"/>
+          <w:lang w:val="en-US"/>
+        </w:rPr>
+        <w:t>listings</w:t>
+      </w:r>
+      <w:r>
+        <w:rPr>
+          <w:rFonts w:cs="Times"/>
+          <w:color w:val="000000" w:themeColor="text1"/>
+          <w:lang w:val="en-US"/>
+        </w:rPr>
+        <w:t xml:space="preserve"> that are no longer relevant.</w:t>
+      </w:r>
+    </w:p>
+    <w:p>
+      <w:pPr>
+        <w:pStyle w:val="ListParagraph"/>
+        <w:widowControl w:val="0"/>
+        <w:numPr>
+          <w:ilvl w:val="0"/>
+          <w:numId w:val="19"/>
+        </w:numPr>
+        <w:autoSpaceDE w:val="0"/>
+        <w:autoSpaceDN w:val="0"/>
+        <w:adjustRightInd w:val="0"/>
+        <w:spacing w:after="0" w:line="240" w:lineRule="auto"/>
+        <w:rPr>
+          <w:rFonts w:cs="Times"/>
+          <w:color w:val="000000" w:themeColor="text1"/>
+          <w:lang w:val="en-US"/>
+        </w:rPr>
+      </w:pPr>
+      <w:r>
+        <w:rPr>
+          <w:rFonts w:cs="Times"/>
+          <w:color w:val="000000" w:themeColor="text1"/>
+          <w:lang w:val="en-US"/>
+        </w:rPr>
+        <w:t>Users can leave reviews and provide feedback and comments.</w:t>
+      </w:r>
+    </w:p>
+    <w:p>
+      <w:pPr>
+        <w:pStyle w:val="ListParagraph"/>
+        <w:widowControl w:val="0"/>
+        <w:numPr>
+          <w:ilvl w:val="0"/>
+          <w:numId w:val="19"/>
+        </w:numPr>
+        <w:autoSpaceDE w:val="0"/>
+        <w:autoSpaceDN w:val="0"/>
+        <w:adjustRightInd w:val="0"/>
+        <w:spacing w:after="0" w:line="240" w:lineRule="auto"/>
+        <w:rPr>
+          <w:rFonts w:cs="Times"/>
+          <w:color w:val="000000" w:themeColor="text1"/>
+          <w:lang w:val="en-US"/>
+        </w:rPr>
+      </w:pPr>
+      <w:r>
+        <w:rPr>
+          <w:rFonts w:cs="Times"/>
+          <w:color w:val="000000" w:themeColor="text1"/>
+          <w:lang w:val="en-US"/>
+        </w:rPr>
+        <w:t>Users can use the camera feature on the application and upload pictures or videos along with their listing.</w:t>
+      </w:r>
+    </w:p>
+    <w:p>
+      <w:pPr>
+        <w:pStyle w:val="ListParagraph"/>
+        <w:widowControl w:val="0"/>
+        <w:numPr>
+          <w:ilvl w:val="0"/>
+          <w:numId w:val="19"/>
+        </w:numPr>
+        <w:autoSpaceDE w:val="0"/>
+        <w:autoSpaceDN w:val="0"/>
+        <w:adjustRightInd w:val="0"/>
+        <w:spacing w:after="0" w:line="240" w:lineRule="auto"/>
+        <w:rPr>
+          <w:rFonts w:cs="Times"/>
+          <w:color w:val="000000" w:themeColor="text1"/>
+          <w:lang w:val="en-US"/>
+        </w:rPr>
+      </w:pPr>
+      <w:r>
+        <w:rPr>
+          <w:rFonts w:cs="Times"/>
+          <w:color w:val="000000" w:themeColor="text1"/>
+          <w:lang w:val="en-US"/>
+        </w:rPr>
+        <w:t>Users can contact other sellers.</w:t>
+      </w:r>
+    </w:p>
     <w:p/>
     <w:p>
       <w:pPr>
@@ -5742,7 +7237,7 @@
           <w:spacing w:val="0"/>
         </w:rPr>
       </w:pPr>
-      <w:bookmarkStart w:id="18" w:name="_Toc476852887"/>
+      <w:bookmarkStart w:id="19" w:name="_Toc476854342"/>
       <w:r>
         <w:rPr>
           <w:rStyle w:val="IntenseReference"/>
@@ -5754,7 +7249,7 @@
         </w:rPr>
         <w:t>Non-Functional</w:t>
       </w:r>
-      <w:bookmarkEnd w:id="18"/>
+      <w:bookmarkEnd w:id="19"/>
     </w:p>
     <w:p/>
     <w:p>
@@ -5771,11 +7266,11 @@
       <w:pPr>
         <w:pStyle w:val="Heading3"/>
       </w:pPr>
-      <w:bookmarkStart w:id="19" w:name="_Toc476852888"/>
+      <w:bookmarkStart w:id="20" w:name="_Toc476854343"/>
       <w:r>
         <w:t>Performance</w:t>
       </w:r>
-      <w:bookmarkEnd w:id="19"/>
+      <w:bookmarkEnd w:id="20"/>
     </w:p>
     <w:p/>
     <w:p>
@@ -5789,12 +7284,11 @@
       <w:pPr>
         <w:pStyle w:val="Heading3"/>
       </w:pPr>
-      <w:bookmarkStart w:id="20" w:name="_Toc476852889"/>
-      <w:r>
-        <w:lastRenderedPageBreak/>
+      <w:bookmarkStart w:id="21" w:name="_Toc476854344"/>
+      <w:r>
         <w:t>Scalability</w:t>
       </w:r>
-      <w:bookmarkEnd w:id="20"/>
+      <w:bookmarkEnd w:id="21"/>
     </w:p>
     <w:p/>
     <w:p>
@@ -5808,33 +7302,41 @@
         <w:pStyle w:val="Heading3"/>
       </w:pPr>
     </w:p>
+    <w:p/>
     <w:p>
       <w:pPr>
         <w:pStyle w:val="Heading3"/>
       </w:pPr>
-      <w:bookmarkStart w:id="21" w:name="_Toc476852890"/>
-      <w:r>
+      <w:bookmarkStart w:id="22" w:name="_Toc476854345"/>
+      <w:r>
+        <w:lastRenderedPageBreak/>
         <w:t>Availability</w:t>
       </w:r>
-      <w:bookmarkEnd w:id="21"/>
+      <w:bookmarkEnd w:id="22"/>
+    </w:p>
+    <w:p>
+      <w:r>
+        <w:tab/>
+      </w:r>
+    </w:p>
+    <w:p>
+      <w:pPr>
+        <w:ind w:firstLine="720"/>
+      </w:pPr>
+      <w:r>
+        <w:t xml:space="preserve">Another important aspect is the availability of the application. This goes for any application, but without high availability, we don’t feel any application would remain in existence. In the online world, the ideal availability is known as the six 9s (99.9999%). This is the target. This means on average the application would be unavailable for only 31.6 seconds a year. </w:t>
+      </w:r>
     </w:p>
     <w:p/>
     <w:p>
-      <w:r>
-        <w:tab/>
-        <w:t xml:space="preserve">Another important aspect is the availability of the application. This goes for any application, but without high availability, we don’t feel any application would remain in existence. In the online world, the ideal availability is known as the six 9s (99.9999%). This is the target. This means on average the application would be unavailable for only 31.6 seconds a year. </w:t>
-      </w:r>
-    </w:p>
-    <w:p/>
-    <w:p>
       <w:pPr>
         <w:pStyle w:val="Heading3"/>
       </w:pPr>
-      <w:bookmarkStart w:id="22" w:name="_Toc476852891"/>
+      <w:bookmarkStart w:id="23" w:name="_Toc476854346"/>
       <w:r>
         <w:t>Usability</w:t>
       </w:r>
-      <w:bookmarkEnd w:id="22"/>
+      <w:bookmarkEnd w:id="23"/>
     </w:p>
     <w:p/>
     <w:p>
@@ -5910,11 +7412,11 @@
       <w:pPr>
         <w:pStyle w:val="Heading3"/>
       </w:pPr>
-      <w:bookmarkStart w:id="23" w:name="_Toc476852892"/>
+      <w:bookmarkStart w:id="24" w:name="_Toc476854347"/>
       <w:r>
         <w:t>Security</w:t>
       </w:r>
-      <w:bookmarkEnd w:id="23"/>
+      <w:bookmarkEnd w:id="24"/>
     </w:p>
     <w:p/>
     <w:p>
@@ -5939,11 +7441,36 @@
       <w:pPr>
         <w:pStyle w:val="Heading1"/>
       </w:pPr>
-      <w:bookmarkStart w:id="24" w:name="_Toc476852893"/>
-      <w:r>
-        <w:t>References</w:t>
-      </w:r>
-      <w:bookmarkEnd w:id="24"/>
+    </w:p>
+    <w:p>
+      <w:pPr>
+        <w:pStyle w:val="Heading1"/>
+      </w:pPr>
+    </w:p>
+    <w:p>
+      <w:pPr>
+        <w:pStyle w:val="Heading1"/>
+      </w:pPr>
+    </w:p>
+    <w:p>
+      <w:pPr>
+        <w:pStyle w:val="Heading1"/>
+      </w:pPr>
+    </w:p>
+    <w:p>
+      <w:pPr>
+        <w:pStyle w:val="Heading1"/>
+      </w:pPr>
+    </w:p>
+    <w:p>
+      <w:pPr>
+        <w:pStyle w:val="Heading1"/>
+      </w:pPr>
+    </w:p>
+    <w:p>
+      <w:pPr>
+        <w:pStyle w:val="Heading1"/>
+      </w:pPr>
     </w:p>
     <w:p>
       <w:pPr>
@@ -5963,49 +7490,20 @@
         <w:autoSpaceDN w:val="0"/>
         <w:adjustRightInd w:val="0"/>
         <w:rPr>
-          <w:rFonts w:cs="OpenSans"/>
-          <w:color w:val="000000" w:themeColor="text1"/>
-        </w:rPr>
-      </w:pPr>
-      <w:r>
-        <w:rPr>
-          <w:rFonts w:cs="OpenSans"/>
-          <w:color w:val="000000" w:themeColor="text1"/>
-        </w:rPr>
-        <w:t xml:space="preserve">times?, Should. "Should I Randomize Survey Questions If A Respondent Will Fill In Identically Structured Forms Multiple Times?". </w:t>
-      </w:r>
-      <w:r>
-        <w:rPr>
-          <w:rFonts w:cs="OpenSans-Italic"/>
-          <w:i/>
-          <w:iCs/>
-          <w:color w:val="000000" w:themeColor="text1"/>
-        </w:rPr>
-        <w:t>Stats.stackexchange.com</w:t>
-      </w:r>
-      <w:r>
-        <w:rPr>
-          <w:rFonts w:cs="OpenSans"/>
-          <w:color w:val="000000" w:themeColor="text1"/>
-        </w:rPr>
-        <w:t xml:space="preserve">. </w:t>
-      </w:r>
-      <w:proofErr w:type="spellStart"/>
-      <w:r>
-        <w:rPr>
-          <w:rFonts w:cs="OpenSans"/>
-          <w:color w:val="000000" w:themeColor="text1"/>
-        </w:rPr>
-        <w:t>N.p</w:t>
-      </w:r>
-      <w:proofErr w:type="spellEnd"/>
-      <w:r>
-        <w:rPr>
-          <w:rFonts w:cs="OpenSans"/>
-          <w:color w:val="000000" w:themeColor="text1"/>
-        </w:rPr>
-        <w:t>., 2017. Web. 9 Mar. 2017.</w:t>
-      </w:r>
+          <w:rFonts w:cs="SourceSansPro-Regular"/>
+        </w:rPr>
+      </w:pPr>
+    </w:p>
+    <w:p>
+      <w:pPr>
+        <w:pStyle w:val="Heading1"/>
+      </w:pPr>
+      <w:bookmarkStart w:id="25" w:name="_Toc476854348"/>
+      <w:r>
+        <w:lastRenderedPageBreak/>
+        <w:t>References</w:t>
+      </w:r>
+      <w:bookmarkEnd w:id="25"/>
     </w:p>
     <w:p>
       <w:pPr>
@@ -6015,34 +7513,45 @@
         <w:adjustRightInd w:val="0"/>
         <w:rPr>
           <w:rFonts w:cs="SourceSansPro-Regular"/>
-          <w:color w:val="000000" w:themeColor="text1"/>
-        </w:rPr>
-      </w:pPr>
-      <w:r>
+        </w:rPr>
+      </w:pPr>
+    </w:p>
+    <w:p>
+      <w:pPr>
+        <w:widowControl w:val="0"/>
+        <w:autoSpaceDE w:val="0"/>
+        <w:autoSpaceDN w:val="0"/>
+        <w:adjustRightInd w:val="0"/>
         <w:rPr>
           <w:rFonts w:cs="OpenSans"/>
           <w:color w:val="000000" w:themeColor="text1"/>
-          <w:lang w:val="en-US"/>
-        </w:rPr>
-        <w:t>"</w:t>
-      </w:r>
-      <w:proofErr w:type="spellStart"/>
+        </w:rPr>
+      </w:pPr>
       <w:r>
         <w:rPr>
           <w:rFonts w:cs="OpenSans"/>
           <w:color w:val="000000" w:themeColor="text1"/>
-          <w:lang w:val="en-US"/>
-        </w:rPr>
-        <w:t>Usabilitynet</w:t>
-      </w:r>
-      <w:proofErr w:type="spellEnd"/>
-      <w:r>
+        </w:rPr>
+        <w:t>times?, Should. "Should I Randomize Survey Questions If A Respondent Will Fill In Identically</w:t>
+      </w:r>
+    </w:p>
+    <w:p>
+      <w:pPr>
+        <w:widowControl w:val="0"/>
+        <w:autoSpaceDE w:val="0"/>
+        <w:autoSpaceDN w:val="0"/>
+        <w:adjustRightInd w:val="0"/>
         <w:rPr>
           <w:rFonts w:cs="OpenSans"/>
           <w:color w:val="000000" w:themeColor="text1"/>
-          <w:lang w:val="en-US"/>
-        </w:rPr>
-        <w:t xml:space="preserve">: Definition Of Usability". </w:t>
+        </w:rPr>
+      </w:pPr>
+      <w:r>
+        <w:rPr>
+          <w:rFonts w:cs="OpenSans"/>
+          <w:color w:val="000000" w:themeColor="text1"/>
+        </w:rPr>
+        <w:t xml:space="preserve">Structured Forms Multiple Times?". </w:t>
       </w:r>
       <w:r>
         <w:rPr>
@@ -6050,49 +7559,76 @@
           <w:i/>
           <w:iCs/>
           <w:color w:val="000000" w:themeColor="text1"/>
+        </w:rPr>
+        <w:t>Stats.stackexchange.com</w:t>
+      </w:r>
+      <w:r>
+        <w:rPr>
+          <w:rFonts w:cs="OpenSans"/>
+          <w:color w:val="000000" w:themeColor="text1"/>
+        </w:rPr>
+        <w:t xml:space="preserve">. </w:t>
+      </w:r>
+      <w:proofErr w:type="spellStart"/>
+      <w:r>
+        <w:rPr>
+          <w:rFonts w:cs="OpenSans"/>
+          <w:color w:val="000000" w:themeColor="text1"/>
+        </w:rPr>
+        <w:t>N.p</w:t>
+      </w:r>
+      <w:proofErr w:type="spellEnd"/>
+      <w:r>
+        <w:rPr>
+          <w:rFonts w:cs="OpenSans"/>
+          <w:color w:val="000000" w:themeColor="text1"/>
+        </w:rPr>
+        <w:t>., 2017. Web. 2</w:t>
+      </w:r>
+      <w:r>
+        <w:rPr>
+          <w:rFonts w:cs="OpenSans"/>
+          <w:color w:val="000000" w:themeColor="text1"/>
+        </w:rPr>
+        <w:t xml:space="preserve"> Mar. 2017.</w:t>
+      </w:r>
+    </w:p>
+    <w:p>
+      <w:pPr>
+        <w:widowControl w:val="0"/>
+        <w:autoSpaceDE w:val="0"/>
+        <w:autoSpaceDN w:val="0"/>
+        <w:adjustRightInd w:val="0"/>
+        <w:rPr>
+          <w:rFonts w:cs="SourceSansPro-Regular"/>
+          <w:color w:val="000000" w:themeColor="text1"/>
+        </w:rPr>
+      </w:pPr>
+      <w:r>
+        <w:rPr>
+          <w:rFonts w:cs="OpenSans"/>
+          <w:color w:val="000000" w:themeColor="text1"/>
           <w:lang w:val="en-US"/>
         </w:rPr>
-        <w:t>Usabilitynet.org</w:t>
-      </w:r>
+        <w:t>"</w:t>
+      </w:r>
+      <w:proofErr w:type="spellStart"/>
       <w:r>
         <w:rPr>
           <w:rFonts w:cs="OpenSans"/>
           <w:color w:val="000000" w:themeColor="text1"/>
           <w:lang w:val="en-US"/>
         </w:rPr>
-        <w:t xml:space="preserve">. </w:t>
-      </w:r>
-      <w:proofErr w:type="spellStart"/>
+        <w:t>Usabilitynet</w:t>
+      </w:r>
+      <w:proofErr w:type="spellEnd"/>
       <w:r>
         <w:rPr>
           <w:rFonts w:cs="OpenSans"/>
           <w:color w:val="000000" w:themeColor="text1"/>
           <w:lang w:val="en-US"/>
         </w:rPr>
-        <w:t>N.p</w:t>
-      </w:r>
-      <w:proofErr w:type="spellEnd"/>
-      <w:r>
-        <w:rPr>
-          <w:rFonts w:cs="OpenSans"/>
-          <w:color w:val="000000" w:themeColor="text1"/>
-          <w:lang w:val="en-US"/>
-        </w:rPr>
-        <w:t>., 2017. Web. 9 Mar. 2017.</w:t>
-      </w:r>
-    </w:p>
-    <w:p>
-      <w:pPr>
-        <w:rPr>
-          <w:color w:val="000000" w:themeColor="text1"/>
-        </w:rPr>
-      </w:pPr>
-      <w:r>
-        <w:rPr>
-          <w:rFonts w:cs="OpenSans"/>
-          <w:color w:val="000000" w:themeColor="text1"/>
-        </w:rPr>
-        <w:t xml:space="preserve">"Which Of Your Friends Needs To Learn This Term?". </w:t>
+        <w:t xml:space="preserve">: Definition Of Usability". </w:t>
       </w:r>
       <w:r>
         <w:rPr>
@@ -6100,6 +7636,56 @@
           <w:i/>
           <w:iCs/>
           <w:color w:val="000000" w:themeColor="text1"/>
+          <w:lang w:val="en-US"/>
+        </w:rPr>
+        <w:t>Usabilitynet.org</w:t>
+      </w:r>
+      <w:r>
+        <w:rPr>
+          <w:rFonts w:cs="OpenSans"/>
+          <w:color w:val="000000" w:themeColor="text1"/>
+          <w:lang w:val="en-US"/>
+        </w:rPr>
+        <w:t xml:space="preserve">. </w:t>
+      </w:r>
+      <w:proofErr w:type="spellStart"/>
+      <w:r>
+        <w:rPr>
+          <w:rFonts w:cs="OpenSans"/>
+          <w:color w:val="000000" w:themeColor="text1"/>
+          <w:lang w:val="en-US"/>
+        </w:rPr>
+        <w:t>N.p</w:t>
+      </w:r>
+      <w:proofErr w:type="spellEnd"/>
+      <w:r>
+        <w:rPr>
+          <w:rFonts w:cs="OpenSans"/>
+          <w:color w:val="000000" w:themeColor="text1"/>
+          <w:lang w:val="en-US"/>
+        </w:rPr>
+        <w:t>., 2017. Web. 9 Mar. 2017.</w:t>
+      </w:r>
+    </w:p>
+    <w:p>
+      <w:pPr>
+        <w:rPr>
+          <w:color w:val="000000" w:themeColor="text1"/>
+        </w:rPr>
+      </w:pPr>
+      <w:r>
+        <w:rPr>
+          <w:rFonts w:cs="OpenSans"/>
+          <w:color w:val="000000" w:themeColor="text1"/>
+        </w:rPr>
+        <w:t xml:space="preserve">"Which Of Your Friends Needs To Learn This Term?". </w:t>
+      </w:r>
+      <w:r>
+        <w:rPr>
+          <w:rFonts w:cs="OpenSans-Italic"/>
+          <w:i/>
+          <w:iCs/>
+          <w:color w:val="000000" w:themeColor="text1"/>
         </w:rPr>
         <w:t>BusinessDictionary.com</w:t>
       </w:r>
@@ -6129,13 +7715,155 @@
     </w:p>
     <w:p/>
     <w:sectPr>
+      <w:footerReference w:type="even" r:id="rId27"/>
+      <w:footerReference w:type="default" r:id="rId28"/>
       <w:pgSz w:w="11906" w:h="16838"/>
       <w:pgMar w:top="1440" w:right="1440" w:bottom="1440" w:left="1440" w:header="708" w:footer="708" w:gutter="0"/>
       <w:cols w:space="708"/>
+      <w:titlePg/>
       <w:docGrid w:linePitch="360"/>
     </w:sectPr>
   </w:body>
 </w:document>
+</file>
+
+<file path=word/endnotes.xml><?xml version="1.0" encoding="utf-8"?>
+<w:endnotes xmlns:wpc="http://schemas.microsoft.com/office/word/2010/wordprocessingCanvas" xmlns:mo="http://schemas.microsoft.com/office/mac/office/2008/main" xmlns:mc="http://schemas.openxmlformats.org/markup-compatibility/2006" xmlns:mv="urn:schemas-microsoft-com:mac:vml" xmlns:o="urn:schemas-microsoft-com:office:office" xmlns:r="http://schemas.openxmlformats.org/officeDocument/2006/relationships" xmlns:m="http://schemas.openxmlformats.org/officeDocument/2006/math" xmlns:v="urn:schemas-microsoft-com:vml" xmlns:wp14="http://schemas.microsoft.com/office/word/2010/wordprocessingDrawing" xmlns:wp="http://schemas.openxmlformats.org/drawingml/2006/wordprocessingDrawing" xmlns:w10="urn:schemas-microsoft-com:office:word" xmlns:w="http://schemas.openxmlformats.org/wordprocessingml/2006/main" xmlns:w14="http://schemas.microsoft.com/office/word/2010/wordml" xmlns:w15="http://schemas.microsoft.com/office/word/2012/wordml" xmlns:wpg="http://schemas.microsoft.com/office/word/2010/wordprocessingGroup" xmlns:wpi="http://schemas.microsoft.com/office/word/2010/wordprocessingInk" xmlns:wne="http://schemas.microsoft.com/office/word/2006/wordml" xmlns:wps="http://schemas.microsoft.com/office/word/2010/wordprocessingShape" mc:Ignorable="w14 w15 wp14">
+  <w:endnote w:type="separator" w:id="-1">
+    <w:p>
+      <w:pPr>
+        <w:spacing w:after="0" w:line="240" w:lineRule="auto"/>
+      </w:pPr>
+      <w:r>
+        <w:separator/>
+      </w:r>
+    </w:p>
+  </w:endnote>
+  <w:endnote w:type="continuationSeparator" w:id="0">
+    <w:p>
+      <w:pPr>
+        <w:spacing w:after="0" w:line="240" w:lineRule="auto"/>
+      </w:pPr>
+      <w:r>
+        <w:continuationSeparator/>
+      </w:r>
+    </w:p>
+  </w:endnote>
+</w:endnotes>
+</file>
+
+<file path=word/footer1.xml><?xml version="1.0" encoding="utf-8"?>
+<w:ftr xmlns:wpc="http://schemas.microsoft.com/office/word/2010/wordprocessingCanvas" xmlns:mo="http://schemas.microsoft.com/office/mac/office/2008/main" xmlns:mc="http://schemas.openxmlformats.org/markup-compatibility/2006" xmlns:mv="urn:schemas-microsoft-com:mac:vml" xmlns:o="urn:schemas-microsoft-com:office:office" xmlns:r="http://schemas.openxmlformats.org/officeDocument/2006/relationships" xmlns:m="http://schemas.openxmlformats.org/officeDocument/2006/math" xmlns:v="urn:schemas-microsoft-com:vml" xmlns:wp14="http://schemas.microsoft.com/office/word/2010/wordprocessingDrawing" xmlns:wp="http://schemas.openxmlformats.org/drawingml/2006/wordprocessingDrawing" xmlns:w10="urn:schemas-microsoft-com:office:word" xmlns:w="http://schemas.openxmlformats.org/wordprocessingml/2006/main" xmlns:w14="http://schemas.microsoft.com/office/word/2010/wordml" xmlns:w15="http://schemas.microsoft.com/office/word/2012/wordml" xmlns:wpg="http://schemas.microsoft.com/office/word/2010/wordprocessingGroup" xmlns:wpi="http://schemas.microsoft.com/office/word/2010/wordprocessingInk" xmlns:wne="http://schemas.microsoft.com/office/word/2006/wordml" xmlns:wps="http://schemas.microsoft.com/office/word/2010/wordprocessingShape" mc:Ignorable="w14 w15 wp14">
+  <w:p>
+    <w:pPr>
+      <w:pStyle w:val="Footer"/>
+      <w:framePr w:wrap="none" w:vAnchor="text" w:hAnchor="margin" w:xAlign="right" w:y="1"/>
+      <w:rPr>
+        <w:rStyle w:val="PageNumber"/>
+      </w:rPr>
+    </w:pPr>
+    <w:r>
+      <w:rPr>
+        <w:rStyle w:val="PageNumber"/>
+      </w:rPr>
+      <w:fldChar w:fldCharType="begin"/>
+    </w:r>
+    <w:r>
+      <w:rPr>
+        <w:rStyle w:val="PageNumber"/>
+      </w:rPr>
+      <w:instrText xml:space="preserve">PAGE  </w:instrText>
+    </w:r>
+    <w:r>
+      <w:rPr>
+        <w:rStyle w:val="PageNumber"/>
+      </w:rPr>
+      <w:fldChar w:fldCharType="end"/>
+    </w:r>
+  </w:p>
+  <w:p>
+    <w:pPr>
+      <w:pStyle w:val="Footer"/>
+      <w:ind w:right="360"/>
+    </w:pPr>
+  </w:p>
+</w:ftr>
+</file>
+
+<file path=word/footer2.xml><?xml version="1.0" encoding="utf-8"?>
+<w:ftr xmlns:wpc="http://schemas.microsoft.com/office/word/2010/wordprocessingCanvas" xmlns:mo="http://schemas.microsoft.com/office/mac/office/2008/main" xmlns:mc="http://schemas.openxmlformats.org/markup-compatibility/2006" xmlns:mv="urn:schemas-microsoft-com:mac:vml" xmlns:o="urn:schemas-microsoft-com:office:office" xmlns:r="http://schemas.openxmlformats.org/officeDocument/2006/relationships" xmlns:m="http://schemas.openxmlformats.org/officeDocument/2006/math" xmlns:v="urn:schemas-microsoft-com:vml" xmlns:wp14="http://schemas.microsoft.com/office/word/2010/wordprocessingDrawing" xmlns:wp="http://schemas.openxmlformats.org/drawingml/2006/wordprocessingDrawing" xmlns:w10="urn:schemas-microsoft-com:office:word" xmlns:w="http://schemas.openxmlformats.org/wordprocessingml/2006/main" xmlns:w14="http://schemas.microsoft.com/office/word/2010/wordml" xmlns:w15="http://schemas.microsoft.com/office/word/2012/wordml" xmlns:wpg="http://schemas.microsoft.com/office/word/2010/wordprocessingGroup" xmlns:wpi="http://schemas.microsoft.com/office/word/2010/wordprocessingInk" xmlns:wne="http://schemas.microsoft.com/office/word/2006/wordml" xmlns:wps="http://schemas.microsoft.com/office/word/2010/wordprocessingShape" mc:Ignorable="w14 w15 wp14">
+  <w:p>
+    <w:pPr>
+      <w:pStyle w:val="Footer"/>
+      <w:framePr w:wrap="none" w:vAnchor="text" w:hAnchor="margin" w:xAlign="right" w:y="1"/>
+      <w:rPr>
+        <w:rStyle w:val="PageNumber"/>
+      </w:rPr>
+    </w:pPr>
+    <w:r>
+      <w:rPr>
+        <w:rStyle w:val="PageNumber"/>
+      </w:rPr>
+      <w:fldChar w:fldCharType="begin"/>
+    </w:r>
+    <w:r>
+      <w:rPr>
+        <w:rStyle w:val="PageNumber"/>
+      </w:rPr>
+      <w:instrText xml:space="preserve">PAGE  </w:instrText>
+    </w:r>
+    <w:r>
+      <w:rPr>
+        <w:rStyle w:val="PageNumber"/>
+      </w:rPr>
+      <w:fldChar w:fldCharType="separate"/>
+    </w:r>
+    <w:r>
+      <w:rPr>
+        <w:rStyle w:val="PageNumber"/>
+        <w:noProof/>
+      </w:rPr>
+      <w:t>21</w:t>
+    </w:r>
+    <w:r>
+      <w:rPr>
+        <w:rStyle w:val="PageNumber"/>
+      </w:rPr>
+      <w:fldChar w:fldCharType="end"/>
+    </w:r>
+  </w:p>
+  <w:p>
+    <w:pPr>
+      <w:pStyle w:val="Footer"/>
+      <w:ind w:right="360"/>
+    </w:pPr>
+  </w:p>
+</w:ftr>
+</file>
+
+<file path=word/footnotes.xml><?xml version="1.0" encoding="utf-8"?>
+<w:footnotes xmlns:wpc="http://schemas.microsoft.com/office/word/2010/wordprocessingCanvas" xmlns:mo="http://schemas.microsoft.com/office/mac/office/2008/main" xmlns:mc="http://schemas.openxmlformats.org/markup-compatibility/2006" xmlns:mv="urn:schemas-microsoft-com:mac:vml" xmlns:o="urn:schemas-microsoft-com:office:office" xmlns:r="http://schemas.openxmlformats.org/officeDocument/2006/relationships" xmlns:m="http://schemas.openxmlformats.org/officeDocument/2006/math" xmlns:v="urn:schemas-microsoft-com:vml" xmlns:wp14="http://schemas.microsoft.com/office/word/2010/wordprocessingDrawing" xmlns:wp="http://schemas.openxmlformats.org/drawingml/2006/wordprocessingDrawing" xmlns:w10="urn:schemas-microsoft-com:office:word" xmlns:w="http://schemas.openxmlformats.org/wordprocessingml/2006/main" xmlns:w14="http://schemas.microsoft.com/office/word/2010/wordml" xmlns:w15="http://schemas.microsoft.com/office/word/2012/wordml" xmlns:wpg="http://schemas.microsoft.com/office/word/2010/wordprocessingGroup" xmlns:wpi="http://schemas.microsoft.com/office/word/2010/wordprocessingInk" xmlns:wne="http://schemas.microsoft.com/office/word/2006/wordml" xmlns:wps="http://schemas.microsoft.com/office/word/2010/wordprocessingShape" mc:Ignorable="w14 w15 wp14">
+  <w:footnote w:type="separator" w:id="-1">
+    <w:p>
+      <w:pPr>
+        <w:spacing w:after="0" w:line="240" w:lineRule="auto"/>
+      </w:pPr>
+      <w:r>
+        <w:separator/>
+      </w:r>
+    </w:p>
+  </w:footnote>
+  <w:footnote w:type="continuationSeparator" w:id="0">
+    <w:p>
+      <w:pPr>
+        <w:spacing w:after="0" w:line="240" w:lineRule="auto"/>
+      </w:pPr>
+      <w:r>
+        <w:continuationSeparator/>
+      </w:r>
+    </w:p>
+  </w:footnote>
+</w:footnotes>
 </file>
 
 <file path=word/numbering.xml><?xml version="1.0" encoding="utf-8"?>
@@ -6593,6 +8321,119 @@
     </w:lvl>
   </w:abstractNum>
   <w:abstractNum w:abstractNumId="4">
+    <w:nsid w:val="1DDD5D40"/>
+    <w:multiLevelType w:val="hybridMultilevel"/>
+    <w:tmpl w:val="A6E08684"/>
+    <w:lvl w:ilvl="0" w:tplc="04090001">
+      <w:start w:val="1"/>
+      <w:numFmt w:val="bullet"/>
+      <w:lvlText w:val=""/>
+      <w:lvlJc w:val="left"/>
+      <w:pPr>
+        <w:ind w:left="720" w:hanging="360"/>
+      </w:pPr>
+      <w:rPr>
+        <w:rFonts w:ascii="Symbol" w:hAnsi="Symbol" w:hint="default"/>
+      </w:rPr>
+    </w:lvl>
+    <w:lvl w:ilvl="1" w:tplc="04090003" w:tentative="1">
+      <w:start w:val="1"/>
+      <w:numFmt w:val="bullet"/>
+      <w:lvlText w:val="o"/>
+      <w:lvlJc w:val="left"/>
+      <w:pPr>
+        <w:ind w:left="1440" w:hanging="360"/>
+      </w:pPr>
+      <w:rPr>
+        <w:rFonts w:ascii="Courier New" w:hAnsi="Courier New" w:cs="Courier New" w:hint="default"/>
+      </w:rPr>
+    </w:lvl>
+    <w:lvl w:ilvl="2" w:tplc="04090005" w:tentative="1">
+      <w:start w:val="1"/>
+      <w:numFmt w:val="bullet"/>
+      <w:lvlText w:val=""/>
+      <w:lvlJc w:val="left"/>
+      <w:pPr>
+        <w:ind w:left="2160" w:hanging="360"/>
+      </w:pPr>
+      <w:rPr>
+        <w:rFonts w:ascii="Wingdings" w:hAnsi="Wingdings" w:hint="default"/>
+      </w:rPr>
+    </w:lvl>
+    <w:lvl w:ilvl="3" w:tplc="04090001" w:tentative="1">
+      <w:start w:val="1"/>
+      <w:numFmt w:val="bullet"/>
+      <w:lvlText w:val=""/>
+      <w:lvlJc w:val="left"/>
+      <w:pPr>
+        <w:ind w:left="2880" w:hanging="360"/>
+      </w:pPr>
+      <w:rPr>
+        <w:rFonts w:ascii="Symbol" w:hAnsi="Symbol" w:hint="default"/>
+      </w:rPr>
+    </w:lvl>
+    <w:lvl w:ilvl="4" w:tplc="04090003" w:tentative="1">
+      <w:start w:val="1"/>
+      <w:numFmt w:val="bullet"/>
+      <w:lvlText w:val="o"/>
+      <w:lvlJc w:val="left"/>
+      <w:pPr>
+        <w:ind w:left="3600" w:hanging="360"/>
+      </w:pPr>
+      <w:rPr>
+        <w:rFonts w:ascii="Courier New" w:hAnsi="Courier New" w:cs="Courier New" w:hint="default"/>
+      </w:rPr>
+    </w:lvl>
+    <w:lvl w:ilvl="5" w:tplc="04090005" w:tentative="1">
+      <w:start w:val="1"/>
+      <w:numFmt w:val="bullet"/>
+      <w:lvlText w:val=""/>
+      <w:lvlJc w:val="left"/>
+      <w:pPr>
+        <w:ind w:left="4320" w:hanging="360"/>
+      </w:pPr>
+      <w:rPr>
+        <w:rFonts w:ascii="Wingdings" w:hAnsi="Wingdings" w:hint="default"/>
+      </w:rPr>
+    </w:lvl>
+    <w:lvl w:ilvl="6" w:tplc="04090001" w:tentative="1">
+      <w:start w:val="1"/>
+      <w:numFmt w:val="bullet"/>
+      <w:lvlText w:val=""/>
+      <w:lvlJc w:val="left"/>
+      <w:pPr>
+        <w:ind w:left="5040" w:hanging="360"/>
+      </w:pPr>
+      <w:rPr>
+        <w:rFonts w:ascii="Symbol" w:hAnsi="Symbol" w:hint="default"/>
+      </w:rPr>
+    </w:lvl>
+    <w:lvl w:ilvl="7" w:tplc="04090003" w:tentative="1">
+      <w:start w:val="1"/>
+      <w:numFmt w:val="bullet"/>
+      <w:lvlText w:val="o"/>
+      <w:lvlJc w:val="left"/>
+      <w:pPr>
+        <w:ind w:left="5760" w:hanging="360"/>
+      </w:pPr>
+      <w:rPr>
+        <w:rFonts w:ascii="Courier New" w:hAnsi="Courier New" w:cs="Courier New" w:hint="default"/>
+      </w:rPr>
+    </w:lvl>
+    <w:lvl w:ilvl="8" w:tplc="04090005" w:tentative="1">
+      <w:start w:val="1"/>
+      <w:numFmt w:val="bullet"/>
+      <w:lvlText w:val=""/>
+      <w:lvlJc w:val="left"/>
+      <w:pPr>
+        <w:ind w:left="6480" w:hanging="360"/>
+      </w:pPr>
+      <w:rPr>
+        <w:rFonts w:ascii="Wingdings" w:hAnsi="Wingdings" w:hint="default"/>
+      </w:rPr>
+    </w:lvl>
+  </w:abstractNum>
+  <w:abstractNum w:abstractNumId="5">
     <w:nsid w:val="22B245DD"/>
     <w:multiLevelType w:val="hybridMultilevel"/>
     <w:tmpl w:val="BEC625CA"/>
@@ -6705,7 +8546,7 @@
       </w:rPr>
     </w:lvl>
   </w:abstractNum>
-  <w:abstractNum w:abstractNumId="5">
+  <w:abstractNum w:abstractNumId="6">
     <w:nsid w:val="28E629B1"/>
     <w:multiLevelType w:val="hybridMultilevel"/>
     <w:tmpl w:val="465EEA62"/>
@@ -6818,7 +8659,7 @@
       </w:rPr>
     </w:lvl>
   </w:abstractNum>
-  <w:abstractNum w:abstractNumId="6">
+  <w:abstractNum w:abstractNumId="7">
     <w:nsid w:val="29414E2F"/>
     <w:multiLevelType w:val="hybridMultilevel"/>
     <w:tmpl w:val="5BBE1F36"/>
@@ -6931,7 +8772,7 @@
       </w:rPr>
     </w:lvl>
   </w:abstractNum>
-  <w:abstractNum w:abstractNumId="7">
+  <w:abstractNum w:abstractNumId="8">
     <w:nsid w:val="2EAA7EB0"/>
     <w:multiLevelType w:val="hybridMultilevel"/>
     <w:tmpl w:val="F6B420A6"/>
@@ -7044,7 +8885,7 @@
       </w:rPr>
     </w:lvl>
   </w:abstractNum>
-  <w:abstractNum w:abstractNumId="8">
+  <w:abstractNum w:abstractNumId="9">
     <w:nsid w:val="2F8D6788"/>
     <w:multiLevelType w:val="hybridMultilevel"/>
     <w:tmpl w:val="373C5234"/>
@@ -7157,7 +8998,7 @@
       </w:rPr>
     </w:lvl>
   </w:abstractNum>
-  <w:abstractNum w:abstractNumId="9">
+  <w:abstractNum w:abstractNumId="10">
     <w:nsid w:val="3C276EFC"/>
     <w:multiLevelType w:val="hybridMultilevel"/>
     <w:tmpl w:val="108AEE20"/>
@@ -7270,7 +9111,7 @@
       </w:rPr>
     </w:lvl>
   </w:abstractNum>
-  <w:abstractNum w:abstractNumId="10">
+  <w:abstractNum w:abstractNumId="11">
     <w:nsid w:val="41D67A02"/>
     <w:multiLevelType w:val="hybridMultilevel"/>
     <w:tmpl w:val="BE961D60"/>
@@ -7383,7 +9224,7 @@
       </w:rPr>
     </w:lvl>
   </w:abstractNum>
-  <w:abstractNum w:abstractNumId="11">
+  <w:abstractNum w:abstractNumId="12">
     <w:nsid w:val="48F76AF5"/>
     <w:multiLevelType w:val="hybridMultilevel"/>
     <w:tmpl w:val="625607D8"/>
@@ -7496,7 +9337,7 @@
       </w:rPr>
     </w:lvl>
   </w:abstractNum>
-  <w:abstractNum w:abstractNumId="12">
+  <w:abstractNum w:abstractNumId="13">
     <w:nsid w:val="548B123D"/>
     <w:multiLevelType w:val="hybridMultilevel"/>
     <w:tmpl w:val="8B7ED59A"/>
@@ -7609,7 +9450,7 @@
       </w:rPr>
     </w:lvl>
   </w:abstractNum>
-  <w:abstractNum w:abstractNumId="13">
+  <w:abstractNum w:abstractNumId="14">
     <w:nsid w:val="5AA36EAB"/>
     <w:multiLevelType w:val="hybridMultilevel"/>
     <w:tmpl w:val="C1DEED0A"/>
@@ -7722,7 +9563,7 @@
       </w:rPr>
     </w:lvl>
   </w:abstractNum>
-  <w:abstractNum w:abstractNumId="14">
+  <w:abstractNum w:abstractNumId="15">
     <w:nsid w:val="718420EF"/>
     <w:multiLevelType w:val="hybridMultilevel"/>
     <w:tmpl w:val="521A1492"/>
@@ -7835,7 +9676,7 @@
       </w:rPr>
     </w:lvl>
   </w:abstractNum>
-  <w:abstractNum w:abstractNumId="15">
+  <w:abstractNum w:abstractNumId="16">
     <w:nsid w:val="73001C17"/>
     <w:multiLevelType w:val="hybridMultilevel"/>
     <w:tmpl w:val="B99AECEA"/>
@@ -7948,7 +9789,7 @@
       </w:rPr>
     </w:lvl>
   </w:abstractNum>
-  <w:abstractNum w:abstractNumId="16">
+  <w:abstractNum w:abstractNumId="17">
     <w:nsid w:val="741D5208"/>
     <w:multiLevelType w:val="hybridMultilevel"/>
     <w:tmpl w:val="663C9C00"/>
@@ -8061,7 +9902,7 @@
       </w:rPr>
     </w:lvl>
   </w:abstractNum>
-  <w:abstractNum w:abstractNumId="17">
+  <w:abstractNum w:abstractNumId="18">
     <w:nsid w:val="75FF031C"/>
     <w:multiLevelType w:val="hybridMultilevel"/>
     <w:tmpl w:val="26F4CF2E"/>
@@ -8175,28 +10016,28 @@
     </w:lvl>
   </w:abstractNum>
   <w:num w:numId="1">
-    <w:abstractNumId w:val="8"/>
+    <w:abstractNumId w:val="9"/>
   </w:num>
   <w:num w:numId="2">
     <w:abstractNumId w:val="0"/>
   </w:num>
   <w:num w:numId="3">
-    <w:abstractNumId w:val="7"/>
+    <w:abstractNumId w:val="8"/>
   </w:num>
   <w:num w:numId="4">
     <w:abstractNumId w:val="2"/>
   </w:num>
   <w:num w:numId="5">
-    <w:abstractNumId w:val="10"/>
+    <w:abstractNumId w:val="11"/>
   </w:num>
   <w:num w:numId="6">
-    <w:abstractNumId w:val="13"/>
+    <w:abstractNumId w:val="14"/>
   </w:num>
   <w:num w:numId="7">
-    <w:abstractNumId w:val="16"/>
+    <w:abstractNumId w:val="17"/>
   </w:num>
   <w:num w:numId="8">
-    <w:abstractNumId w:val="6"/>
+    <w:abstractNumId w:val="7"/>
   </w:num>
   <w:num w:numId="9">
     <w:abstractNumId w:val="3"/>
@@ -8205,28 +10046,31 @@
     <w:abstractNumId w:val="1"/>
   </w:num>
   <w:num w:numId="11">
-    <w:abstractNumId w:val="4"/>
+    <w:abstractNumId w:val="5"/>
   </w:num>
   <w:num w:numId="12">
-    <w:abstractNumId w:val="11"/>
+    <w:abstractNumId w:val="12"/>
   </w:num>
   <w:num w:numId="13">
-    <w:abstractNumId w:val="12"/>
+    <w:abstractNumId w:val="13"/>
   </w:num>
   <w:num w:numId="14">
-    <w:abstractNumId w:val="9"/>
+    <w:abstractNumId w:val="10"/>
   </w:num>
   <w:num w:numId="15">
+    <w:abstractNumId w:val="16"/>
+  </w:num>
+  <w:num w:numId="16">
+    <w:abstractNumId w:val="6"/>
+  </w:num>
+  <w:num w:numId="17">
+    <w:abstractNumId w:val="18"/>
+  </w:num>
+  <w:num w:numId="18">
     <w:abstractNumId w:val="15"/>
   </w:num>
-  <w:num w:numId="16">
-    <w:abstractNumId w:val="5"/>
-  </w:num>
-  <w:num w:numId="17">
-    <w:abstractNumId w:val="17"/>
-  </w:num>
-  <w:num w:numId="18">
-    <w:abstractNumId w:val="14"/>
+  <w:num w:numId="19">
+    <w:abstractNumId w:val="4"/>
   </w:num>
 </w:numbering>
 </file>
@@ -8624,6 +10468,7 @@
   <w:style w:type="paragraph" w:default="1" w:styleId="Normal">
     <w:name w:val="Normal"/>
     <w:qFormat/>
+    <w:rsid w:val="005A6EDF"/>
   </w:style>
   <w:style w:type="paragraph" w:styleId="Heading1">
     <w:name w:val="heading 1"/>
@@ -9034,6 +10879,61 @@
       <w:sz w:val="20"/>
       <w:szCs w:val="20"/>
     </w:rPr>
+  </w:style>
+  <w:style w:type="paragraph" w:styleId="NoSpacing">
+    <w:name w:val="No Spacing"/>
+    <w:link w:val="NoSpacingChar"/>
+    <w:uiPriority w:val="1"/>
+    <w:qFormat/>
+    <w:rsid w:val="00A210E3"/>
+    <w:pPr>
+      <w:spacing w:after="0" w:line="240" w:lineRule="auto"/>
+    </w:pPr>
+    <w:rPr>
+      <w:rFonts w:eastAsiaTheme="minorEastAsia"/>
+      <w:lang w:val="en-US" w:eastAsia="zh-CN"/>
+    </w:rPr>
+  </w:style>
+  <w:style w:type="character" w:customStyle="1" w:styleId="NoSpacingChar">
+    <w:name w:val="No Spacing Char"/>
+    <w:basedOn w:val="DefaultParagraphFont"/>
+    <w:link w:val="NoSpacing"/>
+    <w:uiPriority w:val="1"/>
+    <w:rsid w:val="00A210E3"/>
+    <w:rPr>
+      <w:rFonts w:eastAsiaTheme="minorEastAsia"/>
+      <w:lang w:val="en-US" w:eastAsia="zh-CN"/>
+    </w:rPr>
+  </w:style>
+  <w:style w:type="paragraph" w:styleId="Footer">
+    <w:name w:val="footer"/>
+    <w:basedOn w:val="Normal"/>
+    <w:link w:val="FooterChar"/>
+    <w:uiPriority w:val="99"/>
+    <w:unhideWhenUsed/>
+    <w:rsid w:val="009B6131"/>
+    <w:pPr>
+      <w:tabs>
+        <w:tab w:val="center" w:pos="4513"/>
+        <w:tab w:val="right" w:pos="9026"/>
+      </w:tabs>
+      <w:spacing w:after="0" w:line="240" w:lineRule="auto"/>
+    </w:pPr>
+  </w:style>
+  <w:style w:type="character" w:customStyle="1" w:styleId="FooterChar">
+    <w:name w:val="Footer Char"/>
+    <w:basedOn w:val="DefaultParagraphFont"/>
+    <w:link w:val="Footer"/>
+    <w:uiPriority w:val="99"/>
+    <w:rsid w:val="009B6131"/>
+  </w:style>
+  <w:style w:type="character" w:styleId="PageNumber">
+    <w:name w:val="page number"/>
+    <w:basedOn w:val="DefaultParagraphFont"/>
+    <w:uiPriority w:val="99"/>
+    <w:semiHidden/>
+    <w:unhideWhenUsed/>
+    <w:rsid w:val="009B6131"/>
   </w:style>
 </w:styles>
 </file>
@@ -9515,11 +11415,11 @@
         </c:dLbls>
         <c:gapWidth val="219"/>
         <c:overlap val="-27"/>
-        <c:axId val="-2107051360"/>
-        <c:axId val="-2026805968"/>
+        <c:axId val="1844797616"/>
+        <c:axId val="1844752224"/>
       </c:barChart>
       <c:catAx>
-        <c:axId val="-2107051360"/>
+        <c:axId val="1844797616"/>
         <c:scaling>
           <c:orientation val="minMax"/>
         </c:scaling>
@@ -9562,7 +11462,7 @@
             <a:endParaRPr lang="en-US"/>
           </a:p>
         </c:txPr>
-        <c:crossAx val="-2026805968"/>
+        <c:crossAx val="1844752224"/>
         <c:crosses val="autoZero"/>
         <c:auto val="1"/>
         <c:lblAlgn val="ctr"/>
@@ -9570,7 +11470,7 @@
         <c:noMultiLvlLbl val="0"/>
       </c:catAx>
       <c:valAx>
-        <c:axId val="-2026805968"/>
+        <c:axId val="1844752224"/>
         <c:scaling>
           <c:orientation val="minMax"/>
         </c:scaling>
@@ -9621,7 +11521,7 @@
             <a:endParaRPr lang="en-US"/>
           </a:p>
         </c:txPr>
-        <c:crossAx val="-2107051360"/>
+        <c:crossAx val="1844797616"/>
         <c:crosses val="autoZero"/>
         <c:crossBetween val="between"/>
       </c:valAx>
@@ -11066,11 +12966,30 @@
 </file>
 
 <file path=customXml/item1.xml><?xml version="1.0" encoding="utf-8"?>
+<CoverPageProperties xmlns="http://schemas.microsoft.com/office/2006/coverPageProps">
+  <PublishDate/>
+  <Abstract>Conor Prunty – 13102311</Abstract>
+  <CompanyAddress/>
+  <CompanyPhone/>
+  <CompanyFax/>
+  <CompanyEmail/>
+</CoverPageProperties>
+</file>
+
+<file path=customXml/item2.xml><?xml version="1.0" encoding="utf-8"?>
 <b:Sources xmlns:b="http://schemas.openxmlformats.org/officeDocument/2006/bibliography" xmlns="http://schemas.openxmlformats.org/officeDocument/2006/bibliography" SelectedStyle="/APA.XSL" StyleName="APA"/>
 </file>
 
 <file path=customXml/itemProps1.xml><?xml version="1.0" encoding="utf-8"?>
-<ds:datastoreItem xmlns:ds="http://schemas.openxmlformats.org/officeDocument/2006/customXml" ds:itemID="{2677F0F8-46E1-6340-8EDB-61B4A95A802C}">
+<ds:datastoreItem xmlns:ds="http://schemas.openxmlformats.org/officeDocument/2006/customXml" ds:itemID="{55AF091B-3C7A-41E3-B477-F2FDAA23CFDA}">
+  <ds:schemaRefs>
+    <ds:schemaRef ds:uri="http://schemas.microsoft.com/office/2006/coverPageProps"/>
+  </ds:schemaRefs>
+</ds:datastoreItem>
+</file>
+
+<file path=customXml/itemProps2.xml><?xml version="1.0" encoding="utf-8"?>
+<ds:datastoreItem xmlns:ds="http://schemas.openxmlformats.org/officeDocument/2006/customXml" ds:itemID="{71CB1C14-E847-EE4C-B43F-E6EC4188EAFB}">
   <ds:schemaRefs>
     <ds:schemaRef ds:uri="http://schemas.openxmlformats.org/officeDocument/2006/bibliography"/>
   </ds:schemaRefs>

</xml_diff>